<commit_message>
Maj de Soutenance v1
</commit_message>
<xml_diff>
--- a/soutenance v1.docx
+++ b/soutenance v1.docx
@@ -96,7 +96,7 @@
             <v:path o:extrusionok="f" gradientshapeok="t" o:connecttype="rect"/>
             <o:lock v:ext="edit" aspectratio="t"/>
           </v:shapetype>
-          <v:shape id="_x0000_i1048" type="#_x0000_t75" style="width:141.75pt;height:63pt">
+          <v:shape id="_x0000_i1025" type="#_x0000_t75" style="width:141.75pt;height:63pt">
             <v:imagedata r:id="rId8" o:title="logo_acta"/>
           </v:shape>
         </w:pict>
@@ -139,6 +139,7 @@
     </w:p>
     <w:p>
       <w:r>
+        <w:lastRenderedPageBreak/>
         <w:t>24/11/2023</w:t>
       </w:r>
     </w:p>
@@ -153,25 +154,19 @@
         <w:t xml:space="preserve"> NOTIN </w:t>
       </w:r>
     </w:p>
-    <w:p/>
     <w:p/>
     <w:p/>
     <w:p>
       <w:pPr>
         <w:pStyle w:val="Titre1"/>
-        <w:rPr>
-          <w:color w:val="262626" w:themeColor="text1" w:themeTint="D9"/>
-        </w:rPr>
       </w:pPr>
-      <w:bookmarkStart w:id="0" w:name="_Toc146114551"/>
-      <w:r>
-        <w:rPr>
-          <w:color w:val="262626" w:themeColor="text1" w:themeTint="D9"/>
-        </w:rPr>
+      <w:bookmarkStart w:id="0" w:name="_Toc146120858"/>
+      <w:r>
         <w:t>Remerciements</w:t>
       </w:r>
       <w:bookmarkEnd w:id="0"/>
     </w:p>
+    <w:p/>
     <w:p/>
     <w:p>
       <w:pPr>
@@ -189,7 +184,6 @@
         <w:t xml:space="preserve">. Leur soutien inconditionnel et leurs précieux conseils ont été essentiels pour mon apprentissage et ma réussite. </w:t>
       </w:r>
     </w:p>
-    <w:p/>
     <w:p>
       <w:pPr>
         <w:pStyle w:val="Sous-titre"/>
@@ -212,7 +206,6 @@
       </w:r>
     </w:p>
     <w:p/>
-    <w:p/>
     <w:p>
       <w:pPr>
         <w:pStyle w:val="Sous-titre"/>
@@ -221,10 +214,30 @@
         <w:t>Un grand merci également à mes collègues de travail, qui m'ont accompagné jour après jour dans cette aventure. Leur expertise, leur soutien et leur esprit d'équipe ont créé un environnement propice à l'apprentissage et à l'épanouissement professionnel. Je suis reconnaissant d'avoir eu la chance de travailler avec des personnes aussi talentueuses et bienveillantes.</w:t>
       </w:r>
     </w:p>
+    <w:p/>
     <w:p>
       <w:pPr>
         <w:pStyle w:val="Sous-titre"/>
       </w:pPr>
+      <w:r>
+        <w:t xml:space="preserve">Je tiens également à exprimer ma reconnaissance envers l'IT </w:t>
+      </w:r>
+      <w:proofErr w:type="spellStart"/>
+      <w:r>
+        <w:t>Akademy</w:t>
+      </w:r>
+      <w:proofErr w:type="spellEnd"/>
+      <w:r>
+        <w:t xml:space="preserve">, mon organisme de formation. Leurs programmes d'apprentissage complets et leurs formateurs compétents m'ont permis de devenir un meilleur développeur Full </w:t>
+      </w:r>
+      <w:proofErr w:type="spellStart"/>
+      <w:r>
+        <w:t>Stack</w:t>
+      </w:r>
+      <w:proofErr w:type="spellEnd"/>
+      <w:r>
+        <w:t xml:space="preserve"> jour après jour. Je suis reconnaissant envers toute l'équipe pédagogique pour leur engagement et leur dévouement.</w:t>
+      </w:r>
     </w:p>
     <w:p/>
     <w:p>
@@ -232,96 +245,124 @@
         <w:pStyle w:val="Sous-titre"/>
       </w:pPr>
       <w:r>
-        <w:t xml:space="preserve">Je tiens également à exprimer ma reconnaissance envers l'IT </w:t>
-      </w:r>
-      <w:proofErr w:type="spellStart"/>
-      <w:r>
-        <w:t>Akademy</w:t>
-      </w:r>
-      <w:proofErr w:type="spellEnd"/>
-      <w:r>
-        <w:t xml:space="preserve">, mon organisme de formation. Leurs programmes d'apprentissage complets et leurs formateurs compétents m'ont permis de devenir un meilleur développeur Full </w:t>
-      </w:r>
-      <w:proofErr w:type="spellStart"/>
-      <w:r>
-        <w:t>Stack</w:t>
-      </w:r>
-      <w:proofErr w:type="spellEnd"/>
-      <w:r>
-        <w:t xml:space="preserve"> jour après jour. Je suis reconnaissant envers toute l'équipe pédagogique pour leur engagement et leur dévouement.</w:t>
-      </w:r>
-    </w:p>
+        <w:t xml:space="preserve">Enfin, je souhaite remercier mon entreprise, ARC France, qui m'a offert l'opportunité de mettre en pratique mes compétences et d'approfondir mes </w:t>
+      </w:r>
+      <w:r>
+        <w:t>connaissances. Leur</w:t>
+      </w:r>
+      <w:r>
+        <w:t xml:space="preserve"> confiance en moi et leur soutien constant ont été déterminants dans ma progression professionnelle. Je suis reconnaissant envers toute l'équipe d'ARC France pour leur accompagnement et leur encouragement.</w:t>
+      </w:r>
+    </w:p>
+    <w:p>
+      <w:pPr>
+        <w:pStyle w:val="Titre1"/>
+        <w:rPr>
+          <w:rFonts w:asciiTheme="minorHAnsi" w:eastAsiaTheme="minorHAnsi" w:hAnsiTheme="minorHAnsi" w:cstheme="minorBidi"/>
+          <w:b w:val="0"/>
+          <w:color w:val="auto"/>
+          <w:sz w:val="24"/>
+          <w:szCs w:val="24"/>
+          <w:lang w:eastAsia="en-US"/>
+        </w:rPr>
+      </w:pPr>
+    </w:p>
+    <w:p>
+      <w:pPr>
+        <w:spacing w:line="259" w:lineRule="auto"/>
+        <w:rPr>
+          <w:rFonts w:asciiTheme="majorHAnsi" w:eastAsiaTheme="majorEastAsia" w:hAnsiTheme="majorHAnsi" w:cstheme="majorBidi"/>
+          <w:b/>
+          <w:color w:val="262626" w:themeColor="text1" w:themeTint="D9"/>
+          <w:sz w:val="52"/>
+          <w:szCs w:val="52"/>
+          <w:lang w:eastAsia="fr-FR"/>
+        </w:rPr>
+      </w:pPr>
+      <w:r>
+        <w:br w:type="page"/>
+      </w:r>
+    </w:p>
+    <w:p>
+      <w:pPr>
+        <w:pStyle w:val="Titre1"/>
+      </w:pPr>
+      <w:bookmarkStart w:id="1" w:name="_Toc146120859"/>
+      <w:r>
+        <w:t>Avant-Propos</w:t>
+      </w:r>
+      <w:bookmarkEnd w:id="1"/>
+    </w:p>
+    <w:p/>
     <w:p>
       <w:pPr>
         <w:pStyle w:val="Sous-titre"/>
       </w:pPr>
-    </w:p>
-    <w:p/>
+      <w:r>
+        <w:t xml:space="preserve">Ce rapport a été réalisé dans le cadre de ma formation en tant que développeur Full </w:t>
+      </w:r>
+      <w:proofErr w:type="spellStart"/>
+      <w:r>
+        <w:t>Stack</w:t>
+      </w:r>
+      <w:proofErr w:type="spellEnd"/>
+      <w:r>
+        <w:t xml:space="preserve"> à l'IT </w:t>
+      </w:r>
+      <w:proofErr w:type="spellStart"/>
+      <w:r>
+        <w:t>Akademy</w:t>
+      </w:r>
+      <w:proofErr w:type="spellEnd"/>
+      <w:r>
+        <w:t>, du 17 novembre 2022 au 24</w:t>
+      </w:r>
+      <w:r>
+        <w:t xml:space="preserve"> </w:t>
+      </w:r>
+      <w:r>
+        <w:t>novembre 2023. Son objectif est de valider les différents blocs de compétences requ</w:t>
+      </w:r>
+      <w:r>
+        <w:t>is pour l'obtention du diplôme.</w:t>
+      </w:r>
+    </w:p>
     <w:p>
       <w:pPr>
         <w:pStyle w:val="Sous-titre"/>
       </w:pPr>
       <w:r>
-        <w:t xml:space="preserve">Enfin, je souhaite remercier mon entreprise, ARC France, qui m'a offert l'opportunité de mettre en pratique mes compétences et d'approfondir mes </w:t>
-      </w:r>
-      <w:r>
-        <w:t>connaissances. Leur</w:t>
-      </w:r>
-      <w:r>
-        <w:t xml:space="preserve"> confiance en moi et leur soutien constant ont été déterminants dans ma progression professionnelle. Je suis reconnaissant envers toute l'équipe d'ARC France pour leur accompagnement et leur encouragement.</w:t>
-      </w:r>
-    </w:p>
-    <w:p/>
-    <w:p/>
-    <w:p/>
-    <w:p>
-      <w:pPr>
-        <w:pStyle w:val="Titre1"/>
-        <w:rPr>
-          <w:color w:val="262626" w:themeColor="text1" w:themeTint="D9"/>
-        </w:rPr>
-      </w:pPr>
-      <w:bookmarkStart w:id="1" w:name="_Toc146114552"/>
-      <w:r>
-        <w:rPr>
-          <w:color w:val="262626" w:themeColor="text1" w:themeTint="D9"/>
-        </w:rPr>
-        <w:t>Avant-Propos</w:t>
-      </w:r>
-      <w:bookmarkEnd w:id="1"/>
-    </w:p>
-    <w:p/>
+        <w:t>Mon parcours personnel est marqué par une diversité de métiers exercés, où la minutie et la bienveillan</w:t>
+      </w:r>
+      <w:r>
+        <w:t>ce ont toujours été les maîtres-</w:t>
+      </w:r>
+      <w:r>
+        <w:t xml:space="preserve">mots. J'ai eu l'opportunité </w:t>
+      </w:r>
+      <w:r>
+        <w:lastRenderedPageBreak/>
+        <w:t xml:space="preserve">d'explorer plusieurs domaines et de devenir compétent dans ceux-ci. Cependant, ma passion pour l'apprentissage et mon désir d'aider les autres ont continué de grandir. </w:t>
+      </w:r>
+    </w:p>
     <w:p>
       <w:pPr>
         <w:pStyle w:val="Sous-titre"/>
       </w:pPr>
       <w:r>
-        <w:t xml:space="preserve">Ce rapport a été réalisé dans le cadre de ma formation en tant que développeur Full </w:t>
-      </w:r>
-      <w:proofErr w:type="spellStart"/>
-      <w:r>
-        <w:t>Stack</w:t>
-      </w:r>
-      <w:proofErr w:type="spellEnd"/>
-      <w:r>
-        <w:t xml:space="preserve"> à l'IT </w:t>
-      </w:r>
-      <w:proofErr w:type="spellStart"/>
-      <w:r>
-        <w:t>Akademy</w:t>
-      </w:r>
-      <w:proofErr w:type="spellEnd"/>
-      <w:r>
-        <w:t>, du 17 novembre 2022 au 24</w:t>
+        <w:t>C'est pourquoi j'ai décidé de me lancer dans un nouveau défi, un défi de taille : d</w:t>
+      </w:r>
+      <w:r>
+        <w:t>evenir un développeur accompli.</w:t>
       </w:r>
       <w:r>
         <w:t xml:space="preserve"> </w:t>
       </w:r>
       <w:r>
-        <w:t>novembre 2023. Son objectif est de valider les différents blocs de compétences requ</w:t>
-      </w:r>
-      <w:r>
-        <w:t>is pour l'obtention du diplôme.</w:t>
+        <w:t xml:space="preserve">J'ai observé les incroyables possibilités offertes par le monde numérique et j'ai décidé de m'immerger dans cet </w:t>
+      </w:r>
+      <w:r>
+        <w:t>univers en constante évolution.</w:t>
       </w:r>
     </w:p>
     <w:p>
@@ -329,13 +370,7 @@
         <w:pStyle w:val="Sous-titre"/>
       </w:pPr>
       <w:r>
-        <w:t>Mon parcours personnel est marqué par une diversité de métiers exercés, où la minutie et la bienveillan</w:t>
-      </w:r>
-      <w:r>
-        <w:t>ce ont toujours été les maîtres-</w:t>
-      </w:r>
-      <w:r>
-        <w:t xml:space="preserve">mots. J'ai eu l'opportunité d'explorer plusieurs domaines et de devenir compétent dans ceux-ci. Cependant, ma passion pour l'apprentissage et mon désir d'aider les autres ont continué de grandir. </w:t>
+        <w:t xml:space="preserve">Au cours de cette formation, j'ai eu l'opportunité d'apprendre les bases fondamentales du développement, de me familiariser avec les langages de programmation et les technologies les plus couramment utilisés. J'ai également acquis une compréhension globale de la conception et du déploiement d'applications web, ainsi que de la gestion des bases de données. </w:t>
       </w:r>
     </w:p>
     <w:p>
@@ -343,19 +378,18 @@
         <w:pStyle w:val="Sous-titre"/>
       </w:pPr>
       <w:r>
-        <w:t>C'est pourquoi j'ai décidé de me lancer dans un nouveau défi, un défi de taille : d</w:t>
-      </w:r>
-      <w:r>
-        <w:t>evenir un développeur accompli.</w:t>
-      </w:r>
-      <w:r>
-        <w:t xml:space="preserve"> </w:t>
-      </w:r>
-      <w:r>
-        <w:t xml:space="preserve">J'ai observé les incroyables possibilités offertes par le monde numérique et j'ai décidé de m'immerger dans cet </w:t>
-      </w:r>
-      <w:r>
-        <w:t>univers en constante évolution.</w:t>
+        <w:t xml:space="preserve">Je tiens à remercier chaleureusement l'IT </w:t>
+      </w:r>
+      <w:proofErr w:type="spellStart"/>
+      <w:r>
+        <w:t>Akademy</w:t>
+      </w:r>
+      <w:proofErr w:type="spellEnd"/>
+      <w:r>
+        <w:t xml:space="preserve"> pour la qualité de son programme de formation et l'encadrement pédagogique attentif de ses formateurs. Leur expertise et leur passion pour le développement m'ont inspiré et stimu</w:t>
+      </w:r>
+      <w:r>
+        <w:t>lé tout au long de ce parcours.</w:t>
       </w:r>
     </w:p>
     <w:p>
@@ -363,7 +397,7 @@
         <w:pStyle w:val="Sous-titre"/>
       </w:pPr>
       <w:r>
-        <w:t xml:space="preserve">Au cours de cette formation, j'ai eu l'opportunité d'apprendre les bases fondamentales du développement, de me familiariser avec les langages de programmation et les technologies les plus couramment utilisés. J'ai également acquis une compréhension globale de la conception et du déploiement d'applications web, ainsi que de la gestion des bases de données. </w:t>
+        <w:t xml:space="preserve">J'aborde ce projet de soutenance avec enthousiasme et détermination. </w:t>
       </w:r>
     </w:p>
     <w:p>
@@ -371,18 +405,18 @@
         <w:pStyle w:val="Sous-titre"/>
       </w:pPr>
       <w:r>
-        <w:t xml:space="preserve">Je tiens à remercier chaleureusement l'IT </w:t>
-      </w:r>
-      <w:proofErr w:type="spellStart"/>
-      <w:r>
-        <w:t>Akademy</w:t>
-      </w:r>
-      <w:proofErr w:type="spellEnd"/>
-      <w:r>
-        <w:t xml:space="preserve"> pour la qualité de son programme de formation et l'encadrement pédagogique attentif de ses formateurs. Leur expertise et leur passion pour le développement m'ont inspiré et stimu</w:t>
-      </w:r>
-      <w:r>
-        <w:t>lé tout au long de ce parcours.</w:t>
+        <w:t xml:space="preserve">Je suis fier du chemin parcouru jusqu'à présent et je suis convaincu que cette expérience en tant que développeur Full </w:t>
+      </w:r>
+      <w:proofErr w:type="spellStart"/>
+      <w:r>
+        <w:t>Stack</w:t>
+      </w:r>
+      <w:proofErr w:type="spellEnd"/>
+      <w:r>
+        <w:t xml:space="preserve"> me permettra d'ouvrir de nouvelles perspectives </w:t>
+      </w:r>
+      <w:r>
+        <w:t>professionnelles passionnantes.</w:t>
       </w:r>
     </w:p>
     <w:p>
@@ -390,7 +424,10 @@
         <w:pStyle w:val="Sous-titre"/>
       </w:pPr>
       <w:r>
-        <w:t xml:space="preserve">J'aborde ce projet de soutenance avec enthousiasme et détermination. </w:t>
+        <w:t>Ce rapport témoigne de mes compétences, de mes réalisations et de mon e</w:t>
+      </w:r>
+      <w:r>
+        <w:t>ngagement dans cette formation.</w:t>
       </w:r>
     </w:p>
     <w:p>
@@ -398,50 +435,20 @@
         <w:pStyle w:val="Sous-titre"/>
       </w:pPr>
       <w:r>
-        <w:t xml:space="preserve">Je suis fier du chemin parcouru jusqu'à présent et je suis convaincu que cette expérience en tant que développeur Full </w:t>
-      </w:r>
-      <w:proofErr w:type="spellStart"/>
-      <w:r>
-        <w:t>Stack</w:t>
-      </w:r>
-      <w:proofErr w:type="spellEnd"/>
-      <w:r>
-        <w:t xml:space="preserve"> me permettra d'ouvrir de nouvelles perspectives </w:t>
-      </w:r>
-      <w:r>
-        <w:t>professionnelles passionnantes.</w:t>
-      </w:r>
-    </w:p>
-    <w:p>
-      <w:pPr>
-        <w:pStyle w:val="Sous-titre"/>
-      </w:pPr>
-      <w:r>
-        <w:t>Ce rapport témoigne de mes compétences, de mes réalisations et de mon e</w:t>
-      </w:r>
-      <w:r>
-        <w:t>ngagement dans cette formation.</w:t>
-      </w:r>
-    </w:p>
-    <w:p>
-      <w:pPr>
-        <w:pStyle w:val="Sous-titre"/>
-      </w:pPr>
-      <w:r>
         <w:t>Je tiens à exprimer ma gratitude envers tous ceux qui m'ont soutenu et encouragé dans cette aventure, ainsi qu'envers mes collègues de classe qui ont partagé cette ex</w:t>
       </w:r>
       <w:r>
         <w:t>périence avec moi.</w:t>
       </w:r>
     </w:p>
-    <w:p/>
-    <w:p/>
-    <w:p/>
-    <w:p/>
     <w:sdt>
       <w:sdtPr>
         <w:rPr>
-          <w:color w:val="262626" w:themeColor="text1" w:themeTint="D9"/>
+          <w:rFonts w:asciiTheme="minorHAnsi" w:eastAsiaTheme="minorHAnsi" w:hAnsiTheme="minorHAnsi" w:cstheme="minorBidi"/>
+          <w:b w:val="0"/>
+          <w:sz w:val="24"/>
+          <w:szCs w:val="24"/>
+          <w:lang w:eastAsia="en-US"/>
         </w:rPr>
         <w:id w:val="-690143210"/>
         <w:docPartObj>
@@ -451,12 +458,7 @@
       </w:sdtPr>
       <w:sdtEndPr>
         <w:rPr>
-          <w:rFonts w:asciiTheme="minorHAnsi" w:eastAsiaTheme="minorHAnsi" w:hAnsiTheme="minorHAnsi" w:cstheme="minorBidi"/>
-          <w:b w:val="0"/>
           <w:color w:val="auto"/>
-          <w:sz w:val="24"/>
-          <w:szCs w:val="24"/>
-          <w:lang w:eastAsia="en-US"/>
         </w:rPr>
       </w:sdtEndPr>
       <w:sdtContent>
@@ -464,24 +466,39 @@
           <w:pPr>
             <w:pStyle w:val="En-ttedetabledesmatires"/>
             <w:rPr>
-              <w:rStyle w:val="Titre1Car"/>
+              <w:rFonts w:asciiTheme="minorHAnsi" w:eastAsiaTheme="minorHAnsi" w:hAnsiTheme="minorHAnsi" w:cstheme="minorBidi"/>
+              <w:b w:val="0"/>
+              <w:sz w:val="24"/>
+              <w:szCs w:val="24"/>
+              <w:lang w:eastAsia="en-US"/>
+            </w:rPr>
+          </w:pPr>
+        </w:p>
+        <w:p>
+          <w:pPr>
+            <w:rPr>
               <w:color w:val="262626" w:themeColor="text1" w:themeTint="D9"/>
             </w:rPr>
           </w:pPr>
           <w:r>
-            <w:rPr>
-              <w:rStyle w:val="Titre1Car"/>
-              <w:color w:val="262626" w:themeColor="text1" w:themeTint="D9"/>
-            </w:rPr>
-            <w:t>Table des matières</w:t>
+            <w:br w:type="page"/>
           </w:r>
         </w:p>
         <w:p>
           <w:pPr>
+            <w:pStyle w:val="En-ttedetabledesmatires"/>
             <w:rPr>
-              <w:lang w:eastAsia="fr-FR"/>
+              <w:b w:val="0"/>
             </w:rPr>
           </w:pPr>
+          <w:bookmarkStart w:id="2" w:name="_Toc146120860"/>
+          <w:r>
+            <w:rPr>
+              <w:rStyle w:val="Titre1Car"/>
+            </w:rPr>
+            <w:t>Table des matières</w:t>
+          </w:r>
+          <w:bookmarkEnd w:id="2"/>
         </w:p>
         <w:p>
           <w:pPr>
@@ -495,8 +512,6 @@
             </w:rPr>
             <w:t>Pages</w:t>
           </w:r>
-          <w:bookmarkStart w:id="2" w:name="_GoBack"/>
-          <w:bookmarkEnd w:id="2"/>
         </w:p>
         <w:p>
           <w:pPr>
@@ -509,7 +524,7 @@
           <w:pPr>
             <w:pStyle w:val="TM1"/>
             <w:tabs>
-              <w:tab w:val="right" w:leader="dot" w:pos="9062"/>
+              <w:tab w:val="right" w:leader="dot" w:pos="9770"/>
             </w:tabs>
             <w:rPr>
               <w:rFonts w:eastAsiaTheme="minorEastAsia"/>
@@ -528,7 +543,7 @@
           <w:r>
             <w:fldChar w:fldCharType="separate"/>
           </w:r>
-          <w:hyperlink w:anchor="_Toc146114551" w:history="1">
+          <w:hyperlink w:anchor="_Toc146120858" w:history="1">
             <w:r>
               <w:rPr>
                 <w:rStyle w:val="Lienhypertexte"/>
@@ -555,7 +570,7 @@
                 <w:noProof/>
                 <w:webHidden/>
               </w:rPr>
-              <w:instrText xml:space="preserve"> PAGEREF _Toc146114551 \h </w:instrText>
+              <w:instrText xml:space="preserve"> PAGEREF _Toc146120858 \h </w:instrText>
             </w:r>
             <w:r>
               <w:rPr>
@@ -575,7 +590,7 @@
                 <w:noProof/>
                 <w:webHidden/>
               </w:rPr>
-              <w:t>2</w:t>
+              <w:t>3</w:t>
             </w:r>
             <w:r>
               <w:rPr>
@@ -590,7 +605,7 @@
           <w:pPr>
             <w:pStyle w:val="TM1"/>
             <w:tabs>
-              <w:tab w:val="right" w:leader="dot" w:pos="9062"/>
+              <w:tab w:val="right" w:leader="dot" w:pos="9770"/>
             </w:tabs>
             <w:rPr>
               <w:rFonts w:eastAsiaTheme="minorEastAsia"/>
@@ -600,7 +615,7 @@
               <w:lang w:eastAsia="fr-FR"/>
             </w:rPr>
           </w:pPr>
-          <w:hyperlink w:anchor="_Toc146114552" w:history="1">
+          <w:hyperlink w:anchor="_Toc146120859" w:history="1">
             <w:r>
               <w:rPr>
                 <w:rStyle w:val="Lienhypertexte"/>
@@ -627,7 +642,7 @@
                 <w:noProof/>
                 <w:webHidden/>
               </w:rPr>
-              <w:instrText xml:space="preserve"> PAGEREF _Toc146114552 \h </w:instrText>
+              <w:instrText xml:space="preserve"> PAGEREF _Toc146120859 \h </w:instrText>
             </w:r>
             <w:r>
               <w:rPr>
@@ -647,7 +662,7 @@
                 <w:noProof/>
                 <w:webHidden/>
               </w:rPr>
-              <w:t>3</w:t>
+              <w:t>4</w:t>
             </w:r>
             <w:r>
               <w:rPr>
@@ -662,7 +677,7 @@
           <w:pPr>
             <w:pStyle w:val="TM1"/>
             <w:tabs>
-              <w:tab w:val="right" w:leader="dot" w:pos="9062"/>
+              <w:tab w:val="right" w:leader="dot" w:pos="9770"/>
             </w:tabs>
             <w:rPr>
               <w:rFonts w:eastAsiaTheme="minorEastAsia"/>
@@ -672,13 +687,13 @@
               <w:lang w:eastAsia="fr-FR"/>
             </w:rPr>
           </w:pPr>
-          <w:hyperlink w:anchor="_Toc146114553" w:history="1">
+          <w:hyperlink w:anchor="_Toc146120860" w:history="1">
             <w:r>
               <w:rPr>
                 <w:rStyle w:val="Lienhypertexte"/>
                 <w:noProof/>
               </w:rPr>
-              <w:t>Introduction</w:t>
+              <w:t>Table des matières</w:t>
             </w:r>
             <w:r>
               <w:rPr>
@@ -699,7 +714,7 @@
                 <w:noProof/>
                 <w:webHidden/>
               </w:rPr>
-              <w:instrText xml:space="preserve"> PAGEREF _Toc146114553 \h </w:instrText>
+              <w:instrText xml:space="preserve"> PAGEREF _Toc146120860 \h </w:instrText>
             </w:r>
             <w:r>
               <w:rPr>
@@ -719,7 +734,7 @@
                 <w:noProof/>
                 <w:webHidden/>
               </w:rPr>
-              <w:t>6</w:t>
+              <w:t>5</w:t>
             </w:r>
             <w:r>
               <w:rPr>
@@ -732,9 +747,9 @@
         </w:p>
         <w:p>
           <w:pPr>
-            <w:pStyle w:val="TM2"/>
+            <w:pStyle w:val="TM1"/>
             <w:tabs>
-              <w:tab w:val="right" w:leader="dot" w:pos="9062"/>
+              <w:tab w:val="right" w:leader="dot" w:pos="9770"/>
             </w:tabs>
             <w:rPr>
               <w:rFonts w:eastAsiaTheme="minorEastAsia"/>
@@ -744,13 +759,13 @@
               <w:lang w:eastAsia="fr-FR"/>
             </w:rPr>
           </w:pPr>
-          <w:hyperlink w:anchor="_Toc146114554" w:history="1">
+          <w:hyperlink w:anchor="_Toc146120861" w:history="1">
             <w:r>
               <w:rPr>
                 <w:rStyle w:val="Lienhypertexte"/>
                 <w:noProof/>
               </w:rPr>
-              <w:t>Le projet IOT (Purpaws) de mon école IT AKADEMY</w:t>
+              <w:t>Introduction</w:t>
             </w:r>
             <w:r>
               <w:rPr>
@@ -771,7 +786,7 @@
                 <w:noProof/>
                 <w:webHidden/>
               </w:rPr>
-              <w:instrText xml:space="preserve"> PAGEREF _Toc146114554 \h </w:instrText>
+              <w:instrText xml:space="preserve"> PAGEREF _Toc146120861 \h </w:instrText>
             </w:r>
             <w:r>
               <w:rPr>
@@ -791,7 +806,7 @@
                 <w:noProof/>
                 <w:webHidden/>
               </w:rPr>
-              <w:t>6</w:t>
+              <w:t>7</w:t>
             </w:r>
             <w:r>
               <w:rPr>
@@ -806,7 +821,7 @@
           <w:pPr>
             <w:pStyle w:val="TM2"/>
             <w:tabs>
-              <w:tab w:val="right" w:leader="dot" w:pos="9062"/>
+              <w:tab w:val="right" w:leader="dot" w:pos="9770"/>
             </w:tabs>
             <w:rPr>
               <w:rFonts w:eastAsiaTheme="minorEastAsia"/>
@@ -816,13 +831,13 @@
               <w:lang w:eastAsia="fr-FR"/>
             </w:rPr>
           </w:pPr>
-          <w:hyperlink w:anchor="_Toc146114555" w:history="1">
+          <w:hyperlink w:anchor="_Toc146120862" w:history="1">
             <w:r>
               <w:rPr>
                 <w:rStyle w:val="Lienhypertexte"/>
                 <w:noProof/>
               </w:rPr>
-              <w:t>Le stage en entreprise (Arc Europe France)</w:t>
+              <w:t>Le projet IOT (Purpaws) de mon école IT AKADEMY</w:t>
             </w:r>
             <w:r>
               <w:rPr>
@@ -843,7 +858,7 @@
                 <w:noProof/>
                 <w:webHidden/>
               </w:rPr>
-              <w:instrText xml:space="preserve"> PAGEREF _Toc146114555 \h </w:instrText>
+              <w:instrText xml:space="preserve"> PAGEREF _Toc146120862 \h </w:instrText>
             </w:r>
             <w:r>
               <w:rPr>
@@ -863,7 +878,7 @@
                 <w:noProof/>
                 <w:webHidden/>
               </w:rPr>
-              <w:t>6</w:t>
+              <w:t>7</w:t>
             </w:r>
             <w:r>
               <w:rPr>
@@ -876,9 +891,9 @@
         </w:p>
         <w:p>
           <w:pPr>
-            <w:pStyle w:val="TM1"/>
+            <w:pStyle w:val="TM2"/>
             <w:tabs>
-              <w:tab w:val="right" w:leader="dot" w:pos="9062"/>
+              <w:tab w:val="right" w:leader="dot" w:pos="9770"/>
             </w:tabs>
             <w:rPr>
               <w:rFonts w:eastAsiaTheme="minorEastAsia"/>
@@ -888,13 +903,13 @@
               <w:lang w:eastAsia="fr-FR"/>
             </w:rPr>
           </w:pPr>
-          <w:hyperlink w:anchor="_Toc146114556" w:history="1">
+          <w:hyperlink w:anchor="_Toc146120863" w:history="1">
             <w:r>
               <w:rPr>
                 <w:rStyle w:val="Lienhypertexte"/>
                 <w:noProof/>
               </w:rPr>
-              <w:t>PROJET IOT (Internet des objets)</w:t>
+              <w:t>Le stage en entreprise (Arc Europe France)</w:t>
             </w:r>
             <w:r>
               <w:rPr>
@@ -915,7 +930,7 @@
                 <w:noProof/>
                 <w:webHidden/>
               </w:rPr>
-              <w:instrText xml:space="preserve"> PAGEREF _Toc146114556 \h </w:instrText>
+              <w:instrText xml:space="preserve"> PAGEREF _Toc146120863 \h </w:instrText>
             </w:r>
             <w:r>
               <w:rPr>
@@ -948,9 +963,9 @@
         </w:p>
         <w:p>
           <w:pPr>
-            <w:pStyle w:val="TM2"/>
+            <w:pStyle w:val="TM1"/>
             <w:tabs>
-              <w:tab w:val="right" w:leader="dot" w:pos="9062"/>
+              <w:tab w:val="right" w:leader="dot" w:pos="9770"/>
             </w:tabs>
             <w:rPr>
               <w:rFonts w:eastAsiaTheme="minorEastAsia"/>
@@ -960,13 +975,13 @@
               <w:lang w:eastAsia="fr-FR"/>
             </w:rPr>
           </w:pPr>
-          <w:hyperlink w:anchor="_Toc146114557" w:history="1">
+          <w:hyperlink w:anchor="_Toc146120864" w:history="1">
             <w:r>
               <w:rPr>
                 <w:rStyle w:val="Lienhypertexte"/>
                 <w:noProof/>
               </w:rPr>
-              <w:t>Scrum</w:t>
+              <w:t>PROJET IOT (Internet des objets)</w:t>
             </w:r>
             <w:r>
               <w:rPr>
@@ -987,7 +1002,7 @@
                 <w:noProof/>
                 <w:webHidden/>
               </w:rPr>
-              <w:instrText xml:space="preserve"> PAGEREF _Toc146114557 \h </w:instrText>
+              <w:instrText xml:space="preserve"> PAGEREF _Toc146120864 \h </w:instrText>
             </w:r>
             <w:r>
               <w:rPr>
@@ -1007,7 +1022,7 @@
                 <w:noProof/>
                 <w:webHidden/>
               </w:rPr>
-              <w:t>13</w:t>
+              <w:t>8</w:t>
             </w:r>
             <w:r>
               <w:rPr>
@@ -1020,9 +1035,9 @@
         </w:p>
         <w:p>
           <w:pPr>
-            <w:pStyle w:val="TM1"/>
+            <w:pStyle w:val="TM2"/>
             <w:tabs>
-              <w:tab w:val="right" w:leader="dot" w:pos="9062"/>
+              <w:tab w:val="right" w:leader="dot" w:pos="9770"/>
             </w:tabs>
             <w:rPr>
               <w:rFonts w:eastAsiaTheme="minorEastAsia"/>
@@ -1032,13 +1047,13 @@
               <w:lang w:eastAsia="fr-FR"/>
             </w:rPr>
           </w:pPr>
-          <w:hyperlink w:anchor="_Toc146114558" w:history="1">
+          <w:hyperlink w:anchor="_Toc146120865" w:history="1">
             <w:r>
               <w:rPr>
                 <w:rStyle w:val="Lienhypertexte"/>
                 <w:noProof/>
               </w:rPr>
-              <w:t>LES DÉBUTS DU TRAVAIL D'ÉQUIPE</w:t>
+              <w:t>Scrum</w:t>
             </w:r>
             <w:r>
               <w:rPr>
@@ -1059,7 +1074,7 @@
                 <w:noProof/>
                 <w:webHidden/>
               </w:rPr>
-              <w:instrText xml:space="preserve"> PAGEREF _Toc146114558 \h </w:instrText>
+              <w:instrText xml:space="preserve"> PAGEREF _Toc146120865 \h </w:instrText>
             </w:r>
             <w:r>
               <w:rPr>
@@ -1079,7 +1094,7 @@
                 <w:noProof/>
                 <w:webHidden/>
               </w:rPr>
-              <w:t>15</w:t>
+              <w:t>13</w:t>
             </w:r>
             <w:r>
               <w:rPr>
@@ -1094,7 +1109,7 @@
           <w:pPr>
             <w:pStyle w:val="TM2"/>
             <w:tabs>
-              <w:tab w:val="right" w:leader="dot" w:pos="9062"/>
+              <w:tab w:val="right" w:leader="dot" w:pos="9770"/>
             </w:tabs>
             <w:rPr>
               <w:rFonts w:eastAsiaTheme="minorEastAsia"/>
@@ -1104,13 +1119,13 @@
               <w:lang w:eastAsia="fr-FR"/>
             </w:rPr>
           </w:pPr>
-          <w:hyperlink w:anchor="_Toc146114559" w:history="1">
+          <w:hyperlink w:anchor="_Toc146120866" w:history="1">
             <w:r>
               <w:rPr>
                 <w:rStyle w:val="Lienhypertexte"/>
                 <w:noProof/>
               </w:rPr>
-              <w:t>1.Notion :</w:t>
+              <w:t>Canva</w:t>
             </w:r>
             <w:r>
               <w:rPr>
@@ -1131,7 +1146,7 @@
                 <w:noProof/>
                 <w:webHidden/>
               </w:rPr>
-              <w:instrText xml:space="preserve"> PAGEREF _Toc146114559 \h </w:instrText>
+              <w:instrText xml:space="preserve"> PAGEREF _Toc146120866 \h </w:instrText>
             </w:r>
             <w:r>
               <w:rPr>
@@ -1151,7 +1166,7 @@
                 <w:noProof/>
                 <w:webHidden/>
               </w:rPr>
-              <w:t>15</w:t>
+              <w:t>14</w:t>
             </w:r>
             <w:r>
               <w:rPr>
@@ -1164,9 +1179,9 @@
         </w:p>
         <w:p>
           <w:pPr>
-            <w:pStyle w:val="TM2"/>
+            <w:pStyle w:val="TM1"/>
             <w:tabs>
-              <w:tab w:val="right" w:leader="dot" w:pos="9062"/>
+              <w:tab w:val="right" w:leader="dot" w:pos="9770"/>
             </w:tabs>
             <w:rPr>
               <w:rFonts w:eastAsiaTheme="minorEastAsia"/>
@@ -1176,13 +1191,13 @@
               <w:lang w:eastAsia="fr-FR"/>
             </w:rPr>
           </w:pPr>
-          <w:hyperlink w:anchor="_Toc146114560" w:history="1">
+          <w:hyperlink w:anchor="_Toc146120867" w:history="1">
             <w:r>
               <w:rPr>
                 <w:rStyle w:val="Lienhypertexte"/>
                 <w:noProof/>
               </w:rPr>
-              <w:t>2.Wireframes :</w:t>
+              <w:t>LES DÉBUTS DU TRAVAIL D'ÉQUIPE</w:t>
             </w:r>
             <w:r>
               <w:rPr>
@@ -1203,7 +1218,7 @@
                 <w:noProof/>
                 <w:webHidden/>
               </w:rPr>
-              <w:instrText xml:space="preserve"> PAGEREF _Toc146114560 \h </w:instrText>
+              <w:instrText xml:space="preserve"> PAGEREF _Toc146120867 \h </w:instrText>
             </w:r>
             <w:r>
               <w:rPr>
@@ -1223,7 +1238,7 @@
                 <w:noProof/>
                 <w:webHidden/>
               </w:rPr>
-              <w:t>16</w:t>
+              <w:t>15</w:t>
             </w:r>
             <w:r>
               <w:rPr>
@@ -1238,7 +1253,7 @@
           <w:pPr>
             <w:pStyle w:val="TM2"/>
             <w:tabs>
-              <w:tab w:val="right" w:leader="dot" w:pos="9062"/>
+              <w:tab w:val="right" w:leader="dot" w:pos="9770"/>
             </w:tabs>
             <w:rPr>
               <w:rFonts w:eastAsiaTheme="minorEastAsia"/>
@@ -1248,13 +1263,13 @@
               <w:lang w:eastAsia="fr-FR"/>
             </w:rPr>
           </w:pPr>
-          <w:hyperlink w:anchor="_Toc146114561" w:history="1">
+          <w:hyperlink w:anchor="_Toc146120868" w:history="1">
             <w:r>
               <w:rPr>
                 <w:rStyle w:val="Lienhypertexte"/>
                 <w:noProof/>
               </w:rPr>
-              <w:t>3. Maquettes :</w:t>
+              <w:t>1.Notion :</w:t>
             </w:r>
             <w:r>
               <w:rPr>
@@ -1275,7 +1290,7 @@
                 <w:noProof/>
                 <w:webHidden/>
               </w:rPr>
-              <w:instrText xml:space="preserve"> PAGEREF _Toc146114561 \h </w:instrText>
+              <w:instrText xml:space="preserve"> PAGEREF _Toc146120868 \h </w:instrText>
             </w:r>
             <w:r>
               <w:rPr>
@@ -1295,7 +1310,7 @@
                 <w:noProof/>
                 <w:webHidden/>
               </w:rPr>
-              <w:t>19</w:t>
+              <w:t>15</w:t>
             </w:r>
             <w:r>
               <w:rPr>
@@ -1310,7 +1325,7 @@
           <w:pPr>
             <w:pStyle w:val="TM2"/>
             <w:tabs>
-              <w:tab w:val="right" w:leader="dot" w:pos="9062"/>
+              <w:tab w:val="right" w:leader="dot" w:pos="9770"/>
             </w:tabs>
             <w:rPr>
               <w:rFonts w:eastAsiaTheme="minorEastAsia"/>
@@ -1320,13 +1335,13 @@
               <w:lang w:eastAsia="fr-FR"/>
             </w:rPr>
           </w:pPr>
-          <w:hyperlink w:anchor="_Toc146114562" w:history="1">
+          <w:hyperlink w:anchor="_Toc146120869" w:history="1">
             <w:r>
               <w:rPr>
                 <w:rStyle w:val="Lienhypertexte"/>
                 <w:noProof/>
               </w:rPr>
-              <w:t>4. UML du projet :</w:t>
+              <w:t>2.Wireframes :</w:t>
             </w:r>
             <w:r>
               <w:rPr>
@@ -1347,7 +1362,7 @@
                 <w:noProof/>
                 <w:webHidden/>
               </w:rPr>
-              <w:instrText xml:space="preserve"> PAGEREF _Toc146114562 \h </w:instrText>
+              <w:instrText xml:space="preserve"> PAGEREF _Toc146120869 \h </w:instrText>
             </w:r>
             <w:r>
               <w:rPr>
@@ -1367,7 +1382,7 @@
                 <w:noProof/>
                 <w:webHidden/>
               </w:rPr>
-              <w:t>20</w:t>
+              <w:t>16</w:t>
             </w:r>
             <w:r>
               <w:rPr>
@@ -1382,7 +1397,7 @@
           <w:pPr>
             <w:pStyle w:val="TM2"/>
             <w:tabs>
-              <w:tab w:val="right" w:leader="dot" w:pos="9062"/>
+              <w:tab w:val="right" w:leader="dot" w:pos="9770"/>
             </w:tabs>
             <w:rPr>
               <w:rFonts w:eastAsiaTheme="minorEastAsia"/>
@@ -1392,13 +1407,13 @@
               <w:lang w:eastAsia="fr-FR"/>
             </w:rPr>
           </w:pPr>
-          <w:hyperlink w:anchor="_Toc146114563" w:history="1">
+          <w:hyperlink w:anchor="_Toc146120870" w:history="1">
             <w:r>
               <w:rPr>
                 <w:rStyle w:val="Lienhypertexte"/>
                 <w:noProof/>
               </w:rPr>
-              <w:t>5. Risques et Criticité</w:t>
+              <w:t>3. Maquettes :</w:t>
             </w:r>
             <w:r>
               <w:rPr>
@@ -1419,7 +1434,7 @@
                 <w:noProof/>
                 <w:webHidden/>
               </w:rPr>
-              <w:instrText xml:space="preserve"> PAGEREF _Toc146114563 \h </w:instrText>
+              <w:instrText xml:space="preserve"> PAGEREF _Toc146120870 \h </w:instrText>
             </w:r>
             <w:r>
               <w:rPr>
@@ -1439,7 +1454,7 @@
                 <w:noProof/>
                 <w:webHidden/>
               </w:rPr>
-              <w:t>23</w:t>
+              <w:t>17</w:t>
             </w:r>
             <w:r>
               <w:rPr>
@@ -1452,9 +1467,9 @@
         </w:p>
         <w:p>
           <w:pPr>
-            <w:pStyle w:val="TM1"/>
+            <w:pStyle w:val="TM2"/>
             <w:tabs>
-              <w:tab w:val="right" w:leader="dot" w:pos="9062"/>
+              <w:tab w:val="right" w:leader="dot" w:pos="9770"/>
             </w:tabs>
             <w:rPr>
               <w:rFonts w:eastAsiaTheme="minorEastAsia"/>
@@ -1464,13 +1479,13 @@
               <w:lang w:eastAsia="fr-FR"/>
             </w:rPr>
           </w:pPr>
-          <w:hyperlink w:anchor="_Toc146114564" w:history="1">
+          <w:hyperlink w:anchor="_Toc146120871" w:history="1">
             <w:r>
               <w:rPr>
                 <w:rStyle w:val="Lienhypertexte"/>
                 <w:noProof/>
               </w:rPr>
-              <w:t>Chef de projet</w:t>
+              <w:t>4. UML du projet :</w:t>
             </w:r>
             <w:r>
               <w:rPr>
@@ -1491,7 +1506,7 @@
                 <w:noProof/>
                 <w:webHidden/>
               </w:rPr>
-              <w:instrText xml:space="preserve"> PAGEREF _Toc146114564 \h </w:instrText>
+              <w:instrText xml:space="preserve"> PAGEREF _Toc146120871 \h </w:instrText>
             </w:r>
             <w:r>
               <w:rPr>
@@ -1511,7 +1526,7 @@
                 <w:noProof/>
                 <w:webHidden/>
               </w:rPr>
-              <w:t>26</w:t>
+              <w:t>18</w:t>
             </w:r>
             <w:r>
               <w:rPr>
@@ -1524,9 +1539,9 @@
         </w:p>
         <w:p>
           <w:pPr>
-            <w:pStyle w:val="TM3"/>
+            <w:pStyle w:val="TM2"/>
             <w:tabs>
-              <w:tab w:val="right" w:leader="dot" w:pos="9062"/>
+              <w:tab w:val="right" w:leader="dot" w:pos="9770"/>
             </w:tabs>
             <w:rPr>
               <w:rFonts w:eastAsiaTheme="minorEastAsia"/>
@@ -1536,13 +1551,13 @@
               <w:lang w:eastAsia="fr-FR"/>
             </w:rPr>
           </w:pPr>
-          <w:hyperlink w:anchor="_Toc146114565" w:history="1">
+          <w:hyperlink w:anchor="_Toc146120872" w:history="1">
             <w:r>
               <w:rPr>
                 <w:rStyle w:val="Lienhypertexte"/>
                 <w:noProof/>
               </w:rPr>
-              <w:t>- DevOps :</w:t>
+              <w:t>5. Risques et Criticité</w:t>
             </w:r>
             <w:r>
               <w:rPr>
@@ -1563,7 +1578,7 @@
                 <w:noProof/>
                 <w:webHidden/>
               </w:rPr>
-              <w:instrText xml:space="preserve"> PAGEREF _Toc146114565 \h </w:instrText>
+              <w:instrText xml:space="preserve"> PAGEREF _Toc146120872 \h </w:instrText>
             </w:r>
             <w:r>
               <w:rPr>
@@ -1583,7 +1598,7 @@
                 <w:noProof/>
                 <w:webHidden/>
               </w:rPr>
-              <w:t>29</w:t>
+              <w:t>20</w:t>
             </w:r>
             <w:r>
               <w:rPr>
@@ -1596,9 +1611,9 @@
         </w:p>
         <w:p>
           <w:pPr>
-            <w:pStyle w:val="TM3"/>
+            <w:pStyle w:val="TM1"/>
             <w:tabs>
-              <w:tab w:val="right" w:leader="dot" w:pos="9062"/>
+              <w:tab w:val="right" w:leader="dot" w:pos="9770"/>
             </w:tabs>
             <w:rPr>
               <w:rFonts w:eastAsiaTheme="minorEastAsia"/>
@@ -1608,13 +1623,13 @@
               <w:lang w:eastAsia="fr-FR"/>
             </w:rPr>
           </w:pPr>
-          <w:hyperlink w:anchor="_Toc146114566" w:history="1">
+          <w:hyperlink w:anchor="_Toc146120873" w:history="1">
             <w:r>
               <w:rPr>
                 <w:rStyle w:val="Lienhypertexte"/>
                 <w:noProof/>
               </w:rPr>
-              <w:t>- CI/CD :</w:t>
+              <w:t>Chef de projet</w:t>
             </w:r>
             <w:r>
               <w:rPr>
@@ -1635,7 +1650,7 @@
                 <w:noProof/>
                 <w:webHidden/>
               </w:rPr>
-              <w:instrText xml:space="preserve"> PAGEREF _Toc146114566 \h </w:instrText>
+              <w:instrText xml:space="preserve"> PAGEREF _Toc146120873 \h </w:instrText>
             </w:r>
             <w:r>
               <w:rPr>
@@ -1655,7 +1670,7 @@
                 <w:noProof/>
                 <w:webHidden/>
               </w:rPr>
-              <w:t>29</w:t>
+              <w:t>22</w:t>
             </w:r>
             <w:r>
               <w:rPr>
@@ -1668,9 +1683,9 @@
         </w:p>
         <w:p>
           <w:pPr>
-            <w:pStyle w:val="TM3"/>
+            <w:pStyle w:val="TM1"/>
             <w:tabs>
-              <w:tab w:val="right" w:leader="dot" w:pos="9062"/>
+              <w:tab w:val="right" w:leader="dot" w:pos="9770"/>
             </w:tabs>
             <w:rPr>
               <w:rFonts w:eastAsiaTheme="minorEastAsia"/>
@@ -1680,13 +1695,13 @@
               <w:lang w:eastAsia="fr-FR"/>
             </w:rPr>
           </w:pPr>
-          <w:hyperlink w:anchor="_Toc146114567" w:history="1">
+          <w:hyperlink w:anchor="_Toc146120874" w:history="1">
             <w:r>
               <w:rPr>
                 <w:rStyle w:val="Lienhypertexte"/>
                 <w:noProof/>
               </w:rPr>
-              <w:t>- Création de branches localisées</w:t>
+              <w:t>GitHub</w:t>
             </w:r>
             <w:r>
               <w:rPr>
@@ -1707,7 +1722,7 @@
                 <w:noProof/>
                 <w:webHidden/>
               </w:rPr>
-              <w:instrText xml:space="preserve"> PAGEREF _Toc146114567 \h </w:instrText>
+              <w:instrText xml:space="preserve"> PAGEREF _Toc146120874 \h </w:instrText>
             </w:r>
             <w:r>
               <w:rPr>
@@ -1727,7 +1742,7 @@
                 <w:noProof/>
                 <w:webHidden/>
               </w:rPr>
-              <w:t>29</w:t>
+              <w:t>22</w:t>
             </w:r>
             <w:r>
               <w:rPr>
@@ -1740,9 +1755,9 @@
         </w:p>
         <w:p>
           <w:pPr>
-            <w:pStyle w:val="TM2"/>
+            <w:pStyle w:val="TM3"/>
             <w:tabs>
-              <w:tab w:val="right" w:leader="dot" w:pos="9062"/>
+              <w:tab w:val="right" w:leader="dot" w:pos="9770"/>
             </w:tabs>
             <w:rPr>
               <w:rFonts w:eastAsiaTheme="minorEastAsia"/>
@@ -1752,13 +1767,13 @@
               <w:lang w:eastAsia="fr-FR"/>
             </w:rPr>
           </w:pPr>
-          <w:hyperlink w:anchor="_Toc146114568" w:history="1">
+          <w:hyperlink w:anchor="_Toc146120875" w:history="1">
             <w:r>
               <w:rPr>
                 <w:rStyle w:val="Lienhypertexte"/>
                 <w:noProof/>
               </w:rPr>
-              <w:t>Composant Header.js</w:t>
+              <w:t>- DevOps :</w:t>
             </w:r>
             <w:r>
               <w:rPr>
@@ -1779,7 +1794,7 @@
                 <w:noProof/>
                 <w:webHidden/>
               </w:rPr>
-              <w:instrText xml:space="preserve"> PAGEREF _Toc146114568 \h </w:instrText>
+              <w:instrText xml:space="preserve"> PAGEREF _Toc146120875 \h </w:instrText>
             </w:r>
             <w:r>
               <w:rPr>
@@ -1799,7 +1814,7 @@
                 <w:noProof/>
                 <w:webHidden/>
               </w:rPr>
-              <w:t>31</w:t>
+              <w:t>24</w:t>
             </w:r>
             <w:r>
               <w:rPr>
@@ -1812,9 +1827,9 @@
         </w:p>
         <w:p>
           <w:pPr>
-            <w:pStyle w:val="TM2"/>
+            <w:pStyle w:val="TM3"/>
             <w:tabs>
-              <w:tab w:val="right" w:leader="dot" w:pos="9062"/>
+              <w:tab w:val="right" w:leader="dot" w:pos="9770"/>
             </w:tabs>
             <w:rPr>
               <w:rFonts w:eastAsiaTheme="minorEastAsia"/>
@@ -1824,13 +1839,13 @@
               <w:lang w:eastAsia="fr-FR"/>
             </w:rPr>
           </w:pPr>
-          <w:hyperlink w:anchor="_Toc146114569" w:history="1">
+          <w:hyperlink w:anchor="_Toc146120876" w:history="1">
             <w:r>
               <w:rPr>
                 <w:rStyle w:val="Lienhypertexte"/>
                 <w:noProof/>
               </w:rPr>
-              <w:t>Header.scss</w:t>
+              <w:t>- CI/CD :</w:t>
             </w:r>
             <w:r>
               <w:rPr>
@@ -1851,7 +1866,7 @@
                 <w:noProof/>
                 <w:webHidden/>
               </w:rPr>
-              <w:instrText xml:space="preserve"> PAGEREF _Toc146114569 \h </w:instrText>
+              <w:instrText xml:space="preserve"> PAGEREF _Toc146120876 \h </w:instrText>
             </w:r>
             <w:r>
               <w:rPr>
@@ -1871,7 +1886,7 @@
                 <w:noProof/>
                 <w:webHidden/>
               </w:rPr>
-              <w:t>32</w:t>
+              <w:t>24</w:t>
             </w:r>
             <w:r>
               <w:rPr>
@@ -1884,9 +1899,9 @@
         </w:p>
         <w:p>
           <w:pPr>
-            <w:pStyle w:val="TM2"/>
+            <w:pStyle w:val="TM3"/>
             <w:tabs>
-              <w:tab w:val="right" w:leader="dot" w:pos="9062"/>
+              <w:tab w:val="right" w:leader="dot" w:pos="9770"/>
             </w:tabs>
             <w:rPr>
               <w:rFonts w:eastAsiaTheme="minorEastAsia"/>
@@ -1896,12 +1911,372 @@
               <w:lang w:eastAsia="fr-FR"/>
             </w:rPr>
           </w:pPr>
-          <w:hyperlink w:anchor="_Toc146114570" w:history="1">
+          <w:hyperlink w:anchor="_Toc146120877" w:history="1">
             <w:r>
               <w:rPr>
                 <w:rStyle w:val="Lienhypertexte"/>
                 <w:noProof/>
               </w:rPr>
+              <w:t>- Création de branches localisées</w:t>
+            </w:r>
+            <w:r>
+              <w:rPr>
+                <w:noProof/>
+                <w:webHidden/>
+              </w:rPr>
+              <w:tab/>
+            </w:r>
+            <w:r>
+              <w:rPr>
+                <w:noProof/>
+                <w:webHidden/>
+              </w:rPr>
+              <w:fldChar w:fldCharType="begin"/>
+            </w:r>
+            <w:r>
+              <w:rPr>
+                <w:noProof/>
+                <w:webHidden/>
+              </w:rPr>
+              <w:instrText xml:space="preserve"> PAGEREF _Toc146120877 \h </w:instrText>
+            </w:r>
+            <w:r>
+              <w:rPr>
+                <w:noProof/>
+                <w:webHidden/>
+              </w:rPr>
+            </w:r>
+            <w:r>
+              <w:rPr>
+                <w:noProof/>
+                <w:webHidden/>
+              </w:rPr>
+              <w:fldChar w:fldCharType="separate"/>
+            </w:r>
+            <w:r>
+              <w:rPr>
+                <w:noProof/>
+                <w:webHidden/>
+              </w:rPr>
+              <w:t>24</w:t>
+            </w:r>
+            <w:r>
+              <w:rPr>
+                <w:noProof/>
+                <w:webHidden/>
+              </w:rPr>
+              <w:fldChar w:fldCharType="end"/>
+            </w:r>
+          </w:hyperlink>
+        </w:p>
+        <w:p>
+          <w:pPr>
+            <w:pStyle w:val="TM2"/>
+            <w:tabs>
+              <w:tab w:val="right" w:leader="dot" w:pos="9770"/>
+            </w:tabs>
+            <w:rPr>
+              <w:rFonts w:eastAsiaTheme="minorEastAsia"/>
+              <w:noProof/>
+              <w:sz w:val="22"/>
+              <w:szCs w:val="22"/>
+              <w:lang w:eastAsia="fr-FR"/>
+            </w:rPr>
+          </w:pPr>
+          <w:hyperlink w:anchor="_Toc146120878" w:history="1">
+            <w:r>
+              <w:rPr>
+                <w:rStyle w:val="Lienhypertexte"/>
+                <w:noProof/>
+              </w:rPr>
+              <w:t>Maintien de Scrum</w:t>
+            </w:r>
+            <w:r>
+              <w:rPr>
+                <w:noProof/>
+                <w:webHidden/>
+              </w:rPr>
+              <w:tab/>
+            </w:r>
+            <w:r>
+              <w:rPr>
+                <w:noProof/>
+                <w:webHidden/>
+              </w:rPr>
+              <w:fldChar w:fldCharType="begin"/>
+            </w:r>
+            <w:r>
+              <w:rPr>
+                <w:noProof/>
+                <w:webHidden/>
+              </w:rPr>
+              <w:instrText xml:space="preserve"> PAGEREF _Toc146120878 \h </w:instrText>
+            </w:r>
+            <w:r>
+              <w:rPr>
+                <w:noProof/>
+                <w:webHidden/>
+              </w:rPr>
+            </w:r>
+            <w:r>
+              <w:rPr>
+                <w:noProof/>
+                <w:webHidden/>
+              </w:rPr>
+              <w:fldChar w:fldCharType="separate"/>
+            </w:r>
+            <w:r>
+              <w:rPr>
+                <w:noProof/>
+                <w:webHidden/>
+              </w:rPr>
+              <w:t>25</w:t>
+            </w:r>
+            <w:r>
+              <w:rPr>
+                <w:noProof/>
+                <w:webHidden/>
+              </w:rPr>
+              <w:fldChar w:fldCharType="end"/>
+            </w:r>
+          </w:hyperlink>
+        </w:p>
+        <w:p>
+          <w:pPr>
+            <w:pStyle w:val="TM1"/>
+            <w:tabs>
+              <w:tab w:val="right" w:leader="dot" w:pos="9770"/>
+            </w:tabs>
+            <w:rPr>
+              <w:rFonts w:eastAsiaTheme="minorEastAsia"/>
+              <w:noProof/>
+              <w:sz w:val="22"/>
+              <w:szCs w:val="22"/>
+              <w:lang w:eastAsia="fr-FR"/>
+            </w:rPr>
+          </w:pPr>
+          <w:hyperlink w:anchor="_Toc146120879" w:history="1">
+            <w:r>
+              <w:rPr>
+                <w:rStyle w:val="Lienhypertexte"/>
+                <w:noProof/>
+              </w:rPr>
+              <w:t>Coder une maquette</w:t>
+            </w:r>
+            <w:r>
+              <w:rPr>
+                <w:noProof/>
+                <w:webHidden/>
+              </w:rPr>
+              <w:tab/>
+            </w:r>
+            <w:r>
+              <w:rPr>
+                <w:noProof/>
+                <w:webHidden/>
+              </w:rPr>
+              <w:fldChar w:fldCharType="begin"/>
+            </w:r>
+            <w:r>
+              <w:rPr>
+                <w:noProof/>
+                <w:webHidden/>
+              </w:rPr>
+              <w:instrText xml:space="preserve"> PAGEREF _Toc146120879 \h </w:instrText>
+            </w:r>
+            <w:r>
+              <w:rPr>
+                <w:noProof/>
+                <w:webHidden/>
+              </w:rPr>
+            </w:r>
+            <w:r>
+              <w:rPr>
+                <w:noProof/>
+                <w:webHidden/>
+              </w:rPr>
+              <w:fldChar w:fldCharType="separate"/>
+            </w:r>
+            <w:r>
+              <w:rPr>
+                <w:noProof/>
+                <w:webHidden/>
+              </w:rPr>
+              <w:t>26</w:t>
+            </w:r>
+            <w:r>
+              <w:rPr>
+                <w:noProof/>
+                <w:webHidden/>
+              </w:rPr>
+              <w:fldChar w:fldCharType="end"/>
+            </w:r>
+          </w:hyperlink>
+        </w:p>
+        <w:p>
+          <w:pPr>
+            <w:pStyle w:val="TM2"/>
+            <w:tabs>
+              <w:tab w:val="right" w:leader="dot" w:pos="9770"/>
+            </w:tabs>
+            <w:rPr>
+              <w:rFonts w:eastAsiaTheme="minorEastAsia"/>
+              <w:noProof/>
+              <w:sz w:val="22"/>
+              <w:szCs w:val="22"/>
+              <w:lang w:eastAsia="fr-FR"/>
+            </w:rPr>
+          </w:pPr>
+          <w:hyperlink w:anchor="_Toc146120880" w:history="1">
+            <w:r>
+              <w:rPr>
+                <w:rStyle w:val="Lienhypertexte"/>
+                <w:noProof/>
+              </w:rPr>
+              <w:t>Composant Header.js</w:t>
+            </w:r>
+            <w:r>
+              <w:rPr>
+                <w:noProof/>
+                <w:webHidden/>
+              </w:rPr>
+              <w:tab/>
+            </w:r>
+            <w:r>
+              <w:rPr>
+                <w:noProof/>
+                <w:webHidden/>
+              </w:rPr>
+              <w:fldChar w:fldCharType="begin"/>
+            </w:r>
+            <w:r>
+              <w:rPr>
+                <w:noProof/>
+                <w:webHidden/>
+              </w:rPr>
+              <w:instrText xml:space="preserve"> PAGEREF _Toc146120880 \h </w:instrText>
+            </w:r>
+            <w:r>
+              <w:rPr>
+                <w:noProof/>
+                <w:webHidden/>
+              </w:rPr>
+            </w:r>
+            <w:r>
+              <w:rPr>
+                <w:noProof/>
+                <w:webHidden/>
+              </w:rPr>
+              <w:fldChar w:fldCharType="separate"/>
+            </w:r>
+            <w:r>
+              <w:rPr>
+                <w:noProof/>
+                <w:webHidden/>
+              </w:rPr>
+              <w:t>27</w:t>
+            </w:r>
+            <w:r>
+              <w:rPr>
+                <w:noProof/>
+                <w:webHidden/>
+              </w:rPr>
+              <w:fldChar w:fldCharType="end"/>
+            </w:r>
+          </w:hyperlink>
+        </w:p>
+        <w:p>
+          <w:pPr>
+            <w:pStyle w:val="TM2"/>
+            <w:tabs>
+              <w:tab w:val="right" w:leader="dot" w:pos="9770"/>
+            </w:tabs>
+            <w:rPr>
+              <w:rFonts w:eastAsiaTheme="minorEastAsia"/>
+              <w:noProof/>
+              <w:sz w:val="22"/>
+              <w:szCs w:val="22"/>
+              <w:lang w:eastAsia="fr-FR"/>
+            </w:rPr>
+          </w:pPr>
+          <w:hyperlink w:anchor="_Toc146120881" w:history="1">
+            <w:r>
+              <w:rPr>
+                <w:rStyle w:val="Lienhypertexte"/>
+                <w:noProof/>
+              </w:rPr>
+              <w:t>Header.scss</w:t>
+            </w:r>
+            <w:r>
+              <w:rPr>
+                <w:noProof/>
+                <w:webHidden/>
+              </w:rPr>
+              <w:tab/>
+            </w:r>
+            <w:r>
+              <w:rPr>
+                <w:noProof/>
+                <w:webHidden/>
+              </w:rPr>
+              <w:fldChar w:fldCharType="begin"/>
+            </w:r>
+            <w:r>
+              <w:rPr>
+                <w:noProof/>
+                <w:webHidden/>
+              </w:rPr>
+              <w:instrText xml:space="preserve"> PAGEREF _Toc146120881 \h </w:instrText>
+            </w:r>
+            <w:r>
+              <w:rPr>
+                <w:noProof/>
+                <w:webHidden/>
+              </w:rPr>
+            </w:r>
+            <w:r>
+              <w:rPr>
+                <w:noProof/>
+                <w:webHidden/>
+              </w:rPr>
+              <w:fldChar w:fldCharType="separate"/>
+            </w:r>
+            <w:r>
+              <w:rPr>
+                <w:noProof/>
+                <w:webHidden/>
+              </w:rPr>
+              <w:t>27</w:t>
+            </w:r>
+            <w:r>
+              <w:rPr>
+                <w:noProof/>
+                <w:webHidden/>
+              </w:rPr>
+              <w:fldChar w:fldCharType="end"/>
+            </w:r>
+          </w:hyperlink>
+        </w:p>
+        <w:p>
+          <w:pPr>
+            <w:pStyle w:val="TM2"/>
+            <w:tabs>
+              <w:tab w:val="right" w:leader="dot" w:pos="9770"/>
+            </w:tabs>
+            <w:rPr>
+              <w:rFonts w:eastAsiaTheme="minorEastAsia"/>
+              <w:noProof/>
+              <w:sz w:val="22"/>
+              <w:szCs w:val="22"/>
+              <w:lang w:eastAsia="fr-FR"/>
+            </w:rPr>
+          </w:pPr>
+          <w:hyperlink w:anchor="_Toc146120882" w:history="1">
+            <w:r>
+              <w:rPr>
+                <w:rStyle w:val="Lienhypertexte"/>
+                <w:noProof/>
+              </w:rPr>
               <w:t>Imprévu</w:t>
             </w:r>
             <w:r>
@@ -1923,7 +2298,7 @@
                 <w:noProof/>
                 <w:webHidden/>
               </w:rPr>
-              <w:instrText xml:space="preserve"> PAGEREF _Toc146114570 \h </w:instrText>
+              <w:instrText xml:space="preserve"> PAGEREF _Toc146120882 \h </w:instrText>
             </w:r>
             <w:r>
               <w:rPr>
@@ -1943,7 +2318,7 @@
                 <w:noProof/>
                 <w:webHidden/>
               </w:rPr>
-              <w:t>34</w:t>
+              <w:t>29</w:t>
             </w:r>
             <w:r>
               <w:rPr>
@@ -1962,17 +2337,6 @@
       </w:sdtContent>
     </w:sdt>
     <w:p/>
-    <w:p/>
-    <w:p/>
-    <w:p/>
-    <w:p/>
-    <w:p/>
-    <w:p/>
-    <w:p/>
-    <w:p/>
-    <w:p/>
-    <w:p/>
-    <w:p/>
     <w:p>
       <w:pPr>
         <w:rPr>
@@ -1983,22 +2347,30 @@
           <w:lang w:eastAsia="fr-FR"/>
         </w:rPr>
       </w:pPr>
-      <w:r>
+    </w:p>
+    <w:p>
+      <w:pPr>
+        <w:spacing w:line="259" w:lineRule="auto"/>
+        <w:rPr>
+          <w:rFonts w:asciiTheme="majorHAnsi" w:eastAsiaTheme="majorEastAsia" w:hAnsiTheme="majorHAnsi" w:cstheme="majorBidi"/>
+          <w:b/>
+          <w:color w:val="262626" w:themeColor="text1" w:themeTint="D9"/>
+          <w:sz w:val="52"/>
+          <w:szCs w:val="52"/>
+          <w:lang w:eastAsia="fr-FR"/>
+        </w:rPr>
+      </w:pPr>
+      <w:r>
+        <w:lastRenderedPageBreak/>
         <w:br w:type="page"/>
       </w:r>
     </w:p>
     <w:p>
       <w:pPr>
         <w:pStyle w:val="Titre1"/>
-        <w:rPr>
-          <w:color w:val="262626" w:themeColor="text1" w:themeTint="D9"/>
-        </w:rPr>
       </w:pPr>
-      <w:bookmarkStart w:id="3" w:name="_Toc146114553"/>
-      <w:r>
-        <w:rPr>
-          <w:color w:val="262626" w:themeColor="text1" w:themeTint="D9"/>
-        </w:rPr>
+      <w:bookmarkStart w:id="3" w:name="_Toc146120861"/>
+      <w:r>
         <w:t>Introduction</w:t>
       </w:r>
       <w:bookmarkEnd w:id="3"/>
@@ -2007,53 +2379,29 @@
     <w:p>
       <w:pPr>
         <w:pStyle w:val="Titre2"/>
-        <w:rPr>
-          <w:color w:val="262626" w:themeColor="text1" w:themeTint="D9"/>
-        </w:rPr>
       </w:pPr>
-      <w:bookmarkStart w:id="4" w:name="_Toc146114554"/>
-      <w:r>
-        <w:rPr>
-          <w:color w:val="262626" w:themeColor="text1" w:themeTint="D9"/>
-        </w:rPr>
+      <w:bookmarkStart w:id="4" w:name="_Toc146120862"/>
+      <w:r>
         <w:t xml:space="preserve">Le projet IOT </w:t>
       </w:r>
       <w:r>
-        <w:rPr>
-          <w:color w:val="262626" w:themeColor="text1" w:themeTint="D9"/>
-        </w:rPr>
         <w:t>(</w:t>
       </w:r>
       <w:proofErr w:type="spellStart"/>
       <w:r>
-        <w:rPr>
-          <w:color w:val="262626" w:themeColor="text1" w:themeTint="D9"/>
-        </w:rPr>
         <w:t>Purpaws</w:t>
       </w:r>
       <w:proofErr w:type="spellEnd"/>
       <w:r>
-        <w:rPr>
-          <w:color w:val="262626" w:themeColor="text1" w:themeTint="D9"/>
-        </w:rPr>
         <w:t>)</w:t>
       </w:r>
       <w:r>
-        <w:rPr>
-          <w:color w:val="262626" w:themeColor="text1" w:themeTint="D9"/>
-        </w:rPr>
         <w:t xml:space="preserve"> de mon </w:t>
       </w:r>
       <w:r>
-        <w:rPr>
-          <w:color w:val="262626" w:themeColor="text1" w:themeTint="D9"/>
-        </w:rPr>
         <w:t>école</w:t>
       </w:r>
       <w:r>
-        <w:rPr>
-          <w:color w:val="262626" w:themeColor="text1" w:themeTint="D9"/>
-        </w:rPr>
         <w:t xml:space="preserve"> IT AKADEMY</w:t>
       </w:r>
       <w:bookmarkEnd w:id="4"/>
@@ -2145,27 +2493,15 @@
     <w:p>
       <w:pPr>
         <w:pStyle w:val="Titre2"/>
-        <w:rPr>
-          <w:color w:val="262626" w:themeColor="text1" w:themeTint="D9"/>
-        </w:rPr>
       </w:pPr>
-      <w:bookmarkStart w:id="5" w:name="_Toc146114555"/>
-      <w:r>
-        <w:rPr>
-          <w:color w:val="262626" w:themeColor="text1" w:themeTint="D9"/>
-        </w:rPr>
+      <w:bookmarkStart w:id="5" w:name="_Toc146120863"/>
+      <w:r>
         <w:t xml:space="preserve">Le stage en entreprise </w:t>
       </w:r>
       <w:r>
-        <w:rPr>
-          <w:color w:val="262626" w:themeColor="text1" w:themeTint="D9"/>
-        </w:rPr>
         <w:t>(Arc</w:t>
       </w:r>
       <w:r>
-        <w:rPr>
-          <w:color w:val="262626" w:themeColor="text1" w:themeTint="D9"/>
-        </w:rPr>
         <w:t xml:space="preserve"> Europe France)</w:t>
       </w:r>
       <w:bookmarkEnd w:id="5"/>
@@ -2200,7 +2536,11 @@
         <w:t xml:space="preserve"> et maintien</w:t>
       </w:r>
       <w:r>
-        <w:t xml:space="preserve"> d'une application destinée à aid</w:t>
+        <w:t xml:space="preserve"> </w:t>
+      </w:r>
+      <w:r>
+        <w:lastRenderedPageBreak/>
+        <w:t>d'une application destinée à aid</w:t>
       </w:r>
       <w:r>
         <w:t>er les conducteurs en détresse (Cactus).</w:t>
@@ -2221,37 +2561,32 @@
         <w:t>Mon stage s'est déroulé du 17 juillet au 24 novembre 2023.</w:t>
       </w:r>
     </w:p>
-    <w:p/>
-    <w:p/>
-    <w:p/>
-    <w:p/>
-    <w:p/>
     <w:p>
       <w:pPr>
-        <w:pStyle w:val="Titre3"/>
+        <w:spacing w:line="259" w:lineRule="auto"/>
+        <w:rPr>
+          <w:rFonts w:asciiTheme="majorHAnsi" w:eastAsiaTheme="majorEastAsia" w:hAnsiTheme="majorHAnsi" w:cstheme="majorBidi"/>
+          <w:b/>
+          <w:color w:val="262626" w:themeColor="text1" w:themeTint="D9"/>
+          <w:sz w:val="52"/>
+          <w:szCs w:val="52"/>
+          <w:lang w:eastAsia="fr-FR"/>
+        </w:rPr>
       </w:pPr>
+      <w:r>
+        <w:br w:type="page"/>
+      </w:r>
     </w:p>
     <w:p>
       <w:pPr>
         <w:pStyle w:val="Titre1"/>
-        <w:rPr>
-          <w:color w:val="262626" w:themeColor="text1" w:themeTint="D9"/>
-        </w:rPr>
       </w:pPr>
-      <w:bookmarkStart w:id="6" w:name="_Toc146114556"/>
-      <w:r>
-        <w:rPr>
-          <w:color w:val="262626" w:themeColor="text1" w:themeTint="D9"/>
-        </w:rPr>
+      <w:bookmarkStart w:id="6" w:name="_Toc146120864"/>
+      <w:r>
         <w:t>PROJET IOT (Internet des objets)</w:t>
       </w:r>
       <w:bookmarkEnd w:id="6"/>
     </w:p>
-    <w:p>
-      <w:pPr>
-        <w:pStyle w:val="Titre"/>
-      </w:pPr>
-    </w:p>
     <w:p/>
     <w:p>
       <w:r>
@@ -2271,19 +2606,17 @@
         <w:t>Après avoir lu et noté la pertinence des idées, nous avons voté pour celles qui nous intéressaient le plus et ensuite essayé de créer des équipes de 4.</w:t>
       </w:r>
     </w:p>
-    <w:p/>
     <w:p>
       <w:r>
         <w:t>J'ai personnellement choisi de participer à la création d'une gamelle pour chat connectée à son application web et mobile ainsi qu'à son site marchand.</w:t>
       </w:r>
     </w:p>
-    <w:p/>
-    <w:p>
-      <w:r>
+    <w:p>
+      <w:r>
+        <w:lastRenderedPageBreak/>
         <w:t>Dans ce projet, la première étape a été la création de l'équipe. J'ai eu la chance de travailler avec d'excellents coéquipiers :</w:t>
       </w:r>
     </w:p>
-    <w:p/>
     <w:p>
       <w:r>
         <w:t xml:space="preserve">- Ryan, qui possède une logique impressionnante et une aisance remarquable en </w:t>
@@ -2308,27 +2641,20 @@
       </w:r>
     </w:p>
     <w:p/>
-    <w:p/>
-    <w:p>
-      <w:pPr>
-        <w:rPr>
-          <w:sz w:val="22"/>
-          <w:szCs w:val="22"/>
-        </w:rPr>
-      </w:pPr>
+    <w:p>
       <w:r>
         <w:rPr>
           <w:noProof/>
           <w:lang w:eastAsia="fr-FR"/>
         </w:rPr>
         <w:drawing>
-          <wp:anchor distT="0" distB="0" distL="114300" distR="114300" simplePos="0" relativeHeight="251658240" behindDoc="0" locked="0" layoutInCell="1" allowOverlap="1" wp14:anchorId="1F4CE9D9" wp14:editId="64B3DFB4">
+          <wp:anchor distT="0" distB="0" distL="114300" distR="114300" simplePos="0" relativeHeight="251658240" behindDoc="0" locked="0" layoutInCell="1" allowOverlap="1" wp14:anchorId="726D0AE0" wp14:editId="5C471C33">
             <wp:simplePos x="0" y="0"/>
-            <wp:positionH relativeFrom="column">
-              <wp:posOffset>-594995</wp:posOffset>
+            <wp:positionH relativeFrom="page">
+              <wp:align>center</wp:align>
             </wp:positionH>
             <wp:positionV relativeFrom="paragraph">
-              <wp:posOffset>0</wp:posOffset>
+              <wp:posOffset>214630</wp:posOffset>
             </wp:positionV>
             <wp:extent cx="6848475" cy="3936365"/>
             <wp:effectExtent l="0" t="0" r="9525" b="6985"/>
@@ -2385,9 +2711,16 @@
         </w:drawing>
       </w:r>
     </w:p>
-    <w:p>
-      <w:r>
-        <w:t xml:space="preserve">Lorsque nous nous sommes concertés pour déterminer comment le projet allait se dérouler, il leur est apparu évident que ma place serait celle de chef de projet. </w:t>
+    <w:p/>
+    <w:p>
+      <w:r>
+        <w:t>Lorsque nous nous sommes concertés pour déterminer comment le projet allait se dérouler, il est apparu évident</w:t>
+      </w:r>
+      <w:r>
+        <w:t xml:space="preserve"> à mes coéquipiers</w:t>
+      </w:r>
+      <w:r>
+        <w:t xml:space="preserve"> que ma place serait celle de chef de projet. </w:t>
       </w:r>
     </w:p>
     <w:p>
@@ -2554,19 +2887,16 @@
       </w:r>
     </w:p>
     <w:p>
-      <w:r>
-        <w:t xml:space="preserve">          </w:t>
-      </w:r>
       <w:r>
         <w:rPr>
           <w:noProof/>
           <w:lang w:eastAsia="fr-FR"/>
         </w:rPr>
         <w:drawing>
-          <wp:inline distT="0" distB="0" distL="0" distR="0" wp14:anchorId="6399ED3B" wp14:editId="232EDF68">
-            <wp:extent cx="1419225" cy="1714500"/>
-            <wp:effectExtent l="0" t="0" r="9525" b="0"/>
-            <wp:docPr id="3" name="Image 3" descr="C:\Users\delarream\AppData\Local\Microsoft\Windows\INetCache\Content.Word\logoPython.png"/>
+          <wp:inline distT="0" distB="0" distL="0" distR="0" wp14:anchorId="2F11AEDD" wp14:editId="546E220F">
+            <wp:extent cx="1733550" cy="1600200"/>
+            <wp:effectExtent l="152400" t="171450" r="152400" b="171450"/>
+            <wp:docPr id="24" name="Image 24" descr="logoReact"/>
             <wp:cNvGraphicFramePr>
               <a:graphicFrameLocks xmlns:a="http://schemas.openxmlformats.org/drawingml/2006/main" noChangeAspect="1"/>
             </wp:cNvGraphicFramePr>
@@ -2574,7 +2904,7 @@
               <a:graphicData uri="http://schemas.openxmlformats.org/drawingml/2006/picture">
                 <pic:pic xmlns:pic="http://schemas.openxmlformats.org/drawingml/2006/picture">
                   <pic:nvPicPr>
-                    <pic:cNvPr id="0" name="Picture 6" descr="C:\Users\delarream\AppData\Local\Microsoft\Windows\INetCache\Content.Word\logoPython.png"/>
+                    <pic:cNvPr id="0" name="Picture 2" descr="logoReact"/>
                     <pic:cNvPicPr>
                       <a:picLocks noChangeAspect="1" noChangeArrowheads="1"/>
                     </pic:cNvPicPr>
@@ -2595,15 +2925,21 @@
                   <pic:spPr bwMode="auto">
                     <a:xfrm>
                       <a:off x="0" y="0"/>
-                      <a:ext cx="1419225" cy="1714500"/>
+                      <a:ext cx="1733550" cy="1600200"/>
                     </a:xfrm>
                     <a:prstGeom prst="rect">
                       <a:avLst/>
                     </a:prstGeom>
-                    <a:noFill/>
                     <a:ln>
                       <a:noFill/>
                     </a:ln>
+                    <a:effectLst>
+                      <a:outerShdw blurRad="190500" algn="tl" rotWithShape="0">
+                        <a:srgbClr val="000000">
+                          <a:alpha val="70000"/>
+                        </a:srgbClr>
+                      </a:outerShdw>
+                    </a:effectLst>
                   </pic:spPr>
                 </pic:pic>
               </a:graphicData>
@@ -2612,18 +2948,23 @@
         </w:drawing>
       </w:r>
       <w:r>
-        <w:t xml:space="preserve">            </w:t>
-      </w:r>
-      <w:r>
         <w:rPr>
           <w:noProof/>
           <w:lang w:eastAsia="fr-FR"/>
         </w:rPr>
         <w:drawing>
-          <wp:inline distT="0" distB="0" distL="0" distR="0" wp14:anchorId="583D4CA1" wp14:editId="42B1B100">
-            <wp:extent cx="1933575" cy="1600200"/>
-            <wp:effectExtent l="0" t="0" r="9525" b="0"/>
-            <wp:docPr id="24" name="Image 24" descr="logoReact"/>
+          <wp:anchor distT="0" distB="0" distL="114300" distR="114300" simplePos="0" relativeHeight="251659264" behindDoc="0" locked="0" layoutInCell="1" allowOverlap="1" wp14:anchorId="201D881F" wp14:editId="27FBCB9B">
+            <wp:simplePos x="0" y="0"/>
+            <wp:positionH relativeFrom="column">
+              <wp:posOffset>186055</wp:posOffset>
+            </wp:positionH>
+            <wp:positionV relativeFrom="paragraph">
+              <wp:posOffset>186055</wp:posOffset>
+            </wp:positionV>
+            <wp:extent cx="1419225" cy="1714500"/>
+            <wp:effectExtent l="190500" t="190500" r="142875" b="114300"/>
+            <wp:wrapSquare wrapText="bothSides"/>
+            <wp:docPr id="3" name="Image 3" descr="C:\Users\delarream\AppData\Local\Microsoft\Windows\INetCache\Content.Word\logoPython.png"/>
             <wp:cNvGraphicFramePr>
               <a:graphicFrameLocks xmlns:a="http://schemas.openxmlformats.org/drawingml/2006/main" noChangeAspect="1"/>
             </wp:cNvGraphicFramePr>
@@ -2631,7 +2972,7 @@
               <a:graphicData uri="http://schemas.openxmlformats.org/drawingml/2006/picture">
                 <pic:pic xmlns:pic="http://schemas.openxmlformats.org/drawingml/2006/picture">
                   <pic:nvPicPr>
-                    <pic:cNvPr id="0" name="Picture 2" descr="logoReact"/>
+                    <pic:cNvPr id="0" name="Picture 6" descr="C:\Users\delarream\AppData\Local\Microsoft\Windows\INetCache\Content.Word\logoPython.png"/>
                     <pic:cNvPicPr>
                       <a:picLocks noChangeAspect="1" noChangeArrowheads="1"/>
                     </pic:cNvPicPr>
@@ -2652,24 +2993,30 @@
                   <pic:spPr bwMode="auto">
                     <a:xfrm>
                       <a:off x="0" y="0"/>
-                      <a:ext cx="1933575" cy="1600200"/>
+                      <a:ext cx="1419225" cy="1714500"/>
                     </a:xfrm>
                     <a:prstGeom prst="rect">
                       <a:avLst/>
                     </a:prstGeom>
-                    <a:noFill/>
                     <a:ln>
                       <a:noFill/>
                     </a:ln>
+                    <a:effectLst>
+                      <a:outerShdw blurRad="190500" algn="tl" rotWithShape="0">
+                        <a:srgbClr val="000000">
+                          <a:alpha val="70000"/>
+                        </a:srgbClr>
+                      </a:outerShdw>
+                    </a:effectLst>
                   </pic:spPr>
                 </pic:pic>
               </a:graphicData>
             </a:graphic>
-          </wp:inline>
+          </wp:anchor>
         </w:drawing>
       </w:r>
       <w:r>
-        <w:t xml:space="preserve">         </w:t>
+        <w:t xml:space="preserve">     </w:t>
       </w:r>
       <w:r>
         <w:rPr>
@@ -2677,9 +3024,9 @@
           <w:lang w:eastAsia="fr-FR"/>
         </w:rPr>
         <w:drawing>
-          <wp:inline distT="0" distB="0" distL="0" distR="0" wp14:anchorId="35E03826" wp14:editId="75D6D9E6">
-            <wp:extent cx="1714500" cy="1695450"/>
-            <wp:effectExtent l="0" t="0" r="0" b="0"/>
+          <wp:inline distT="0" distB="0" distL="0" distR="0" wp14:anchorId="01BEB195" wp14:editId="0BAF646B">
+            <wp:extent cx="1533525" cy="1381125"/>
+            <wp:effectExtent l="19050" t="0" r="28575" b="428625"/>
             <wp:docPr id="4" name="Image 4" descr="C:\Users\delarream\AppData\Local\Microsoft\Windows\INetCache\Content.Word\LogoSymfony.png"/>
             <wp:cNvGraphicFramePr>
               <a:graphicFrameLocks xmlns:a="http://schemas.openxmlformats.org/drawingml/2006/main" noChangeAspect="1"/>
@@ -2709,15 +3056,24 @@
                   <pic:spPr bwMode="auto">
                     <a:xfrm>
                       <a:off x="0" y="0"/>
-                      <a:ext cx="1714500" cy="1695450"/>
+                      <a:ext cx="1533525" cy="1381125"/>
                     </a:xfrm>
-                    <a:prstGeom prst="rect">
-                      <a:avLst/>
+                    <a:prstGeom prst="roundRect">
+                      <a:avLst>
+                        <a:gd name="adj" fmla="val 8594"/>
+                      </a:avLst>
                     </a:prstGeom>
-                    <a:noFill/>
+                    <a:solidFill>
+                      <a:srgbClr val="FFFFFF">
+                        <a:shade val="85000"/>
+                      </a:srgbClr>
+                    </a:solidFill>
                     <a:ln>
                       <a:noFill/>
                     </a:ln>
+                    <a:effectLst>
+                      <a:reflection blurRad="12700" stA="38000" endPos="28000" dist="5000" dir="5400000" sy="-100000" algn="bl" rotWithShape="0"/>
+                    </a:effectLst>
                   </pic:spPr>
                 </pic:pic>
               </a:graphicData>
@@ -2725,23 +3081,46 @@
           </wp:inline>
         </w:drawing>
       </w:r>
-    </w:p>
-    <w:p/>
-    <w:p/>
-    <w:p>
-      <w:r>
-        <w:t>Et l'interaction entre ces langages nécessitait une vue claire :</w:t>
-      </w:r>
-    </w:p>
-    <w:p>
-      <w:r>
+      <w:r>
+        <w:t xml:space="preserve">                          </w:t>
+      </w:r>
+    </w:p>
+    <w:p/>
+    <w:p>
+      <w:pPr>
         <w:rPr>
           <w:noProof/>
           <w:lang w:eastAsia="fr-FR"/>
         </w:rPr>
+      </w:pPr>
+      <w:r>
+        <w:t>Et l'interaction entre ces langages nécessitait une vue claire :</w:t>
+      </w:r>
+      <w:r>
+        <w:rPr>
+          <w:noProof/>
+          <w:lang w:eastAsia="fr-FR"/>
+        </w:rPr>
+        <w:t xml:space="preserve"> </w:t>
+      </w:r>
+    </w:p>
+    <w:p>
+      <w:pPr>
+        <w:rPr>
+          <w:noProof/>
+          <w:lang w:eastAsia="fr-FR"/>
+        </w:rPr>
+      </w:pPr>
+    </w:p>
+    <w:p>
+      <w:r>
+        <w:rPr>
+          <w:noProof/>
+          <w:lang w:eastAsia="fr-FR"/>
+        </w:rPr>
         <w:drawing>
-          <wp:inline distT="0" distB="0" distL="0" distR="0" wp14:anchorId="4E72536D" wp14:editId="12F754A4">
-            <wp:extent cx="5829300" cy="3228975"/>
+          <wp:inline distT="0" distB="0" distL="0" distR="0" wp14:anchorId="62AC14B1" wp14:editId="7EA2C77E">
+            <wp:extent cx="5760720" cy="3190987"/>
             <wp:effectExtent l="0" t="0" r="0" b="9525"/>
             <wp:docPr id="5" name="Image 5" descr="C:\Users\delarream\AppData\Local\Microsoft\Windows\INetCache\Content.Word\LangagesIotServeurClient.png"/>
             <wp:cNvGraphicFramePr>
@@ -2772,7 +3151,7 @@
                   <pic:spPr bwMode="auto">
                     <a:xfrm>
                       <a:off x="0" y="0"/>
-                      <a:ext cx="5829300" cy="3228975"/>
+                      <a:ext cx="5760720" cy="3190987"/>
                     </a:xfrm>
                     <a:prstGeom prst="rect">
                       <a:avLst/>
@@ -2791,6 +3170,87 @@
     </w:p>
     <w:p/>
     <w:p>
+      <w:r>
+        <w:t xml:space="preserve">Le langage </w:t>
+      </w:r>
+      <w:r>
+        <w:rPr>
+          <w:b/>
+        </w:rPr>
+        <w:t>python</w:t>
+      </w:r>
+      <w:r>
+        <w:t xml:space="preserve"> sera utilisé pour faire le lien entre la gamelle et le serveur, </w:t>
+      </w:r>
+    </w:p>
+    <w:p>
+      <w:r>
+        <w:rPr>
+          <w:b/>
+        </w:rPr>
+        <w:t xml:space="preserve">PHP </w:t>
+      </w:r>
+      <w:proofErr w:type="spellStart"/>
+      <w:r>
+        <w:rPr>
+          <w:b/>
+        </w:rPr>
+        <w:t>symfony</w:t>
+      </w:r>
+      <w:proofErr w:type="spellEnd"/>
+      <w:r>
+        <w:rPr>
+          <w:b/>
+        </w:rPr>
+        <w:t xml:space="preserve"> </w:t>
+      </w:r>
+      <w:r>
+        <w:t>sera le langage serveur (</w:t>
+      </w:r>
+      <w:proofErr w:type="spellStart"/>
+      <w:r>
+        <w:t>Backend</w:t>
+      </w:r>
+      <w:proofErr w:type="spellEnd"/>
+      <w:r>
+        <w:t>) et fera le lien entre la gamelle et l’application web(</w:t>
+      </w:r>
+      <w:proofErr w:type="spellStart"/>
+      <w:r>
+        <w:t>Frontend</w:t>
+      </w:r>
+      <w:proofErr w:type="spellEnd"/>
+      <w:r>
+        <w:t>)</w:t>
+      </w:r>
+    </w:p>
+    <w:p>
+      <w:proofErr w:type="spellStart"/>
+      <w:r>
+        <w:rPr>
+          <w:b/>
+        </w:rPr>
+        <w:t>React</w:t>
+      </w:r>
+      <w:proofErr w:type="spellEnd"/>
+      <w:r>
+        <w:rPr>
+          <w:b/>
+        </w:rPr>
+        <w:t xml:space="preserve"> JS</w:t>
+      </w:r>
+      <w:r>
+        <w:t xml:space="preserve"> sera le langage de l’application web et fera le lien entre le serveur et </w:t>
+      </w:r>
+      <w:r>
+        <w:t>l’appli</w:t>
+      </w:r>
+      <w:r>
+        <w:t>.</w:t>
+      </w:r>
+    </w:p>
+    <w:p/>
+    <w:p>
       <w:pPr>
         <w:rPr>
           <w:b/>
@@ -2803,25 +3263,24 @@
         <w:t>2. Architecture MVC (Modèle-Vue-Contrôleur) :</w:t>
       </w:r>
     </w:p>
-    <w:p/>
-    <w:p>
+    <w:p>
+      <w:pPr>
+        <w:ind w:left="-142"/>
+      </w:pPr>
       <w:r>
         <w:t>C'est un modèle de conception logicielle qui divise une application en trois composants interconnectés : le modèle, la vue et le contrôleur;</w:t>
       </w:r>
     </w:p>
-    <w:p/>
     <w:p>
       <w:r>
         <w:t>- Le modèle représente la logique de l'application et les données. Dans notre projet, le modèle est responsable de la gestion des données de la gamelle connectée, telles que les informations sur la nourriture, les horaires d'alimentation, le nom du chat, etc.</w:t>
       </w:r>
     </w:p>
-    <w:p/>
     <w:p>
       <w:r>
         <w:t>- La vue est responsable de l'interface utilisateur. Dans notre cas, il s'agit de l'interface web que les utilisateurs utiliseront pour interagir avec la gamelle connectée.</w:t>
       </w:r>
     </w:p>
-    <w:p/>
     <w:p>
       <w:r>
         <w:t>- Le contrôleur agit comme un intermédiaire entre le modèle et la vue. Il traite les demandes de l'utilisateur et met à jour le modèle en conséquence.</w:t>
@@ -2833,14 +3292,12 @@
         <w:t>Par exemple, lorsqu'un utilisateur planifie l'alimentation de son chat via l'application, le contrôleur s'assure que ces informations sont enregistrées dans le modèle et que la vue est mise à jour pour refléter les changements.</w:t>
       </w:r>
     </w:p>
-    <w:p/>
     <w:p>
       <w:r>
         <w:t>L'architecture MVC offre une séparation claire des fichiers du code ainsi qu'une logique plus facile à entrevoir, ce qui facilite la maintenance et l'évolutivité de l'application.</w:t>
       </w:r>
     </w:p>
     <w:p/>
-    <w:p/>
     <w:p>
       <w:pPr>
         <w:rPr>
@@ -2910,7 +3367,6 @@
         <w:t xml:space="preserve"> Pi pour plusieurs raisons :</w:t>
       </w:r>
     </w:p>
-    <w:p/>
     <w:p>
       <w:r>
         <w:t>- Il est compact et économe en énergie, ce qui en fait un choix idéal pour un dispositif embarqué.</w:t>
@@ -2942,16 +3398,31 @@
     </w:p>
     <w:p/>
     <w:p>
-      <w:r>
+      <w:pPr>
+        <w:spacing w:line="259" w:lineRule="auto"/>
         <w:rPr>
           <w:b/>
         </w:rPr>
+      </w:pPr>
+      <w:r>
+        <w:rPr>
+          <w:b/>
+        </w:rPr>
+        <w:br w:type="page"/>
+      </w:r>
+    </w:p>
+    <w:p>
+      <w:r>
+        <w:rPr>
+          <w:b/>
+        </w:rPr>
         <w:t>4. Nous avons élaboré plusieurs plans</w:t>
       </w:r>
       <w:r>
         <w:t xml:space="preserve"> individuellement pour ne pas influencer les idées des autres membres, puis nous avons fusionné nos meilleures idées pour créer un prototype.</w:t>
       </w:r>
     </w:p>
+    <w:p/>
     <w:p>
       <w:r>
         <w:t xml:space="preserve"> </w:t>
@@ -2962,7 +3433,7 @@
           <w:lang w:eastAsia="fr-FR"/>
         </w:rPr>
         <w:drawing>
-          <wp:inline distT="0" distB="0" distL="0" distR="0" wp14:anchorId="3576DB77" wp14:editId="2BCE2D70">
+          <wp:inline distT="0" distB="0" distL="0" distR="0" wp14:anchorId="45CC31B2" wp14:editId="459B5C7F">
             <wp:extent cx="3629025" cy="4410075"/>
             <wp:effectExtent l="0" t="0" r="9525" b="9525"/>
             <wp:docPr id="6" name="Image 6" descr="C:\Users\delarream\AppData\Local\Microsoft\Windows\INetCache\Content.Word\PlansGamelle.jpg"/>
@@ -3024,10 +3495,15 @@
         <w:t>, mais nous avons pu justifier notre choix d'utiliser Python.</w:t>
       </w:r>
     </w:p>
-    <w:p/>
-    <w:p>
-      <w:r>
-        <w:t xml:space="preserve">Elle est également de fait notre client. (L'IT </w:t>
+    <w:p>
+      <w:r>
+        <w:t>Elle est é</w:t>
+      </w:r>
+      <w:r>
+        <w:t xml:space="preserve">galement de fait notre client. </w:t>
+      </w:r>
+      <w:r>
+        <w:t xml:space="preserve">L'IT </w:t>
       </w:r>
       <w:proofErr w:type="spellStart"/>
       <w:r>
@@ -3057,10 +3533,13 @@
     <w:p/>
     <w:p>
       <w:r>
-        <w:t>Cependant, nous avons négocié avec l'école la possibilité de fusionner ces deux objectifs en un seul projet, en développant la gamelle connectée ainsi que son application web associée.)</w:t>
-      </w:r>
-    </w:p>
-    <w:p/>
+        <w:lastRenderedPageBreak/>
+        <w:t>Cependant, nous avons négocié avec l'école la possibilité de fusionner ces deux objectifs en un seul projet, en développant la gamelle connectée ainsi qu</w:t>
+      </w:r>
+      <w:r>
+        <w:t>e son application web associée.</w:t>
+      </w:r>
+    </w:p>
     <w:p/>
     <w:p>
       <w:r>
@@ -3087,16 +3566,14 @@
         <w:pStyle w:val="Titre2"/>
         <w:jc w:val="center"/>
         <w:rPr>
-          <w:color w:val="262626" w:themeColor="text1" w:themeTint="D9"/>
           <w:sz w:val="40"/>
           <w:szCs w:val="40"/>
         </w:rPr>
       </w:pPr>
-      <w:bookmarkStart w:id="7" w:name="_Toc146114557"/>
-      <w:proofErr w:type="spellStart"/>
-      <w:r>
-        <w:rPr>
-          <w:color w:val="262626" w:themeColor="text1" w:themeTint="D9"/>
+      <w:bookmarkStart w:id="7" w:name="_Toc146120865"/>
+      <w:proofErr w:type="spellStart"/>
+      <w:r>
+        <w:rPr>
           <w:sz w:val="40"/>
           <w:szCs w:val="40"/>
         </w:rPr>
@@ -3122,13 +3599,7 @@
       </w:r>
       <w:proofErr w:type="spellEnd"/>
       <w:r>
-        <w:t xml:space="preserve"> est un cadre de travail agile qui favorise la collaboration, la transparence et l’adaptabilité dans le </w:t>
-      </w:r>
-      <w:r>
-        <w:t>développement</w:t>
-      </w:r>
-      <w:r>
-        <w:t xml:space="preserve"> de logiciels. Dans notre projet, nous avons choisi d’adopter </w:t>
+        <w:t xml:space="preserve"> est un cadre de travail agile qui favorise la collaboration, la transparence et l’adaptabilité dans le développement de logiciels. Dans notre projet, nous avons choisi d’adopter </w:t>
       </w:r>
       <w:proofErr w:type="spellStart"/>
       <w:r>
@@ -3136,13 +3607,7 @@
       </w:r>
       <w:proofErr w:type="spellEnd"/>
       <w:r>
-        <w:t xml:space="preserve"> pour </w:t>
-      </w:r>
-      <w:r>
-        <w:t>plusieurs raisons</w:t>
-      </w:r>
-      <w:r>
-        <w:t> :</w:t>
+        <w:t xml:space="preserve"> pour plusieurs raisons :</w:t>
       </w:r>
     </w:p>
     <w:p>
@@ -3198,32 +3663,62 @@
         <w:t>. J'ai donc décidé de tenir une brève réunion tous les soirs, d'une durée de 15 à 20 minutes, pour résumer la journée en trois points :</w:t>
       </w:r>
     </w:p>
-    <w:p/>
+    <w:p>
+      <w:pPr>
+        <w:rPr>
+          <w:color w:val="323E4F" w:themeColor="text2" w:themeShade="BF"/>
+        </w:rPr>
+      </w:pPr>
+    </w:p>
     <w:p>
       <w:pPr>
         <w:pStyle w:val="Citationintense"/>
+        <w:rPr>
+          <w:color w:val="323E4F" w:themeColor="text2" w:themeShade="BF"/>
+        </w:rPr>
       </w:pPr>
       <w:r>
+        <w:rPr>
+          <w:color w:val="323E4F" w:themeColor="text2" w:themeShade="BF"/>
+        </w:rPr>
+        <w:lastRenderedPageBreak/>
         <w:t>- Qu'as-tu accompli aujourd'hui ?</w:t>
       </w:r>
     </w:p>
     <w:p>
       <w:pPr>
         <w:pStyle w:val="Citationintense"/>
+        <w:rPr>
+          <w:color w:val="323E4F" w:themeColor="text2" w:themeShade="BF"/>
+        </w:rPr>
       </w:pPr>
       <w:r>
+        <w:rPr>
+          <w:color w:val="323E4F" w:themeColor="text2" w:themeShade="BF"/>
+        </w:rPr>
         <w:t>- Quels problèmes as-tu rencontrés ?</w:t>
       </w:r>
     </w:p>
     <w:p>
       <w:pPr>
         <w:pStyle w:val="Citationintense"/>
+        <w:rPr>
+          <w:color w:val="323E4F" w:themeColor="text2" w:themeShade="BF"/>
+        </w:rPr>
       </w:pPr>
       <w:r>
-        <w:t>- Qu'as-tu prévu de faire demain ?</w:t>
-      </w:r>
-    </w:p>
-    <w:p/>
+        <w:rPr>
+          <w:color w:val="323E4F" w:themeColor="text2" w:themeShade="BF"/>
+        </w:rPr>
+        <w:t>- Q</w:t>
+      </w:r>
+      <w:r>
+        <w:rPr>
+          <w:color w:val="323E4F" w:themeColor="text2" w:themeShade="BF"/>
+        </w:rPr>
+        <w:t>u'as-tu prévu de faire demain ?</w:t>
+      </w:r>
+    </w:p>
     <w:p/>
     <w:p>
       <w:r>
@@ -3246,6 +3741,7 @@
       </w:r>
     </w:p>
     <w:p/>
+    <w:p/>
     <w:p>
       <w:r>
         <w:rPr>
@@ -3254,6 +3750,12 @@
         <w:t>7.</w:t>
       </w:r>
       <w:r>
+        <w:rPr>
+          <w:b/>
+        </w:rPr>
+        <w:t xml:space="preserve"> L’équilibre.</w:t>
+      </w:r>
+      <w:r>
         <w:t xml:space="preserve"> </w:t>
       </w:r>
       <w:r>
@@ -3262,6 +3764,19 @@
     </w:p>
     <w:p/>
     <w:p/>
+    <w:p>
+      <w:pPr>
+        <w:pStyle w:val="Titre2"/>
+        <w:jc w:val="center"/>
+      </w:pPr>
+      <w:bookmarkStart w:id="8" w:name="_Toc146120866"/>
+      <w:proofErr w:type="spellStart"/>
+      <w:r>
+        <w:t>Canva</w:t>
+      </w:r>
+      <w:bookmarkEnd w:id="8"/>
+      <w:proofErr w:type="spellEnd"/>
+    </w:p>
     <w:p/>
     <w:p>
       <w:r>
@@ -3273,7 +3788,13 @@
       </w:r>
       <w:proofErr w:type="spellEnd"/>
       <w:r>
-        <w:t xml:space="preserve"> une potentielle présentation.</w:t>
+        <w:t xml:space="preserve"> une potentielle </w:t>
+      </w:r>
+      <w:r>
+        <w:t>présentation.</w:t>
+      </w:r>
+      <w:r>
+        <w:t xml:space="preserve"> Je me suis dit que garder une trace écrite de l’avancée du projet pourrait être une bonne idée.</w:t>
       </w:r>
     </w:p>
     <w:p>
@@ -3286,8 +3807,19 @@
       </w:r>
       <w:proofErr w:type="spellEnd"/>
       <w:r>
-        <w:t xml:space="preserve"> tous les détails de notre avancée.</w:t>
-      </w:r>
+        <w:t xml:space="preserve"> tous les détails de notre </w:t>
+      </w:r>
+      <w:r>
+        <w:t>périple</w:t>
+      </w:r>
+      <w:r>
+        <w:t>.</w:t>
+      </w:r>
+      <w:r>
+        <w:t xml:space="preserve"> Ils ont pensé à l’unanimité que cela n’était pas nécessaire au vu des demandes clients actuelles.</w:t>
+      </w:r>
+    </w:p>
+    <w:p>
       <w:r>
         <w:t xml:space="preserve"> </w:t>
       </w:r>
@@ -3300,21 +3832,31 @@
     <w:p/>
     <w:p/>
     <w:p/>
+    <w:p>
+      <w:pPr>
+        <w:spacing w:line="259" w:lineRule="auto"/>
+        <w:rPr>
+          <w:rFonts w:asciiTheme="majorHAnsi" w:eastAsiaTheme="majorEastAsia" w:hAnsiTheme="majorHAnsi" w:cstheme="majorBidi"/>
+          <w:b/>
+          <w:color w:val="262626" w:themeColor="text1" w:themeTint="D9"/>
+          <w:sz w:val="52"/>
+          <w:szCs w:val="52"/>
+          <w:lang w:eastAsia="fr-FR"/>
+        </w:rPr>
+      </w:pPr>
+      <w:r>
+        <w:br w:type="page"/>
+      </w:r>
+    </w:p>
     <w:p>
       <w:pPr>
         <w:pStyle w:val="Titre1"/>
-        <w:rPr>
-          <w:color w:val="262626" w:themeColor="text1" w:themeTint="D9"/>
-        </w:rPr>
       </w:pPr>
-      <w:bookmarkStart w:id="8" w:name="_Toc146114558"/>
-      <w:r>
-        <w:rPr>
-          <w:color w:val="262626" w:themeColor="text1" w:themeTint="D9"/>
-        </w:rPr>
+      <w:bookmarkStart w:id="9" w:name="_Toc146120867"/>
+      <w:r>
         <w:t>LES DÉBUTS DU TRAVAIL D'ÉQUIPE</w:t>
       </w:r>
-      <w:bookmarkEnd w:id="8"/>
+      <w:bookmarkEnd w:id="9"/>
     </w:p>
     <w:p/>
     <w:p/>
@@ -3323,23 +3865,16 @@
         <w:t>Nous nous sommes répartis les tâches de la manière suivante, en vue de réaliser notre projet :</w:t>
       </w:r>
     </w:p>
-    <w:p/>
     <w:p/>
     <w:p>
       <w:pPr>
         <w:pStyle w:val="Titre2"/>
-        <w:rPr>
-          <w:color w:val="262626" w:themeColor="text1" w:themeTint="D9"/>
-        </w:rPr>
       </w:pPr>
-      <w:bookmarkStart w:id="9" w:name="_Toc146114559"/>
-      <w:r>
-        <w:rPr>
-          <w:color w:val="262626" w:themeColor="text1" w:themeTint="D9"/>
-        </w:rPr>
+      <w:bookmarkStart w:id="10" w:name="_Toc146120868"/>
+      <w:r>
         <w:t>1.Notion :</w:t>
       </w:r>
-      <w:bookmarkEnd w:id="9"/>
+      <w:bookmarkEnd w:id="10"/>
     </w:p>
     <w:p/>
     <w:p>
@@ -3347,13 +3882,11 @@
         <w:t xml:space="preserve">Nous avons créé une section sur Notion. Notion est une plateforme de gestion de projet et de collaboration en ligne qui permet aux utilisateurs de créer, organiser et partager des informations de manière flexible. </w:t>
       </w:r>
     </w:p>
-    <w:p/>
     <w:p>
       <w:r>
         <w:t>Elle combine des fonctionnalités de prise de notes, de gestion de tâches, de création de bases de données et de collaboration en temps réel au sein d'une seule application.</w:t>
       </w:r>
     </w:p>
-    <w:p/>
     <w:p/>
     <w:p/>
     <w:p>
@@ -3362,10 +3895,11 @@
           <w:noProof/>
           <w:lang w:eastAsia="fr-FR"/>
         </w:rPr>
+        <w:lastRenderedPageBreak/>
         <w:drawing>
-          <wp:inline distT="0" distB="0" distL="0" distR="0" wp14:anchorId="1FB1E6EC" wp14:editId="06F4BF49">
-            <wp:extent cx="6629400" cy="3724275"/>
-            <wp:effectExtent l="0" t="0" r="0" b="9525"/>
+          <wp:inline distT="0" distB="0" distL="0" distR="0" wp14:anchorId="74383E03" wp14:editId="2CAFFD0A">
+            <wp:extent cx="6315075" cy="3400425"/>
+            <wp:effectExtent l="0" t="0" r="9525" b="9525"/>
             <wp:docPr id="23" name="Image 23" descr="Notion"/>
             <wp:cNvGraphicFramePr>
               <a:graphicFrameLocks xmlns:a="http://schemas.openxmlformats.org/drawingml/2006/main" noChangeAspect="1"/>
@@ -3380,7 +3914,7 @@
                     </pic:cNvPicPr>
                   </pic:nvPicPr>
                   <pic:blipFill>
-                    <a:blip r:embed="rId15">
+                    <a:blip r:embed="rId15" cstate="print">
                       <a:extLst>
                         <a:ext uri="{28A0092B-C50C-407E-A947-70E740481C1C}">
                           <a14:useLocalDpi xmlns:a14="http://schemas.microsoft.com/office/drawing/2010/main" val="0"/>
@@ -3395,7 +3929,7 @@
                   <pic:spPr bwMode="auto">
                     <a:xfrm>
                       <a:off x="0" y="0"/>
-                      <a:ext cx="6629400" cy="3724275"/>
+                      <a:ext cx="6315075" cy="3400425"/>
                     </a:xfrm>
                     <a:prstGeom prst="rect">
                       <a:avLst/>
@@ -3414,27 +3948,31 @@
     </w:p>
     <w:p/>
     <w:p/>
-    <w:p/>
-    <w:p/>
-    <w:p/>
-    <w:p/>
+    <w:p>
+      <w:pPr>
+        <w:spacing w:line="259" w:lineRule="auto"/>
+        <w:rPr>
+          <w:rFonts w:asciiTheme="majorHAnsi" w:eastAsiaTheme="majorEastAsia" w:hAnsiTheme="majorHAnsi" w:cstheme="majorBidi"/>
+          <w:b/>
+          <w:color w:val="262626" w:themeColor="text1" w:themeTint="D9"/>
+          <w:sz w:val="32"/>
+          <w:szCs w:val="32"/>
+        </w:rPr>
+      </w:pPr>
+      <w:r>
+        <w:br w:type="page"/>
+      </w:r>
+    </w:p>
     <w:p>
       <w:pPr>
         <w:pStyle w:val="Titre2"/>
-        <w:rPr>
-          <w:color w:val="262626" w:themeColor="text1" w:themeTint="D9"/>
-        </w:rPr>
       </w:pPr>
-      <w:bookmarkStart w:id="10" w:name="_Toc146114560"/>
-      <w:r>
-        <w:rPr>
-          <w:color w:val="262626" w:themeColor="text1" w:themeTint="D9"/>
-        </w:rPr>
+      <w:bookmarkStart w:id="11" w:name="_Toc146120869"/>
+      <w:r>
         <w:t>2.Wireframes :</w:t>
       </w:r>
-      <w:bookmarkEnd w:id="10"/>
-    </w:p>
-    <w:p/>
+      <w:bookmarkEnd w:id="11"/>
+    </w:p>
     <w:p/>
     <w:p>
       <w:r>
@@ -3454,10 +3992,6 @@
         <w:t>Ils nous ont permis de visualiser à quoi ressemblerait l'application avant de passer à la phase de développement.</w:t>
       </w:r>
     </w:p>
-    <w:p/>
-    <w:p/>
-    <w:p/>
-    <w:p/>
     <w:p/>
     <w:p/>
     <w:p>
@@ -3466,8 +4000,15 @@
           <w:noProof/>
           <w:lang w:eastAsia="fr-FR"/>
         </w:rPr>
+        <w:t xml:space="preserve"> </w:t>
+      </w:r>
+      <w:r>
+        <w:rPr>
+          <w:noProof/>
+          <w:lang w:eastAsia="fr-FR"/>
+        </w:rPr>
         <w:drawing>
-          <wp:inline distT="0" distB="0" distL="0" distR="0" wp14:anchorId="765AF4EF" wp14:editId="1A73757B">
+          <wp:inline distT="0" distB="0" distL="0" distR="0" wp14:anchorId="768B3D86" wp14:editId="56C4362A">
             <wp:extent cx="2838450" cy="4972050"/>
             <wp:effectExtent l="0" t="0" r="0" b="0"/>
             <wp:docPr id="22" name="Image 22" descr="Wireframe1"/>
@@ -3516,16 +4057,20 @@
         </w:drawing>
       </w:r>
       <w:r>
-        <w:t xml:space="preserve">                 </w:t>
-      </w:r>
-      <w:r>
         <w:rPr>
           <w:noProof/>
           <w:lang w:eastAsia="fr-FR"/>
         </w:rPr>
+        <w:t xml:space="preserve">       </w:t>
+      </w:r>
+      <w:r>
+        <w:rPr>
+          <w:noProof/>
+          <w:lang w:eastAsia="fr-FR"/>
+        </w:rPr>
         <w:drawing>
-          <wp:inline distT="0" distB="0" distL="0" distR="0" wp14:anchorId="5A6E9E83" wp14:editId="60C3F595">
-            <wp:extent cx="3000375" cy="4953000"/>
+          <wp:inline distT="0" distB="0" distL="0" distR="0" wp14:anchorId="405EC618" wp14:editId="0EE26296">
+            <wp:extent cx="2905125" cy="4953000"/>
             <wp:effectExtent l="0" t="0" r="9525" b="0"/>
             <wp:docPr id="21" name="Image 21" descr="Wireframe2"/>
             <wp:cNvGraphicFramePr>
@@ -3556,7 +4101,7 @@
                   <pic:spPr bwMode="auto">
                     <a:xfrm>
                       <a:off x="0" y="0"/>
-                      <a:ext cx="3000375" cy="4953000"/>
+                      <a:ext cx="2905125" cy="4953000"/>
                     </a:xfrm>
                     <a:prstGeom prst="rect">
                       <a:avLst/>
@@ -3575,34 +4120,38 @@
     </w:p>
     <w:p/>
     <w:p/>
-    <w:p/>
-    <w:p/>
+    <w:p>
+      <w:pPr>
+        <w:spacing w:line="259" w:lineRule="auto"/>
+        <w:rPr>
+          <w:rFonts w:asciiTheme="majorHAnsi" w:eastAsiaTheme="majorEastAsia" w:hAnsiTheme="majorHAnsi" w:cstheme="majorBidi"/>
+          <w:b/>
+          <w:color w:val="262626" w:themeColor="text1" w:themeTint="D9"/>
+          <w:sz w:val="32"/>
+          <w:szCs w:val="32"/>
+        </w:rPr>
+      </w:pPr>
+      <w:r>
+        <w:lastRenderedPageBreak/>
+        <w:br w:type="page"/>
+      </w:r>
+    </w:p>
     <w:p>
       <w:pPr>
         <w:pStyle w:val="Titre2"/>
-        <w:rPr>
-          <w:color w:val="262626" w:themeColor="text1" w:themeTint="D9"/>
-        </w:rPr>
       </w:pPr>
-      <w:bookmarkStart w:id="11" w:name="_Toc146114561"/>
-      <w:r>
-        <w:rPr>
-          <w:color w:val="262626" w:themeColor="text1" w:themeTint="D9"/>
-        </w:rPr>
+      <w:bookmarkStart w:id="12" w:name="_Toc146120870"/>
+      <w:r>
         <w:t>3. Maquettes :</w:t>
       </w:r>
-      <w:bookmarkEnd w:id="11"/>
-    </w:p>
-    <w:p/>
-    <w:p/>
-    <w:p/>
+      <w:bookmarkEnd w:id="12"/>
+    </w:p>
     <w:p/>
     <w:p>
       <w:r>
         <w:t>Les maquettes sont des représentations plus détaillées de l'interface, montrant les éléments de design, les couleurs et les emplacements des éléments de l'application.</w:t>
       </w:r>
     </w:p>
-    <w:p/>
     <w:p>
       <w:r>
         <w:t>Elles nous ont permis d'avoir une idée précise du rendu final de l'application.</w:t>
@@ -3621,7 +4170,6 @@
         <w:t xml:space="preserve"> une question essentielle, la charte graphique.</w:t>
       </w:r>
     </w:p>
-    <w:p/>
     <w:p>
       <w:pPr>
         <w:rPr>
@@ -3632,9 +4180,6 @@
         <w:t>Nous avons choisi en couleur principale le bleu, et en couleur secondaire l’orange.</w:t>
       </w:r>
     </w:p>
-    <w:p/>
-    <w:p/>
-    <w:p/>
     <w:p/>
     <w:p/>
     <w:p>
@@ -3643,8 +4188,9 @@
           <w:noProof/>
           <w:lang w:eastAsia="fr-FR"/>
         </w:rPr>
+        <w:lastRenderedPageBreak/>
         <w:drawing>
-          <wp:inline distT="0" distB="0" distL="0" distR="0" wp14:anchorId="58B147D8" wp14:editId="241E06D5">
+          <wp:inline distT="0" distB="0" distL="0" distR="0" wp14:anchorId="1DECBC22" wp14:editId="1DFA1B34">
             <wp:extent cx="6696075" cy="4124325"/>
             <wp:effectExtent l="0" t="0" r="9525" b="9525"/>
             <wp:docPr id="7" name="Image 7" descr="C:\Users\delarream\AppData\Local\Microsoft\Windows\INetCache\Content.Word\Maquettes.png"/>
@@ -3696,65 +4242,144 @@
     <w:p/>
     <w:p>
       <w:pPr>
+        <w:spacing w:line="259" w:lineRule="auto"/>
+        <w:rPr>
+          <w:rFonts w:asciiTheme="majorHAnsi" w:eastAsiaTheme="majorEastAsia" w:hAnsiTheme="majorHAnsi" w:cstheme="majorBidi"/>
+          <w:b/>
+          <w:color w:val="262626" w:themeColor="text1" w:themeTint="D9"/>
+          <w:sz w:val="32"/>
+          <w:szCs w:val="32"/>
+        </w:rPr>
+      </w:pPr>
+      <w:r>
+        <w:br w:type="page"/>
+      </w:r>
+    </w:p>
+    <w:p>
+      <w:pPr>
         <w:pStyle w:val="Titre2"/>
-        <w:rPr>
-          <w:color w:val="262626" w:themeColor="text1" w:themeTint="D9"/>
-        </w:rPr>
       </w:pPr>
-      <w:bookmarkStart w:id="12" w:name="_Toc146114562"/>
-      <w:r>
-        <w:rPr>
-          <w:color w:val="262626" w:themeColor="text1" w:themeTint="D9"/>
-        </w:rPr>
+      <w:bookmarkStart w:id="13" w:name="_Toc146120871"/>
+      <w:r>
         <w:t>4. UML du projet :</w:t>
       </w:r>
-      <w:bookmarkEnd w:id="12"/>
-    </w:p>
-    <w:p/>
-    <w:p/>
-    <w:p>
-      <w:pPr>
+      <w:bookmarkEnd w:id="13"/>
+    </w:p>
+    <w:p/>
+    <w:p>
+      <w:r>
+        <w:t xml:space="preserve">Nous avons utilisé </w:t>
+      </w:r>
+      <w:r>
         <w:rPr>
           <w:b/>
-          <w:i/>
-          <w:sz w:val="36"/>
-          <w:szCs w:val="36"/>
-        </w:rPr>
-      </w:pPr>
-      <w:r>
-        <w:t>Nous avons utilisé l'UML (</w:t>
-      </w:r>
-      <w:proofErr w:type="spellStart"/>
-      <w:r>
+        </w:rPr>
+        <w:t>l'UML (</w:t>
+      </w:r>
+      <w:proofErr w:type="spellStart"/>
+      <w:r>
+        <w:rPr>
+          <w:b/>
+        </w:rPr>
         <w:t>Unified</w:t>
       </w:r>
       <w:proofErr w:type="spellEnd"/>
       <w:r>
+        <w:rPr>
+          <w:b/>
+        </w:rPr>
         <w:t xml:space="preserve"> </w:t>
       </w:r>
       <w:proofErr w:type="spellStart"/>
       <w:r>
+        <w:rPr>
+          <w:b/>
+        </w:rPr>
         <w:t>Modeling</w:t>
       </w:r>
       <w:proofErr w:type="spellEnd"/>
       <w:r>
+        <w:rPr>
+          <w:b/>
+        </w:rPr>
         <w:t xml:space="preserve"> </w:t>
       </w:r>
       <w:proofErr w:type="spellStart"/>
       <w:r>
+        <w:rPr>
+          <w:b/>
+        </w:rPr>
         <w:t>Language</w:t>
       </w:r>
       <w:proofErr w:type="spellEnd"/>
       <w:r>
-        <w:t xml:space="preserve">) pour modéliser différents aspects du projet, notamment la spécification des besoins (MOA, Méthode d'Organisation et d'Analyse, et le modèle conceptuel de données (MCD), le modèle physique de données (MPD). </w:t>
-      </w:r>
-      <w:r>
-        <w:rPr>
+        <w:rPr>
+          <w:b/>
+        </w:rPr>
+        <w:t>)</w:t>
+      </w:r>
+      <w:r>
+        <w:t xml:space="preserve"> pour modéliser différents aspects du projet, notammen</w:t>
+      </w:r>
+      <w:r>
+        <w:t xml:space="preserve">t la spécification des besoins, </w:t>
+      </w:r>
+      <w:r>
+        <w:rPr>
+          <w:b/>
+        </w:rPr>
+        <w:t xml:space="preserve">la </w:t>
+      </w:r>
+      <w:r>
+        <w:rPr>
+          <w:b/>
+        </w:rPr>
+        <w:t>Méthode d'Organisation et d'Analyse</w:t>
+      </w:r>
+      <w:r>
+        <w:rPr>
+          <w:b/>
+        </w:rPr>
+        <w:t>(MOA)</w:t>
+      </w:r>
+      <w:r>
+        <w:t>,</w:t>
+      </w:r>
+      <w:r>
+        <w:t xml:space="preserve"> </w:t>
+      </w:r>
+      <w:r>
+        <w:rPr>
+          <w:b/>
+        </w:rPr>
+        <w:t>le mod</w:t>
+      </w:r>
+      <w:r>
+        <w:rPr>
+          <w:b/>
+        </w:rPr>
+        <w:t>èle conceptuel de données (MCD)</w:t>
+      </w:r>
+      <w:r>
+        <w:t xml:space="preserve"> et</w:t>
+      </w:r>
+      <w:r>
+        <w:t xml:space="preserve"> le </w:t>
+      </w:r>
+      <w:r>
+        <w:rPr>
+          <w:b/>
+        </w:rPr>
+        <w:t>modèle physique de données (MPD).</w:t>
+      </w:r>
+      <w:r>
+        <w:rPr>
+          <w:b/>
           <w:noProof/>
           <w:lang w:eastAsia="fr-FR"/>
         </w:rPr>
         <w:drawing>
-          <wp:inline distT="0" distB="0" distL="0" distR="0" wp14:anchorId="2EF8D94B" wp14:editId="1BB4E9C4">
+          <wp:inline distT="0" distB="0" distL="0" distR="0" wp14:anchorId="1EF24BDF" wp14:editId="50556368">
             <wp:extent cx="6638925" cy="3714750"/>
             <wp:effectExtent l="0" t="0" r="9525" b="0"/>
             <wp:docPr id="20" name="Image 20" descr="MOA fct princ fct contraintes"/>
@@ -3802,13 +4427,15 @@
           </wp:inline>
         </w:drawing>
       </w:r>
+    </w:p>
+    <w:p>
       <w:r>
         <w:rPr>
           <w:noProof/>
           <w:lang w:eastAsia="fr-FR"/>
         </w:rPr>
         <w:drawing>
-          <wp:inline distT="0" distB="0" distL="0" distR="0" wp14:anchorId="0678BDAD" wp14:editId="61115589">
+          <wp:inline distT="0" distB="0" distL="0" distR="0" wp14:anchorId="76D36BDD" wp14:editId="27DDEA62">
             <wp:extent cx="6638925" cy="3743325"/>
             <wp:effectExtent l="0" t="0" r="9525" b="9525"/>
             <wp:docPr id="19" name="Image 19" descr="MOA vision projet"/>
@@ -3857,14 +4484,16 @@
         </w:drawing>
       </w:r>
     </w:p>
+    <w:p/>
     <w:p>
       <w:r>
         <w:rPr>
           <w:noProof/>
           <w:lang w:eastAsia="fr-FR"/>
         </w:rPr>
+        <w:lastRenderedPageBreak/>
         <w:drawing>
-          <wp:inline distT="0" distB="0" distL="0" distR="0" wp14:anchorId="710B51BE" wp14:editId="5A4BD238">
+          <wp:inline distT="0" distB="0" distL="0" distR="0" wp14:anchorId="07757710" wp14:editId="406562E6">
             <wp:extent cx="6791325" cy="4019550"/>
             <wp:effectExtent l="0" t="0" r="9525" b="0"/>
             <wp:docPr id="8" name="Image 8" descr="C:\Users\delarream\AppData\Local\Microsoft\Windows\INetCache\Content.Word\MCD MPD.PNG"/>
@@ -3914,41 +4543,71 @@
       </w:r>
     </w:p>
     <w:p/>
-    <w:p/>
-    <w:p/>
-    <w:p>
-      <w:r>
-        <w:t>Ces différentes étapes de planification et de documentation ont contribué à assurer la cohérence et la clarté de notre projet tout au long de son développement.</w:t>
-      </w:r>
-    </w:p>
-    <w:p/>
-    <w:p>
-      <w:r>
-        <w:t>Nous avons ensuite créé un document se nommant "Risques et Criticité".</w:t>
-      </w:r>
-    </w:p>
-    <w:p/>
+    <w:p>
+      <w:r>
+        <w:rPr>
+          <w:rStyle w:val="lev"/>
+        </w:rPr>
+        <w:t>Modèle Conceptuel de Données (MCD)</w:t>
+      </w:r>
+      <w:r>
+        <w:t xml:space="preserve"> : Le MCD est une représentation abstraite des données et de leurs relations dans une base de données. Il se concentre sur la structure logique des informations, sans se soucier des détails techniques de stockage ou d'implémentation.</w:t>
+      </w:r>
+    </w:p>
+    <w:p/>
+    <w:p>
+      <w:r>
+        <w:rPr>
+          <w:rStyle w:val="lev"/>
+        </w:rPr>
+        <w:t>Modèle Physique de Données (MPD)</w:t>
+      </w:r>
+      <w:r>
+        <w:t xml:space="preserve"> : Le MPD, quant à lui, représente la façon dont les données seront réellement stockées et organisées dans une base de données, en prenant en compte les contraintes techniques, les types de données, les index, les clés étrangères, etc. Le MPD traduit le MCD en une structure concrète qui peut être mise en œuvre dans une base de données spécifique.</w:t>
+      </w:r>
+    </w:p>
+    <w:p/>
+    <w:p>
+      <w:r>
+        <w:rPr>
+          <w:b/>
+        </w:rPr>
+        <w:t>Méthode d'Organisation et d'Analyse</w:t>
+      </w:r>
+      <w:r>
+        <w:rPr>
+          <w:b/>
+        </w:rPr>
+        <w:t xml:space="preserve"> (MOA)</w:t>
+      </w:r>
+      <w:r>
+        <w:t xml:space="preserve"> : La MOA </w:t>
+      </w:r>
+      <w:r>
+        <w:t>est une approche méthodologique qui vise à organiser et analyser de manière structurée les processus, les données et les besoins au sein d'une organisation ou d'un projet. Elle aide à améliorer l'efficacité, la compréhension et la gestion des activités en utilisant des techniques de modélisation, de documentation et d'analyse pour prendre des décisions éclairées et optimiser les opérations.</w:t>
+      </w:r>
+    </w:p>
+    <w:p/>
+    <w:p>
+      <w:r>
+        <w:t>Ces différentes étapes de planification et de documentation ont contribué à assurer la cohérence et la clarté de notre projet to</w:t>
+      </w:r>
+      <w:r>
+        <w:t>ut au long de son développement.</w:t>
+      </w:r>
+    </w:p>
     <w:p>
       <w:pPr>
         <w:pStyle w:val="Titre2"/>
-        <w:rPr>
-          <w:color w:val="262626" w:themeColor="text1" w:themeTint="D9"/>
-        </w:rPr>
       </w:pPr>
-      <w:bookmarkStart w:id="13" w:name="_Toc146114563"/>
-      <w:r>
-        <w:rPr>
-          <w:color w:val="262626" w:themeColor="text1" w:themeTint="D9"/>
-        </w:rPr>
+      <w:bookmarkStart w:id="14" w:name="_Toc146120872"/>
+      <w:r>
         <w:t xml:space="preserve">5. </w:t>
       </w:r>
       <w:r>
-        <w:rPr>
-          <w:color w:val="262626" w:themeColor="text1" w:themeTint="D9"/>
-        </w:rPr>
         <w:t>Risques et Criticité</w:t>
       </w:r>
-      <w:bookmarkEnd w:id="13"/>
+      <w:bookmarkEnd w:id="14"/>
     </w:p>
     <w:p/>
     <w:p>
@@ -3957,8 +4616,9 @@
           <w:noProof/>
           <w:lang w:eastAsia="fr-FR"/>
         </w:rPr>
+        <w:lastRenderedPageBreak/>
         <w:drawing>
-          <wp:inline distT="0" distB="0" distL="0" distR="0" wp14:anchorId="29CC9346" wp14:editId="283AB19C">
+          <wp:inline distT="0" distB="0" distL="0" distR="0" wp14:anchorId="0C8FF357" wp14:editId="097705A9">
             <wp:extent cx="6715125" cy="3800475"/>
             <wp:effectExtent l="0" t="0" r="9525" b="9525"/>
             <wp:docPr id="9" name="Image 9" descr="C:\Users\delarream\AppData\Local\Microsoft\Windows\INetCache\Content.Word\Risques et criticite.png"/>
@@ -4076,19 +4736,23 @@
         <w:t xml:space="preserve">Pour déterminer la criticité de chaque risque, on applique généralement une formule mathématique, qui combine les estimations pessimistes et optimistes. Cette criticité permet de hiérarchiser les risques en fonction de leur importance pour le projet. </w:t>
       </w:r>
     </w:p>
+    <w:p/>
     <w:p>
       <w:r>
         <w:t xml:space="preserve">Pour ce faire, nous avons donc appliqué cette formule mathématique simple : </w:t>
       </w:r>
     </w:p>
     <w:p>
+      <w:pPr>
+        <w:jc w:val="center"/>
+      </w:pPr>
       <w:r>
         <w:rPr>
           <w:noProof/>
           <w:lang w:eastAsia="fr-FR"/>
         </w:rPr>
         <w:drawing>
-          <wp:inline distT="0" distB="0" distL="0" distR="0" wp14:anchorId="6EBC6497" wp14:editId="4C6BFA87">
+          <wp:inline distT="0" distB="0" distL="0" distR="0" wp14:anchorId="3620C896" wp14:editId="22BBF211">
             <wp:extent cx="4314825" cy="1133475"/>
             <wp:effectExtent l="0" t="0" r="9525" b="9525"/>
             <wp:docPr id="18" name="Image 18" descr="FormuleRisqueEtCriticite"/>
@@ -4142,7 +4806,6 @@
         <w:t>J'explique :</w:t>
       </w:r>
     </w:p>
-    <w:p/>
     <w:p>
       <w:r>
         <w:t>- P représente l'estimation "Pessimiste", c'est-à-dire la probabilité que le risque se matérialise de la pire manière possible.</w:t>
@@ -4155,10 +4818,12 @@
     </w:p>
     <w:p>
       <w:r>
-        <w:t>- O correspond à l'estimation "Optimiste", décrivant la probabilité que le risque se matérialise de la meilleure manière possible.</w:t>
-      </w:r>
-    </w:p>
-    <w:p/>
+        <w:t>- O correspond à l'estimation "Optimiste", décrivant la probabilité que le risque se matérialise de</w:t>
+      </w:r>
+      <w:r>
+        <w:t xml:space="preserve"> la meilleure manière possible.</w:t>
+      </w:r>
+    </w:p>
     <w:p>
       <w:r>
         <w:t xml:space="preserve">En utilisant cette formule, en prenant en compte à la fois l'avis pessimiste et optimiste, puis en ajoutant le résultat à deux estimations réalistes, nous obtenons un indicateur qui permet d'évaluer la probabilité globale d'occurrence d'un risque. </w:t>
@@ -4166,12 +4831,15 @@
     </w:p>
     <w:p>
       <w:r>
-        <w:t>Nous divisons ensuite ce résultat par quatre pour normaliser l'évaluation et ainsi obtenir une mesure plus représentative de la probabilité du risque.</w:t>
-      </w:r>
-    </w:p>
-    <w:p/>
-    <w:p>
-      <w:r>
+        <w:t>Nous divisons ensuite ce résultat par quatre pour normaliser l'évaluation et ainsi obtenir une mesure plus représentati</w:t>
+      </w:r>
+      <w:r>
+        <w:t>ve de la probabilité du risque.</w:t>
+      </w:r>
+    </w:p>
+    <w:p>
+      <w:r>
+        <w:lastRenderedPageBreak/>
         <w:t>Cette méthode permet d'obtenir une estimation de la probabilité de manière équilibrée en tenant compte des perspectives pessimistes, réalistes et optimistes. Elle nous a donc aidés à mieux évaluer et gérer les risques dans notre projet.</w:t>
       </w:r>
     </w:p>
@@ -4232,9 +4900,14 @@
       </w:r>
     </w:p>
     <w:p/>
-    <w:p/>
-    <w:p/>
-    <w:p/>
+    <w:p>
+      <w:pPr>
+        <w:spacing w:line="259" w:lineRule="auto"/>
+      </w:pPr>
+      <w:r>
+        <w:br w:type="page"/>
+      </w:r>
+    </w:p>
     <w:p>
       <w:r>
         <w:t>*********************************************************************</w:t>
@@ -4246,23 +4919,18 @@
     <w:p>
       <w:pPr>
         <w:pStyle w:val="Titre1"/>
-        <w:rPr>
-          <w:color w:val="262626" w:themeColor="text1" w:themeTint="D9"/>
-        </w:rPr>
       </w:pPr>
-      <w:bookmarkStart w:id="14" w:name="_Toc146114564"/>
-      <w:r>
-        <w:rPr>
-          <w:color w:val="262626" w:themeColor="text1" w:themeTint="D9"/>
-        </w:rPr>
+      <w:bookmarkStart w:id="15" w:name="_Toc146120873"/>
+      <w:r>
         <w:t>Chef de projet</w:t>
       </w:r>
-      <w:bookmarkEnd w:id="14"/>
-    </w:p>
-    <w:p/>
-    <w:p/>
-    <w:p>
-      <w:r>
+      <w:bookmarkEnd w:id="15"/>
+    </w:p>
+    <w:p/>
+    <w:p/>
+    <w:p>
+      <w:r>
+        <w:lastRenderedPageBreak/>
         <w:t xml:space="preserve">Personnellement, ce fut un moment véritablement agréable d'échange entre coéquipiers. </w:t>
       </w:r>
     </w:p>
@@ -4288,6 +4956,17 @@
       </w:r>
     </w:p>
     <w:p/>
+    <w:p/>
+    <w:p>
+      <w:pPr>
+        <w:pStyle w:val="Titre1"/>
+      </w:pPr>
+      <w:bookmarkStart w:id="16" w:name="_Toc146120874"/>
+      <w:r>
+        <w:t>GitHub</w:t>
+      </w:r>
+      <w:bookmarkEnd w:id="16"/>
+    </w:p>
     <w:p/>
     <w:p>
       <w:r>
@@ -4466,8 +5145,9 @@
           <w:noProof/>
           <w:lang w:eastAsia="fr-FR"/>
         </w:rPr>
+        <w:lastRenderedPageBreak/>
         <w:drawing>
-          <wp:inline distT="0" distB="0" distL="0" distR="0" wp14:anchorId="6576E8AE" wp14:editId="1DC93AAC">
+          <wp:inline distT="0" distB="0" distL="0" distR="0" wp14:anchorId="1F424C45" wp14:editId="4D74C197">
             <wp:extent cx="5629275" cy="6696075"/>
             <wp:effectExtent l="0" t="0" r="9525" b="9525"/>
             <wp:docPr id="10" name="Image 10" descr="C:\Users\delarream\AppData\Local\Microsoft\Windows\INetCache\Content.Word\AppJs.png"/>
@@ -4524,11 +5204,26 @@
     </w:p>
     <w:p/>
     <w:p>
-      <w:bookmarkStart w:id="15" w:name="_Toc146114565"/>
-      <w:r>
+      <w:pPr>
+        <w:spacing w:line="259" w:lineRule="auto"/>
         <w:rPr>
           <w:rStyle w:val="Titre3Car"/>
         </w:rPr>
+      </w:pPr>
+      <w:r>
+        <w:rPr>
+          <w:rStyle w:val="Titre3Car"/>
+        </w:rPr>
+        <w:lastRenderedPageBreak/>
+        <w:br w:type="page"/>
+      </w:r>
+    </w:p>
+    <w:p>
+      <w:bookmarkStart w:id="17" w:name="_Toc146120875"/>
+      <w:r>
+        <w:rPr>
+          <w:rStyle w:val="Titre3Car"/>
+        </w:rPr>
         <w:t xml:space="preserve">- </w:t>
       </w:r>
       <w:proofErr w:type="spellStart"/>
@@ -4545,7 +5240,7 @@
         </w:rPr>
         <w:t xml:space="preserve"> :</w:t>
       </w:r>
-      <w:bookmarkEnd w:id="15"/>
+      <w:bookmarkEnd w:id="17"/>
       <w:r>
         <w:rPr>
           <w:color w:val="44546A" w:themeColor="text2"/>
@@ -4582,11 +5277,11 @@
       <w:pPr>
         <w:pStyle w:val="Titre3"/>
       </w:pPr>
-      <w:bookmarkStart w:id="16" w:name="_Toc146114566"/>
+      <w:bookmarkStart w:id="18" w:name="_Toc146120876"/>
       <w:r>
         <w:t>- CI/CD :</w:t>
       </w:r>
-      <w:bookmarkEnd w:id="16"/>
+      <w:bookmarkEnd w:id="18"/>
       <w:r>
         <w:t xml:space="preserve"> </w:t>
       </w:r>
@@ -4610,14 +5305,14 @@
     </w:p>
     <w:p/>
     <w:p>
-      <w:bookmarkStart w:id="17" w:name="_Toc146114567"/>
+      <w:bookmarkStart w:id="19" w:name="_Toc146120877"/>
       <w:r>
         <w:rPr>
           <w:rStyle w:val="Titre3Car"/>
         </w:rPr>
         <w:t>- Création de branches localisées</w:t>
       </w:r>
-      <w:bookmarkEnd w:id="17"/>
+      <w:bookmarkEnd w:id="19"/>
       <w:r>
         <w:rPr>
           <w:color w:val="44546A" w:themeColor="text2"/>
@@ -4631,9 +5326,18 @@
     <w:p/>
     <w:p>
       <w:r>
-        <w:t xml:space="preserve">- Actions à faire, par exemple =&gt; </w:t>
-      </w:r>
-      <w:proofErr w:type="spellStart"/>
+        <w:t>- Actions à faire, par exemple</w:t>
+      </w:r>
+      <w:r>
+        <w:t> :</w:t>
+      </w:r>
+    </w:p>
+    <w:p>
+      <w:r>
+        <w:t xml:space="preserve"> </w:t>
+      </w:r>
+      <w:proofErr w:type="spellStart"/>
+      <w:proofErr w:type="gramStart"/>
       <w:r>
         <w:rPr>
           <w:b/>
@@ -4641,13 +5345,14 @@
         <w:t>feature</w:t>
       </w:r>
       <w:proofErr w:type="spellEnd"/>
+      <w:proofErr w:type="gramEnd"/>
       <w:r>
         <w:t>: Ajout d’une nouvelle fonctionnalité</w:t>
       </w:r>
     </w:p>
     <w:p>
       <w:r>
-        <w:t xml:space="preserve">                                     </w:t>
+        <w:t xml:space="preserve"> </w:t>
       </w:r>
       <w:proofErr w:type="spellStart"/>
       <w:r>
@@ -4661,14 +5366,18 @@
         <w:t>: Correction d’un bug</w:t>
       </w:r>
     </w:p>
-    <w:p>
-      <w:r>
-        <w:t xml:space="preserve">  </w:t>
-      </w:r>
-    </w:p>
-    <w:p>
-      <w:r>
-        <w:t xml:space="preserve">- Travail ciblé, par exemple =&gt; </w:t>
+    <w:p/>
+    <w:p>
+      <w:r>
+        <w:t>- Travail ciblé, par exemple</w:t>
+      </w:r>
+      <w:r>
+        <w:t> :</w:t>
+      </w:r>
+    </w:p>
+    <w:p>
+      <w:r>
+        <w:t xml:space="preserve"> </w:t>
       </w:r>
       <w:proofErr w:type="spellStart"/>
       <w:r>
@@ -4678,8 +5387,10 @@
         <w:t>ModificationsBoutons</w:t>
       </w:r>
       <w:proofErr w:type="spellEnd"/>
-      <w:r>
-        <w:t xml:space="preserve">, </w:t>
+    </w:p>
+    <w:p>
+      <w:r>
+        <w:t xml:space="preserve"> </w:t>
       </w:r>
       <w:proofErr w:type="spellStart"/>
       <w:r>
@@ -4690,17 +5401,15 @@
       </w:r>
       <w:proofErr w:type="spellEnd"/>
     </w:p>
-    <w:p>
-      <w:r>
-        <w:t xml:space="preserve"> </w:t>
-      </w:r>
-    </w:p>
-    <w:p>
-      <w:r>
-        <w:t>Cela donne un résultat qui ressemble à :</w:t>
-      </w:r>
-    </w:p>
-    <w:p/>
+    <w:p/>
+    <w:p>
+      <w:r>
+        <w:t>Cela donn</w:t>
+      </w:r>
+      <w:r>
+        <w:t>e un résultat qui ressemble à :</w:t>
+      </w:r>
+    </w:p>
     <w:p>
       <w:r>
         <w:t xml:space="preserve">- </w:t>
@@ -4733,6 +5442,8 @@
       </w:r>
     </w:p>
     <w:p/>
+    <w:p/>
+    <w:p/>
     <w:p>
       <w:r>
         <w:t>Avant de faire une pull-</w:t>
@@ -4771,8 +5482,21 @@
       </w:r>
     </w:p>
     <w:p/>
-    <w:p/>
-    <w:p/>
+    <w:p>
+      <w:pPr>
+        <w:pStyle w:val="Titre1"/>
+      </w:pPr>
+      <w:bookmarkStart w:id="20" w:name="_Toc146120878"/>
+      <w:r>
+        <w:t xml:space="preserve">Maintien de </w:t>
+      </w:r>
+      <w:proofErr w:type="spellStart"/>
+      <w:r>
+        <w:t>Scrum</w:t>
+      </w:r>
+      <w:bookmarkEnd w:id="20"/>
+      <w:proofErr w:type="spellEnd"/>
+    </w:p>
     <w:p/>
     <w:p>
       <w:r>
@@ -4857,11 +5581,12 @@
       </w:r>
     </w:p>
     <w:p>
-      <w:proofErr w:type="gramStart"/>
-      <w:r>
-        <w:t>et</w:t>
-      </w:r>
-      <w:proofErr w:type="gramEnd"/>
+      <w:r>
+        <w:t>Quant</w:t>
+      </w:r>
+      <w:r>
+        <w:t xml:space="preserve"> à</w:t>
+      </w:r>
       <w:r>
         <w:t xml:space="preserve"> moi, je me suis concentré sur les demandes des clients (restrictions budgétaires pour l'objet, vérification des obligations linguistiques, vérification des contraintes, etc.) et j'ai commencé à réaliser quelques composants obligatoires, comme le header, les pages de connexion </w:t>
       </w:r>
@@ -4877,13 +5602,56 @@
     <w:p/>
     <w:p/>
     <w:p>
+      <w:pPr>
+        <w:jc w:val="center"/>
+      </w:pPr>
+    </w:p>
+    <w:p>
+      <w:pPr>
+        <w:jc w:val="center"/>
+      </w:pPr>
+    </w:p>
+    <w:p>
+      <w:pPr>
+        <w:jc w:val="center"/>
+      </w:pPr>
+    </w:p>
+    <w:p>
+      <w:pPr>
+        <w:jc w:val="center"/>
+      </w:pPr>
+    </w:p>
+    <w:p>
+      <w:pPr>
+        <w:pStyle w:val="Titre1"/>
+      </w:pPr>
+      <w:bookmarkStart w:id="21" w:name="_Toc146120879"/>
+      <w:r>
+        <w:t>Coder une maquette</w:t>
+      </w:r>
+      <w:bookmarkEnd w:id="21"/>
+    </w:p>
+    <w:p>
+      <w:pPr>
+        <w:jc w:val="center"/>
+      </w:pPr>
+    </w:p>
+    <w:p>
+      <w:pPr>
+        <w:jc w:val="center"/>
+      </w:pPr>
+    </w:p>
+    <w:p>
+      <w:pPr>
+        <w:jc w:val="center"/>
+      </w:pPr>
       <w:r>
         <w:rPr>
           <w:noProof/>
           <w:lang w:eastAsia="fr-FR"/>
         </w:rPr>
         <w:drawing>
-          <wp:inline distT="0" distB="0" distL="0" distR="0" wp14:anchorId="4BDC9BB2" wp14:editId="694DD2E1">
+          <wp:inline distT="0" distB="0" distL="0" distR="0" wp14:anchorId="1333A57C" wp14:editId="3F60418A">
             <wp:extent cx="1638300" cy="3790950"/>
             <wp:effectExtent l="0" t="0" r="0" b="0"/>
             <wp:docPr id="11" name="Image 11" descr="C:\Users\delarream\AppData\Local\Microsoft\Windows\INetCache\Content.Word\component header.png"/>
@@ -4935,12 +5703,8 @@
     <w:p/>
     <w:p>
       <w:r>
-        <w:t xml:space="preserve">Il y avait plusieurs détails à prendre en compte, le premier étant l'emplacement (en haut), le deuxième étant la couleur. </w:t>
-      </w:r>
-    </w:p>
-    <w:p>
-      <w:r>
-        <w:t xml:space="preserve">Nous avons donc appliqué notre charte graphique. </w:t>
+        <w:lastRenderedPageBreak/>
+        <w:t xml:space="preserve">Il y avait plusieurs détails à prendre en compte, le premier étant l'emplacement (en haut), le deuxième étant la couleur. Nous avons donc appliqué notre charte graphique. </w:t>
       </w:r>
     </w:p>
     <w:p>
@@ -4996,18 +5760,12 @@
     <w:p>
       <w:pPr>
         <w:pStyle w:val="Titre2"/>
-        <w:rPr>
-          <w:color w:val="262626" w:themeColor="text1" w:themeTint="D9"/>
-        </w:rPr>
       </w:pPr>
-      <w:bookmarkStart w:id="18" w:name="_Toc146114568"/>
-      <w:r>
-        <w:rPr>
-          <w:color w:val="262626" w:themeColor="text1" w:themeTint="D9"/>
-        </w:rPr>
+      <w:bookmarkStart w:id="22" w:name="_Toc146120880"/>
+      <w:r>
         <w:t>Composant Header.js</w:t>
       </w:r>
-      <w:bookmarkEnd w:id="18"/>
+      <w:bookmarkEnd w:id="22"/>
     </w:p>
     <w:p/>
     <w:p>
@@ -5016,10 +5774,11 @@
           <w:noProof/>
           <w:lang w:eastAsia="fr-FR"/>
         </w:rPr>
+        <w:lastRenderedPageBreak/>
         <w:drawing>
-          <wp:inline distT="0" distB="0" distL="0" distR="0" wp14:anchorId="699FEC0F" wp14:editId="372FF1FD">
-            <wp:extent cx="4505325" cy="4105275"/>
-            <wp:effectExtent l="0" t="0" r="9525" b="9525"/>
+          <wp:inline distT="0" distB="0" distL="0" distR="0" wp14:anchorId="6ABF2D83" wp14:editId="4341E763">
+            <wp:extent cx="6086475" cy="5543550"/>
+            <wp:effectExtent l="0" t="0" r="9525" b="0"/>
             <wp:docPr id="12" name="Image 12" descr="C:\Users\delarream\AppData\Local\Microsoft\Windows\INetCache\Content.Word\header.js.png"/>
             <wp:cNvGraphicFramePr>
               <a:graphicFrameLocks xmlns:a="http://schemas.openxmlformats.org/drawingml/2006/main" noChangeAspect="1"/>
@@ -5049,7 +5808,7 @@
                   <pic:spPr bwMode="auto">
                     <a:xfrm>
                       <a:off x="0" y="0"/>
-                      <a:ext cx="4505325" cy="4105275"/>
+                      <a:ext cx="6086475" cy="5543550"/>
                     </a:xfrm>
                     <a:prstGeom prst="rect">
                       <a:avLst/>
@@ -5075,34 +5834,46 @@
     <w:p/>
     <w:p>
       <w:pPr>
+        <w:spacing w:line="259" w:lineRule="auto"/>
+        <w:rPr>
+          <w:rFonts w:asciiTheme="majorHAnsi" w:eastAsiaTheme="majorEastAsia" w:hAnsiTheme="majorHAnsi" w:cstheme="majorBidi"/>
+          <w:b/>
+          <w:color w:val="262626" w:themeColor="text1" w:themeTint="D9"/>
+          <w:sz w:val="32"/>
+          <w:szCs w:val="32"/>
+        </w:rPr>
+      </w:pPr>
+      <w:bookmarkStart w:id="23" w:name="_Toc146120881"/>
+      <w:r>
+        <w:br w:type="page"/>
+      </w:r>
+    </w:p>
+    <w:p>
+      <w:pPr>
         <w:pStyle w:val="Titre2"/>
-        <w:rPr>
-          <w:color w:val="262626" w:themeColor="text1" w:themeTint="D9"/>
-        </w:rPr>
       </w:pPr>
-      <w:bookmarkStart w:id="19" w:name="_Toc146114569"/>
-      <w:proofErr w:type="spellStart"/>
-      <w:r>
-        <w:rPr>
-          <w:color w:val="262626" w:themeColor="text1" w:themeTint="D9"/>
-        </w:rPr>
+      <w:proofErr w:type="spellStart"/>
+      <w:r>
         <w:t>Header.scss</w:t>
       </w:r>
-      <w:bookmarkEnd w:id="19"/>
-      <w:proofErr w:type="spellEnd"/>
-    </w:p>
-    <w:p/>
-    <w:p/>
-    <w:p>
+      <w:bookmarkEnd w:id="23"/>
+      <w:proofErr w:type="spellEnd"/>
+    </w:p>
+    <w:p/>
+    <w:p>
+      <w:pPr>
+        <w:jc w:val="center"/>
+      </w:pPr>
       <w:r>
         <w:rPr>
           <w:noProof/>
           <w:lang w:eastAsia="fr-FR"/>
         </w:rPr>
+        <w:lastRenderedPageBreak/>
         <w:drawing>
-          <wp:inline distT="0" distB="0" distL="0" distR="0" wp14:anchorId="45633806" wp14:editId="0A69121A">
-            <wp:extent cx="4191000" cy="7800975"/>
-            <wp:effectExtent l="0" t="0" r="0" b="9525"/>
+          <wp:inline distT="0" distB="0" distL="0" distR="0" wp14:anchorId="525690EA" wp14:editId="5E023394">
+            <wp:extent cx="4714875" cy="7781925"/>
+            <wp:effectExtent l="0" t="0" r="9525" b="9525"/>
             <wp:docPr id="14" name="Image 14" descr="header"/>
             <wp:cNvGraphicFramePr>
               <a:graphicFrameLocks xmlns:a="http://schemas.openxmlformats.org/drawingml/2006/main" noChangeAspect="1"/>
@@ -5132,7 +5903,7 @@
                   <pic:spPr bwMode="auto">
                     <a:xfrm>
                       <a:off x="0" y="0"/>
-                      <a:ext cx="4191000" cy="7800975"/>
+                      <a:ext cx="4714875" cy="7781925"/>
                     </a:xfrm>
                     <a:prstGeom prst="rect">
                       <a:avLst/>
@@ -5152,10 +5923,13 @@
     <w:p/>
     <w:p>
       <w:r>
-        <w:t xml:space="preserve">Nous avons avancé ainsi pendant plusieurs jours, en nous adaptant aux différentes nécessités du moment. </w:t>
-      </w:r>
-    </w:p>
-    <w:p/>
+        <w:lastRenderedPageBreak/>
+        <w:t>Nous avons avancé ainsi pendant plusieurs jours, en nous adaptant aux dif</w:t>
+      </w:r>
+      <w:r>
+        <w:t xml:space="preserve">férentes nécessités du moment. </w:t>
+      </w:r>
+    </w:p>
     <w:p>
       <w:r>
         <w:t>Les réunions devenaient de plus en plus précises et habituelles, le dialogue entre nous s'est installé de manière naturelle, et la progression était très satisfaisante.</w:t>
@@ -5170,7 +5944,7 @@
           <w:lang w:eastAsia="fr-FR"/>
         </w:rPr>
         <w:drawing>
-          <wp:inline distT="0" distB="0" distL="0" distR="0" wp14:anchorId="7BE833B4" wp14:editId="16146C71">
+          <wp:inline distT="0" distB="0" distL="0" distR="0" wp14:anchorId="1581950D" wp14:editId="273FD6DC">
             <wp:extent cx="6638925" cy="2571750"/>
             <wp:effectExtent l="0" t="0" r="9525" b="0"/>
             <wp:docPr id="13" name="Image 13" descr="C:\Users\delarream\AppData\Local\Microsoft\Windows\INetCache\Content.Word\avance notion mel marc.png"/>
@@ -5226,15 +6000,11 @@
       <w:r>
         <w:t>Mais un jour, un mardi matin (pour être précis),</w:t>
       </w:r>
-    </w:p>
-    <w:p>
-      <w:proofErr w:type="gramStart"/>
-      <w:r>
-        <w:t>tout</w:t>
-      </w:r>
-      <w:proofErr w:type="gramEnd"/>
-      <w:r>
-        <w:t xml:space="preserve"> fut chamboulé.</w:t>
+      <w:r>
+        <w:t xml:space="preserve"> </w:t>
+      </w:r>
+      <w:r>
+        <w:t>tout fut chamboulé.</w:t>
       </w:r>
     </w:p>
     <w:p/>
@@ -5242,18 +6012,12 @@
       <w:pPr>
         <w:pStyle w:val="Titre2"/>
         <w:jc w:val="center"/>
-        <w:rPr>
-          <w:color w:val="262626" w:themeColor="text1" w:themeTint="D9"/>
-        </w:rPr>
       </w:pPr>
-      <w:bookmarkStart w:id="20" w:name="_Toc146114570"/>
-      <w:r>
-        <w:rPr>
-          <w:color w:val="262626" w:themeColor="text1" w:themeTint="D9"/>
-        </w:rPr>
+      <w:bookmarkStart w:id="24" w:name="_Toc146120882"/>
+      <w:r>
         <w:t>Imprévu</w:t>
       </w:r>
-      <w:bookmarkEnd w:id="20"/>
+      <w:bookmarkEnd w:id="24"/>
     </w:p>
     <w:p/>
     <w:p>
@@ -5271,12 +6035,20 @@
     </w:p>
     <w:p>
       <w:r>
+        <w:lastRenderedPageBreak/>
         <w:t xml:space="preserve">Et là, je ne vous cache pas que je me suis retenu au maximum, mais la phrase </w:t>
       </w:r>
     </w:p>
     <w:p>
       <w:r>
-        <w:t>"AHAH Je vous l'avais bien dit !!" a été sortie.</w:t>
+        <w:rPr>
+          <w:sz w:val="28"/>
+          <w:szCs w:val="28"/>
+        </w:rPr>
+        <w:t>"AHAH Je vous l'avais bien dit !!"</w:t>
+      </w:r>
+      <w:r>
+        <w:t xml:space="preserve"> a été sortie.</w:t>
       </w:r>
     </w:p>
     <w:p/>
@@ -5303,9 +6075,15 @@
       </w:r>
       <w:proofErr w:type="spellEnd"/>
       <w:r>
-        <w:t xml:space="preserve"> de dingue" (PDD pour les intimes).</w:t>
-      </w:r>
-    </w:p>
+        <w:t xml:space="preserve"> de dingue"</w:t>
+      </w:r>
+    </w:p>
+    <w:p>
+      <w:r>
+        <w:t>(PDD pour les intimes).</w:t>
+      </w:r>
+    </w:p>
+    <w:p/>
     <w:p>
       <w:r>
         <w:t>Car il faut le savoir, la date limite pour la présentation était de seulement deux jours.</w:t>
@@ -5335,6 +6113,7 @@
           <w:noProof/>
           <w:lang w:eastAsia="fr-FR"/>
         </w:rPr>
+        <w:lastRenderedPageBreak/>
         <w:drawing>
           <wp:inline distT="0" distB="0" distL="0" distR="0" wp14:anchorId="7003AFB0" wp14:editId="5877E4FA">
             <wp:extent cx="6591300" cy="3686175"/>
@@ -5386,9 +6165,6 @@
       </w:r>
     </w:p>
     <w:p/>
-    <w:p/>
-    <w:p/>
-    <w:p/>
     <w:p>
       <w:r>
         <w:t xml:space="preserve">Pour compléter notre présentation, nous avons donc ajouté une étude de marché, la stratégie marketing de notre marque </w:t>
@@ -5421,8 +6197,6 @@
       </w:r>
     </w:p>
     <w:p/>
-    <w:p/>
-    <w:p/>
     <w:p>
       <w:r>
         <w:t xml:space="preserve">Et le </w:t>
@@ -5433,16 +6207,20 @@
       </w:r>
       <w:proofErr w:type="spellEnd"/>
       <w:r>
-        <w:t>:</w:t>
-      </w:r>
-    </w:p>
-    <w:p/>
+        <w:t xml:space="preserve"> fut prêt !</w:t>
+      </w:r>
+    </w:p>
+    <w:p>
+      <w:bookmarkStart w:id="25" w:name="_GoBack"/>
+      <w:bookmarkEnd w:id="25"/>
+    </w:p>
     <w:p>
       <w:r>
         <w:rPr>
           <w:noProof/>
           <w:lang w:eastAsia="fr-FR"/>
         </w:rPr>
+        <w:lastRenderedPageBreak/>
         <w:drawing>
           <wp:inline distT="0" distB="0" distL="0" distR="0" wp14:anchorId="0A983659" wp14:editId="0C699A8D">
             <wp:extent cx="6629400" cy="3810000"/>
@@ -5514,6 +6292,7 @@
           <w:noProof/>
           <w:lang w:eastAsia="fr-FR"/>
         </w:rPr>
+        <w:lastRenderedPageBreak/>
         <w:drawing>
           <wp:inline distT="0" distB="0" distL="0" distR="0" wp14:anchorId="4A5AB8C3" wp14:editId="156EEAC2">
             <wp:extent cx="5753100" cy="7372350"/>
@@ -5568,6 +6347,7 @@
     <w:p/>
     <w:p>
       <w:r>
+        <w:lastRenderedPageBreak/>
         <w:t>Nous nous sommes rendu compte qu’il fallait que l’onglet des notifications se ferme si on clique à côté dudit onglet, (</w:t>
       </w:r>
       <w:proofErr w:type="spellStart"/>
@@ -5678,6 +6458,7 @@
     </w:p>
     <w:p>
       <w:r>
+        <w:lastRenderedPageBreak/>
         <w:t>Front =&gt; fait</w:t>
       </w:r>
     </w:p>
@@ -5733,7 +6514,8 @@
     <w:sectPr>
       <w:footerReference w:type="default" r:id="rId32"/>
       <w:pgSz w:w="11906" w:h="16838"/>
-      <w:pgMar w:top="1417" w:right="1417" w:bottom="1417" w:left="1417" w:header="708" w:footer="708" w:gutter="0"/>
+      <w:pgMar w:top="1417" w:right="1133" w:bottom="1417" w:left="993" w:header="708" w:footer="567" w:gutter="0"/>
+      <w:pgNumType w:start="2"/>
       <w:cols w:space="708"/>
       <w:titlePg/>
       <w:docGrid w:linePitch="360"/>
@@ -5765,56 +6547,147 @@
 
 <file path=word/footer1.xml><?xml version="1.0" encoding="utf-8"?>
 <w:ftr xmlns:wpc="http://schemas.microsoft.com/office/word/2010/wordprocessingCanvas" xmlns:cx="http://schemas.microsoft.com/office/drawing/2014/chartex" xmlns:mc="http://schemas.openxmlformats.org/markup-compatibility/2006" xmlns:o="urn:schemas-microsoft-com:office:office" xmlns:r="http://schemas.openxmlformats.org/officeDocument/2006/relationships" xmlns:m="http://schemas.openxmlformats.org/officeDocument/2006/math" xmlns:v="urn:schemas-microsoft-com:vml" xmlns:wp14="http://schemas.microsoft.com/office/word/2010/wordprocessingDrawing" xmlns:wp="http://schemas.openxmlformats.org/drawingml/2006/wordprocessingDrawing" xmlns:w10="urn:schemas-microsoft-com:office:word" xmlns:w="http://schemas.openxmlformats.org/wordprocessingml/2006/main" xmlns:w14="http://schemas.microsoft.com/office/word/2010/wordml" xmlns:w15="http://schemas.microsoft.com/office/word/2012/wordml" xmlns:w16se="http://schemas.microsoft.com/office/word/2015/wordml/symex" xmlns:wpg="http://schemas.microsoft.com/office/word/2010/wordprocessingGroup" xmlns:wpi="http://schemas.microsoft.com/office/word/2010/wordprocessingInk" xmlns:wne="http://schemas.microsoft.com/office/word/2006/wordml" xmlns:wps="http://schemas.microsoft.com/office/word/2010/wordprocessingShape" mc:Ignorable="w14 w15 w16se wp14">
-  <w:sdt>
-    <w:sdtPr>
-      <w:id w:val="812143777"/>
-      <w:docPartObj>
-        <w:docPartGallery w:val="Page Numbers (Bottom of Page)"/>
-        <w:docPartUnique/>
-      </w:docPartObj>
-    </w:sdtPr>
-    <w:sdtContent>
-      <w:p>
-        <w:pPr>
-          <w:pStyle w:val="Pieddepage"/>
-        </w:pPr>
-        <w:r>
-          <w:fldChar w:fldCharType="begin"/>
-        </w:r>
-        <w:r>
-          <w:instrText>PAGE   \* MERGEFORMAT</w:instrText>
-        </w:r>
-        <w:r>
-          <w:fldChar w:fldCharType="separate"/>
-        </w:r>
-        <w:r>
-          <w:rPr>
-            <w:noProof/>
-          </w:rPr>
-          <w:t>5</w:t>
-        </w:r>
-        <w:r>
-          <w:fldChar w:fldCharType="end"/>
-        </w:r>
-      </w:p>
-    </w:sdtContent>
-  </w:sdt>
   <w:p>
+    <w:pPr>
+      <w:spacing w:before="100" w:beforeAutospacing="1" w:after="0"/>
+    </w:pPr>
     <w:r>
       <w:t>DE LARREA Marc</w:t>
     </w:r>
   </w:p>
   <w:p>
-    <w:proofErr w:type="gramStart"/>
     <w:r>
-      <w:t>dfs</w:t>
+      <w:t>dfs26 2023</w:t>
     </w:r>
-    <w:proofErr w:type="gramEnd"/>
-    <w:r>
-      <w:t>26 2023</w:t>
-    </w:r>
+    <w:sdt>
+      <w:sdtPr>
+        <w:id w:val="-1352953254"/>
+        <w:docPartObj>
+          <w:docPartGallery w:val="Page Numbers (Bottom of Page)"/>
+          <w:docPartUnique/>
+        </w:docPartObj>
+      </w:sdtPr>
+      <w:sdtContent>
+        <w:sdt>
+          <w:sdtPr>
+            <w:id w:val="-1769616900"/>
+            <w:docPartObj>
+              <w:docPartGallery w:val="Page Numbers (Top of Page)"/>
+              <w:docPartUnique/>
+            </w:docPartObj>
+          </w:sdtPr>
+          <w:sdtContent>
+            <w:r>
+              <w:tab/>
+            </w:r>
+            <w:r>
+              <w:tab/>
+            </w:r>
+            <w:r>
+              <w:tab/>
+            </w:r>
+            <w:r>
+              <w:tab/>
+            </w:r>
+            <w:r>
+              <w:tab/>
+            </w:r>
+            <w:r>
+              <w:tab/>
+            </w:r>
+            <w:r>
+              <w:tab/>
+            </w:r>
+            <w:r>
+              <w:tab/>
+            </w:r>
+            <w:r>
+              <w:tab/>
+            </w:r>
+            <w:r>
+              <w:tab/>
+              <w:t xml:space="preserve">Page </w:t>
+            </w:r>
+            <w:r>
+              <w:rPr>
+                <w:b/>
+                <w:bCs/>
+              </w:rPr>
+              <w:fldChar w:fldCharType="begin"/>
+            </w:r>
+            <w:r>
+              <w:rPr>
+                <w:b/>
+                <w:bCs/>
+              </w:rPr>
+              <w:instrText>PAGE</w:instrText>
+            </w:r>
+            <w:r>
+              <w:rPr>
+                <w:b/>
+                <w:bCs/>
+              </w:rPr>
+              <w:fldChar w:fldCharType="separate"/>
+            </w:r>
+            <w:r>
+              <w:rPr>
+                <w:b/>
+                <w:bCs/>
+                <w:noProof/>
+              </w:rPr>
+              <w:t>33</w:t>
+            </w:r>
+            <w:r>
+              <w:rPr>
+                <w:b/>
+                <w:bCs/>
+              </w:rPr>
+              <w:fldChar w:fldCharType="end"/>
+            </w:r>
+            <w:r>
+              <w:t xml:space="preserve"> sur </w:t>
+            </w:r>
+            <w:r>
+              <w:rPr>
+                <w:b/>
+                <w:bCs/>
+              </w:rPr>
+              <w:fldChar w:fldCharType="begin"/>
+            </w:r>
+            <w:r>
+              <w:rPr>
+                <w:b/>
+                <w:bCs/>
+              </w:rPr>
+              <w:instrText>NUMPAGES</w:instrText>
+            </w:r>
+            <w:r>
+              <w:rPr>
+                <w:b/>
+                <w:bCs/>
+              </w:rPr>
+              <w:fldChar w:fldCharType="separate"/>
+            </w:r>
+            <w:r>
+              <w:rPr>
+                <w:b/>
+                <w:bCs/>
+                <w:noProof/>
+              </w:rPr>
+              <w:t>32</w:t>
+            </w:r>
+            <w:r>
+              <w:rPr>
+                <w:b/>
+                <w:bCs/>
+              </w:rPr>
+              <w:fldChar w:fldCharType="end"/>
+            </w:r>
+          </w:sdtContent>
+        </w:sdt>
+      </w:sdtContent>
+    </w:sdt>
   </w:p>
-  <w:p/>
 </w:ftr>
 </file>
 
@@ -6388,9 +7261,6 @@
     <w:pPr>
       <w:outlineLvl w:val="9"/>
     </w:pPr>
-    <w:rPr>
-      <w:color w:val="262626" w:themeColor="text1" w:themeTint="D9"/>
-    </w:rPr>
   </w:style>
   <w:style w:type="paragraph" w:styleId="TM1">
     <w:name w:val="toc 1"/>
@@ -6784,6 +7654,17 @@
       <w:color w:val="5B9BD5" w:themeColor="accent1"/>
     </w:rPr>
   </w:style>
+  <w:style w:type="character" w:styleId="lev">
+    <w:name w:val="Strong"/>
+    <w:basedOn w:val="Policepardfaut"/>
+    <w:uiPriority w:val="22"/>
+    <w:qFormat/>
+    <w:rsid w:val="008A5081"/>
+    <w:rPr>
+      <w:b/>
+      <w:bCs/>
+    </w:rPr>
+  </w:style>
 </w:styles>
 </file>
 
@@ -6805,7 +7686,7 @@
     <w:charset w:val="00"/>
     <w:family w:val="roman"/>
     <w:pitch w:val="variable"/>
-    <w:sig w:usb0="E0002AFF" w:usb1="C0007841" w:usb2="00000009" w:usb3="00000000" w:csb0="000001FF" w:csb1="00000000"/>
+    <w:sig w:usb0="E0002AFF" w:usb1="C0007843" w:usb2="00000009" w:usb3="00000000" w:csb0="000001FF" w:csb1="00000000"/>
   </w:font>
   <w:font w:name="Calibri Light">
     <w:panose1 w:val="020F0302020204030204"/>
@@ -6848,6 +7729,7 @@
   <w:rsids>
     <w:rsidRoot w:val="00E67979"/>
     <w:rsid w:val="00E67979"/>
+    <w:rsid w:val="00FB15AC"/>
   </w:rsids>
   <m:mathPr>
     <m:mathFont m:val="Cambria Math"/>
@@ -7295,6 +8177,10 @@
     <w:name w:val="91A18364C50042C7A94E39AB38DE67DB"/>
     <w:rsid w:val="00E67979"/>
   </w:style>
+  <w:style w:type="paragraph" w:customStyle="1" w:styleId="F6FD3D5939274F1B8214C5288096B5DF">
+    <w:name w:val="F6FD3D5939274F1B8214C5288096B5DF"/>
+    <w:rsid w:val="00FB15AC"/>
+  </w:style>
 </w:styles>
 </file>
 
@@ -7571,7 +8457,7 @@
 </file>
 
 <file path=customXml/itemProps1.xml><?xml version="1.0" encoding="utf-8"?>
-<ds:datastoreItem xmlns:ds="http://schemas.openxmlformats.org/officeDocument/2006/customXml" ds:itemID="{8FA45FBF-D262-4C61-95A4-5DC13C796635}">
+<ds:datastoreItem xmlns:ds="http://schemas.openxmlformats.org/officeDocument/2006/customXml" ds:itemID="{86ECA7B9-5357-487F-AA6C-52D14E6132F5}">
   <ds:schemaRefs>
     <ds:schemaRef ds:uri="http://schemas.openxmlformats.org/officeDocument/2006/bibliography"/>
   </ds:schemaRefs>

</xml_diff>

<commit_message>
add img drawio MEP
</commit_message>
<xml_diff>
--- a/soutenance v1.docx
+++ b/soutenance v1.docx
@@ -6210,7 +6210,31 @@
         <w:t xml:space="preserve"> fut prêt !</w:t>
       </w:r>
     </w:p>
-    <w:p>
+    <w:p/>
+    <w:p/>
+    <w:p/>
+    <w:p/>
+    <w:p>
+      <w:pPr>
+        <w:pStyle w:val="Titre1"/>
+      </w:pPr>
+      <w:r>
+        <w:t>Présentation</w:t>
+      </w:r>
+    </w:p>
+    <w:p>
+      <w:pPr>
+        <w:rPr>
+          <w:lang w:eastAsia="fr-FR"/>
+        </w:rPr>
+      </w:pPr>
+    </w:p>
+    <w:p>
+      <w:pPr>
+        <w:rPr>
+          <w:lang w:eastAsia="fr-FR"/>
+        </w:rPr>
+      </w:pPr>
       <w:bookmarkStart w:id="25" w:name="_GoBack"/>
       <w:bookmarkEnd w:id="25"/>
     </w:p>
@@ -6220,7 +6244,6 @@
           <w:noProof/>
           <w:lang w:eastAsia="fr-FR"/>
         </w:rPr>
-        <w:lastRenderedPageBreak/>
         <w:drawing>
           <wp:inline distT="0" distB="0" distL="0" distR="0" wp14:anchorId="0A983659" wp14:editId="0C699A8D">
             <wp:extent cx="6629400" cy="3810000"/>
@@ -8457,7 +8480,7 @@
 </file>
 
 <file path=customXml/itemProps1.xml><?xml version="1.0" encoding="utf-8"?>
-<ds:datastoreItem xmlns:ds="http://schemas.openxmlformats.org/officeDocument/2006/customXml" ds:itemID="{86ECA7B9-5357-487F-AA6C-52D14E6132F5}">
+<ds:datastoreItem xmlns:ds="http://schemas.openxmlformats.org/officeDocument/2006/customXml" ds:itemID="{F7558E50-0C14-4F1F-BB59-F98D87340A48}">
   <ds:schemaRefs>
     <ds:schemaRef ds:uri="http://schemas.openxmlformats.org/officeDocument/2006/bibliography"/>
   </ds:schemaRefs>

</xml_diff>

<commit_message>
grosse Maj img, soutenance
</commit_message>
<xml_diff>
--- a/soutenance v1.docx
+++ b/soutenance v1.docx
@@ -29,7 +29,7 @@
                     </pic:cNvPicPr>
                   </pic:nvPicPr>
                   <pic:blipFill>
-                    <a:blip r:embed="rId7" cstate="print">
+                    <a:blip r:embed="rId8" cstate="print">
                       <a:extLst>
                         <a:ext uri="{28A0092B-C50C-407E-A947-70E740481C1C}">
                           <a14:useLocalDpi xmlns:a14="http://schemas.microsoft.com/office/drawing/2010/main" val="0"/>
@@ -97,7 +97,7 @@
             <o:lock v:ext="edit" aspectratio="t"/>
           </v:shapetype>
           <v:shape id="_x0000_i1025" type="#_x0000_t75" style="width:141.75pt;height:63pt">
-            <v:imagedata r:id="rId8" o:title="logo_acta"/>
+            <v:imagedata r:id="rId9" o:title="logo_acta"/>
           </v:shape>
         </w:pict>
       </w:r>
@@ -255,7 +255,6 @@
       </w:pPr>
       <w:bookmarkStart w:id="0" w:name="_Toc146546203"/>
       <w:r>
-        <w:lastRenderedPageBreak/>
         <w:t>Remerciements</w:t>
       </w:r>
       <w:bookmarkEnd w:id="0"/>
@@ -2863,6 +2862,40 @@
       <w:bookmarkStart w:id="3" w:name="_Toc146546206"/>
       <w:r>
         <w:lastRenderedPageBreak/>
+        <w:t xml:space="preserve">Correspondance Référentiel </w:t>
+      </w:r>
+    </w:p>
+    <w:p/>
+    <w:p/>
+    <w:p>
+      <w:pPr>
+        <w:rPr>
+          <w:b/>
+        </w:rPr>
+      </w:pPr>
+    </w:p>
+    <w:p>
+      <w:pPr>
+        <w:spacing w:line="259" w:lineRule="auto"/>
+        <w:rPr>
+          <w:rFonts w:asciiTheme="majorHAnsi" w:eastAsiaTheme="majorEastAsia" w:hAnsiTheme="majorHAnsi" w:cstheme="majorBidi"/>
+          <w:b/>
+          <w:color w:val="262626" w:themeColor="text1" w:themeTint="D9"/>
+          <w:sz w:val="52"/>
+          <w:szCs w:val="52"/>
+          <w:lang w:eastAsia="fr-FR"/>
+        </w:rPr>
+      </w:pPr>
+      <w:r>
+        <w:lastRenderedPageBreak/>
+        <w:br w:type="page"/>
+      </w:r>
+    </w:p>
+    <w:p>
+      <w:pPr>
+        <w:pStyle w:val="Titre1"/>
+      </w:pPr>
+      <w:r>
         <w:t>Introduction</w:t>
       </w:r>
       <w:bookmarkEnd w:id="3"/>
@@ -3357,7 +3390,7 @@
                     </pic:cNvPicPr>
                   </pic:nvPicPr>
                   <pic:blipFill>
-                    <a:blip r:embed="rId9">
+                    <a:blip r:embed="rId10">
                       <a:extLst>
                         <a:ext uri="{28A0092B-C50C-407E-A947-70E740481C1C}">
                           <a14:useLocalDpi xmlns:a14="http://schemas.microsoft.com/office/drawing/2010/main" val="0"/>
@@ -3408,36 +3441,36 @@
           <w:sz w:val="22"/>
           <w:szCs w:val="22"/>
         </w:rPr>
+        <w:t>Lorsque nous nous sommes concertés pour déterminer comment le projet allait se dérouler, il est apparu évident</w:t>
+      </w:r>
+      <w:r>
+        <w:rPr>
+          <w:sz w:val="22"/>
+          <w:szCs w:val="22"/>
+        </w:rPr>
+        <w:t xml:space="preserve"> à mes coéquipiers</w:t>
+      </w:r>
+      <w:r>
+        <w:rPr>
+          <w:sz w:val="22"/>
+          <w:szCs w:val="22"/>
+        </w:rPr>
+        <w:t xml:space="preserve"> que ma place serait celle de chef de projet. </w:t>
+      </w:r>
+    </w:p>
+    <w:p>
+      <w:pPr>
+        <w:rPr>
+          <w:sz w:val="22"/>
+          <w:szCs w:val="22"/>
+        </w:rPr>
+      </w:pPr>
+      <w:r>
+        <w:rPr>
+          <w:sz w:val="22"/>
+          <w:szCs w:val="22"/>
+        </w:rPr>
         <w:lastRenderedPageBreak/>
-        <w:t>Lorsque nous nous sommes concertés pour déterminer comment le projet allait se dérouler, il est apparu évident</w:t>
-      </w:r>
-      <w:r>
-        <w:rPr>
-          <w:sz w:val="22"/>
-          <w:szCs w:val="22"/>
-        </w:rPr>
-        <w:t xml:space="preserve"> à mes coéquipiers</w:t>
-      </w:r>
-      <w:r>
-        <w:rPr>
-          <w:sz w:val="22"/>
-          <w:szCs w:val="22"/>
-        </w:rPr>
-        <w:t xml:space="preserve"> que ma place serait celle de chef de projet. </w:t>
-      </w:r>
-    </w:p>
-    <w:p>
-      <w:pPr>
-        <w:rPr>
-          <w:sz w:val="22"/>
-          <w:szCs w:val="22"/>
-        </w:rPr>
-      </w:pPr>
-      <w:r>
-        <w:rPr>
-          <w:sz w:val="22"/>
-          <w:szCs w:val="22"/>
-        </w:rPr>
         <w:t>En effet, mes expériences passées m'ont fait apparaître comme un leader à leurs yeux, et ils m'ont donc confié cette responsabilité sans même me laisser d'autre choix.</w:t>
       </w:r>
     </w:p>
@@ -3517,6 +3550,13 @@
         </w:rPr>
         <w:t xml:space="preserve"> et définition de l'objectif final),</w:t>
       </w:r>
+      <w:r>
+        <w:rPr>
+          <w:sz w:val="22"/>
+          <w:szCs w:val="22"/>
+        </w:rPr>
+        <w:t xml:space="preserve"> (A1 C3)</w:t>
+      </w:r>
     </w:p>
     <w:p>
       <w:pPr>
@@ -3547,6 +3587,29 @@
         </w:rPr>
         <w:t>- Organiser le groupe afin de minimiser les éventuels ralentissements,</w:t>
       </w:r>
+      <w:r>
+        <w:rPr>
+          <w:sz w:val="22"/>
+          <w:szCs w:val="22"/>
+        </w:rPr>
+        <w:t xml:space="preserve"> </w:t>
+      </w:r>
+      <w:proofErr w:type="gramStart"/>
+      <w:r>
+        <w:rPr>
+          <w:sz w:val="22"/>
+          <w:szCs w:val="22"/>
+        </w:rPr>
+        <w:t>( A</w:t>
+      </w:r>
+      <w:proofErr w:type="gramEnd"/>
+      <w:r>
+        <w:rPr>
+          <w:sz w:val="22"/>
+          <w:szCs w:val="22"/>
+        </w:rPr>
+        <w:t>1 C5)</w:t>
+      </w:r>
     </w:p>
     <w:p>
       <w:pPr>
@@ -3584,6 +3647,13 @@
           <w:szCs w:val="22"/>
         </w:rPr>
         <w:t>La deuxième étape a été de déterminer comment nous allions réaliser une gamelle connectée pour chat intégrée à une application web. Cette phase a soulevé plusieurs questions essentielles :</w:t>
+      </w:r>
+      <w:r>
+        <w:rPr>
+          <w:sz w:val="22"/>
+          <w:szCs w:val="22"/>
+        </w:rPr>
+        <w:t xml:space="preserve"> (A1 C1)</w:t>
       </w:r>
     </w:p>
     <w:p>
@@ -3870,6 +3940,7 @@
           <w:noProof/>
           <w:lang w:eastAsia="fr-FR"/>
         </w:rPr>
+        <w:lastRenderedPageBreak/>
         <w:drawing>
           <wp:inline distT="0" distB="0" distL="0" distR="0" wp14:anchorId="4617C371" wp14:editId="18B1A058">
             <wp:extent cx="1733550" cy="1600200"/>
@@ -3888,7 +3959,7 @@
                     </pic:cNvPicPr>
                   </pic:nvPicPr>
                   <pic:blipFill>
-                    <a:blip r:embed="rId10" cstate="print">
+                    <a:blip r:embed="rId11" cstate="print">
                       <a:extLst>
                         <a:ext uri="{28A0092B-C50C-407E-A947-70E740481C1C}">
                           <a14:useLocalDpi xmlns:a14="http://schemas.microsoft.com/office/drawing/2010/main" val="0"/>
@@ -3956,7 +4027,7 @@
                     </pic:cNvPicPr>
                   </pic:nvPicPr>
                   <pic:blipFill>
-                    <a:blip r:embed="rId11" cstate="print">
+                    <a:blip r:embed="rId12" cstate="print">
                       <a:extLst>
                         <a:ext uri="{28A0092B-C50C-407E-A947-70E740481C1C}">
                           <a14:useLocalDpi xmlns:a14="http://schemas.microsoft.com/office/drawing/2010/main" val="0"/>
@@ -4019,7 +4090,7 @@
                     </pic:cNvPicPr>
                   </pic:nvPicPr>
                   <pic:blipFill>
-                    <a:blip r:embed="rId12">
+                    <a:blip r:embed="rId13">
                       <a:extLst>
                         <a:ext uri="{28A0092B-C50C-407E-A947-70E740481C1C}">
                           <a14:useLocalDpi xmlns:a14="http://schemas.microsoft.com/office/drawing/2010/main" val="0"/>
@@ -4122,7 +4193,7 @@
                     </pic:cNvPicPr>
                   </pic:nvPicPr>
                   <pic:blipFill>
-                    <a:blip r:embed="rId13">
+                    <a:blip r:embed="rId14">
                       <a:extLst>
                         <a:ext uri="{28A0092B-C50C-407E-A947-70E740481C1C}">
                           <a14:useLocalDpi xmlns:a14="http://schemas.microsoft.com/office/drawing/2010/main" val="0"/>
@@ -4327,38 +4398,38 @@
           <w:sz w:val="22"/>
           <w:szCs w:val="22"/>
         </w:rPr>
+        <w:t>2. Architecture MVC (Modèle-Vue-Contrôleur) :</w:t>
+      </w:r>
+    </w:p>
+    <w:p>
+      <w:pPr>
+        <w:ind w:left="-142"/>
+        <w:rPr>
+          <w:sz w:val="22"/>
+          <w:szCs w:val="22"/>
+        </w:rPr>
+      </w:pPr>
+      <w:r>
+        <w:rPr>
+          <w:sz w:val="22"/>
+          <w:szCs w:val="22"/>
+        </w:rPr>
+        <w:t>C'est un modèle de conception logicielle qui divise une application en trois composants interconnectés : le modèle, la vue et le contrôleur;</w:t>
+      </w:r>
+    </w:p>
+    <w:p>
+      <w:pPr>
+        <w:rPr>
+          <w:sz w:val="22"/>
+          <w:szCs w:val="22"/>
+        </w:rPr>
+      </w:pPr>
+      <w:r>
+        <w:rPr>
+          <w:sz w:val="22"/>
+          <w:szCs w:val="22"/>
+        </w:rPr>
         <w:lastRenderedPageBreak/>
-        <w:t>2. Architecture MVC (Modèle-Vue-Contrôleur) :</w:t>
-      </w:r>
-    </w:p>
-    <w:p>
-      <w:pPr>
-        <w:ind w:left="-142"/>
-        <w:rPr>
-          <w:sz w:val="22"/>
-          <w:szCs w:val="22"/>
-        </w:rPr>
-      </w:pPr>
-      <w:r>
-        <w:rPr>
-          <w:sz w:val="22"/>
-          <w:szCs w:val="22"/>
-        </w:rPr>
-        <w:t>C'est un modèle de conception logicielle qui divise une application en trois composants interconnectés : le modèle, la vue et le contrôleur;</w:t>
-      </w:r>
-    </w:p>
-    <w:p>
-      <w:pPr>
-        <w:rPr>
-          <w:sz w:val="22"/>
-          <w:szCs w:val="22"/>
-        </w:rPr>
-      </w:pPr>
-      <w:r>
-        <w:rPr>
-          <w:sz w:val="22"/>
-          <w:szCs w:val="22"/>
-        </w:rPr>
         <w:t>- Le modèle représente la logique de l'application et les données. Dans notre projet, le modèle est responsable de la gestion des données de la gamelle connectée, telles que les informations sur la nourriture, les horaires d'alimentation, le nom du chat, etc.</w:t>
       </w:r>
     </w:p>
@@ -4729,7 +4800,7 @@
                     </pic:cNvPicPr>
                   </pic:nvPicPr>
                   <pic:blipFill>
-                    <a:blip r:embed="rId14">
+                    <a:blip r:embed="rId15">
                       <a:extLst>
                         <a:ext uri="{28A0092B-C50C-407E-A947-70E740481C1C}">
                           <a14:useLocalDpi xmlns:a14="http://schemas.microsoft.com/office/drawing/2010/main" val="0"/>
@@ -5136,6 +5207,13 @@
         </w:rPr>
         <w:t>. J'ai donc décidé de tenir une brève réunion tous les soirs, d'une durée de 15 à 20 minutes, pour résumer la journée en trois points :</w:t>
       </w:r>
+      <w:r>
+        <w:rPr>
+          <w:sz w:val="22"/>
+          <w:szCs w:val="22"/>
+        </w:rPr>
+        <w:t xml:space="preserve"> (A1 C6)</w:t>
+      </w:r>
     </w:p>
     <w:p>
       <w:pPr>
@@ -5289,7 +5367,6 @@
           <w:sz w:val="22"/>
           <w:szCs w:val="22"/>
         </w:rPr>
-        <w:lastRenderedPageBreak/>
         <w:t>7.</w:t>
       </w:r>
       <w:r>
@@ -5490,6 +5567,27 @@
           <w:szCs w:val="22"/>
         </w:rPr>
         <w:t>Nous nous sommes répartis les tâches de la manière suivante, en vue de réaliser notre projet :</w:t>
+      </w:r>
+      <w:r>
+        <w:rPr>
+          <w:sz w:val="22"/>
+          <w:szCs w:val="22"/>
+        </w:rPr>
+        <w:t xml:space="preserve"> (A1 C2</w:t>
+      </w:r>
+      <w:r>
+        <w:rPr>
+          <w:sz w:val="22"/>
+          <w:szCs w:val="22"/>
+        </w:rPr>
+        <w:t>, C7</w:t>
+      </w:r>
+      <w:r>
+        <w:rPr>
+          <w:sz w:val="22"/>
+          <w:szCs w:val="22"/>
+        </w:rPr>
+        <w:t>)</w:t>
       </w:r>
     </w:p>
     <w:p/>
@@ -5560,7 +5658,7 @@
                     </pic:cNvPicPr>
                   </pic:nvPicPr>
                   <pic:blipFill>
-                    <a:blip r:embed="rId15" cstate="print">
+                    <a:blip r:embed="rId16" cstate="print">
                       <a:extLst>
                         <a:ext uri="{28A0092B-C50C-407E-A947-70E740481C1C}">
                           <a14:useLocalDpi xmlns:a14="http://schemas.microsoft.com/office/drawing/2010/main" val="0"/>
@@ -5651,6 +5749,29 @@
         </w:rPr>
         <w:t xml:space="preserve"> sont des schémas de conception initiale de l'interface de l'application.</w:t>
       </w:r>
+      <w:r>
+        <w:rPr>
+          <w:sz w:val="22"/>
+          <w:szCs w:val="22"/>
+        </w:rPr>
+        <w:t xml:space="preserve"> </w:t>
+      </w:r>
+      <w:proofErr w:type="gramStart"/>
+      <w:r>
+        <w:rPr>
+          <w:sz w:val="22"/>
+          <w:szCs w:val="22"/>
+        </w:rPr>
+        <w:t>( A</w:t>
+      </w:r>
+      <w:proofErr w:type="gramEnd"/>
+      <w:r>
+        <w:rPr>
+          <w:sz w:val="22"/>
+          <w:szCs w:val="22"/>
+        </w:rPr>
+        <w:t>1 C4)</w:t>
+      </w:r>
     </w:p>
     <w:p>
       <w:pPr>
@@ -5700,7 +5821,7 @@
                     </pic:cNvPicPr>
                   </pic:nvPicPr>
                   <pic:blipFill>
-                    <a:blip r:embed="rId16">
+                    <a:blip r:embed="rId17">
                       <a:extLst>
                         <a:ext uri="{28A0092B-C50C-407E-A947-70E740481C1C}">
                           <a14:useLocalDpi xmlns:a14="http://schemas.microsoft.com/office/drawing/2010/main" val="0"/>
@@ -5761,7 +5882,7 @@
                     </pic:cNvPicPr>
                   </pic:nvPicPr>
                   <pic:blipFill>
-                    <a:blip r:embed="rId17">
+                    <a:blip r:embed="rId18">
                       <a:extLst>
                         <a:ext uri="{28A0092B-C50C-407E-A947-70E740481C1C}">
                           <a14:useLocalDpi xmlns:a14="http://schemas.microsoft.com/office/drawing/2010/main" val="0"/>
@@ -5925,7 +6046,7 @@
                     </pic:cNvPicPr>
                   </pic:nvPicPr>
                   <pic:blipFill>
-                    <a:blip r:embed="rId18">
+                    <a:blip r:embed="rId19">
                       <a:extLst>
                         <a:ext uri="{28A0092B-C50C-407E-A947-70E740481C1C}">
                           <a14:useLocalDpi xmlns:a14="http://schemas.microsoft.com/office/drawing/2010/main" val="0"/>
@@ -5993,88 +6114,398 @@
       </w:pPr>
     </w:p>
     <w:p>
-      <w:r>
-        <w:rPr>
-          <w:sz w:val="22"/>
-          <w:szCs w:val="22"/>
-        </w:rPr>
-        <w:t xml:space="preserve">Nous avons utilisé </w:t>
-      </w:r>
+      <w:pPr>
+        <w:rPr>
+          <w:sz w:val="22"/>
+          <w:szCs w:val="22"/>
+        </w:rPr>
+      </w:pPr>
+      <w:r>
+        <w:rPr>
+          <w:sz w:val="22"/>
+          <w:szCs w:val="22"/>
+        </w:rPr>
+        <w:t>Nous avons utilisé l'UML (</w:t>
+      </w:r>
+      <w:proofErr w:type="spellStart"/>
+      <w:r>
+        <w:rPr>
+          <w:sz w:val="22"/>
+          <w:szCs w:val="22"/>
+        </w:rPr>
+        <w:t>Unified</w:t>
+      </w:r>
+      <w:proofErr w:type="spellEnd"/>
+      <w:r>
+        <w:rPr>
+          <w:sz w:val="22"/>
+          <w:szCs w:val="22"/>
+        </w:rPr>
+        <w:t xml:space="preserve"> </w:t>
+      </w:r>
+      <w:proofErr w:type="spellStart"/>
+      <w:r>
+        <w:rPr>
+          <w:sz w:val="22"/>
+          <w:szCs w:val="22"/>
+        </w:rPr>
+        <w:t>Modeling</w:t>
+      </w:r>
+      <w:proofErr w:type="spellEnd"/>
+      <w:r>
+        <w:rPr>
+          <w:sz w:val="22"/>
+          <w:szCs w:val="22"/>
+        </w:rPr>
+        <w:t xml:space="preserve"> </w:t>
+      </w:r>
+      <w:proofErr w:type="spellStart"/>
+      <w:r>
+        <w:rPr>
+          <w:sz w:val="22"/>
+          <w:szCs w:val="22"/>
+        </w:rPr>
+        <w:t>Language</w:t>
+      </w:r>
+      <w:proofErr w:type="spellEnd"/>
+      <w:r>
+        <w:rPr>
+          <w:sz w:val="22"/>
+          <w:szCs w:val="22"/>
+        </w:rPr>
+        <w:t>) pour modéliser différents aspects du projet, notammen</w:t>
+      </w:r>
+      <w:r>
+        <w:rPr>
+          <w:sz w:val="22"/>
+          <w:szCs w:val="22"/>
+        </w:rPr>
+        <w:t>t</w:t>
+      </w:r>
+      <w:r>
+        <w:rPr>
+          <w:sz w:val="22"/>
+          <w:szCs w:val="22"/>
+        </w:rPr>
+        <w:t xml:space="preserve"> les diagrammes de cas d’utilisations, les diagrammes de séquences,</w:t>
+      </w:r>
+      <w:r>
+        <w:rPr>
+          <w:sz w:val="22"/>
+          <w:szCs w:val="22"/>
+        </w:rPr>
+        <w:t xml:space="preserve"> la spécification des besoins, la </w:t>
+      </w:r>
+      <w:r>
+        <w:rPr>
+          <w:sz w:val="22"/>
+          <w:szCs w:val="22"/>
+        </w:rPr>
+        <w:t>Méthode d'Organisation et d'Analyse</w:t>
+      </w:r>
+      <w:r>
+        <w:rPr>
+          <w:sz w:val="22"/>
+          <w:szCs w:val="22"/>
+        </w:rPr>
+        <w:t>(MOA)</w:t>
+      </w:r>
+      <w:r>
+        <w:rPr>
+          <w:sz w:val="22"/>
+          <w:szCs w:val="22"/>
+        </w:rPr>
+        <w:t>,</w:t>
+      </w:r>
+      <w:r>
+        <w:rPr>
+          <w:sz w:val="22"/>
+          <w:szCs w:val="22"/>
+        </w:rPr>
+        <w:t xml:space="preserve"> le mod</w:t>
+      </w:r>
+      <w:r>
+        <w:rPr>
+          <w:sz w:val="22"/>
+          <w:szCs w:val="22"/>
+        </w:rPr>
+        <w:t>èle conceptuel de données (MCD) et</w:t>
+      </w:r>
+      <w:r>
+        <w:rPr>
+          <w:sz w:val="22"/>
+          <w:szCs w:val="22"/>
+        </w:rPr>
+        <w:t xml:space="preserve"> le modèle physique de données (MPD).</w:t>
+      </w:r>
+      <w:r>
+        <w:rPr>
+          <w:sz w:val="22"/>
+          <w:szCs w:val="22"/>
+        </w:rPr>
+        <w:t xml:space="preserve"> (A2 C8, C9)</w:t>
+      </w:r>
+    </w:p>
+    <w:p>
+      <w:pPr>
+        <w:rPr>
+          <w:sz w:val="22"/>
+          <w:szCs w:val="22"/>
+        </w:rPr>
+      </w:pPr>
+    </w:p>
+    <w:p>
+      <w:pPr>
+        <w:rPr>
+          <w:sz w:val="22"/>
+          <w:szCs w:val="22"/>
+        </w:rPr>
+      </w:pPr>
+      <w:r>
+        <w:rPr>
+          <w:sz w:val="22"/>
+          <w:szCs w:val="22"/>
+        </w:rPr>
+        <w:t>Petite explication :</w:t>
+      </w:r>
+    </w:p>
+    <w:p>
+      <w:pPr>
+        <w:rPr>
+          <w:sz w:val="22"/>
+          <w:szCs w:val="22"/>
+        </w:rPr>
+      </w:pPr>
+      <w:r>
+        <w:rPr>
+          <w:rStyle w:val="lev"/>
+          <w:sz w:val="22"/>
+          <w:szCs w:val="22"/>
+        </w:rPr>
+        <w:t>Diagrammes de Cas d'Utilisation</w:t>
+      </w:r>
+      <w:r>
+        <w:rPr>
+          <w:sz w:val="22"/>
+          <w:szCs w:val="22"/>
+        </w:rPr>
+        <w:t xml:space="preserve"> : Les diagrammes de cas d'utilisation sont des outils de modélisation UML qui permettent de décrire les interactions entre un système (comme une application ou un site web) et ses utilisateurs. Ils montrent les différentes actions ou fonctionnalités que les utilisateurs peuvent effectuer dans le système et comment ces actions sont liées les unes aux autres. Ces diagrammes sont utiles pour comprendre le comportement global du système du point de vue de l'utilisateur.</w:t>
+      </w:r>
+    </w:p>
+    <w:p>
+      <w:pPr>
+        <w:rPr>
+          <w:sz w:val="22"/>
+          <w:szCs w:val="22"/>
+        </w:rPr>
+      </w:pPr>
+    </w:p>
+    <w:p>
+      <w:pPr>
+        <w:rPr>
+          <w:sz w:val="22"/>
+          <w:szCs w:val="22"/>
+        </w:rPr>
+      </w:pPr>
+      <w:r>
+        <w:rPr>
+          <w:rStyle w:val="lev"/>
+          <w:sz w:val="22"/>
+          <w:szCs w:val="22"/>
+        </w:rPr>
+        <w:t>Diagrammes de Séquences</w:t>
+      </w:r>
+      <w:r>
+        <w:rPr>
+          <w:sz w:val="22"/>
+          <w:szCs w:val="22"/>
+        </w:rPr>
+        <w:t xml:space="preserve"> : Les diagrammes de séquences se concentrent sur la manière dont les objets interagissent dans un système et la chronologie de ces interactions. Ils montrent comment les différentes parties du système communiquent entre elles pour accomplir une tâche spécifique. Les diagrammes de séquences sont particulièrement utiles pour représenter des processus complexes ou des scénarios d'utilisation détaillés.</w:t>
+      </w:r>
+    </w:p>
+    <w:p>
+      <w:pPr>
+        <w:rPr>
+          <w:sz w:val="22"/>
+          <w:szCs w:val="22"/>
+        </w:rPr>
+      </w:pPr>
       <w:r>
         <w:rPr>
           <w:b/>
           <w:sz w:val="22"/>
           <w:szCs w:val="22"/>
         </w:rPr>
-        <w:t>l'UML (</w:t>
-      </w:r>
-      <w:proofErr w:type="spellStart"/>
+        <w:t>Le</w:t>
+      </w:r>
       <w:r>
         <w:rPr>
           <w:b/>
           <w:sz w:val="22"/>
           <w:szCs w:val="22"/>
         </w:rPr>
-        <w:t>Unified</w:t>
-      </w:r>
-      <w:proofErr w:type="spellEnd"/>
+        <w:t xml:space="preserve"> diagramme de classe</w:t>
+      </w:r>
       <w:r>
         <w:rPr>
           <w:b/>
           <w:sz w:val="22"/>
           <w:szCs w:val="22"/>
         </w:rPr>
+        <w:t> </w:t>
+      </w:r>
+      <w:r>
+        <w:rPr>
+          <w:sz w:val="22"/>
+          <w:szCs w:val="22"/>
+        </w:rPr>
+        <w:t>: C’</w:t>
+      </w:r>
+      <w:r>
+        <w:rPr>
+          <w:sz w:val="22"/>
+          <w:szCs w:val="22"/>
+        </w:rPr>
+        <w:t>est un élément clé de la modélisation UML qui représente la structure statique d'un système logiciel, en mettant en évidence les classes, les attributs, les méthodes et les relations entre les classes.</w:t>
+      </w:r>
+      <w:r>
+        <w:rPr>
+          <w:sz w:val="22"/>
+          <w:szCs w:val="22"/>
+        </w:rPr>
+        <w:t xml:space="preserve"> Il</w:t>
+      </w:r>
+      <w:r>
         <w:t xml:space="preserve"> </w:t>
       </w:r>
-      <w:proofErr w:type="spellStart"/>
+      <w:r>
+        <w:t>aide à visualiser comment les objets seront organisés et interconnectés dans le système</w:t>
+      </w:r>
+      <w:r>
+        <w:t>.</w:t>
+      </w:r>
+      <w:r>
+        <w:t xml:space="preserve"> </w:t>
+      </w:r>
+      <w:r>
+        <w:t>Le diagramme de classe est particulièrement utile pour les développeurs, car il leur permet de planifier la conception du code et de s'assurer que toutes les classes et leurs relations sont bien définies avant de commencer la programmation.</w:t>
+      </w:r>
+    </w:p>
+    <w:p>
+      <w:pPr>
+        <w:rPr>
+          <w:sz w:val="22"/>
+          <w:szCs w:val="22"/>
+        </w:rPr>
+      </w:pPr>
+    </w:p>
+    <w:p>
+      <w:pPr>
+        <w:rPr>
+          <w:sz w:val="22"/>
+          <w:szCs w:val="22"/>
+        </w:rPr>
+      </w:pPr>
       <w:r>
         <w:rPr>
           <w:b/>
           <w:sz w:val="22"/>
           <w:szCs w:val="22"/>
         </w:rPr>
-        <w:t>Modeling</w:t>
-      </w:r>
-      <w:proofErr w:type="spellEnd"/>
-      <w:r>
+        <w:t>Méthode d'Organisation et d'Analyse (MOA)</w:t>
+      </w:r>
+      <w:r>
+        <w:rPr>
+          <w:sz w:val="22"/>
+          <w:szCs w:val="22"/>
+        </w:rPr>
+        <w:t> : La MOA est une approche méthodologique qui vise à organiser et analyser de manière structurée les processus, les données et les besoins au sein d'une organisation ou d'un projet. Elle aide à améliorer l'efficacité, la compréhension et la gestion des activités en utilisant des techniques de modélisation, de documentation et d'analyse pour prendre des décisions éclairées et optimiser les opérations.</w:t>
+      </w:r>
+    </w:p>
+    <w:p>
+      <w:pPr>
+        <w:rPr>
+          <w:sz w:val="22"/>
+          <w:szCs w:val="22"/>
+        </w:rPr>
+      </w:pPr>
+    </w:p>
+    <w:p>
+      <w:pPr>
+        <w:rPr>
+          <w:sz w:val="22"/>
+          <w:szCs w:val="22"/>
+        </w:rPr>
+      </w:pPr>
+      <w:r>
+        <w:rPr>
+          <w:rStyle w:val="lev"/>
+          <w:sz w:val="22"/>
+          <w:szCs w:val="22"/>
+        </w:rPr>
+        <w:t>Modèle Conceptuel de Données (MCD)</w:t>
+      </w:r>
+      <w:r>
+        <w:rPr>
+          <w:sz w:val="22"/>
+          <w:szCs w:val="22"/>
+        </w:rPr>
+        <w:t xml:space="preserve"> : Le MCD est une représentation abstraite des données et de leurs relations dans une base de données. Il se concentre sur la structure logique des informations, sans se soucier des détails techniques de stockage ou d'implémentation.</w:t>
+      </w:r>
+    </w:p>
+    <w:p>
+      <w:pPr>
+        <w:rPr>
+          <w:sz w:val="22"/>
+          <w:szCs w:val="22"/>
+        </w:rPr>
+      </w:pPr>
+    </w:p>
+    <w:p>
+      <w:pPr>
+        <w:rPr>
+          <w:sz w:val="22"/>
+          <w:szCs w:val="22"/>
+        </w:rPr>
+      </w:pPr>
+      <w:r>
+        <w:rPr>
+          <w:rStyle w:val="lev"/>
+          <w:sz w:val="22"/>
+          <w:szCs w:val="22"/>
+        </w:rPr>
+        <w:t>Modèle Physique de Données (MPD)</w:t>
+      </w:r>
+      <w:r>
+        <w:rPr>
+          <w:sz w:val="22"/>
+          <w:szCs w:val="22"/>
+        </w:rPr>
+        <w:t xml:space="preserve"> : Le MPD, quant à lui, représente la façon dont les données seront réellement stockées et organisées dans une base de données, en prenant en compte les contraintes techniques, les types de données, les index, les clés étrangères, etc. Le MPD traduit le MCD en une structure concrète qui peut être mise en œuvre dans une base de données spécifique.</w:t>
+      </w:r>
+    </w:p>
+    <w:p>
+      <w:pPr>
+        <w:jc w:val="center"/>
         <w:rPr>
           <w:b/>
-          <w:sz w:val="22"/>
-          <w:szCs w:val="22"/>
-        </w:rPr>
-        <w:t xml:space="preserve"> </w:t>
-      </w:r>
-      <w:proofErr w:type="spellStart"/>
+        </w:rPr>
+      </w:pPr>
       <w:r>
         <w:rPr>
           <w:b/>
           <w:sz w:val="22"/>
           <w:szCs w:val="22"/>
         </w:rPr>
-        <w:t>Language</w:t>
-      </w:r>
-      <w:proofErr w:type="spellEnd"/>
+        <w:t>D</w:t>
+      </w:r>
       <w:r>
         <w:rPr>
           <w:b/>
           <w:sz w:val="22"/>
           <w:szCs w:val="22"/>
         </w:rPr>
-        <w:t>)</w:t>
-      </w:r>
-      <w:r>
-        <w:rPr>
-          <w:sz w:val="22"/>
-          <w:szCs w:val="22"/>
-        </w:rPr>
-        <w:t xml:space="preserve"> pour modéliser différents aspects du projet, notammen</w:t>
-      </w:r>
-      <w:r>
-        <w:rPr>
-          <w:sz w:val="22"/>
-          <w:szCs w:val="22"/>
-        </w:rPr>
-        <w:t xml:space="preserve">t la spécification des besoins, </w:t>
+        <w:t>iagrammes de cas d’utilisations</w:t>
       </w:r>
       <w:r>
         <w:rPr>
@@ -6082,93 +6513,136 @@
           <w:sz w:val="22"/>
           <w:szCs w:val="22"/>
         </w:rPr>
-        <w:t xml:space="preserve">la </w:t>
-      </w:r>
-      <w:r>
+        <w:t xml:space="preserve"> (Use Case)</w:t>
+      </w:r>
+    </w:p>
+    <w:p>
+      <w:pPr>
+        <w:jc w:val="center"/>
         <w:rPr>
           <w:b/>
-          <w:sz w:val="22"/>
-          <w:szCs w:val="22"/>
-        </w:rPr>
-        <w:t>Méthode d'Organisation et d'Analyse</w:t>
-      </w:r>
+        </w:rPr>
+      </w:pPr>
       <w:r>
         <w:rPr>
           <w:b/>
-          <w:sz w:val="22"/>
-          <w:szCs w:val="22"/>
-        </w:rPr>
-        <w:t>(MOA)</w:t>
-      </w:r>
-      <w:r>
-        <w:rPr>
-          <w:sz w:val="22"/>
-          <w:szCs w:val="22"/>
-        </w:rPr>
-        <w:t>,</w:t>
-      </w:r>
-      <w:r>
-        <w:rPr>
-          <w:sz w:val="22"/>
-          <w:szCs w:val="22"/>
-        </w:rPr>
-        <w:t xml:space="preserve"> </w:t>
-      </w:r>
-      <w:r>
+        </w:rPr>
+        <w:pict>
+          <v:shape id="_x0000_i1033" type="#_x0000_t75" style="width:370.5pt;height:240.75pt">
+            <v:imagedata r:id="rId20" o:title="Application gamelle - Uses Cases"/>
+          </v:shape>
+        </w:pict>
+      </w:r>
+    </w:p>
+    <w:p>
+      <w:pPr>
+        <w:jc w:val="center"/>
         <w:rPr>
           <w:b/>
-          <w:sz w:val="22"/>
-          <w:szCs w:val="22"/>
-        </w:rPr>
-        <w:t>le mod</w:t>
-      </w:r>
-      <w:r>
+        </w:rPr>
+      </w:pPr>
+    </w:p>
+    <w:p>
+      <w:pPr>
+        <w:jc w:val="center"/>
         <w:rPr>
           <w:b/>
-          <w:sz w:val="22"/>
-          <w:szCs w:val="22"/>
-        </w:rPr>
-        <w:t>èle conceptuel de données (MCD)</w:t>
-      </w:r>
-      <w:r>
-        <w:rPr>
-          <w:sz w:val="22"/>
-          <w:szCs w:val="22"/>
-        </w:rPr>
-        <w:t xml:space="preserve"> et</w:t>
-      </w:r>
-      <w:r>
-        <w:rPr>
-          <w:sz w:val="22"/>
-          <w:szCs w:val="22"/>
-        </w:rPr>
-        <w:t xml:space="preserve"> le </w:t>
-      </w:r>
+        </w:rPr>
+      </w:pPr>
       <w:r>
         <w:rPr>
           <w:b/>
-          <w:sz w:val="22"/>
-          <w:szCs w:val="22"/>
-        </w:rPr>
-        <w:t>modèle physique de données (MPD)</w:t>
-      </w:r>
-      <w:r>
+        </w:rPr>
+        <w:t>Diagramme de séquences</w:t>
+      </w:r>
+    </w:p>
+    <w:p>
+      <w:pPr>
+        <w:jc w:val="center"/>
+      </w:pPr>
+      <w:r>
+        <w:pict>
+          <v:shape id="_x0000_i1035" type="#_x0000_t75" style="width:404.25pt;height:250.5pt">
+            <v:imagedata r:id="rId21" o:title="Distribution croquette - sequences.PNG"/>
+          </v:shape>
+        </w:pict>
+      </w:r>
+    </w:p>
+    <w:p>
+      <w:pPr>
+        <w:spacing w:line="259" w:lineRule="auto"/>
+      </w:pPr>
+      <w:r>
+        <w:br w:type="page"/>
+      </w:r>
+    </w:p>
+    <w:p>
+      <w:pPr>
+        <w:jc w:val="center"/>
         <w:rPr>
           <w:b/>
         </w:rPr>
-        <w:t>.</w:t>
-      </w:r>
+      </w:pPr>
       <w:r>
         <w:rPr>
           <w:b/>
+        </w:rPr>
+        <w:t>Diagramme de classe</w:t>
+      </w:r>
+    </w:p>
+    <w:p>
+      <w:pPr>
+        <w:rPr>
+          <w:b/>
+        </w:rPr>
+      </w:pPr>
+      <w:r>
+        <w:rPr>
+          <w:b/>
+        </w:rPr>
+        <w:pict>
+          <v:shape id="_x0000_i1037" type="#_x0000_t75" style="width:515.25pt;height:222pt">
+            <v:imagedata r:id="rId22" o:title="Diagramme de classes API.PNG"/>
+          </v:shape>
+        </w:pict>
+      </w:r>
+    </w:p>
+    <w:p>
+      <w:pPr>
+        <w:jc w:val="center"/>
+        <w:rPr>
+          <w:b/>
+        </w:rPr>
+      </w:pPr>
+    </w:p>
+    <w:p>
+      <w:pPr>
+        <w:jc w:val="center"/>
+        <w:rPr>
+          <w:b/>
+        </w:rPr>
+      </w:pPr>
+      <w:r>
+        <w:rPr>
+          <w:b/>
+        </w:rPr>
+        <w:t>MOA</w:t>
+      </w:r>
+    </w:p>
+    <w:p>
+      <w:pPr>
+        <w:jc w:val="center"/>
+      </w:pPr>
+      <w:r>
+        <w:rPr>
           <w:noProof/>
           <w:lang w:eastAsia="fr-FR"/>
         </w:rPr>
         <w:drawing>
-          <wp:inline distT="0" distB="0" distL="0" distR="0" wp14:anchorId="77A79E5D" wp14:editId="74735E60">
-            <wp:extent cx="6638925" cy="3714750"/>
-            <wp:effectExtent l="0" t="0" r="9525" b="0"/>
-            <wp:docPr id="20" name="Image 20" descr="MOA fct princ fct contraintes"/>
+          <wp:inline distT="0" distB="0" distL="0" distR="0" wp14:anchorId="08F88E2D" wp14:editId="42730D38">
+            <wp:extent cx="6165925" cy="3476625"/>
+            <wp:effectExtent l="0" t="0" r="6350" b="0"/>
+            <wp:docPr id="19" name="Image 19" descr="MOA vision projet"/>
             <wp:cNvGraphicFramePr>
               <a:graphicFrameLocks xmlns:a="http://schemas.openxmlformats.org/drawingml/2006/main" noChangeAspect="1"/>
             </wp:cNvGraphicFramePr>
@@ -6176,13 +6650,13 @@
               <a:graphicData uri="http://schemas.openxmlformats.org/drawingml/2006/picture">
                 <pic:pic xmlns:pic="http://schemas.openxmlformats.org/drawingml/2006/picture">
                   <pic:nvPicPr>
-                    <pic:cNvPr id="0" name="Picture 6" descr="MOA fct princ fct contraintes"/>
+                    <pic:cNvPr id="0" name="Picture 7" descr="MOA vision projet"/>
                     <pic:cNvPicPr>
                       <a:picLocks noChangeAspect="1" noChangeArrowheads="1"/>
                     </pic:cNvPicPr>
                   </pic:nvPicPr>
                   <pic:blipFill>
-                    <a:blip r:embed="rId19">
+                    <a:blip r:embed="rId23" cstate="print">
                       <a:extLst>
                         <a:ext uri="{28A0092B-C50C-407E-A947-70E740481C1C}">
                           <a14:useLocalDpi xmlns:a14="http://schemas.microsoft.com/office/drawing/2010/main" val="0"/>
@@ -6197,7 +6671,7 @@
                   <pic:spPr bwMode="auto">
                     <a:xfrm>
                       <a:off x="0" y="0"/>
-                      <a:ext cx="6638925" cy="3714750"/>
+                      <a:ext cx="6197328" cy="3494332"/>
                     </a:xfrm>
                     <a:prstGeom prst="rect">
                       <a:avLst/>
@@ -6215,62 +6689,12 @@
       </w:r>
     </w:p>
     <w:p>
-      <w:r>
-        <w:rPr>
-          <w:noProof/>
-          <w:lang w:eastAsia="fr-FR"/>
-        </w:rPr>
-        <w:drawing>
-          <wp:inline distT="0" distB="0" distL="0" distR="0" wp14:anchorId="08F88E2D" wp14:editId="42730D38">
-            <wp:extent cx="6638925" cy="3743325"/>
-            <wp:effectExtent l="0" t="0" r="9525" b="9525"/>
-            <wp:docPr id="19" name="Image 19" descr="MOA vision projet"/>
-            <wp:cNvGraphicFramePr>
-              <a:graphicFrameLocks xmlns:a="http://schemas.openxmlformats.org/drawingml/2006/main" noChangeAspect="1"/>
-            </wp:cNvGraphicFramePr>
-            <a:graphic xmlns:a="http://schemas.openxmlformats.org/drawingml/2006/main">
-              <a:graphicData uri="http://schemas.openxmlformats.org/drawingml/2006/picture">
-                <pic:pic xmlns:pic="http://schemas.openxmlformats.org/drawingml/2006/picture">
-                  <pic:nvPicPr>
-                    <pic:cNvPr id="0" name="Picture 7" descr="MOA vision projet"/>
-                    <pic:cNvPicPr>
-                      <a:picLocks noChangeAspect="1" noChangeArrowheads="1"/>
-                    </pic:cNvPicPr>
-                  </pic:nvPicPr>
-                  <pic:blipFill>
-                    <a:blip r:embed="rId20">
-                      <a:extLst>
-                        <a:ext uri="{28A0092B-C50C-407E-A947-70E740481C1C}">
-                          <a14:useLocalDpi xmlns:a14="http://schemas.microsoft.com/office/drawing/2010/main" val="0"/>
-                        </a:ext>
-                      </a:extLst>
-                    </a:blip>
-                    <a:srcRect/>
-                    <a:stretch>
-                      <a:fillRect/>
-                    </a:stretch>
-                  </pic:blipFill>
-                  <pic:spPr bwMode="auto">
-                    <a:xfrm>
-                      <a:off x="0" y="0"/>
-                      <a:ext cx="6638925" cy="3743325"/>
-                    </a:xfrm>
-                    <a:prstGeom prst="rect">
-                      <a:avLst/>
-                    </a:prstGeom>
-                    <a:noFill/>
-                    <a:ln>
-                      <a:noFill/>
-                    </a:ln>
-                  </pic:spPr>
-                </pic:pic>
-              </a:graphicData>
-            </a:graphic>
-          </wp:inline>
-        </w:drawing>
-      </w:r>
-    </w:p>
-    <w:p/>
+      <w:pPr>
+        <w:rPr>
+          <w:b/>
+        </w:rPr>
+      </w:pPr>
+    </w:p>
     <w:p>
       <w:r>
         <w:rPr>
@@ -6295,7 +6719,7 @@
                     </pic:cNvPicPr>
                   </pic:nvPicPr>
                   <pic:blipFill>
-                    <a:blip r:embed="rId21">
+                    <a:blip r:embed="rId24">
                       <a:extLst>
                         <a:ext uri="{28A0092B-C50C-407E-A947-70E740481C1C}">
                           <a14:useLocalDpi xmlns:a14="http://schemas.microsoft.com/office/drawing/2010/main" val="0"/>
@@ -6335,121 +6759,53 @@
           <w:szCs w:val="22"/>
         </w:rPr>
       </w:pPr>
-      <w:r>
-        <w:rPr>
-          <w:rStyle w:val="lev"/>
-          <w:sz w:val="22"/>
-          <w:szCs w:val="22"/>
-        </w:rPr>
-        <w:t>Modèle Conceptuel de Données (MCD)</w:t>
-      </w:r>
-      <w:r>
-        <w:rPr>
-          <w:sz w:val="22"/>
-          <w:szCs w:val="22"/>
-        </w:rPr>
-        <w:t xml:space="preserve"> : Le MCD est une représentation abstraite des données et de leurs relations dans une base de données. Il se concentre sur la structure logique des informations, sans se soucier des détails techniques de stockage ou d'implémentation.</w:t>
-      </w:r>
-    </w:p>
-    <w:p>
-      <w:pPr>
-        <w:rPr>
-          <w:sz w:val="22"/>
-          <w:szCs w:val="22"/>
-        </w:rPr>
-      </w:pPr>
-    </w:p>
-    <w:p>
-      <w:pPr>
-        <w:rPr>
-          <w:sz w:val="22"/>
-          <w:szCs w:val="22"/>
-        </w:rPr>
-      </w:pPr>
-      <w:r>
-        <w:rPr>
-          <w:rStyle w:val="lev"/>
-          <w:sz w:val="22"/>
-          <w:szCs w:val="22"/>
-        </w:rPr>
-        <w:t>Modèle Physique de Données (MPD)</w:t>
-      </w:r>
-      <w:r>
-        <w:rPr>
-          <w:sz w:val="22"/>
-          <w:szCs w:val="22"/>
-        </w:rPr>
-        <w:t xml:space="preserve"> : Le MPD, quant à lui, représente la façon dont les données seront réellement stockées et organisées dans une base de données, en prenant en compte les contraintes techniques, les types de données, les index, les clés étrangères, etc. Le MPD traduit le MCD en une structure concrète qui peut être mise en œuvre dans une base de données spécifique.</w:t>
-      </w:r>
-    </w:p>
-    <w:p>
-      <w:pPr>
-        <w:rPr>
-          <w:sz w:val="22"/>
-          <w:szCs w:val="22"/>
-        </w:rPr>
-      </w:pPr>
-    </w:p>
-    <w:p>
-      <w:pPr>
-        <w:rPr>
-          <w:sz w:val="22"/>
-          <w:szCs w:val="22"/>
-        </w:rPr>
-      </w:pPr>
-      <w:r>
-        <w:rPr>
+    </w:p>
+    <w:p>
+      <w:pPr>
+        <w:rPr>
+          <w:sz w:val="22"/>
+          <w:szCs w:val="22"/>
+        </w:rPr>
+      </w:pPr>
+      <w:r>
+        <w:rPr>
+          <w:sz w:val="22"/>
+          <w:szCs w:val="22"/>
+        </w:rPr>
+        <w:t>Ces différentes étapes de planification et de documentation ont contribué à assurer la cohérence et la clarté de notre projet to</w:t>
+      </w:r>
+      <w:r>
+        <w:rPr>
+          <w:sz w:val="22"/>
+          <w:szCs w:val="22"/>
+        </w:rPr>
+        <w:t>ut au long de son développement.</w:t>
+      </w:r>
+    </w:p>
+    <w:p>
+      <w:pPr>
+        <w:spacing w:line="259" w:lineRule="auto"/>
+        <w:rPr>
+          <w:rFonts w:asciiTheme="majorHAnsi" w:eastAsiaTheme="majorEastAsia" w:hAnsiTheme="majorHAnsi" w:cstheme="majorBidi"/>
           <w:b/>
-          <w:sz w:val="22"/>
-          <w:szCs w:val="22"/>
-        </w:rPr>
-        <w:t>Méthode d'Organisation et d'Analyse (MOA)</w:t>
-      </w:r>
-      <w:r>
-        <w:rPr>
-          <w:sz w:val="22"/>
-          <w:szCs w:val="22"/>
-        </w:rPr>
-        <w:t> : La MOA est une approche méthodologique qui vise à organiser et analyser de manière structurée les processus, les données et les besoins au sein d'une organisation ou d'un projet. Elle aide à améliorer l'efficacité, la compréhension et la gestion des activités en utilisant des techniques de modélisation, de documentation et d'analyse pour prendre des décisions éclairées et optimiser les opérations.</w:t>
-      </w:r>
-    </w:p>
-    <w:p>
-      <w:pPr>
-        <w:rPr>
-          <w:sz w:val="22"/>
-          <w:szCs w:val="22"/>
-        </w:rPr>
-      </w:pPr>
-    </w:p>
-    <w:p>
-      <w:pPr>
-        <w:rPr>
-          <w:sz w:val="22"/>
-          <w:szCs w:val="22"/>
-        </w:rPr>
-      </w:pPr>
-      <w:r>
-        <w:rPr>
-          <w:sz w:val="22"/>
-          <w:szCs w:val="22"/>
-        </w:rPr>
-        <w:t>Ces différentes étapes de planification et de documentation ont contribué à assurer la cohérence et la clarté de notre projet to</w:t>
-      </w:r>
-      <w:r>
-        <w:rPr>
-          <w:sz w:val="22"/>
-          <w:szCs w:val="22"/>
-        </w:rPr>
-        <w:t>ut au long de son développement.</w:t>
+          <w:color w:val="262626" w:themeColor="text1" w:themeTint="D9"/>
+          <w:sz w:val="32"/>
+          <w:szCs w:val="32"/>
+        </w:rPr>
+      </w:pPr>
+      <w:bookmarkStart w:id="14" w:name="_Toc146546217"/>
+      <w:r>
+        <w:lastRenderedPageBreak/>
+        <w:br w:type="page"/>
       </w:r>
     </w:p>
     <w:p>
       <w:pPr>
         <w:pStyle w:val="Titre2"/>
       </w:pPr>
-      <w:bookmarkStart w:id="14" w:name="_Toc146546217"/>
-      <w:r>
-        <w:lastRenderedPageBreak/>
+      <w:bookmarkStart w:id="15" w:name="_GoBack"/>
+      <w:bookmarkEnd w:id="15"/>
+      <w:r>
         <w:t xml:space="preserve">5. </w:t>
       </w:r>
       <w:r>
@@ -6482,7 +6838,7 @@
                     </pic:cNvPicPr>
                   </pic:nvPicPr>
                   <pic:blipFill>
-                    <a:blip r:embed="rId22">
+                    <a:blip r:embed="rId25">
                       <a:extLst>
                         <a:ext uri="{28A0092B-C50C-407E-A947-70E740481C1C}">
                           <a14:useLocalDpi xmlns:a14="http://schemas.microsoft.com/office/drawing/2010/main" val="0"/>
@@ -6631,7 +6987,6 @@
           <w:sz w:val="22"/>
           <w:szCs w:val="22"/>
         </w:rPr>
-        <w:lastRenderedPageBreak/>
         <w:t xml:space="preserve">Pour ce faire, nous avons donc appliqué cette formule mathématique simple : </w:t>
       </w:r>
     </w:p>
@@ -6644,6 +6999,7 @@
           <w:noProof/>
           <w:lang w:eastAsia="fr-FR"/>
         </w:rPr>
+        <w:lastRenderedPageBreak/>
         <w:drawing>
           <wp:inline distT="0" distB="0" distL="0" distR="0" wp14:anchorId="1CC5F89C" wp14:editId="71DF46F8">
             <wp:extent cx="4314825" cy="1133475"/>
@@ -6662,7 +7018,7 @@
                     </pic:cNvPicPr>
                   </pic:nvPicPr>
                   <pic:blipFill>
-                    <a:blip r:embed="rId23">
+                    <a:blip r:embed="rId26">
                       <a:extLst>
                         <a:ext uri="{28A0092B-C50C-407E-A947-70E740481C1C}">
                           <a14:useLocalDpi xmlns:a14="http://schemas.microsoft.com/office/drawing/2010/main" val="0"/>
@@ -6930,11 +7286,11 @@
       <w:pPr>
         <w:pStyle w:val="Titre1"/>
       </w:pPr>
-      <w:bookmarkStart w:id="15" w:name="_Toc146546218"/>
+      <w:bookmarkStart w:id="16" w:name="_Toc146546218"/>
       <w:r>
         <w:t>Chef de projet</w:t>
       </w:r>
-      <w:bookmarkEnd w:id="15"/>
+      <w:bookmarkEnd w:id="16"/>
     </w:p>
     <w:p/>
     <w:p/>
@@ -7010,11 +7366,11 @@
       <w:pPr>
         <w:pStyle w:val="Titre1"/>
       </w:pPr>
-      <w:bookmarkStart w:id="16" w:name="_Toc146546219"/>
+      <w:bookmarkStart w:id="17" w:name="_Toc146546219"/>
       <w:r>
         <w:t>GitHub</w:t>
       </w:r>
-      <w:bookmarkEnd w:id="16"/>
+      <w:bookmarkEnd w:id="17"/>
     </w:p>
     <w:p/>
     <w:p>
@@ -7377,7 +7733,7 @@
                     </pic:cNvPicPr>
                   </pic:nvPicPr>
                   <pic:blipFill>
-                    <a:blip r:embed="rId24">
+                    <a:blip r:embed="rId27">
                       <a:extLst>
                         <a:ext uri="{28A0092B-C50C-407E-A947-70E740481C1C}">
                           <a14:useLocalDpi xmlns:a14="http://schemas.microsoft.com/office/drawing/2010/main" val="0"/>
@@ -7458,7 +7814,7 @@
           <w:szCs w:val="22"/>
         </w:rPr>
       </w:pPr>
-      <w:bookmarkStart w:id="17" w:name="_Toc146546220"/>
+      <w:bookmarkStart w:id="18" w:name="_Toc146546220"/>
       <w:r>
         <w:rPr>
           <w:rStyle w:val="Titre3Car"/>
@@ -7486,7 +7842,7 @@
         </w:rPr>
         <w:t xml:space="preserve"> :</w:t>
       </w:r>
-      <w:bookmarkEnd w:id="17"/>
+      <w:bookmarkEnd w:id="18"/>
       <w:r>
         <w:rPr>
           <w:color w:val="44546A" w:themeColor="text2"/>
@@ -7566,7 +7922,7 @@
           <w:szCs w:val="22"/>
         </w:rPr>
       </w:pPr>
-      <w:bookmarkStart w:id="18" w:name="_Toc146546221"/>
+      <w:bookmarkStart w:id="19" w:name="_Toc146546221"/>
       <w:r>
         <w:rPr>
           <w:sz w:val="22"/>
@@ -7574,7 +7930,7 @@
         </w:rPr>
         <w:t>- CI/CD :</w:t>
       </w:r>
-      <w:bookmarkEnd w:id="18"/>
+      <w:bookmarkEnd w:id="19"/>
       <w:r>
         <w:rPr>
           <w:sz w:val="22"/>
@@ -7659,7 +8015,7 @@
           <w:szCs w:val="22"/>
         </w:rPr>
       </w:pPr>
-      <w:bookmarkStart w:id="19" w:name="_Toc146546222"/>
+      <w:bookmarkStart w:id="20" w:name="_Toc146546222"/>
       <w:r>
         <w:rPr>
           <w:rStyle w:val="Titre3Car"/>
@@ -7668,7 +8024,7 @@
         </w:rPr>
         <w:t>- Création de branches localisées</w:t>
       </w:r>
-      <w:bookmarkEnd w:id="19"/>
+      <w:bookmarkEnd w:id="20"/>
       <w:r>
         <w:rPr>
           <w:color w:val="44546A" w:themeColor="text2"/>
@@ -7998,8 +8354,47 @@
           <w:sz w:val="22"/>
           <w:szCs w:val="22"/>
         </w:rPr>
+        <w:t>Avant de faire une pull-</w:t>
+      </w:r>
+      <w:proofErr w:type="spellStart"/>
+      <w:r>
+        <w:rPr>
+          <w:sz w:val="22"/>
+          <w:szCs w:val="22"/>
+        </w:rPr>
+        <w:t>request</w:t>
+      </w:r>
+      <w:proofErr w:type="spellEnd"/>
+      <w:r>
+        <w:rPr>
+          <w:sz w:val="22"/>
+          <w:szCs w:val="22"/>
+        </w:rPr>
+        <w:t xml:space="preserve">, il fallait que le/la coéquipier/ère accepte le push de l'autre. </w:t>
+      </w:r>
+    </w:p>
+    <w:p>
+      <w:pPr>
+        <w:rPr>
+          <w:sz w:val="22"/>
+          <w:szCs w:val="22"/>
+        </w:rPr>
+      </w:pPr>
+    </w:p>
+    <w:p>
+      <w:pPr>
+        <w:rPr>
+          <w:sz w:val="22"/>
+          <w:szCs w:val="22"/>
+        </w:rPr>
+      </w:pPr>
+      <w:r>
+        <w:rPr>
+          <w:sz w:val="22"/>
+          <w:szCs w:val="22"/>
+        </w:rPr>
         <w:lastRenderedPageBreak/>
-        <w:t>Avant de faire une pull-</w:t>
+        <w:t xml:space="preserve">Nous avons donc ajouté la règle de faire une revue de code ensemble (code </w:t>
       </w:r>
       <w:proofErr w:type="spellStart"/>
       <w:r>
@@ -8007,7 +8402,7 @@
           <w:sz w:val="22"/>
           <w:szCs w:val="22"/>
         </w:rPr>
-        <w:t>request</w:t>
+        <w:t>review</w:t>
       </w:r>
       <w:proofErr w:type="spellEnd"/>
       <w:r>
@@ -8015,92 +8410,53 @@
           <w:sz w:val="22"/>
           <w:szCs w:val="22"/>
         </w:rPr>
-        <w:t xml:space="preserve">, il fallait que le/la coéquipier/ère accepte le push de l'autre. </w:t>
-      </w:r>
-    </w:p>
-    <w:p>
-      <w:pPr>
-        <w:rPr>
-          <w:sz w:val="22"/>
-          <w:szCs w:val="22"/>
-        </w:rPr>
-      </w:pPr>
-    </w:p>
-    <w:p>
-      <w:pPr>
-        <w:rPr>
-          <w:sz w:val="22"/>
-          <w:szCs w:val="22"/>
-        </w:rPr>
-      </w:pPr>
-      <w:r>
-        <w:rPr>
-          <w:sz w:val="22"/>
-          <w:szCs w:val="22"/>
-        </w:rPr>
-        <w:t xml:space="preserve">Nous avons donc ajouté la règle de faire une revue de code ensemble (code </w:t>
+        <w:t>) et de vérifier si tout était exactement comme il fallait, tant au niveau de la propreté du code, de l'efficacité énergétique (green IT), de la sécurité, des commentaires insuffisants, etc.</w:t>
+      </w:r>
+    </w:p>
+    <w:p>
+      <w:pPr>
+        <w:rPr>
+          <w:sz w:val="22"/>
+          <w:szCs w:val="22"/>
+        </w:rPr>
+      </w:pPr>
+      <w:r>
+        <w:rPr>
+          <w:sz w:val="22"/>
+          <w:szCs w:val="22"/>
+        </w:rPr>
+        <w:t>Et c'est seulement une fois validé que nous pouvions pull le code et continuer à avancer.</w:t>
+      </w:r>
+    </w:p>
+    <w:p>
+      <w:pPr>
+        <w:rPr>
+          <w:sz w:val="22"/>
+          <w:szCs w:val="22"/>
+        </w:rPr>
+      </w:pPr>
+      <w:r>
+        <w:rPr>
+          <w:sz w:val="22"/>
+          <w:szCs w:val="22"/>
+        </w:rPr>
+        <w:t>De plus, nous nous sommes également efforcé de ne pas toucher au code de l'autre.</w:t>
+      </w:r>
+    </w:p>
+    <w:p/>
+    <w:p>
+      <w:pPr>
+        <w:pStyle w:val="Titre1"/>
+      </w:pPr>
+      <w:bookmarkStart w:id="21" w:name="_Toc146546223"/>
+      <w:r>
+        <w:t xml:space="preserve">Maintien de </w:t>
       </w:r>
       <w:proofErr w:type="spellStart"/>
       <w:r>
-        <w:rPr>
-          <w:sz w:val="22"/>
-          <w:szCs w:val="22"/>
-        </w:rPr>
-        <w:t>review</w:t>
-      </w:r>
-      <w:proofErr w:type="spellEnd"/>
-      <w:r>
-        <w:rPr>
-          <w:sz w:val="22"/>
-          <w:szCs w:val="22"/>
-        </w:rPr>
-        <w:t>) et de vérifier si tout était exactement comme il fallait, tant au niveau de la propreté du code, de l'efficacité énergétique (green IT), de la sécurité, des commentaires insuffisants, etc.</w:t>
-      </w:r>
-    </w:p>
-    <w:p>
-      <w:pPr>
-        <w:rPr>
-          <w:sz w:val="22"/>
-          <w:szCs w:val="22"/>
-        </w:rPr>
-      </w:pPr>
-      <w:r>
-        <w:rPr>
-          <w:sz w:val="22"/>
-          <w:szCs w:val="22"/>
-        </w:rPr>
-        <w:t>Et c'est seulement une fois validé que nous pouvions pull le code et continuer à avancer.</w:t>
-      </w:r>
-    </w:p>
-    <w:p>
-      <w:pPr>
-        <w:rPr>
-          <w:sz w:val="22"/>
-          <w:szCs w:val="22"/>
-        </w:rPr>
-      </w:pPr>
-      <w:r>
-        <w:rPr>
-          <w:sz w:val="22"/>
-          <w:szCs w:val="22"/>
-        </w:rPr>
-        <w:t>De plus, nous nous sommes également efforcé de ne pas toucher au code de l'autre.</w:t>
-      </w:r>
-    </w:p>
-    <w:p/>
-    <w:p>
-      <w:pPr>
-        <w:pStyle w:val="Titre1"/>
-      </w:pPr>
-      <w:bookmarkStart w:id="20" w:name="_Toc146546223"/>
-      <w:r>
-        <w:t xml:space="preserve">Maintien de </w:t>
-      </w:r>
-      <w:proofErr w:type="spellStart"/>
-      <w:r>
         <w:t>Scrum</w:t>
       </w:r>
-      <w:bookmarkEnd w:id="20"/>
+      <w:bookmarkEnd w:id="21"/>
       <w:proofErr w:type="spellEnd"/>
     </w:p>
     <w:p/>
@@ -8385,12 +8741,12 @@
       <w:pPr>
         <w:pStyle w:val="Titre1"/>
       </w:pPr>
-      <w:bookmarkStart w:id="21" w:name="_Toc146546224"/>
+      <w:bookmarkStart w:id="22" w:name="_Toc146546224"/>
       <w:r>
         <w:lastRenderedPageBreak/>
         <w:t>Coder une maquette</w:t>
       </w:r>
-      <w:bookmarkEnd w:id="21"/>
+      <w:bookmarkEnd w:id="22"/>
     </w:p>
     <w:p>
       <w:pPr>
@@ -8429,7 +8785,7 @@
                     </pic:cNvPicPr>
                   </pic:nvPicPr>
                   <pic:blipFill>
-                    <a:blip r:embed="rId25">
+                    <a:blip r:embed="rId28">
                       <a:extLst>
                         <a:ext uri="{28A0092B-C50C-407E-A947-70E740481C1C}">
                           <a14:useLocalDpi xmlns:a14="http://schemas.microsoft.com/office/drawing/2010/main" val="0"/>
@@ -8600,12 +8956,12 @@
       <w:pPr>
         <w:pStyle w:val="Titre2"/>
       </w:pPr>
-      <w:bookmarkStart w:id="22" w:name="_Toc146546225"/>
+      <w:bookmarkStart w:id="23" w:name="_Toc146546225"/>
       <w:r>
         <w:lastRenderedPageBreak/>
         <w:t>Composant Header.js</w:t>
       </w:r>
-      <w:bookmarkEnd w:id="22"/>
+      <w:bookmarkEnd w:id="23"/>
     </w:p>
     <w:p/>
     <w:p>
@@ -8632,7 +8988,7 @@
                     </pic:cNvPicPr>
                   </pic:nvPicPr>
                   <pic:blipFill>
-                    <a:blip r:embed="rId26">
+                    <a:blip r:embed="rId29">
                       <a:extLst>
                         <a:ext uri="{28A0092B-C50C-407E-A947-70E740481C1C}">
                           <a14:useLocalDpi xmlns:a14="http://schemas.microsoft.com/office/drawing/2010/main" val="0"/>
@@ -8690,13 +9046,13 @@
       <w:pPr>
         <w:pStyle w:val="Titre2"/>
       </w:pPr>
-      <w:bookmarkStart w:id="23" w:name="_Toc146546226"/>
+      <w:bookmarkStart w:id="24" w:name="_Toc146546226"/>
       <w:proofErr w:type="spellStart"/>
       <w:r>
         <w:lastRenderedPageBreak/>
         <w:t>Header.scss</w:t>
       </w:r>
-      <w:bookmarkEnd w:id="23"/>
+      <w:bookmarkEnd w:id="24"/>
       <w:proofErr w:type="spellEnd"/>
     </w:p>
     <w:p/>
@@ -8727,7 +9083,7 @@
                     </pic:cNvPicPr>
                   </pic:nvPicPr>
                   <pic:blipFill>
-                    <a:blip r:embed="rId27">
+                    <a:blip r:embed="rId30">
                       <a:extLst>
                         <a:ext uri="{28A0092B-C50C-407E-A947-70E740481C1C}">
                           <a14:useLocalDpi xmlns:a14="http://schemas.microsoft.com/office/drawing/2010/main" val="0"/>
@@ -8824,7 +9180,7 @@
                     </pic:cNvPicPr>
                   </pic:nvPicPr>
                   <pic:blipFill>
-                    <a:blip r:embed="rId28">
+                    <a:blip r:embed="rId31">
                       <a:extLst>
                         <a:ext uri="{28A0092B-C50C-407E-A947-70E740481C1C}">
                           <a14:useLocalDpi xmlns:a14="http://schemas.microsoft.com/office/drawing/2010/main" val="0"/>
@@ -8894,11 +9250,11 @@
         <w:pStyle w:val="Titre2"/>
         <w:jc w:val="center"/>
       </w:pPr>
-      <w:bookmarkStart w:id="24" w:name="_Toc146546227"/>
+      <w:bookmarkStart w:id="25" w:name="_Toc146546227"/>
       <w:r>
         <w:t>Imprévu</w:t>
       </w:r>
-      <w:bookmarkEnd w:id="24"/>
+      <w:bookmarkEnd w:id="25"/>
     </w:p>
     <w:p/>
     <w:p>
@@ -9074,22 +9430,22 @@
           <w:sz w:val="22"/>
           <w:szCs w:val="22"/>
         </w:rPr>
+        <w:t>Car il faut le savoir, la date limite pour la présentation était de seulement deux jours.</w:t>
+      </w:r>
+    </w:p>
+    <w:p>
+      <w:pPr>
+        <w:rPr>
+          <w:sz w:val="22"/>
+          <w:szCs w:val="22"/>
+        </w:rPr>
+      </w:pPr>
+      <w:r>
+        <w:rPr>
+          <w:sz w:val="22"/>
+          <w:szCs w:val="22"/>
+        </w:rPr>
         <w:lastRenderedPageBreak/>
-        <w:t>Car il faut le savoir, la date limite pour la présentation était de seulement deux jours.</w:t>
-      </w:r>
-    </w:p>
-    <w:p>
-      <w:pPr>
-        <w:rPr>
-          <w:sz w:val="22"/>
-          <w:szCs w:val="22"/>
-        </w:rPr>
-      </w:pPr>
-      <w:r>
-        <w:rPr>
-          <w:sz w:val="22"/>
-          <w:szCs w:val="22"/>
-        </w:rPr>
         <w:t>Heureusement pour nous, environ 80% du travail avait déjà été réalisé, il nous restait principalement à définir le contenu verbal, à décider qui prononcerait quel discours, et à ajouter quelques slides supplémentaires pour plus de détails.</w:t>
       </w:r>
     </w:p>
@@ -9157,7 +9513,7 @@
                     </pic:cNvPicPr>
                   </pic:nvPicPr>
                   <pic:blipFill>
-                    <a:blip r:embed="rId29">
+                    <a:blip r:embed="rId32">
                       <a:extLst>
                         <a:ext uri="{28A0092B-C50C-407E-A947-70E740481C1C}">
                           <a14:useLocalDpi xmlns:a14="http://schemas.microsoft.com/office/drawing/2010/main" val="0"/>
@@ -9288,12 +9644,12 @@
       <w:pPr>
         <w:pStyle w:val="Titre1"/>
       </w:pPr>
-      <w:bookmarkStart w:id="25" w:name="_Toc146546228"/>
+      <w:bookmarkStart w:id="26" w:name="_Toc146546228"/>
       <w:r>
         <w:lastRenderedPageBreak/>
         <w:t>Présentation</w:t>
       </w:r>
-      <w:bookmarkEnd w:id="25"/>
+      <w:bookmarkEnd w:id="26"/>
     </w:p>
     <w:p>
       <w:pPr>
@@ -9333,7 +9689,7 @@
                     </pic:cNvPicPr>
                   </pic:nvPicPr>
                   <pic:blipFill>
-                    <a:blip r:embed="rId30">
+                    <a:blip r:embed="rId33">
                       <a:extLst>
                         <a:ext uri="{28A0092B-C50C-407E-A947-70E740481C1C}">
                           <a14:useLocalDpi xmlns:a14="http://schemas.microsoft.com/office/drawing/2010/main" val="0"/>
@@ -9416,7 +9772,7 @@
       <w:pPr>
         <w:pStyle w:val="Titre2"/>
       </w:pPr>
-      <w:bookmarkStart w:id="26" w:name="_Toc146546229"/>
+      <w:bookmarkStart w:id="27" w:name="_Toc146546229"/>
       <w:r>
         <w:lastRenderedPageBreak/>
         <w:t>NotificationButton.</w:t>
@@ -9424,7 +9780,7 @@
       <w:r>
         <w:t>js</w:t>
       </w:r>
-      <w:bookmarkEnd w:id="26"/>
+      <w:bookmarkEnd w:id="27"/>
     </w:p>
     <w:p/>
     <w:p>
@@ -9451,7 +9807,7 @@
                     </pic:cNvPicPr>
                   </pic:nvPicPr>
                   <pic:blipFill>
-                    <a:blip r:embed="rId31">
+                    <a:blip r:embed="rId34">
                       <a:extLst>
                         <a:ext uri="{28A0092B-C50C-407E-A947-70E740481C1C}">
                           <a14:useLocalDpi xmlns:a14="http://schemas.microsoft.com/office/drawing/2010/main" val="0"/>
@@ -9741,11 +10097,12 @@
       <w:pPr>
         <w:pStyle w:val="Titre1"/>
       </w:pPr>
-      <w:bookmarkStart w:id="27" w:name="_Toc146546230"/>
-      <w:r>
+      <w:bookmarkStart w:id="28" w:name="_Toc146546230"/>
+      <w:r>
+        <w:lastRenderedPageBreak/>
         <w:t>L’entreprise</w:t>
       </w:r>
-      <w:bookmarkEnd w:id="27"/>
+      <w:bookmarkEnd w:id="28"/>
     </w:p>
     <w:p>
       <w:pPr>
@@ -9791,7 +10148,7 @@
                     </pic:cNvPicPr>
                   </pic:nvPicPr>
                   <pic:blipFill>
-                    <a:blip r:embed="rId32">
+                    <a:blip r:embed="rId35">
                       <a:extLst>
                         <a:ext uri="{28A0092B-C50C-407E-A947-70E740481C1C}">
                           <a14:useLocalDpi xmlns:a14="http://schemas.microsoft.com/office/drawing/2010/main" val="0"/>
@@ -9844,23 +10201,24 @@
           <w:sz w:val="22"/>
           <w:szCs w:val="22"/>
         </w:rPr>
-        <w:t xml:space="preserve">ARC Europe France, filiale du groupe ARC EUROPE est située à Limonest, à côté de Lyon (69). </w:t>
-      </w:r>
-      <w:r>
+        <w:t xml:space="preserve">ARC Europe France, filiale du groupe ARC EUROPE est située à Limonest, à côté de Lyon (69). C’est un centre d’appels spécialisé dans le déploiement de prestations d’assistance automobile pour des clients du monde de l’automobile, du leasing et de l'assurance. </w:t>
+      </w:r>
+    </w:p>
+    <w:p>
+      <w:pPr>
         <w:rPr>
           <w:rStyle w:val="lt-line-clampraw-line"/>
           <w:sz w:val="22"/>
           <w:szCs w:val="22"/>
         </w:rPr>
-        <w:t>C’est</w:t>
-      </w:r>
+      </w:pPr>
       <w:r>
         <w:rPr>
           <w:rStyle w:val="lt-line-clampraw-line"/>
           <w:sz w:val="22"/>
           <w:szCs w:val="22"/>
         </w:rPr>
-        <w:t xml:space="preserve"> un centre d’appels spécialisé dans le déploiement de prestations d’assistance automobile pour des clients du monde de l’automobile, du leasing et de l'assurance. </w:t>
+        <w:t xml:space="preserve">Ils interviennent pour des bénéficiaires en besoin d'assistance en bord de route en France et en Europe. Afin d’assurer un service de qualité et de proximité, ARC Europe s’est doté d’un réseau performant de prestataires (dépanneurs, loueurs de véhicules, taxis…) permettant une plus grande réactivité. </w:t>
       </w:r>
     </w:p>
     <w:p>
@@ -9877,64 +10235,7 @@
           <w:sz w:val="22"/>
           <w:szCs w:val="22"/>
         </w:rPr>
-        <w:t>Ils</w:t>
-      </w:r>
-      <w:r>
-        <w:rPr>
-          <w:rStyle w:val="lt-line-clampraw-line"/>
-          <w:sz w:val="22"/>
-          <w:szCs w:val="22"/>
-        </w:rPr>
-        <w:t xml:space="preserve"> </w:t>
-      </w:r>
-      <w:r>
-        <w:rPr>
-          <w:rStyle w:val="lt-line-clampraw-line"/>
-          <w:sz w:val="22"/>
-          <w:szCs w:val="22"/>
-        </w:rPr>
-        <w:t>interviennent</w:t>
-      </w:r>
-      <w:r>
-        <w:rPr>
-          <w:rStyle w:val="lt-line-clampraw-line"/>
-          <w:sz w:val="22"/>
-          <w:szCs w:val="22"/>
-        </w:rPr>
-        <w:t xml:space="preserve"> pour des bénéficiaires en besoin d'assistance en bord de route en France et en Europe. Afin d’assurer un service de qualité et de proximité, ARC Europe s’est doté d’un réseau performant de prestataires (dépanneurs, loueurs de véhicules, taxis…) permettant une plus grande réactivité. </w:t>
-      </w:r>
-    </w:p>
-    <w:p>
-      <w:pPr>
-        <w:rPr>
-          <w:rStyle w:val="lt-line-clampraw-line"/>
-          <w:sz w:val="22"/>
-          <w:szCs w:val="22"/>
-        </w:rPr>
-      </w:pPr>
-      <w:r>
-        <w:rPr>
-          <w:rStyle w:val="lt-line-clampraw-line"/>
-          <w:sz w:val="22"/>
-          <w:szCs w:val="22"/>
-        </w:rPr>
-        <w:t>L’</w:t>
-      </w:r>
-      <w:r>
-        <w:rPr>
-          <w:rStyle w:val="lt-line-clampraw-line"/>
-          <w:sz w:val="22"/>
-          <w:szCs w:val="22"/>
-        </w:rPr>
-        <w:t>entreprise compte 450 salariés permanents</w:t>
-      </w:r>
-      <w:r>
-        <w:rPr>
-          <w:rStyle w:val="lt-line-clampraw-line"/>
-          <w:sz w:val="22"/>
-          <w:szCs w:val="22"/>
-        </w:rPr>
-        <w:t xml:space="preserve"> environs. </w:t>
+        <w:t xml:space="preserve">L’entreprise compte 450 salariés permanents environs. </w:t>
       </w:r>
     </w:p>
     <w:p>
@@ -9959,14 +10260,13 @@
       <w:r>
         <w:br w:type="page"/>
       </w:r>
-      <w:bookmarkStart w:id="28" w:name="_GoBack"/>
-      <w:bookmarkEnd w:id="28"/>
     </w:p>
     <w:p>
       <w:pPr>
         <w:pStyle w:val="Titre1"/>
       </w:pPr>
       <w:r>
+        <w:lastRenderedPageBreak/>
         <w:t>Conclusion</w:t>
       </w:r>
     </w:p>
@@ -9991,7 +10291,7 @@
       </w:r>
     </w:p>
     <w:sectPr>
-      <w:footerReference w:type="default" r:id="rId33"/>
+      <w:footerReference w:type="default" r:id="rId36"/>
       <w:pgSz w:w="11906" w:h="16838"/>
       <w:pgMar w:top="1417" w:right="1133" w:bottom="1417" w:left="993" w:header="708" w:footer="567" w:gutter="0"/>
       <w:pgNumType w:start="2"/>
@@ -10114,7 +10414,7 @@
                 <w:bCs/>
                 <w:noProof/>
               </w:rPr>
-              <w:t>34</w:t>
+              <w:t>22</w:t>
             </w:r>
             <w:r>
               <w:rPr>
@@ -10153,7 +10453,7 @@
                 <w:bCs/>
                 <w:noProof/>
               </w:rPr>
-              <w:t>33</w:t>
+              <w:t>36</w:t>
             </w:r>
             <w:r>
               <w:rPr>
@@ -10189,6 +10489,100 @@
     <w:p/>
   </w:footnote>
 </w:footnotes>
+</file>
+
+<file path=word/numbering.xml><?xml version="1.0" encoding="utf-8"?>
+<w:numbering xmlns:wpc="http://schemas.microsoft.com/office/word/2010/wordprocessingCanvas" xmlns:cx="http://schemas.microsoft.com/office/drawing/2014/chartex" xmlns:mc="http://schemas.openxmlformats.org/markup-compatibility/2006" xmlns:o="urn:schemas-microsoft-com:office:office" xmlns:r="http://schemas.openxmlformats.org/officeDocument/2006/relationships" xmlns:m="http://schemas.openxmlformats.org/officeDocument/2006/math" xmlns:v="urn:schemas-microsoft-com:vml" xmlns:wp14="http://schemas.microsoft.com/office/word/2010/wordprocessingDrawing" xmlns:wp="http://schemas.openxmlformats.org/drawingml/2006/wordprocessingDrawing" xmlns:w10="urn:schemas-microsoft-com:office:word" xmlns:w="http://schemas.openxmlformats.org/wordprocessingml/2006/main" xmlns:w14="http://schemas.microsoft.com/office/word/2010/wordml" xmlns:w15="http://schemas.microsoft.com/office/word/2012/wordml" xmlns:w16se="http://schemas.microsoft.com/office/word/2015/wordml/symex" xmlns:wpg="http://schemas.microsoft.com/office/word/2010/wordprocessingGroup" xmlns:wpi="http://schemas.microsoft.com/office/word/2010/wordprocessingInk" xmlns:wne="http://schemas.microsoft.com/office/word/2006/wordml" xmlns:wps="http://schemas.microsoft.com/office/word/2010/wordprocessingShape" mc:Ignorable="w14 w15 w16se wp14">
+  <w:abstractNum w:abstractNumId="0" w15:restartNumberingAfterBreak="0">
+    <w:nsid w:val="27EC4129"/>
+    <w:multiLevelType w:val="hybridMultilevel"/>
+    <w:tmpl w:val="F9025E1A"/>
+    <w:lvl w:ilvl="0" w:tplc="040C000F">
+      <w:start w:val="1"/>
+      <w:numFmt w:val="decimal"/>
+      <w:lvlText w:val="%1."/>
+      <w:lvlJc w:val="left"/>
+      <w:pPr>
+        <w:ind w:left="720" w:hanging="360"/>
+      </w:pPr>
+    </w:lvl>
+    <w:lvl w:ilvl="1" w:tplc="040C0019" w:tentative="1">
+      <w:start w:val="1"/>
+      <w:numFmt w:val="lowerLetter"/>
+      <w:lvlText w:val="%2."/>
+      <w:lvlJc w:val="left"/>
+      <w:pPr>
+        <w:ind w:left="1440" w:hanging="360"/>
+      </w:pPr>
+    </w:lvl>
+    <w:lvl w:ilvl="2" w:tplc="040C001B" w:tentative="1">
+      <w:start w:val="1"/>
+      <w:numFmt w:val="lowerRoman"/>
+      <w:lvlText w:val="%3."/>
+      <w:lvlJc w:val="right"/>
+      <w:pPr>
+        <w:ind w:left="2160" w:hanging="180"/>
+      </w:pPr>
+    </w:lvl>
+    <w:lvl w:ilvl="3" w:tplc="040C000F" w:tentative="1">
+      <w:start w:val="1"/>
+      <w:numFmt w:val="decimal"/>
+      <w:lvlText w:val="%4."/>
+      <w:lvlJc w:val="left"/>
+      <w:pPr>
+        <w:ind w:left="2880" w:hanging="360"/>
+      </w:pPr>
+    </w:lvl>
+    <w:lvl w:ilvl="4" w:tplc="040C0019" w:tentative="1">
+      <w:start w:val="1"/>
+      <w:numFmt w:val="lowerLetter"/>
+      <w:lvlText w:val="%5."/>
+      <w:lvlJc w:val="left"/>
+      <w:pPr>
+        <w:ind w:left="3600" w:hanging="360"/>
+      </w:pPr>
+    </w:lvl>
+    <w:lvl w:ilvl="5" w:tplc="040C001B" w:tentative="1">
+      <w:start w:val="1"/>
+      <w:numFmt w:val="lowerRoman"/>
+      <w:lvlText w:val="%6."/>
+      <w:lvlJc w:val="right"/>
+      <w:pPr>
+        <w:ind w:left="4320" w:hanging="180"/>
+      </w:pPr>
+    </w:lvl>
+    <w:lvl w:ilvl="6" w:tplc="040C000F" w:tentative="1">
+      <w:start w:val="1"/>
+      <w:numFmt w:val="decimal"/>
+      <w:lvlText w:val="%7."/>
+      <w:lvlJc w:val="left"/>
+      <w:pPr>
+        <w:ind w:left="5040" w:hanging="360"/>
+      </w:pPr>
+    </w:lvl>
+    <w:lvl w:ilvl="7" w:tplc="040C0019" w:tentative="1">
+      <w:start w:val="1"/>
+      <w:numFmt w:val="lowerLetter"/>
+      <w:lvlText w:val="%8."/>
+      <w:lvlJc w:val="left"/>
+      <w:pPr>
+        <w:ind w:left="5760" w:hanging="360"/>
+      </w:pPr>
+    </w:lvl>
+    <w:lvl w:ilvl="8" w:tplc="040C001B" w:tentative="1">
+      <w:start w:val="1"/>
+      <w:numFmt w:val="lowerRoman"/>
+      <w:lvlText w:val="%9."/>
+      <w:lvlJc w:val="right"/>
+      <w:pPr>
+        <w:ind w:left="6480" w:hanging="180"/>
+      </w:pPr>
+    </w:lvl>
+  </w:abstractNum>
+  <w:num w:numId="1">
+    <w:abstractNumId w:val="0"/>
+  </w:num>
+</w:numbering>
 </file>
 
 <file path=word/styles.xml><?xml version="1.0" encoding="utf-8"?>
@@ -11149,6 +11543,121 @@
     <w:basedOn w:val="Policepardfaut"/>
     <w:rsid w:val="002C0DDB"/>
   </w:style>
+  <w:style w:type="table" w:styleId="Listeclaire">
+    <w:name w:val="Light List"/>
+    <w:basedOn w:val="TableauNormal"/>
+    <w:uiPriority w:val="61"/>
+    <w:rsid w:val="007A786D"/>
+    <w:pPr>
+      <w:spacing w:after="0" w:line="240" w:lineRule="auto"/>
+    </w:pPr>
+    <w:rPr>
+      <w:rFonts w:eastAsiaTheme="minorEastAsia"/>
+      <w:lang w:eastAsia="fr-FR"/>
+    </w:rPr>
+    <w:tblPr>
+      <w:tblStyleRowBandSize w:val="1"/>
+      <w:tblStyleColBandSize w:val="1"/>
+      <w:tblBorders>
+        <w:top w:val="single" w:sz="8" w:space="0" w:color="000000" w:themeColor="text1"/>
+        <w:left w:val="single" w:sz="8" w:space="0" w:color="000000" w:themeColor="text1"/>
+        <w:bottom w:val="single" w:sz="8" w:space="0" w:color="000000" w:themeColor="text1"/>
+        <w:right w:val="single" w:sz="8" w:space="0" w:color="000000" w:themeColor="text1"/>
+      </w:tblBorders>
+    </w:tblPr>
+    <w:tblStylePr w:type="firstRow">
+      <w:pPr>
+        <w:spacing w:before="0" w:after="0" w:line="240" w:lineRule="auto"/>
+      </w:pPr>
+      <w:rPr>
+        <w:b/>
+        <w:bCs/>
+        <w:color w:val="FFFFFF" w:themeColor="background1"/>
+      </w:rPr>
+      <w:tblPr/>
+      <w:tcPr>
+        <w:shd w:val="clear" w:color="auto" w:fill="000000" w:themeFill="text1"/>
+      </w:tcPr>
+    </w:tblStylePr>
+    <w:tblStylePr w:type="lastRow">
+      <w:pPr>
+        <w:spacing w:before="0" w:after="0" w:line="240" w:lineRule="auto"/>
+      </w:pPr>
+      <w:rPr>
+        <w:b/>
+        <w:bCs/>
+      </w:rPr>
+      <w:tblPr/>
+      <w:tcPr>
+        <w:tcBorders>
+          <w:top w:val="double" w:sz="6" w:space="0" w:color="000000" w:themeColor="text1"/>
+          <w:left w:val="single" w:sz="8" w:space="0" w:color="000000" w:themeColor="text1"/>
+          <w:bottom w:val="single" w:sz="8" w:space="0" w:color="000000" w:themeColor="text1"/>
+          <w:right w:val="single" w:sz="8" w:space="0" w:color="000000" w:themeColor="text1"/>
+        </w:tcBorders>
+      </w:tcPr>
+    </w:tblStylePr>
+    <w:tblStylePr w:type="firstCol">
+      <w:rPr>
+        <w:b/>
+        <w:bCs/>
+      </w:rPr>
+    </w:tblStylePr>
+    <w:tblStylePr w:type="lastCol">
+      <w:rPr>
+        <w:b/>
+        <w:bCs/>
+      </w:rPr>
+    </w:tblStylePr>
+    <w:tblStylePr w:type="band1Vert">
+      <w:tblPr/>
+      <w:tcPr>
+        <w:tcBorders>
+          <w:top w:val="single" w:sz="8" w:space="0" w:color="000000" w:themeColor="text1"/>
+          <w:left w:val="single" w:sz="8" w:space="0" w:color="000000" w:themeColor="text1"/>
+          <w:bottom w:val="single" w:sz="8" w:space="0" w:color="000000" w:themeColor="text1"/>
+          <w:right w:val="single" w:sz="8" w:space="0" w:color="000000" w:themeColor="text1"/>
+        </w:tcBorders>
+      </w:tcPr>
+    </w:tblStylePr>
+    <w:tblStylePr w:type="band1Horz">
+      <w:tblPr/>
+      <w:tcPr>
+        <w:tcBorders>
+          <w:top w:val="single" w:sz="8" w:space="0" w:color="000000" w:themeColor="text1"/>
+          <w:left w:val="single" w:sz="8" w:space="0" w:color="000000" w:themeColor="text1"/>
+          <w:bottom w:val="single" w:sz="8" w:space="0" w:color="000000" w:themeColor="text1"/>
+          <w:right w:val="single" w:sz="8" w:space="0" w:color="000000" w:themeColor="text1"/>
+        </w:tcBorders>
+      </w:tcPr>
+    </w:tblStylePr>
+  </w:style>
+  <w:style w:type="paragraph" w:styleId="Paragraphedeliste">
+    <w:name w:val="List Paragraph"/>
+    <w:basedOn w:val="Normal"/>
+    <w:uiPriority w:val="34"/>
+    <w:qFormat/>
+    <w:rsid w:val="008861BE"/>
+    <w:pPr>
+      <w:ind w:left="720"/>
+      <w:contextualSpacing/>
+    </w:pPr>
+  </w:style>
+  <w:style w:type="paragraph" w:styleId="NormalWeb">
+    <w:name w:val="Normal (Web)"/>
+    <w:basedOn w:val="Normal"/>
+    <w:uiPriority w:val="99"/>
+    <w:semiHidden/>
+    <w:unhideWhenUsed/>
+    <w:rsid w:val="00551C6B"/>
+    <w:pPr>
+      <w:spacing w:before="100" w:beforeAutospacing="1" w:after="100" w:afterAutospacing="1" w:line="240" w:lineRule="auto"/>
+    </w:pPr>
+    <w:rPr>
+      <w:rFonts w:ascii="Times New Roman" w:eastAsia="Times New Roman" w:hAnsi="Times New Roman" w:cs="Times New Roman"/>
+      <w:lang w:eastAsia="fr-FR"/>
+    </w:rPr>
+  </w:style>
 </w:styles>
 </file>
 
@@ -11418,7 +11927,7 @@
 </file>
 
 <file path=customXml/itemProps1.xml><?xml version="1.0" encoding="utf-8"?>
-<ds:datastoreItem xmlns:ds="http://schemas.openxmlformats.org/officeDocument/2006/customXml" ds:itemID="{51DD4479-EB77-4E58-AD29-117EAA945117}">
+<ds:datastoreItem xmlns:ds="http://schemas.openxmlformats.org/officeDocument/2006/customXml" ds:itemID="{5C1F43AF-953B-44A9-A608-47C9708FCE6A}">
   <ds:schemaRefs>
     <ds:schemaRef ds:uri="http://schemas.openxmlformats.org/officeDocument/2006/bibliography"/>
   </ds:schemaRefs>

</xml_diff>

<commit_message>
Maj API, mockoon Postman soutenance
</commit_message>
<xml_diff>
--- a/soutenance v1.docx
+++ b/soutenance v1.docx
@@ -96,7 +96,7 @@
             <v:path o:extrusionok="f" gradientshapeok="t" o:connecttype="rect"/>
             <o:lock v:ext="edit" aspectratio="t"/>
           </v:shapetype>
-          <v:shape id="_x0000_i1025" type="#_x0000_t75" style="width:141.75pt;height:63pt">
+          <v:shape id="_x0000_i1025" type="#_x0000_t75" style="width:141.6pt;height:62.9pt">
             <v:imagedata r:id="rId9" o:title="logo_acta"/>
           </v:shape>
         </w:pict>
@@ -253,7 +253,7 @@
       <w:pPr>
         <w:pStyle w:val="Titre1"/>
       </w:pPr>
-      <w:bookmarkStart w:id="0" w:name="_Toc147316138"/>
+      <w:bookmarkStart w:id="0" w:name="_Toc147741648"/>
       <w:r>
         <w:t>Remerciements</w:t>
       </w:r>
@@ -503,9 +503,8 @@
       <w:pPr>
         <w:pStyle w:val="Titre1"/>
       </w:pPr>
-      <w:bookmarkStart w:id="1" w:name="_Toc147316139"/>
-      <w:r>
-        <w:lastRenderedPageBreak/>
+      <w:bookmarkStart w:id="1" w:name="_Toc147741649"/>
+      <w:r>
         <w:t>Avant-Propos</w:t>
       </w:r>
       <w:bookmarkEnd w:id="1"/>
@@ -853,12 +852,11 @@
               <w:rStyle w:val="Titre1Car"/>
             </w:rPr>
           </w:pPr>
-          <w:bookmarkStart w:id="2" w:name="_Toc147316140"/>
+          <w:bookmarkStart w:id="2" w:name="_Toc147741650"/>
           <w:r>
             <w:rPr>
               <w:rStyle w:val="Titre1Car"/>
             </w:rPr>
-            <w:lastRenderedPageBreak/>
             <w:t>Table des matières</w:t>
           </w:r>
           <w:bookmarkEnd w:id="2"/>
@@ -919,7 +917,7 @@
           <w:r>
             <w:fldChar w:fldCharType="separate"/>
           </w:r>
-          <w:hyperlink w:anchor="_Toc147316138" w:history="1">
+          <w:hyperlink w:anchor="_Toc147741648" w:history="1">
             <w:r>
               <w:rPr>
                 <w:rStyle w:val="Lienhypertexte"/>
@@ -946,7 +944,7 @@
                 <w:noProof/>
                 <w:webHidden/>
               </w:rPr>
-              <w:instrText xml:space="preserve"> PAGEREF _Toc147316138 \h </w:instrText>
+              <w:instrText xml:space="preserve"> PAGEREF _Toc147741648 \h </w:instrText>
             </w:r>
             <w:r>
               <w:rPr>
@@ -991,7 +989,7 @@
               <w:lang w:eastAsia="fr-FR"/>
             </w:rPr>
           </w:pPr>
-          <w:hyperlink w:anchor="_Toc147316139" w:history="1">
+          <w:hyperlink w:anchor="_Toc147741649" w:history="1">
             <w:r>
               <w:rPr>
                 <w:rStyle w:val="Lienhypertexte"/>
@@ -1018,7 +1016,7 @@
                 <w:noProof/>
                 <w:webHidden/>
               </w:rPr>
-              <w:instrText xml:space="preserve"> PAGEREF _Toc147316139 \h </w:instrText>
+              <w:instrText xml:space="preserve"> PAGEREF _Toc147741649 \h </w:instrText>
             </w:r>
             <w:r>
               <w:rPr>
@@ -1063,7 +1061,7 @@
               <w:lang w:eastAsia="fr-FR"/>
             </w:rPr>
           </w:pPr>
-          <w:hyperlink w:anchor="_Toc147316140" w:history="1">
+          <w:hyperlink w:anchor="_Toc147741650" w:history="1">
             <w:r>
               <w:rPr>
                 <w:rStyle w:val="Lienhypertexte"/>
@@ -1090,7 +1088,7 @@
                 <w:noProof/>
                 <w:webHidden/>
               </w:rPr>
-              <w:instrText xml:space="preserve"> PAGEREF _Toc147316140 \h </w:instrText>
+              <w:instrText xml:space="preserve"> PAGEREF _Toc147741650 \h </w:instrText>
             </w:r>
             <w:r>
               <w:rPr>
@@ -1135,7 +1133,7 @@
               <w:lang w:eastAsia="fr-FR"/>
             </w:rPr>
           </w:pPr>
-          <w:hyperlink w:anchor="_Toc147316141" w:history="1">
+          <w:hyperlink w:anchor="_Toc147741651" w:history="1">
             <w:r>
               <w:rPr>
                 <w:rStyle w:val="Lienhypertexte"/>
@@ -1162,7 +1160,7 @@
                 <w:noProof/>
                 <w:webHidden/>
               </w:rPr>
-              <w:instrText xml:space="preserve"> PAGEREF _Toc147316141 \h </w:instrText>
+              <w:instrText xml:space="preserve"> PAGEREF _Toc147741651 \h </w:instrText>
             </w:r>
             <w:r>
               <w:rPr>
@@ -1207,7 +1205,7 @@
               <w:lang w:eastAsia="fr-FR"/>
             </w:rPr>
           </w:pPr>
-          <w:hyperlink w:anchor="_Toc147316142" w:history="1">
+          <w:hyperlink w:anchor="_Toc147741652" w:history="1">
             <w:r>
               <w:rPr>
                 <w:rStyle w:val="Lienhypertexte"/>
@@ -1234,7 +1232,7 @@
                 <w:noProof/>
                 <w:webHidden/>
               </w:rPr>
-              <w:instrText xml:space="preserve"> PAGEREF _Toc147316142 \h </w:instrText>
+              <w:instrText xml:space="preserve"> PAGEREF _Toc147741652 \h </w:instrText>
             </w:r>
             <w:r>
               <w:rPr>
@@ -1279,7 +1277,7 @@
               <w:lang w:eastAsia="fr-FR"/>
             </w:rPr>
           </w:pPr>
-          <w:hyperlink w:anchor="_Toc147316143" w:history="1">
+          <w:hyperlink w:anchor="_Toc147741653" w:history="1">
             <w:r>
               <w:rPr>
                 <w:rStyle w:val="Lienhypertexte"/>
@@ -1314,7 +1312,7 @@
                 <w:noProof/>
                 <w:webHidden/>
               </w:rPr>
-              <w:instrText xml:space="preserve"> PAGEREF _Toc147316143 \h </w:instrText>
+              <w:instrText xml:space="preserve"> PAGEREF _Toc147741653 \h </w:instrText>
             </w:r>
             <w:r>
               <w:rPr>
@@ -1359,7 +1357,7 @@
               <w:lang w:eastAsia="fr-FR"/>
             </w:rPr>
           </w:pPr>
-          <w:hyperlink w:anchor="_Toc147316144" w:history="1">
+          <w:hyperlink w:anchor="_Toc147741654" w:history="1">
             <w:r>
               <w:rPr>
                 <w:rStyle w:val="Lienhypertexte"/>
@@ -1386,7 +1384,7 @@
                 <w:noProof/>
                 <w:webHidden/>
               </w:rPr>
-              <w:instrText xml:space="preserve"> PAGEREF _Toc147316144 \h </w:instrText>
+              <w:instrText xml:space="preserve"> PAGEREF _Toc147741654 \h </w:instrText>
             </w:r>
             <w:r>
               <w:rPr>
@@ -1431,7 +1429,7 @@
               <w:lang w:eastAsia="fr-FR"/>
             </w:rPr>
           </w:pPr>
-          <w:hyperlink w:anchor="_Toc147316145" w:history="1">
+          <w:hyperlink w:anchor="_Toc147741655" w:history="1">
             <w:r>
               <w:rPr>
                 <w:rStyle w:val="Lienhypertexte"/>
@@ -1458,7 +1456,7 @@
                 <w:noProof/>
                 <w:webHidden/>
               </w:rPr>
-              <w:instrText xml:space="preserve"> PAGEREF _Toc147316145 \h </w:instrText>
+              <w:instrText xml:space="preserve"> PAGEREF _Toc147741655 \h </w:instrText>
             </w:r>
             <w:r>
               <w:rPr>
@@ -1503,7 +1501,7 @@
               <w:lang w:eastAsia="fr-FR"/>
             </w:rPr>
           </w:pPr>
-          <w:hyperlink w:anchor="_Toc147316146" w:history="1">
+          <w:hyperlink w:anchor="_Toc147741656" w:history="1">
             <w:r>
               <w:rPr>
                 <w:rStyle w:val="Lienhypertexte"/>
@@ -1530,7 +1528,7 @@
                 <w:noProof/>
                 <w:webHidden/>
               </w:rPr>
-              <w:instrText xml:space="preserve"> PAGEREF _Toc147316146 \h </w:instrText>
+              <w:instrText xml:space="preserve"> PAGEREF _Toc147741656 \h </w:instrText>
             </w:r>
             <w:r>
               <w:rPr>
@@ -1575,7 +1573,7 @@
               <w:lang w:eastAsia="fr-FR"/>
             </w:rPr>
           </w:pPr>
-          <w:hyperlink w:anchor="_Toc147316147" w:history="1">
+          <w:hyperlink w:anchor="_Toc147741657" w:history="1">
             <w:r>
               <w:rPr>
                 <w:rStyle w:val="Lienhypertexte"/>
@@ -1602,7 +1600,7 @@
                 <w:noProof/>
                 <w:webHidden/>
               </w:rPr>
-              <w:instrText xml:space="preserve"> PAGEREF _Toc147316147 \h </w:instrText>
+              <w:instrText xml:space="preserve"> PAGEREF _Toc147741657 \h </w:instrText>
             </w:r>
             <w:r>
               <w:rPr>
@@ -1647,7 +1645,7 @@
               <w:lang w:eastAsia="fr-FR"/>
             </w:rPr>
           </w:pPr>
-          <w:hyperlink w:anchor="_Toc147316148" w:history="1">
+          <w:hyperlink w:anchor="_Toc147741658" w:history="1">
             <w:r>
               <w:rPr>
                 <w:rStyle w:val="Lienhypertexte"/>
@@ -1674,7 +1672,7 @@
                 <w:noProof/>
                 <w:webHidden/>
               </w:rPr>
-              <w:instrText xml:space="preserve"> PAGEREF _Toc147316148 \h </w:instrText>
+              <w:instrText xml:space="preserve"> PAGEREF _Toc147741658 \h </w:instrText>
             </w:r>
             <w:r>
               <w:rPr>
@@ -1719,7 +1717,7 @@
               <w:lang w:eastAsia="fr-FR"/>
             </w:rPr>
           </w:pPr>
-          <w:hyperlink w:anchor="_Toc147316149" w:history="1">
+          <w:hyperlink w:anchor="_Toc147741659" w:history="1">
             <w:r>
               <w:rPr>
                 <w:rStyle w:val="Lienhypertexte"/>
@@ -1746,7 +1744,7 @@
                 <w:noProof/>
                 <w:webHidden/>
               </w:rPr>
-              <w:instrText xml:space="preserve"> PAGEREF _Toc147316149 \h </w:instrText>
+              <w:instrText xml:space="preserve"> PAGEREF _Toc147741659 \h </w:instrText>
             </w:r>
             <w:r>
               <w:rPr>
@@ -1791,7 +1789,7 @@
               <w:lang w:eastAsia="fr-FR"/>
             </w:rPr>
           </w:pPr>
-          <w:hyperlink w:anchor="_Toc147316150" w:history="1">
+          <w:hyperlink w:anchor="_Toc147741660" w:history="1">
             <w:r>
               <w:rPr>
                 <w:rStyle w:val="Lienhypertexte"/>
@@ -1818,7 +1816,7 @@
                 <w:noProof/>
                 <w:webHidden/>
               </w:rPr>
-              <w:instrText xml:space="preserve"> PAGEREF _Toc147316150 \h </w:instrText>
+              <w:instrText xml:space="preserve"> PAGEREF _Toc147741660 \h </w:instrText>
             </w:r>
             <w:r>
               <w:rPr>
@@ -1838,7 +1836,7 @@
                 <w:noProof/>
                 <w:webHidden/>
               </w:rPr>
-              <w:t>18</w:t>
+              <w:t>17</w:t>
             </w:r>
             <w:r>
               <w:rPr>
@@ -1863,7 +1861,7 @@
               <w:lang w:eastAsia="fr-FR"/>
             </w:rPr>
           </w:pPr>
-          <w:hyperlink w:anchor="_Toc147316151" w:history="1">
+          <w:hyperlink w:anchor="_Toc147741661" w:history="1">
             <w:r>
               <w:rPr>
                 <w:rStyle w:val="Lienhypertexte"/>
@@ -1890,7 +1888,7 @@
                 <w:noProof/>
                 <w:webHidden/>
               </w:rPr>
-              <w:instrText xml:space="preserve"> PAGEREF _Toc147316151 \h </w:instrText>
+              <w:instrText xml:space="preserve"> PAGEREF _Toc147741661 \h </w:instrText>
             </w:r>
             <w:r>
               <w:rPr>
@@ -1910,7 +1908,7 @@
                 <w:noProof/>
                 <w:webHidden/>
               </w:rPr>
-              <w:t>19</w:t>
+              <w:t>18</w:t>
             </w:r>
             <w:r>
               <w:rPr>
@@ -1935,7 +1933,7 @@
               <w:lang w:eastAsia="fr-FR"/>
             </w:rPr>
           </w:pPr>
-          <w:hyperlink w:anchor="_Toc147316152" w:history="1">
+          <w:hyperlink w:anchor="_Toc147741662" w:history="1">
             <w:r>
               <w:rPr>
                 <w:rStyle w:val="Lienhypertexte"/>
@@ -1962,7 +1960,7 @@
                 <w:noProof/>
                 <w:webHidden/>
               </w:rPr>
-              <w:instrText xml:space="preserve"> PAGEREF _Toc147316152 \h </w:instrText>
+              <w:instrText xml:space="preserve"> PAGEREF _Toc147741662 \h </w:instrText>
             </w:r>
             <w:r>
               <w:rPr>
@@ -1982,7 +1980,7 @@
                 <w:noProof/>
                 <w:webHidden/>
               </w:rPr>
-              <w:t>20</w:t>
+              <w:t>19</w:t>
             </w:r>
             <w:r>
               <w:rPr>
@@ -2007,7 +2005,7 @@
               <w:lang w:eastAsia="fr-FR"/>
             </w:rPr>
           </w:pPr>
-          <w:hyperlink w:anchor="_Toc147316153" w:history="1">
+          <w:hyperlink w:anchor="_Toc147741663" w:history="1">
             <w:r>
               <w:rPr>
                 <w:rStyle w:val="Lienhypertexte"/>
@@ -2034,7 +2032,7 @@
                 <w:noProof/>
                 <w:webHidden/>
               </w:rPr>
-              <w:instrText xml:space="preserve"> PAGEREF _Toc147316153 \h </w:instrText>
+              <w:instrText xml:space="preserve"> PAGEREF _Toc147741663 \h </w:instrText>
             </w:r>
             <w:r>
               <w:rPr>
@@ -2054,7 +2052,7 @@
                 <w:noProof/>
                 <w:webHidden/>
               </w:rPr>
-              <w:t>24</w:t>
+              <w:t>22</w:t>
             </w:r>
             <w:r>
               <w:rPr>
@@ -2079,7 +2077,7 @@
               <w:lang w:eastAsia="fr-FR"/>
             </w:rPr>
           </w:pPr>
-          <w:hyperlink w:anchor="_Toc147316154" w:history="1">
+          <w:hyperlink w:anchor="_Toc147741664" w:history="1">
             <w:r>
               <w:rPr>
                 <w:rStyle w:val="Lienhypertexte"/>
@@ -2106,7 +2104,7 @@
                 <w:noProof/>
                 <w:webHidden/>
               </w:rPr>
-              <w:instrText xml:space="preserve"> PAGEREF _Toc147316154 \h </w:instrText>
+              <w:instrText xml:space="preserve"> PAGEREF _Toc147741664 \h </w:instrText>
             </w:r>
             <w:r>
               <w:rPr>
@@ -2126,7 +2124,7 @@
                 <w:noProof/>
                 <w:webHidden/>
               </w:rPr>
-              <w:t>26</w:t>
+              <w:t>24</w:t>
             </w:r>
             <w:r>
               <w:rPr>
@@ -2151,7 +2149,7 @@
               <w:lang w:eastAsia="fr-FR"/>
             </w:rPr>
           </w:pPr>
-          <w:hyperlink w:anchor="_Toc147316155" w:history="1">
+          <w:hyperlink w:anchor="_Toc147741665" w:history="1">
             <w:r>
               <w:rPr>
                 <w:rStyle w:val="Lienhypertexte"/>
@@ -2178,7 +2176,7 @@
                 <w:noProof/>
                 <w:webHidden/>
               </w:rPr>
-              <w:instrText xml:space="preserve"> PAGEREF _Toc147316155 \h </w:instrText>
+              <w:instrText xml:space="preserve"> PAGEREF _Toc147741665 \h </w:instrText>
             </w:r>
             <w:r>
               <w:rPr>
@@ -2198,7 +2196,7 @@
                 <w:noProof/>
                 <w:webHidden/>
               </w:rPr>
-              <w:t>27</w:t>
+              <w:t>25</w:t>
             </w:r>
             <w:r>
               <w:rPr>
@@ -2223,7 +2221,7 @@
               <w:lang w:eastAsia="fr-FR"/>
             </w:rPr>
           </w:pPr>
-          <w:hyperlink w:anchor="_Toc147316156" w:history="1">
+          <w:hyperlink w:anchor="_Toc147741666" w:history="1">
             <w:r>
               <w:rPr>
                 <w:rStyle w:val="Lienhypertexte"/>
@@ -2250,7 +2248,7 @@
                 <w:noProof/>
                 <w:webHidden/>
               </w:rPr>
-              <w:instrText xml:space="preserve"> PAGEREF _Toc147316156 \h </w:instrText>
+              <w:instrText xml:space="preserve"> PAGEREF _Toc147741666 \h </w:instrText>
             </w:r>
             <w:r>
               <w:rPr>
@@ -2270,7 +2268,7 @@
                 <w:noProof/>
                 <w:webHidden/>
               </w:rPr>
-              <w:t>29</w:t>
+              <w:t>27</w:t>
             </w:r>
             <w:r>
               <w:rPr>
@@ -2295,7 +2293,7 @@
               <w:lang w:eastAsia="fr-FR"/>
             </w:rPr>
           </w:pPr>
-          <w:hyperlink w:anchor="_Toc147316157" w:history="1">
+          <w:hyperlink w:anchor="_Toc147741667" w:history="1">
             <w:r>
               <w:rPr>
                 <w:rStyle w:val="Lienhypertexte"/>
@@ -2322,7 +2320,7 @@
                 <w:noProof/>
                 <w:webHidden/>
               </w:rPr>
-              <w:instrText xml:space="preserve"> PAGEREF _Toc147316157 \h </w:instrText>
+              <w:instrText xml:space="preserve"> PAGEREF _Toc147741667 \h </w:instrText>
             </w:r>
             <w:r>
               <w:rPr>
@@ -2342,7 +2340,7 @@
                 <w:noProof/>
                 <w:webHidden/>
               </w:rPr>
-              <w:t>30</w:t>
+              <w:t>28</w:t>
             </w:r>
             <w:r>
               <w:rPr>
@@ -2367,7 +2365,7 @@
               <w:lang w:eastAsia="fr-FR"/>
             </w:rPr>
           </w:pPr>
-          <w:hyperlink w:anchor="_Toc147316158" w:history="1">
+          <w:hyperlink w:anchor="_Toc147741668" w:history="1">
             <w:r>
               <w:rPr>
                 <w:rStyle w:val="Lienhypertexte"/>
@@ -2394,7 +2392,7 @@
                 <w:noProof/>
                 <w:webHidden/>
               </w:rPr>
-              <w:instrText xml:space="preserve"> PAGEREF _Toc147316158 \h </w:instrText>
+              <w:instrText xml:space="preserve"> PAGEREF _Toc147741668 \h </w:instrText>
             </w:r>
             <w:r>
               <w:rPr>
@@ -2414,7 +2412,7 @@
                 <w:noProof/>
                 <w:webHidden/>
               </w:rPr>
-              <w:t>30</w:t>
+              <w:t>28</w:t>
             </w:r>
             <w:r>
               <w:rPr>
@@ -2439,7 +2437,7 @@
               <w:lang w:eastAsia="fr-FR"/>
             </w:rPr>
           </w:pPr>
-          <w:hyperlink w:anchor="_Toc147316159" w:history="1">
+          <w:hyperlink w:anchor="_Toc147741669" w:history="1">
             <w:r>
               <w:rPr>
                 <w:rStyle w:val="Lienhypertexte"/>
@@ -2466,7 +2464,7 @@
                 <w:noProof/>
                 <w:webHidden/>
               </w:rPr>
-              <w:instrText xml:space="preserve"> PAGEREF _Toc147316159 \h </w:instrText>
+              <w:instrText xml:space="preserve"> PAGEREF _Toc147741669 \h </w:instrText>
             </w:r>
             <w:r>
               <w:rPr>
@@ -2486,7 +2484,7 @@
                 <w:noProof/>
                 <w:webHidden/>
               </w:rPr>
-              <w:t>31</w:t>
+              <w:t>29</w:t>
             </w:r>
             <w:r>
               <w:rPr>
@@ -2511,7 +2509,7 @@
               <w:lang w:eastAsia="fr-FR"/>
             </w:rPr>
           </w:pPr>
-          <w:hyperlink w:anchor="_Toc147316160" w:history="1">
+          <w:hyperlink w:anchor="_Toc147741670" w:history="1">
             <w:r>
               <w:rPr>
                 <w:rStyle w:val="Lienhypertexte"/>
@@ -2538,7 +2536,7 @@
                 <w:noProof/>
                 <w:webHidden/>
               </w:rPr>
-              <w:instrText xml:space="preserve"> PAGEREF _Toc147316160 \h </w:instrText>
+              <w:instrText xml:space="preserve"> PAGEREF _Toc147741670 \h </w:instrText>
             </w:r>
             <w:r>
               <w:rPr>
@@ -2558,7 +2556,7 @@
                 <w:noProof/>
                 <w:webHidden/>
               </w:rPr>
-              <w:t>32</w:t>
+              <w:t>30</w:t>
             </w:r>
             <w:r>
               <w:rPr>
@@ -2583,7 +2581,7 @@
               <w:lang w:eastAsia="fr-FR"/>
             </w:rPr>
           </w:pPr>
-          <w:hyperlink w:anchor="_Toc147316161" w:history="1">
+          <w:hyperlink w:anchor="_Toc147741671" w:history="1">
             <w:r>
               <w:rPr>
                 <w:rStyle w:val="Lienhypertexte"/>
@@ -2610,7 +2608,7 @@
                 <w:noProof/>
                 <w:webHidden/>
               </w:rPr>
-              <w:instrText xml:space="preserve"> PAGEREF _Toc147316161 \h </w:instrText>
+              <w:instrText xml:space="preserve"> PAGEREF _Toc147741671 \h </w:instrText>
             </w:r>
             <w:r>
               <w:rPr>
@@ -2630,7 +2628,7 @@
                 <w:noProof/>
                 <w:webHidden/>
               </w:rPr>
-              <w:t>33</w:t>
+              <w:t>31</w:t>
             </w:r>
             <w:r>
               <w:rPr>
@@ -2655,7 +2653,7 @@
               <w:lang w:eastAsia="fr-FR"/>
             </w:rPr>
           </w:pPr>
-          <w:hyperlink w:anchor="_Toc147316162" w:history="1">
+          <w:hyperlink w:anchor="_Toc147741672" w:history="1">
             <w:r>
               <w:rPr>
                 <w:rStyle w:val="Lienhypertexte"/>
@@ -2682,7 +2680,7 @@
                 <w:noProof/>
                 <w:webHidden/>
               </w:rPr>
-              <w:instrText xml:space="preserve"> PAGEREF _Toc147316162 \h </w:instrText>
+              <w:instrText xml:space="preserve"> PAGEREF _Toc147741672 \h </w:instrText>
             </w:r>
             <w:r>
               <w:rPr>
@@ -2702,7 +2700,7 @@
                 <w:noProof/>
                 <w:webHidden/>
               </w:rPr>
-              <w:t>34</w:t>
+              <w:t>32</w:t>
             </w:r>
             <w:r>
               <w:rPr>
@@ -2727,12 +2725,228 @@
               <w:lang w:eastAsia="fr-FR"/>
             </w:rPr>
           </w:pPr>
-          <w:hyperlink w:anchor="_Toc147316163" w:history="1">
+          <w:hyperlink w:anchor="_Toc147741673" w:history="1">
             <w:r>
               <w:rPr>
                 <w:rStyle w:val="Lienhypertexte"/>
                 <w:noProof/>
               </w:rPr>
+              <w:t>Visuels de l’application</w:t>
+            </w:r>
+            <w:r>
+              <w:rPr>
+                <w:noProof/>
+                <w:webHidden/>
+              </w:rPr>
+              <w:tab/>
+            </w:r>
+            <w:r>
+              <w:rPr>
+                <w:noProof/>
+                <w:webHidden/>
+              </w:rPr>
+              <w:fldChar w:fldCharType="begin"/>
+            </w:r>
+            <w:r>
+              <w:rPr>
+                <w:noProof/>
+                <w:webHidden/>
+              </w:rPr>
+              <w:instrText xml:space="preserve"> PAGEREF _Toc147741673 \h </w:instrText>
+            </w:r>
+            <w:r>
+              <w:rPr>
+                <w:noProof/>
+                <w:webHidden/>
+              </w:rPr>
+            </w:r>
+            <w:r>
+              <w:rPr>
+                <w:noProof/>
+                <w:webHidden/>
+              </w:rPr>
+              <w:fldChar w:fldCharType="separate"/>
+            </w:r>
+            <w:r>
+              <w:rPr>
+                <w:noProof/>
+                <w:webHidden/>
+              </w:rPr>
+              <w:t>33</w:t>
+            </w:r>
+            <w:r>
+              <w:rPr>
+                <w:noProof/>
+                <w:webHidden/>
+              </w:rPr>
+              <w:fldChar w:fldCharType="end"/>
+            </w:r>
+          </w:hyperlink>
+        </w:p>
+        <w:p>
+          <w:pPr>
+            <w:pStyle w:val="TM2"/>
+            <w:tabs>
+              <w:tab w:val="right" w:leader="dot" w:pos="9770"/>
+            </w:tabs>
+            <w:rPr>
+              <w:rFonts w:eastAsiaTheme="minorEastAsia"/>
+              <w:noProof/>
+              <w:sz w:val="22"/>
+              <w:szCs w:val="22"/>
+              <w:lang w:eastAsia="fr-FR"/>
+            </w:rPr>
+          </w:pPr>
+          <w:hyperlink w:anchor="_Toc147741674" w:history="1">
+            <w:r>
+              <w:rPr>
+                <w:rStyle w:val="Lienhypertexte"/>
+                <w:noProof/>
+              </w:rPr>
+              <w:t>API</w:t>
+            </w:r>
+            <w:r>
+              <w:rPr>
+                <w:noProof/>
+                <w:webHidden/>
+              </w:rPr>
+              <w:tab/>
+            </w:r>
+            <w:r>
+              <w:rPr>
+                <w:noProof/>
+                <w:webHidden/>
+              </w:rPr>
+              <w:fldChar w:fldCharType="begin"/>
+            </w:r>
+            <w:r>
+              <w:rPr>
+                <w:noProof/>
+                <w:webHidden/>
+              </w:rPr>
+              <w:instrText xml:space="preserve"> PAGEREF _Toc147741674 \h </w:instrText>
+            </w:r>
+            <w:r>
+              <w:rPr>
+                <w:noProof/>
+                <w:webHidden/>
+              </w:rPr>
+            </w:r>
+            <w:r>
+              <w:rPr>
+                <w:noProof/>
+                <w:webHidden/>
+              </w:rPr>
+              <w:fldChar w:fldCharType="separate"/>
+            </w:r>
+            <w:r>
+              <w:rPr>
+                <w:noProof/>
+                <w:webHidden/>
+              </w:rPr>
+              <w:t>34</w:t>
+            </w:r>
+            <w:r>
+              <w:rPr>
+                <w:noProof/>
+                <w:webHidden/>
+              </w:rPr>
+              <w:fldChar w:fldCharType="end"/>
+            </w:r>
+          </w:hyperlink>
+        </w:p>
+        <w:p>
+          <w:pPr>
+            <w:pStyle w:val="TM2"/>
+            <w:tabs>
+              <w:tab w:val="right" w:leader="dot" w:pos="9770"/>
+            </w:tabs>
+            <w:rPr>
+              <w:rFonts w:eastAsiaTheme="minorEastAsia"/>
+              <w:noProof/>
+              <w:sz w:val="22"/>
+              <w:szCs w:val="22"/>
+              <w:lang w:eastAsia="fr-FR"/>
+            </w:rPr>
+          </w:pPr>
+          <w:hyperlink w:anchor="_Toc147741675" w:history="1">
+            <w:r>
+              <w:rPr>
+                <w:rStyle w:val="Lienhypertexte"/>
+                <w:noProof/>
+              </w:rPr>
+              <w:t>Api.json</w:t>
+            </w:r>
+            <w:r>
+              <w:rPr>
+                <w:noProof/>
+                <w:webHidden/>
+              </w:rPr>
+              <w:tab/>
+            </w:r>
+            <w:r>
+              <w:rPr>
+                <w:noProof/>
+                <w:webHidden/>
+              </w:rPr>
+              <w:fldChar w:fldCharType="begin"/>
+            </w:r>
+            <w:r>
+              <w:rPr>
+                <w:noProof/>
+                <w:webHidden/>
+              </w:rPr>
+              <w:instrText xml:space="preserve"> PAGEREF _Toc147741675 \h </w:instrText>
+            </w:r>
+            <w:r>
+              <w:rPr>
+                <w:noProof/>
+                <w:webHidden/>
+              </w:rPr>
+            </w:r>
+            <w:r>
+              <w:rPr>
+                <w:noProof/>
+                <w:webHidden/>
+              </w:rPr>
+              <w:fldChar w:fldCharType="separate"/>
+            </w:r>
+            <w:r>
+              <w:rPr>
+                <w:noProof/>
+                <w:webHidden/>
+              </w:rPr>
+              <w:t>35</w:t>
+            </w:r>
+            <w:r>
+              <w:rPr>
+                <w:noProof/>
+                <w:webHidden/>
+              </w:rPr>
+              <w:fldChar w:fldCharType="end"/>
+            </w:r>
+          </w:hyperlink>
+        </w:p>
+        <w:p>
+          <w:pPr>
+            <w:pStyle w:val="TM2"/>
+            <w:tabs>
+              <w:tab w:val="right" w:leader="dot" w:pos="9770"/>
+            </w:tabs>
+            <w:rPr>
+              <w:rFonts w:eastAsiaTheme="minorEastAsia"/>
+              <w:noProof/>
+              <w:sz w:val="22"/>
+              <w:szCs w:val="22"/>
+              <w:lang w:eastAsia="fr-FR"/>
+            </w:rPr>
+          </w:pPr>
+          <w:hyperlink w:anchor="_Toc147741676" w:history="1">
+            <w:r>
+              <w:rPr>
+                <w:rStyle w:val="Lienhypertexte"/>
+                <w:noProof/>
+              </w:rPr>
               <w:t>Imprévu</w:t>
             </w:r>
             <w:r>
@@ -2754,7 +2968,7 @@
                 <w:noProof/>
                 <w:webHidden/>
               </w:rPr>
-              <w:instrText xml:space="preserve"> PAGEREF _Toc147316163 \h </w:instrText>
+              <w:instrText xml:space="preserve"> PAGEREF _Toc147741676 \h </w:instrText>
             </w:r>
             <w:r>
               <w:rPr>
@@ -2774,7 +2988,79 @@
                 <w:noProof/>
                 <w:webHidden/>
               </w:rPr>
-              <w:t>35</w:t>
+              <w:t>37</w:t>
+            </w:r>
+            <w:r>
+              <w:rPr>
+                <w:noProof/>
+                <w:webHidden/>
+              </w:rPr>
+              <w:fldChar w:fldCharType="end"/>
+            </w:r>
+          </w:hyperlink>
+        </w:p>
+        <w:p>
+          <w:pPr>
+            <w:pStyle w:val="TM2"/>
+            <w:tabs>
+              <w:tab w:val="right" w:leader="dot" w:pos="9770"/>
+            </w:tabs>
+            <w:rPr>
+              <w:rFonts w:eastAsiaTheme="minorEastAsia"/>
+              <w:noProof/>
+              <w:sz w:val="22"/>
+              <w:szCs w:val="22"/>
+              <w:lang w:eastAsia="fr-FR"/>
+            </w:rPr>
+          </w:pPr>
+          <w:hyperlink w:anchor="_Toc147741677" w:history="1">
+            <w:r>
+              <w:rPr>
+                <w:rStyle w:val="Lienhypertexte"/>
+                <w:noProof/>
+              </w:rPr>
+              <w:t>Etude de marché</w:t>
+            </w:r>
+            <w:r>
+              <w:rPr>
+                <w:noProof/>
+                <w:webHidden/>
+              </w:rPr>
+              <w:tab/>
+            </w:r>
+            <w:r>
+              <w:rPr>
+                <w:noProof/>
+                <w:webHidden/>
+              </w:rPr>
+              <w:fldChar w:fldCharType="begin"/>
+            </w:r>
+            <w:r>
+              <w:rPr>
+                <w:noProof/>
+                <w:webHidden/>
+              </w:rPr>
+              <w:instrText xml:space="preserve"> PAGEREF _Toc147741677 \h </w:instrText>
+            </w:r>
+            <w:r>
+              <w:rPr>
+                <w:noProof/>
+                <w:webHidden/>
+              </w:rPr>
+            </w:r>
+            <w:r>
+              <w:rPr>
+                <w:noProof/>
+                <w:webHidden/>
+              </w:rPr>
+              <w:fldChar w:fldCharType="separate"/>
+            </w:r>
+            <w:r>
+              <w:rPr>
+                <w:noProof/>
+                <w:webHidden/>
+              </w:rPr>
+              <w:t>38</w:t>
             </w:r>
             <w:r>
               <w:rPr>
@@ -2799,7 +3085,7 @@
               <w:lang w:eastAsia="fr-FR"/>
             </w:rPr>
           </w:pPr>
-          <w:hyperlink w:anchor="_Toc147316164" w:history="1">
+          <w:hyperlink w:anchor="_Toc147741678" w:history="1">
             <w:r>
               <w:rPr>
                 <w:rStyle w:val="Lienhypertexte"/>
@@ -2826,7 +3112,7 @@
                 <w:noProof/>
                 <w:webHidden/>
               </w:rPr>
-              <w:instrText xml:space="preserve"> PAGEREF _Toc147316164 \h </w:instrText>
+              <w:instrText xml:space="preserve"> PAGEREF _Toc147741678 \h </w:instrText>
             </w:r>
             <w:r>
               <w:rPr>
@@ -2846,7 +3132,7 @@
                 <w:noProof/>
                 <w:webHidden/>
               </w:rPr>
-              <w:t>37</w:t>
+              <w:t>39</w:t>
             </w:r>
             <w:r>
               <w:rPr>
@@ -2871,7 +3157,7 @@
               <w:lang w:eastAsia="fr-FR"/>
             </w:rPr>
           </w:pPr>
-          <w:hyperlink w:anchor="_Toc147316165" w:history="1">
+          <w:hyperlink w:anchor="_Toc147741679" w:history="1">
             <w:r>
               <w:rPr>
                 <w:rStyle w:val="Lienhypertexte"/>
@@ -2898,7 +3184,7 @@
                 <w:noProof/>
                 <w:webHidden/>
               </w:rPr>
-              <w:instrText xml:space="preserve"> PAGEREF _Toc147316165 \h </w:instrText>
+              <w:instrText xml:space="preserve"> PAGEREF _Toc147741679 \h </w:instrText>
             </w:r>
             <w:r>
               <w:rPr>
@@ -2918,7 +3204,7 @@
                 <w:noProof/>
                 <w:webHidden/>
               </w:rPr>
-              <w:t>38</w:t>
+              <w:t>41</w:t>
             </w:r>
             <w:r>
               <w:rPr>
@@ -2943,13 +3229,14 @@
               <w:lang w:eastAsia="fr-FR"/>
             </w:rPr>
           </w:pPr>
-          <w:hyperlink w:anchor="_Toc147316166" w:history="1">
+          <w:hyperlink w:anchor="_Toc147741680" w:history="1">
             <w:r>
               <w:rPr>
                 <w:rStyle w:val="Lienhypertexte"/>
                 <w:noProof/>
-              </w:rPr>
-              <w:t>API</w:t>
+                <w:lang w:eastAsia="fr-FR"/>
+              </w:rPr>
+              <w:t>Mockoon</w:t>
             </w:r>
             <w:r>
               <w:rPr>
@@ -2970,7 +3257,7 @@
                 <w:noProof/>
                 <w:webHidden/>
               </w:rPr>
-              <w:instrText xml:space="preserve"> PAGEREF _Toc147316166 \h </w:instrText>
+              <w:instrText xml:space="preserve"> PAGEREF _Toc147741680 \h </w:instrText>
             </w:r>
             <w:r>
               <w:rPr>
@@ -2990,7 +3277,79 @@
                 <w:noProof/>
                 <w:webHidden/>
               </w:rPr>
-              <w:t>39</w:t>
+              <w:t>42</w:t>
+            </w:r>
+            <w:r>
+              <w:rPr>
+                <w:noProof/>
+                <w:webHidden/>
+              </w:rPr>
+              <w:fldChar w:fldCharType="end"/>
+            </w:r>
+          </w:hyperlink>
+        </w:p>
+        <w:p>
+          <w:pPr>
+            <w:pStyle w:val="TM2"/>
+            <w:tabs>
+              <w:tab w:val="right" w:leader="dot" w:pos="9770"/>
+            </w:tabs>
+            <w:rPr>
+              <w:rFonts w:eastAsiaTheme="minorEastAsia"/>
+              <w:noProof/>
+              <w:sz w:val="22"/>
+              <w:szCs w:val="22"/>
+              <w:lang w:eastAsia="fr-FR"/>
+            </w:rPr>
+          </w:pPr>
+          <w:hyperlink w:anchor="_Toc147741681" w:history="1">
+            <w:r>
+              <w:rPr>
+                <w:rStyle w:val="Lienhypertexte"/>
+                <w:noProof/>
+              </w:rPr>
+              <w:t>Postman</w:t>
+            </w:r>
+            <w:r>
+              <w:rPr>
+                <w:noProof/>
+                <w:webHidden/>
+              </w:rPr>
+              <w:tab/>
+            </w:r>
+            <w:r>
+              <w:rPr>
+                <w:noProof/>
+                <w:webHidden/>
+              </w:rPr>
+              <w:fldChar w:fldCharType="begin"/>
+            </w:r>
+            <w:r>
+              <w:rPr>
+                <w:noProof/>
+                <w:webHidden/>
+              </w:rPr>
+              <w:instrText xml:space="preserve"> PAGEREF _Toc147741681 \h </w:instrText>
+            </w:r>
+            <w:r>
+              <w:rPr>
+                <w:noProof/>
+                <w:webHidden/>
+              </w:rPr>
+            </w:r>
+            <w:r>
+              <w:rPr>
+                <w:noProof/>
+                <w:webHidden/>
+              </w:rPr>
+              <w:fldChar w:fldCharType="separate"/>
+            </w:r>
+            <w:r>
+              <w:rPr>
+                <w:noProof/>
+                <w:webHidden/>
+              </w:rPr>
+              <w:t>43</w:t>
             </w:r>
             <w:r>
               <w:rPr>
@@ -3015,7 +3374,7 @@
               <w:lang w:eastAsia="fr-FR"/>
             </w:rPr>
           </w:pPr>
-          <w:hyperlink w:anchor="_Toc147316167" w:history="1">
+          <w:hyperlink w:anchor="_Toc147741682" w:history="1">
             <w:r>
               <w:rPr>
                 <w:rStyle w:val="Lienhypertexte"/>
@@ -3042,7 +3401,7 @@
                 <w:noProof/>
                 <w:webHidden/>
               </w:rPr>
-              <w:instrText xml:space="preserve"> PAGEREF _Toc147316167 \h </w:instrText>
+              <w:instrText xml:space="preserve"> PAGEREF _Toc147741682 \h </w:instrText>
             </w:r>
             <w:r>
               <w:rPr>
@@ -3062,7 +3421,7 @@
                 <w:noProof/>
                 <w:webHidden/>
               </w:rPr>
-              <w:t>41</w:t>
+              <w:t>47</w:t>
             </w:r>
             <w:r>
               <w:rPr>
@@ -3087,7 +3446,7 @@
               <w:lang w:eastAsia="fr-FR"/>
             </w:rPr>
           </w:pPr>
-          <w:hyperlink w:anchor="_Toc147316168" w:history="1">
+          <w:hyperlink w:anchor="_Toc147741683" w:history="1">
             <w:r>
               <w:rPr>
                 <w:rStyle w:val="Lienhypertexte"/>
@@ -3114,7 +3473,7 @@
                 <w:noProof/>
                 <w:webHidden/>
               </w:rPr>
-              <w:instrText xml:space="preserve"> PAGEREF _Toc147316168 \h </w:instrText>
+              <w:instrText xml:space="preserve"> PAGEREF _Toc147741683 \h </w:instrText>
             </w:r>
             <w:r>
               <w:rPr>
@@ -3134,7 +3493,7 @@
                 <w:noProof/>
                 <w:webHidden/>
               </w:rPr>
-              <w:t>42</w:t>
+              <w:t>48</w:t>
             </w:r>
             <w:r>
               <w:rPr>
@@ -3159,9 +3518,8 @@
       <w:r>
         <w:br w:type="page"/>
       </w:r>
-      <w:bookmarkStart w:id="3" w:name="_Toc147316141"/>
-      <w:r>
-        <w:lastRenderedPageBreak/>
+      <w:bookmarkStart w:id="3" w:name="_Toc147741651"/>
+      <w:r>
         <w:t>Correspondance Référentiel</w:t>
       </w:r>
       <w:bookmarkEnd w:id="3"/>
@@ -3184,7 +3542,7 @@
           <w:lang w:eastAsia="fr-FR"/>
         </w:rPr>
         <w:pict>
-          <v:shape id="_x0000_i1026" type="#_x0000_t75" style="width:468pt;height:486pt">
+          <v:shape id="_x0000_i1026" type="#_x0000_t75" style="width:467.7pt;height:485.85pt">
             <v:imagedata r:id="rId10" o:title="ref"/>
           </v:shape>
         </w:pict>
@@ -3217,9 +3575,8 @@
       <w:pPr>
         <w:pStyle w:val="Titre1"/>
       </w:pPr>
-      <w:bookmarkStart w:id="4" w:name="_Toc147316142"/>
-      <w:r>
-        <w:lastRenderedPageBreak/>
+      <w:bookmarkStart w:id="4" w:name="_Toc147741652"/>
+      <w:r>
         <w:t>Introduction</w:t>
       </w:r>
       <w:bookmarkEnd w:id="4"/>
@@ -3229,7 +3586,7 @@
       <w:pPr>
         <w:pStyle w:val="Titre2"/>
       </w:pPr>
-      <w:bookmarkStart w:id="5" w:name="_Toc147316143"/>
+      <w:bookmarkStart w:id="5" w:name="_Toc147741653"/>
       <w:r>
         <w:t xml:space="preserve">Le projet IOT </w:t>
       </w:r>
@@ -3466,7 +3823,7 @@
       <w:pPr>
         <w:pStyle w:val="Titre2"/>
       </w:pPr>
-      <w:bookmarkStart w:id="6" w:name="_Toc147316144"/>
+      <w:bookmarkStart w:id="6" w:name="_Toc147741654"/>
       <w:r>
         <w:t xml:space="preserve">Le stage en entreprise </w:t>
       </w:r>
@@ -3588,9 +3945,8 @@
       <w:pPr>
         <w:pStyle w:val="Titre1"/>
       </w:pPr>
-      <w:bookmarkStart w:id="7" w:name="_Toc147316145"/>
-      <w:r>
-        <w:lastRenderedPageBreak/>
+      <w:bookmarkStart w:id="7" w:name="_Toc147741655"/>
+      <w:r>
         <w:t>PROJET IOT (Internet des objets)</w:t>
       </w:r>
       <w:bookmarkEnd w:id="7"/>
@@ -3883,7 +4239,6 @@
           <w:sz w:val="22"/>
           <w:szCs w:val="22"/>
         </w:rPr>
-        <w:lastRenderedPageBreak/>
         <w:t>Lorsque nous nous sommes concertés pour déterminer comment le projet allait se dérouler, il est apparu évident</w:t>
       </w:r>
       <w:r>
@@ -4355,7 +4710,6 @@
           <w:sz w:val="22"/>
           <w:szCs w:val="22"/>
         </w:rPr>
-        <w:lastRenderedPageBreak/>
         <w:t>1. Langages de programmation :</w:t>
       </w:r>
       <w:r>
@@ -4891,7 +5245,6 @@
           <w:sz w:val="22"/>
           <w:szCs w:val="22"/>
         </w:rPr>
-        <w:lastRenderedPageBreak/>
         <w:t>2. Architecture MVC (Modèle-Vue-Contrôleur) :</w:t>
       </w:r>
     </w:p>
@@ -5278,7 +5631,6 @@
           <w:sz w:val="22"/>
           <w:szCs w:val="22"/>
         </w:rPr>
-        <w:lastRenderedPageBreak/>
         <w:t>4. Nous avons élaboré plusieurs plans</w:t>
       </w:r>
       <w:r>
@@ -5572,10 +5924,9 @@
           <w:szCs w:val="24"/>
         </w:rPr>
       </w:pPr>
-      <w:bookmarkStart w:id="8" w:name="_Toc147316146"/>
+      <w:bookmarkStart w:id="8" w:name="_Toc147741656"/>
       <w:proofErr w:type="spellStart"/>
       <w:r>
-        <w:lastRenderedPageBreak/>
         <w:t>Scrum</w:t>
       </w:r>
       <w:bookmarkEnd w:id="8"/>
@@ -5959,10 +6310,9 @@
         <w:pStyle w:val="Titre2"/>
         <w:jc w:val="center"/>
       </w:pPr>
-      <w:bookmarkStart w:id="9" w:name="_Toc147316147"/>
+      <w:bookmarkStart w:id="9" w:name="_Toc147741657"/>
       <w:proofErr w:type="spellStart"/>
       <w:r>
-        <w:lastRenderedPageBreak/>
         <w:t>Canva</w:t>
       </w:r>
       <w:bookmarkEnd w:id="9"/>
@@ -6163,9 +6513,8 @@
       <w:pPr>
         <w:pStyle w:val="Titre1"/>
       </w:pPr>
-      <w:bookmarkStart w:id="10" w:name="_Toc147316148"/>
-      <w:r>
-        <w:lastRenderedPageBreak/>
+      <w:bookmarkStart w:id="10" w:name="_Toc147741658"/>
+      <w:r>
         <w:t>LES DÉBUTS DU TRAVAIL D'ÉQUIPE</w:t>
       </w:r>
       <w:bookmarkEnd w:id="10"/>
@@ -6213,7 +6562,7 @@
       <w:pPr>
         <w:pStyle w:val="Titre2"/>
       </w:pPr>
-      <w:bookmarkStart w:id="11" w:name="_Toc147316149"/>
+      <w:bookmarkStart w:id="11" w:name="_Toc147741659"/>
       <w:r>
         <w:t>1.Notion :</w:t>
       </w:r>
@@ -6323,9 +6672,8 @@
       <w:pPr>
         <w:pStyle w:val="Titre2"/>
       </w:pPr>
-      <w:bookmarkStart w:id="12" w:name="_Toc147316150"/>
-      <w:r>
-        <w:lastRenderedPageBreak/>
+      <w:bookmarkStart w:id="12" w:name="_Toc147741660"/>
+      <w:r>
         <w:t>2.Wireframes :</w:t>
       </w:r>
       <w:bookmarkEnd w:id="12"/>
@@ -6545,9 +6893,8 @@
       <w:pPr>
         <w:pStyle w:val="Titre2"/>
       </w:pPr>
-      <w:bookmarkStart w:id="13" w:name="_Toc147316151"/>
-      <w:r>
-        <w:lastRenderedPageBreak/>
+      <w:bookmarkStart w:id="13" w:name="_Toc147741661"/>
+      <w:r>
         <w:t>3. Maquettes :</w:t>
       </w:r>
       <w:bookmarkEnd w:id="13"/>
@@ -6752,9 +7099,8 @@
       <w:pPr>
         <w:pStyle w:val="Titre2"/>
       </w:pPr>
-      <w:bookmarkStart w:id="14" w:name="_Toc147316152"/>
-      <w:r>
-        <w:lastRenderedPageBreak/>
+      <w:bookmarkStart w:id="14" w:name="_Toc147741662"/>
+      <w:r>
         <w:t>4. UML du projet :</w:t>
       </w:r>
       <w:bookmarkEnd w:id="14"/>
@@ -7230,7 +7576,6 @@
           <w:sz w:val="22"/>
           <w:szCs w:val="22"/>
         </w:rPr>
-        <w:lastRenderedPageBreak/>
         <w:t>D</w:t>
       </w:r>
       <w:r>
@@ -7262,7 +7607,7 @@
           <w:b/>
         </w:rPr>
         <w:pict>
-          <v:shape id="_x0000_i1027" type="#_x0000_t75" style="width:370.5pt;height:240.75pt">
+          <v:shape id="_x0000_i1027" type="#_x0000_t75" style="width:370.9pt;height:240.8pt">
             <v:imagedata r:id="rId21" o:title="Application gamelle - Uses Cases"/>
           </v:shape>
         </w:pict>
@@ -7296,7 +7641,7 @@
       </w:pPr>
       <w:r>
         <w:pict>
-          <v:shape id="_x0000_i1028" type="#_x0000_t75" style="width:404.25pt;height:250.5pt">
+          <v:shape id="_x0000_i1028" type="#_x0000_t75" style="width:404.75pt;height:250.5pt">
             <v:imagedata r:id="rId22" o:title="Distribution croquette - sequences"/>
           </v:shape>
         </w:pict>
@@ -7321,7 +7666,6 @@
         <w:rPr>
           <w:b/>
         </w:rPr>
-        <w:lastRenderedPageBreak/>
         <w:t>Diagramme de classe</w:t>
       </w:r>
     </w:p>
@@ -7336,7 +7680,7 @@
           <w:b/>
         </w:rPr>
         <w:pict>
-          <v:shape id="_x0000_i1029" type="#_x0000_t75" style="width:515.25pt;height:222pt">
+          <v:shape id="_x0000_i1029" type="#_x0000_t75" style="width:514.9pt;height:222.05pt">
             <v:imagedata r:id="rId23" o:title="Diagramme de classes API"/>
           </v:shape>
         </w:pict>
@@ -7442,7 +7786,6 @@
           <w:noProof/>
           <w:lang w:eastAsia="fr-FR"/>
         </w:rPr>
-        <w:lastRenderedPageBreak/>
         <w:drawing>
           <wp:inline distT="0" distB="0" distL="0" distR="0" wp14:anchorId="52CEF203" wp14:editId="682740AB">
             <wp:extent cx="6791325" cy="4019550"/>
@@ -7531,7 +7874,7 @@
       <w:pPr>
         <w:pStyle w:val="Titre2"/>
       </w:pPr>
-      <w:bookmarkStart w:id="15" w:name="_Toc147316153"/>
+      <w:bookmarkStart w:id="15" w:name="_Toc147741663"/>
       <w:r>
         <w:t xml:space="preserve">5. </w:t>
       </w:r>
@@ -7609,7 +7952,6 @@
           <w:sz w:val="22"/>
           <w:szCs w:val="22"/>
         </w:rPr>
-        <w:lastRenderedPageBreak/>
         <w:t>Un document "Risque et Criticité" est un outil de gestion de projet qui vise à identifier, évaluer et classer les risques potentiels associés à un projet. Voici une explication détaillée de ce qu'est ce document :</w:t>
       </w:r>
     </w:p>
@@ -7903,7 +8245,6 @@
           <w:sz w:val="32"/>
           <w:szCs w:val="32"/>
         </w:rPr>
-        <w:lastRenderedPageBreak/>
         <w:t>4. Plan d'action:</w:t>
       </w:r>
       <w:r>
@@ -8008,7 +8349,7 @@
       <w:pPr>
         <w:pStyle w:val="Titre1"/>
       </w:pPr>
-      <w:bookmarkStart w:id="16" w:name="_Toc147316154"/>
+      <w:bookmarkStart w:id="16" w:name="_Toc147741664"/>
       <w:r>
         <w:t>Chef de projet</w:t>
       </w:r>
@@ -8133,9 +8474,8 @@
       <w:pPr>
         <w:pStyle w:val="Titre1"/>
       </w:pPr>
-      <w:bookmarkStart w:id="17" w:name="_Toc147316155"/>
-      <w:r>
-        <w:lastRenderedPageBreak/>
+      <w:bookmarkStart w:id="17" w:name="_Toc147741665"/>
+      <w:r>
         <w:t>GitHub</w:t>
       </w:r>
       <w:bookmarkEnd w:id="17"/>
@@ -8607,7 +8947,6 @@
           <w:sz w:val="22"/>
           <w:szCs w:val="22"/>
         </w:rPr>
-        <w:lastRenderedPageBreak/>
         <w:t>- README</w:t>
       </w:r>
       <w:r>
@@ -8737,7 +9076,6 @@
           <w:noProof/>
           <w:lang w:eastAsia="fr-FR"/>
         </w:rPr>
-        <w:lastRenderedPageBreak/>
         <w:drawing>
           <wp:inline distT="0" distB="0" distL="0" distR="0" wp14:anchorId="1DB2912E" wp14:editId="66785991">
             <wp:extent cx="5629275" cy="6696075"/>
@@ -8821,7 +9159,7 @@
           <w:szCs w:val="22"/>
         </w:rPr>
       </w:pPr>
-      <w:bookmarkStart w:id="18" w:name="_Toc147316156"/>
+      <w:bookmarkStart w:id="18" w:name="_Toc147741666"/>
       <w:r>
         <w:rPr>
           <w:rStyle w:val="Titre3Car"/>
@@ -8927,13 +9265,12 @@
           <w:szCs w:val="22"/>
         </w:rPr>
       </w:pPr>
-      <w:bookmarkStart w:id="19" w:name="_Toc147316157"/>
-      <w:r>
-        <w:rPr>
-          <w:sz w:val="22"/>
-          <w:szCs w:val="22"/>
-        </w:rPr>
-        <w:lastRenderedPageBreak/>
+      <w:bookmarkStart w:id="19" w:name="_Toc147741667"/>
+      <w:r>
+        <w:rPr>
+          <w:sz w:val="22"/>
+          <w:szCs w:val="22"/>
+        </w:rPr>
         <w:t>- CI/CD :</w:t>
       </w:r>
       <w:bookmarkEnd w:id="19"/>
@@ -9026,7 +9363,7 @@
           <w:szCs w:val="22"/>
         </w:rPr>
       </w:pPr>
-      <w:bookmarkStart w:id="20" w:name="_Toc147316158"/>
+      <w:bookmarkStart w:id="20" w:name="_Toc147741668"/>
       <w:r>
         <w:rPr>
           <w:rStyle w:val="Titre3Car"/>
@@ -9471,9 +9808,8 @@
       <w:pPr>
         <w:pStyle w:val="Titre1"/>
       </w:pPr>
-      <w:bookmarkStart w:id="21" w:name="_Toc147316159"/>
-      <w:r>
-        <w:lastRenderedPageBreak/>
+      <w:bookmarkStart w:id="21" w:name="_Toc147741669"/>
+      <w:r>
         <w:t xml:space="preserve">Maintien de </w:t>
       </w:r>
       <w:proofErr w:type="spellStart"/>
@@ -10058,9 +10394,8 @@
       <w:pPr>
         <w:pStyle w:val="Titre1"/>
       </w:pPr>
-      <w:bookmarkStart w:id="22" w:name="_Toc147316160"/>
-      <w:r>
-        <w:lastRenderedPageBreak/>
+      <w:bookmarkStart w:id="22" w:name="_Toc147741670"/>
+      <w:r>
         <w:t>Modéliser</w:t>
       </w:r>
       <w:r>
@@ -10311,11 +10646,7 @@
         <w:t xml:space="preserve">" dans toutes les pages, mais l'un s'appelle "Retour" tandis que le même bouton à un autre endroit s’appelle "Accepter". Il s'agit toujours du même bouton, mais </w:t>
       </w:r>
       <w:r>
-        <w:t xml:space="preserve">réutilisé de manière </w:t>
-      </w:r>
-      <w:r>
-        <w:lastRenderedPageBreak/>
-        <w:t>différente. Nous avons appliqué ce principe en respectant ainsi le Green IT imposé par l'école et en automatisant le code (A3, C12, C14)."</w:t>
+        <w:t>réutilisé de manière différente. Nous avons appliqué ce principe en respectant ainsi le Green IT imposé par l'école et en automatisant le code (A3, C12, C14)."</w:t>
       </w:r>
     </w:p>
     <w:p>
@@ -10328,7 +10659,7 @@
         <w:pStyle w:val="Titre2"/>
         <w:jc w:val="center"/>
       </w:pPr>
-      <w:bookmarkStart w:id="23" w:name="_Toc147316161"/>
+      <w:bookmarkStart w:id="23" w:name="_Toc147741671"/>
       <w:r>
         <w:t>Composant Header.js</w:t>
       </w:r>
@@ -10413,10 +10744,9 @@
         <w:pStyle w:val="Titre2"/>
         <w:jc w:val="center"/>
       </w:pPr>
-      <w:bookmarkStart w:id="24" w:name="_Toc147316162"/>
+      <w:bookmarkStart w:id="24" w:name="_Toc147741672"/>
       <w:proofErr w:type="spellStart"/>
       <w:r>
-        <w:lastRenderedPageBreak/>
         <w:t>Header.scss</w:t>
       </w:r>
       <w:bookmarkEnd w:id="24"/>
@@ -10488,10 +10818,11 @@
         <w:pStyle w:val="Titre2"/>
         <w:jc w:val="center"/>
       </w:pPr>
-      <w:r>
-        <w:lastRenderedPageBreak/>
+      <w:bookmarkStart w:id="25" w:name="_Toc147741673"/>
+      <w:r>
         <w:t>Visuels de l’application</w:t>
       </w:r>
+      <w:bookmarkEnd w:id="25"/>
     </w:p>
     <w:p/>
     <w:p>
@@ -10726,11 +11057,11 @@
         <w:pStyle w:val="Titre2"/>
         <w:jc w:val="center"/>
       </w:pPr>
-      <w:bookmarkStart w:id="25" w:name="_Toc147316166"/>
+      <w:bookmarkStart w:id="26" w:name="_Toc147741674"/>
       <w:r>
         <w:t>API</w:t>
       </w:r>
-      <w:bookmarkEnd w:id="25"/>
+      <w:bookmarkEnd w:id="26"/>
     </w:p>
     <w:p>
       <w:pPr>
@@ -11688,10 +12019,12 @@
       <w:pPr>
         <w:pStyle w:val="Titre2"/>
       </w:pPr>
+      <w:bookmarkStart w:id="27" w:name="_Toc147741675"/>
       <w:proofErr w:type="spellStart"/>
       <w:r>
         <w:t>Api.json</w:t>
       </w:r>
+      <w:bookmarkEnd w:id="27"/>
       <w:proofErr w:type="spellEnd"/>
     </w:p>
     <w:p>
@@ -12573,14 +12906,73 @@
           <w:szCs w:val="22"/>
         </w:rPr>
       </w:pPr>
-    </w:p>
-    <w:p>
-      <w:pPr>
-        <w:rPr>
-          <w:sz w:val="22"/>
-          <w:szCs w:val="22"/>
-        </w:rPr>
-      </w:pPr>
+      <w:r>
+        <w:rPr>
+          <w:sz w:val="22"/>
+          <w:szCs w:val="22"/>
+        </w:rPr>
+        <w:t xml:space="preserve">Le </w:t>
+      </w:r>
+      <w:r>
+        <w:rPr>
+          <w:b/>
+          <w:sz w:val="22"/>
+          <w:szCs w:val="22"/>
+        </w:rPr>
+        <w:t>JSON (JavaScript Object Notation)</w:t>
+      </w:r>
+      <w:r>
+        <w:rPr>
+          <w:sz w:val="22"/>
+          <w:szCs w:val="22"/>
+        </w:rPr>
+        <w:t xml:space="preserve"> est un format de données léger utilisé pour structurer et échanger des données entre applications. Il est facile à lire pour les humains et à analyser pour les machines, ce qui en fait un choix populaire pour la communication de données sur le web.</w:t>
+      </w:r>
+    </w:p>
+    <w:p>
+      <w:pPr>
+        <w:rPr>
+          <w:sz w:val="22"/>
+          <w:szCs w:val="22"/>
+        </w:rPr>
+      </w:pPr>
+      <w:r>
+        <w:rPr>
+          <w:sz w:val="22"/>
+          <w:szCs w:val="22"/>
+        </w:rPr>
+        <w:t xml:space="preserve">Donc notre </w:t>
+      </w:r>
+      <w:r>
+        <w:rPr>
+          <w:b/>
+          <w:sz w:val="22"/>
+          <w:szCs w:val="22"/>
+        </w:rPr>
+        <w:t>API</w:t>
+      </w:r>
+      <w:r>
+        <w:rPr>
+          <w:sz w:val="22"/>
+          <w:szCs w:val="22"/>
+        </w:rPr>
+        <w:t xml:space="preserve"> utilise le format </w:t>
+      </w:r>
+      <w:r>
+        <w:rPr>
+          <w:b/>
+          <w:sz w:val="22"/>
+          <w:szCs w:val="22"/>
+        </w:rPr>
+        <w:t>JSON</w:t>
+      </w:r>
+      <w:r>
+        <w:rPr>
+          <w:sz w:val="22"/>
+          <w:szCs w:val="22"/>
+        </w:rPr>
+        <w:t>.</w:t>
+      </w:r>
     </w:p>
     <w:p>
       <w:pPr>
@@ -12785,6 +13177,13 @@
           <w:sz w:val="22"/>
           <w:szCs w:val="22"/>
         </w:rPr>
+        <w:t xml:space="preserve">Il nous fallait donc simuler notre API puis la tester. </w:t>
+      </w:r>
+      <w:r>
+        <w:rPr>
+          <w:sz w:val="22"/>
+          <w:szCs w:val="22"/>
+        </w:rPr>
         <w:t>Mais un jour, un mardi matin (pour être précis),</w:t>
       </w:r>
       <w:r>
@@ -12799,7 +13198,28 @@
           <w:sz w:val="22"/>
           <w:szCs w:val="22"/>
         </w:rPr>
-        <w:t>tout fut chamboulé.</w:t>
+        <w:t>nos objectifs de la semaine furent</w:t>
+      </w:r>
+      <w:r>
+        <w:rPr>
+          <w:sz w:val="22"/>
+          <w:szCs w:val="22"/>
+        </w:rPr>
+        <w:t xml:space="preserve"> </w:t>
+      </w:r>
+      <w:r>
+        <w:rPr>
+          <w:sz w:val="22"/>
+          <w:szCs w:val="22"/>
+        </w:rPr>
+        <w:t>chamboulés</w:t>
+      </w:r>
+      <w:r>
+        <w:rPr>
+          <w:sz w:val="22"/>
+          <w:szCs w:val="22"/>
+        </w:rPr>
+        <w:t>.</w:t>
       </w:r>
     </w:p>
     <w:p/>
@@ -12808,11 +13228,11 @@
         <w:pStyle w:val="Titre2"/>
         <w:jc w:val="center"/>
       </w:pPr>
-      <w:bookmarkStart w:id="26" w:name="_Toc147316163"/>
+      <w:bookmarkStart w:id="28" w:name="_Toc147741676"/>
       <w:r>
         <w:t>Imprévu</w:t>
       </w:r>
-      <w:bookmarkEnd w:id="26"/>
+      <w:bookmarkEnd w:id="28"/>
     </w:p>
     <w:p/>
     <w:p>
@@ -12890,6 +13310,41 @@
           <w:szCs w:val="22"/>
         </w:rPr>
       </w:pPr>
+      <w:r>
+        <w:rPr>
+          <w:sz w:val="22"/>
+          <w:szCs w:val="22"/>
+        </w:rPr>
+        <w:t>Il nous a donc fallu reporter l’avance de notre API pour nous consacrer à plein temps à cette présentation</w:t>
+      </w:r>
+      <w:r>
+        <w:rPr>
+          <w:sz w:val="22"/>
+          <w:szCs w:val="22"/>
+        </w:rPr>
+        <w:t xml:space="preserve"> </w:t>
+      </w:r>
+      <w:r>
+        <w:rPr>
+          <w:sz w:val="22"/>
+          <w:szCs w:val="22"/>
+        </w:rPr>
+        <w:t>c</w:t>
+      </w:r>
+      <w:r>
+        <w:rPr>
+          <w:sz w:val="22"/>
+          <w:szCs w:val="22"/>
+        </w:rPr>
+        <w:t>ar il faut le savoir, la date limite pour la présentation</w:t>
+      </w:r>
+      <w:r>
+        <w:rPr>
+          <w:sz w:val="22"/>
+          <w:szCs w:val="22"/>
+        </w:rPr>
+        <w:t xml:space="preserve"> était de seulement deux jours.</w:t>
+      </w:r>
     </w:p>
     <w:p>
       <w:pPr>
@@ -12991,21 +13446,6 @@
           <w:szCs w:val="22"/>
         </w:rPr>
         <w:t>.</w:t>
-      </w:r>
-    </w:p>
-    <w:p>
-      <w:pPr>
-        <w:rPr>
-          <w:sz w:val="22"/>
-          <w:szCs w:val="22"/>
-        </w:rPr>
-      </w:pPr>
-      <w:r>
-        <w:rPr>
-          <w:sz w:val="22"/>
-          <w:szCs w:val="22"/>
-        </w:rPr>
-        <w:t>Car il faut le savoir, la date limite pour la présentation était de seulement deux jours.</w:t>
       </w:r>
     </w:p>
     <w:p>
@@ -13067,9 +13507,11 @@
         <w:pStyle w:val="Titre2"/>
         <w:jc w:val="center"/>
       </w:pPr>
+      <w:bookmarkStart w:id="29" w:name="_Toc147741677"/>
       <w:r>
         <w:t>Etude de marché</w:t>
       </w:r>
+      <w:bookmarkEnd w:id="29"/>
     </w:p>
     <w:p/>
     <w:p>
@@ -13333,12 +13775,11 @@
       <w:pPr>
         <w:pStyle w:val="Titre1"/>
       </w:pPr>
-      <w:bookmarkStart w:id="27" w:name="_Toc147316164"/>
-      <w:r>
-        <w:lastRenderedPageBreak/>
+      <w:bookmarkStart w:id="30" w:name="_Toc147741678"/>
+      <w:r>
         <w:t>Présentation</w:t>
       </w:r>
-      <w:bookmarkEnd w:id="27"/>
+      <w:bookmarkEnd w:id="30"/>
     </w:p>
     <w:p>
       <w:pPr>
@@ -13963,7 +14404,6 @@
           <w:szCs w:val="22"/>
           <w:lang w:eastAsia="fr-FR"/>
         </w:rPr>
-        <w:lastRenderedPageBreak/>
         <w:t>10</w:t>
       </w:r>
       <w:r>
@@ -14962,7 +15402,14 @@
           <w:sz w:val="22"/>
           <w:szCs w:val="22"/>
         </w:rPr>
-        <w:t xml:space="preserve"> la suite de notre Notion</w:t>
+        <w:t xml:space="preserve"> la suite de notre </w:t>
+      </w:r>
+      <w:r>
+        <w:rPr>
+          <w:sz w:val="22"/>
+          <w:szCs w:val="22"/>
+        </w:rPr>
+        <w:t>périple</w:t>
       </w:r>
       <w:r>
         <w:rPr>
@@ -14984,7 +15431,23 @@
           <w:sz w:val="22"/>
           <w:szCs w:val="22"/>
         </w:rPr>
-        <w:t>Dans mon cas, cela signifiait :</w:t>
+        <w:t xml:space="preserve">Au cours des jours qui suivirent l’annonce de notre présentation </w:t>
+      </w:r>
+      <w:bookmarkStart w:id="31" w:name="_GoBack"/>
+      <w:bookmarkEnd w:id="31"/>
+      <w:r>
+        <w:rPr>
+          <w:sz w:val="22"/>
+          <w:szCs w:val="22"/>
+        </w:rPr>
+        <w:t>et après concertation avec l’équipe, il fallait impérativement que je finisse un travail avant de reprendre l’API</w:t>
+      </w:r>
+      <w:r>
+        <w:rPr>
+          <w:sz w:val="22"/>
+          <w:szCs w:val="22"/>
+        </w:rPr>
+        <w:t> :</w:t>
       </w:r>
       <w:r>
         <w:rPr>
@@ -15014,15 +15477,14 @@
       <w:pPr>
         <w:pStyle w:val="Titre2"/>
       </w:pPr>
-      <w:bookmarkStart w:id="28" w:name="_Toc147316165"/>
-      <w:r>
-        <w:lastRenderedPageBreak/>
+      <w:bookmarkStart w:id="32" w:name="_Toc147741679"/>
+      <w:r>
         <w:t>NotificationButton.</w:t>
       </w:r>
       <w:r>
         <w:t>js</w:t>
       </w:r>
-      <w:bookmarkEnd w:id="28"/>
+      <w:bookmarkEnd w:id="32"/>
     </w:p>
     <w:p/>
     <w:p>
@@ -15095,7 +15557,6 @@
           <w:sz w:val="22"/>
           <w:szCs w:val="22"/>
         </w:rPr>
-        <w:lastRenderedPageBreak/>
         <w:t>Nous nous sommes rendu</w:t>
       </w:r>
       <w:r>
@@ -15181,14 +15642,6 @@
           <w:szCs w:val="22"/>
         </w:rPr>
       </w:pPr>
-    </w:p>
-    <w:p>
-      <w:pPr>
-        <w:rPr>
-          <w:sz w:val="22"/>
-          <w:szCs w:val="22"/>
-        </w:rPr>
-      </w:pPr>
       <w:r>
         <w:rPr>
           <w:sz w:val="22"/>
@@ -15201,6 +15654,13 @@
           <w:sz w:val="22"/>
           <w:szCs w:val="22"/>
         </w:rPr>
+        <w:t xml:space="preserve"> j’ai attaqué</w:t>
+      </w:r>
+      <w:r>
+        <w:rPr>
+          <w:sz w:val="22"/>
+          <w:szCs w:val="22"/>
+        </w:rPr>
         <w:t xml:space="preserve"> les pages de connexions, </w:t>
       </w:r>
       <w:r>
@@ -15241,20 +15701,125 @@
           <w:szCs w:val="22"/>
         </w:rPr>
       </w:pPr>
-    </w:p>
-    <w:p>
-      <w:pPr>
-        <w:rPr>
-          <w:sz w:val="22"/>
-          <w:szCs w:val="22"/>
-        </w:rPr>
-      </w:pPr>
-      <w:r>
-        <w:rPr>
-          <w:sz w:val="22"/>
-          <w:szCs w:val="22"/>
-        </w:rPr>
-        <w:t xml:space="preserve">Il nous a fallu ensuite simuler une </w:t>
+      <w:r>
+        <w:rPr>
+          <w:sz w:val="22"/>
+          <w:szCs w:val="22"/>
+        </w:rPr>
+        <w:t xml:space="preserve">Mais qui dit « formulaire » dit « champ à remplir par l’utilisateur » et donc, données à sauvegarder </w:t>
+      </w:r>
+      <w:r>
+        <w:rPr>
+          <w:sz w:val="22"/>
+          <w:szCs w:val="22"/>
+        </w:rPr>
+        <w:t>(notamment le mail et</w:t>
+      </w:r>
+      <w:r>
+        <w:rPr>
+          <w:sz w:val="22"/>
+          <w:szCs w:val="22"/>
+        </w:rPr>
+        <w:t xml:space="preserve"> le mot de passe</w:t>
+      </w:r>
+      <w:r>
+        <w:rPr>
+          <w:sz w:val="22"/>
+          <w:szCs w:val="22"/>
+        </w:rPr>
+        <w:t>).</w:t>
+      </w:r>
+    </w:p>
+    <w:p>
+      <w:pPr>
+        <w:rPr>
+          <w:sz w:val="22"/>
+          <w:szCs w:val="22"/>
+        </w:rPr>
+      </w:pPr>
+      <w:r>
+        <w:rPr>
+          <w:sz w:val="22"/>
+          <w:szCs w:val="22"/>
+        </w:rPr>
+        <w:t>Il nous a donc</w:t>
+      </w:r>
+      <w:r>
+        <w:rPr>
+          <w:sz w:val="22"/>
+          <w:szCs w:val="22"/>
+        </w:rPr>
+        <w:t xml:space="preserve"> fallu </w:t>
+      </w:r>
+      <w:r>
+        <w:rPr>
+          <w:sz w:val="22"/>
+          <w:szCs w:val="22"/>
+        </w:rPr>
+        <w:t>simuler un échange</w:t>
+      </w:r>
+      <w:r>
+        <w:rPr>
+          <w:sz w:val="22"/>
+          <w:szCs w:val="22"/>
+        </w:rPr>
+        <w:t xml:space="preserve"> </w:t>
+      </w:r>
+      <w:r>
+        <w:rPr>
+          <w:sz w:val="22"/>
+          <w:szCs w:val="22"/>
+        </w:rPr>
+        <w:t>« </w:t>
+      </w:r>
+      <w:r>
+        <w:rPr>
+          <w:sz w:val="22"/>
+          <w:szCs w:val="22"/>
+        </w:rPr>
+        <w:t>requête</w:t>
+      </w:r>
+      <w:r>
+        <w:rPr>
+          <w:sz w:val="22"/>
+          <w:szCs w:val="22"/>
+        </w:rPr>
+        <w:t>/</w:t>
+      </w:r>
+      <w:r>
+        <w:rPr>
+          <w:sz w:val="22"/>
+          <w:szCs w:val="22"/>
+        </w:rPr>
+        <w:t>réponse</w:t>
+      </w:r>
+      <w:r>
+        <w:rPr>
+          <w:sz w:val="22"/>
+          <w:szCs w:val="22"/>
+        </w:rPr>
+        <w:t> »</w:t>
+      </w:r>
+      <w:r>
+        <w:rPr>
+          <w:sz w:val="22"/>
+          <w:szCs w:val="22"/>
+        </w:rPr>
+        <w:t xml:space="preserve"> entre le front, l’api et le back, c’est </w:t>
+      </w:r>
+      <w:r>
+        <w:rPr>
+          <w:sz w:val="22"/>
+          <w:szCs w:val="22"/>
+        </w:rPr>
+        <w:t>là</w:t>
+      </w:r>
+      <w:r>
+        <w:rPr>
+          <w:sz w:val="22"/>
+          <w:szCs w:val="22"/>
+        </w:rPr>
+        <w:t xml:space="preserve"> qu’arrive </w:t>
       </w:r>
       <w:proofErr w:type="spellStart"/>
       <w:r>
@@ -15262,7 +15827,7 @@
           <w:sz w:val="22"/>
           <w:szCs w:val="22"/>
         </w:rPr>
-        <w:t>requete</w:t>
+        <w:t>Postman</w:t>
       </w:r>
       <w:proofErr w:type="spellEnd"/>
       <w:r>
@@ -15270,7 +15835,7 @@
           <w:sz w:val="22"/>
           <w:szCs w:val="22"/>
         </w:rPr>
-        <w:t xml:space="preserve"> réponse entre le front, l’api et le back, c’est </w:t>
+        <w:t xml:space="preserve"> et </w:t>
       </w:r>
       <w:proofErr w:type="spellStart"/>
       <w:r>
@@ -15278,7 +15843,7 @@
           <w:sz w:val="22"/>
           <w:szCs w:val="22"/>
         </w:rPr>
-        <w:t>la</w:t>
+        <w:t>Mockoon</w:t>
       </w:r>
       <w:proofErr w:type="spellEnd"/>
       <w:r>
@@ -15286,33 +15851,8 @@
           <w:sz w:val="22"/>
           <w:szCs w:val="22"/>
         </w:rPr>
-        <w:t xml:space="preserve"> qu’arrive </w:t>
-      </w:r>
-      <w:proofErr w:type="spellStart"/>
-      <w:r>
-        <w:rPr>
-          <w:sz w:val="22"/>
-          <w:szCs w:val="22"/>
-        </w:rPr>
-        <w:t>Postman</w:t>
-      </w:r>
-      <w:proofErr w:type="spellEnd"/>
-      <w:r>
-        <w:rPr>
-          <w:sz w:val="22"/>
-          <w:szCs w:val="22"/>
-        </w:rPr>
-        <w:t xml:space="preserve"> et </w:t>
-      </w:r>
-      <w:proofErr w:type="spellStart"/>
-      <w:r>
-        <w:rPr>
-          <w:sz w:val="22"/>
-          <w:szCs w:val="22"/>
-        </w:rPr>
-        <w:t>Mockoon</w:t>
-      </w:r>
-      <w:proofErr w:type="spellEnd"/>
+        <w:t>.</w:t>
+      </w:r>
     </w:p>
     <w:p>
       <w:pPr>
@@ -15332,12 +15872,283 @@
           <w:lang w:eastAsia="fr-FR"/>
         </w:rPr>
       </w:pPr>
+      <w:bookmarkStart w:id="33" w:name="_Toc147741680"/>
       <w:r>
         <w:rPr>
           <w:noProof/>
           <w:lang w:eastAsia="fr-FR"/>
         </w:rPr>
         <w:t>Mockoon</w:t>
+      </w:r>
+      <w:bookmarkEnd w:id="33"/>
+    </w:p>
+    <w:p>
+      <w:pPr>
+        <w:rPr>
+          <w:lang w:eastAsia="fr-FR"/>
+        </w:rPr>
+      </w:pPr>
+    </w:p>
+    <w:p>
+      <w:pPr>
+        <w:rPr>
+          <w:sz w:val="22"/>
+          <w:szCs w:val="22"/>
+          <w:lang w:eastAsia="fr-FR"/>
+        </w:rPr>
+      </w:pPr>
+      <w:proofErr w:type="spellStart"/>
+      <w:r>
+        <w:rPr>
+          <w:b/>
+          <w:sz w:val="22"/>
+          <w:szCs w:val="22"/>
+          <w:lang w:eastAsia="fr-FR"/>
+        </w:rPr>
+        <w:t>Mockoon</w:t>
+      </w:r>
+      <w:proofErr w:type="spellEnd"/>
+      <w:r>
+        <w:rPr>
+          <w:sz w:val="22"/>
+          <w:szCs w:val="22"/>
+          <w:lang w:eastAsia="fr-FR"/>
+        </w:rPr>
+        <w:t xml:space="preserve"> est un outil qui vous permet de créer des serveurs </w:t>
+      </w:r>
+      <w:r>
+        <w:rPr>
+          <w:b/>
+          <w:sz w:val="22"/>
+          <w:szCs w:val="22"/>
+          <w:lang w:eastAsia="fr-FR"/>
+        </w:rPr>
+        <w:t>simulés</w:t>
+      </w:r>
+      <w:r>
+        <w:rPr>
+          <w:sz w:val="22"/>
+          <w:szCs w:val="22"/>
+          <w:lang w:eastAsia="fr-FR"/>
+        </w:rPr>
+        <w:t xml:space="preserve"> (</w:t>
+      </w:r>
+      <w:proofErr w:type="spellStart"/>
+      <w:r>
+        <w:rPr>
+          <w:sz w:val="22"/>
+          <w:szCs w:val="22"/>
+          <w:lang w:eastAsia="fr-FR"/>
+        </w:rPr>
+        <w:t>mocks</w:t>
+      </w:r>
+      <w:proofErr w:type="spellEnd"/>
+      <w:r>
+        <w:rPr>
+          <w:sz w:val="22"/>
+          <w:szCs w:val="22"/>
+          <w:lang w:eastAsia="fr-FR"/>
+        </w:rPr>
+        <w:t>) pour simuler le comportement d'une API. Il est principalement utilisé pour tester des clients d'API lorsque le serveur réel n'est pas encore disponible.</w:t>
+      </w:r>
+      <w:r>
+        <w:rPr>
+          <w:sz w:val="22"/>
+          <w:szCs w:val="22"/>
+          <w:lang w:eastAsia="fr-FR"/>
+        </w:rPr>
+        <w:t xml:space="preserve"> On va l’utiliser pour optimiser la création de notre API et, au passage, apprendre cet outil.</w:t>
+      </w:r>
+    </w:p>
+    <w:p>
+      <w:pPr>
+        <w:rPr>
+          <w:sz w:val="22"/>
+          <w:szCs w:val="22"/>
+          <w:lang w:eastAsia="fr-FR"/>
+        </w:rPr>
+      </w:pPr>
+      <w:r>
+        <w:rPr>
+          <w:bCs/>
+          <w:sz w:val="22"/>
+          <w:szCs w:val="22"/>
+          <w:lang w:eastAsia="fr-FR"/>
+        </w:rPr>
+        <w:t xml:space="preserve">Principaux avantages de </w:t>
+      </w:r>
+      <w:proofErr w:type="spellStart"/>
+      <w:r>
+        <w:rPr>
+          <w:bCs/>
+          <w:sz w:val="22"/>
+          <w:szCs w:val="22"/>
+          <w:lang w:eastAsia="fr-FR"/>
+        </w:rPr>
+        <w:t>Mockoon</w:t>
+      </w:r>
+      <w:proofErr w:type="spellEnd"/>
+      <w:r>
+        <w:rPr>
+          <w:sz w:val="22"/>
+          <w:szCs w:val="22"/>
+          <w:lang w:eastAsia="fr-FR"/>
+        </w:rPr>
+        <w:t xml:space="preserve"> :</w:t>
+      </w:r>
+    </w:p>
+    <w:p>
+      <w:pPr>
+        <w:rPr>
+          <w:sz w:val="22"/>
+          <w:szCs w:val="22"/>
+          <w:lang w:eastAsia="fr-FR"/>
+        </w:rPr>
+      </w:pPr>
+      <w:r>
+        <w:rPr>
+          <w:b/>
+          <w:bCs/>
+          <w:sz w:val="22"/>
+          <w:szCs w:val="22"/>
+          <w:lang w:eastAsia="fr-FR"/>
+        </w:rPr>
+        <w:t xml:space="preserve">Création de </w:t>
+      </w:r>
+      <w:proofErr w:type="spellStart"/>
+      <w:r>
+        <w:rPr>
+          <w:b/>
+          <w:bCs/>
+          <w:sz w:val="22"/>
+          <w:szCs w:val="22"/>
+          <w:lang w:eastAsia="fr-FR"/>
+        </w:rPr>
+        <w:t>mocks</w:t>
+      </w:r>
+      <w:proofErr w:type="spellEnd"/>
+      <w:r>
+        <w:rPr>
+          <w:b/>
+          <w:bCs/>
+          <w:sz w:val="22"/>
+          <w:szCs w:val="22"/>
+          <w:lang w:eastAsia="fr-FR"/>
+        </w:rPr>
+        <w:t xml:space="preserve"> d'API</w:t>
+      </w:r>
+      <w:r>
+        <w:rPr>
+          <w:sz w:val="22"/>
+          <w:szCs w:val="22"/>
+          <w:lang w:eastAsia="fr-FR"/>
+        </w:rPr>
+        <w:t xml:space="preserve"> : </w:t>
+      </w:r>
+      <w:proofErr w:type="spellStart"/>
+      <w:r>
+        <w:rPr>
+          <w:sz w:val="22"/>
+          <w:szCs w:val="22"/>
+          <w:lang w:eastAsia="fr-FR"/>
+        </w:rPr>
+        <w:t>Mockoon</w:t>
+      </w:r>
+      <w:proofErr w:type="spellEnd"/>
+      <w:r>
+        <w:rPr>
+          <w:sz w:val="22"/>
+          <w:szCs w:val="22"/>
+          <w:lang w:eastAsia="fr-FR"/>
+        </w:rPr>
+        <w:t xml:space="preserve"> vous permet de créer des points de terminaison (</w:t>
+      </w:r>
+      <w:proofErr w:type="spellStart"/>
+      <w:r>
+        <w:rPr>
+          <w:sz w:val="22"/>
+          <w:szCs w:val="22"/>
+          <w:lang w:eastAsia="fr-FR"/>
+        </w:rPr>
+        <w:t>endpoints</w:t>
+      </w:r>
+      <w:proofErr w:type="spellEnd"/>
+      <w:r>
+        <w:rPr>
+          <w:sz w:val="22"/>
+          <w:szCs w:val="22"/>
+          <w:lang w:eastAsia="fr-FR"/>
+        </w:rPr>
+        <w:t xml:space="preserve">) simulés avec des réponses préconfigurées. </w:t>
+      </w:r>
+      <w:r>
+        <w:rPr>
+          <w:sz w:val="22"/>
+          <w:szCs w:val="22"/>
+          <w:lang w:eastAsia="fr-FR"/>
+        </w:rPr>
+        <w:t xml:space="preserve">Si vous voulez paramétrer votre API de différentes manières, vous pouvez le tester grâce a </w:t>
+      </w:r>
+      <w:proofErr w:type="spellStart"/>
+      <w:r>
+        <w:rPr>
+          <w:sz w:val="22"/>
+          <w:szCs w:val="22"/>
+          <w:lang w:eastAsia="fr-FR"/>
+        </w:rPr>
+        <w:t>mockoon</w:t>
+      </w:r>
+      <w:proofErr w:type="spellEnd"/>
+      <w:r>
+        <w:rPr>
+          <w:sz w:val="22"/>
+          <w:szCs w:val="22"/>
+          <w:lang w:eastAsia="fr-FR"/>
+        </w:rPr>
+        <w:t>.</w:t>
+      </w:r>
+    </w:p>
+    <w:p>
+      <w:pPr>
+        <w:rPr>
+          <w:sz w:val="22"/>
+          <w:szCs w:val="22"/>
+          <w:lang w:eastAsia="fr-FR"/>
+        </w:rPr>
+      </w:pPr>
+      <w:r>
+        <w:rPr>
+          <w:b/>
+          <w:bCs/>
+          <w:sz w:val="22"/>
+          <w:szCs w:val="22"/>
+          <w:lang w:eastAsia="fr-FR"/>
+        </w:rPr>
+        <w:t>Simulation de scénarios</w:t>
+      </w:r>
+      <w:r>
+        <w:rPr>
+          <w:sz w:val="22"/>
+          <w:szCs w:val="22"/>
+          <w:lang w:eastAsia="fr-FR"/>
+        </w:rPr>
+        <w:t xml:space="preserve"> : Vous pouvez simuler différents scénarios en configurant des routes et des réponses différentes pour chaque route. Cela vous permet de tester comment votre application</w:t>
+      </w:r>
+      <w:r>
+        <w:rPr>
+          <w:sz w:val="22"/>
+          <w:szCs w:val="22"/>
+          <w:lang w:eastAsia="fr-FR"/>
+        </w:rPr>
+        <w:t xml:space="preserve"> va réagir aux</w:t>
+      </w:r>
+      <w:r>
+        <w:rPr>
+          <w:sz w:val="22"/>
+          <w:szCs w:val="22"/>
+          <w:lang w:eastAsia="fr-FR"/>
+        </w:rPr>
+        <w:t xml:space="preserve"> diverses réponses d'API.</w:t>
       </w:r>
     </w:p>
     <w:p>
@@ -15362,6 +16173,459 @@
         </w:rPr>
         <w:drawing>
           <wp:inline distT="0" distB="0" distL="0" distR="0">
+            <wp:extent cx="6208395" cy="3526790"/>
+            <wp:effectExtent l="0" t="0" r="1905" b="0"/>
+            <wp:docPr id="30" name="Image 30" descr="C:\Users\delarream\AppData\Local\Microsoft\Windows\INetCache\Content.Word\mockoon.png"/>
+            <wp:cNvGraphicFramePr>
+              <a:graphicFrameLocks xmlns:a="http://schemas.openxmlformats.org/drawingml/2006/main" noChangeAspect="1"/>
+            </wp:cNvGraphicFramePr>
+            <a:graphic xmlns:a="http://schemas.openxmlformats.org/drawingml/2006/main">
+              <a:graphicData uri="http://schemas.openxmlformats.org/drawingml/2006/picture">
+                <pic:pic xmlns:pic="http://schemas.openxmlformats.org/drawingml/2006/picture">
+                  <pic:nvPicPr>
+                    <pic:cNvPr id="0" name="Picture 8" descr="C:\Users\delarream\AppData\Local\Microsoft\Windows\INetCache\Content.Word\mockoon.png"/>
+                    <pic:cNvPicPr>
+                      <a:picLocks noChangeAspect="1" noChangeArrowheads="1"/>
+                    </pic:cNvPicPr>
+                  </pic:nvPicPr>
+                  <pic:blipFill>
+                    <a:blip r:embed="rId40">
+                      <a:extLst>
+                        <a:ext uri="{28A0092B-C50C-407E-A947-70E740481C1C}">
+                          <a14:useLocalDpi xmlns:a14="http://schemas.microsoft.com/office/drawing/2010/main" val="0"/>
+                        </a:ext>
+                      </a:extLst>
+                    </a:blip>
+                    <a:srcRect/>
+                    <a:stretch>
+                      <a:fillRect/>
+                    </a:stretch>
+                  </pic:blipFill>
+                  <pic:spPr bwMode="auto">
+                    <a:xfrm>
+                      <a:off x="0" y="0"/>
+                      <a:ext cx="6208395" cy="3526790"/>
+                    </a:xfrm>
+                    <a:prstGeom prst="rect">
+                      <a:avLst/>
+                    </a:prstGeom>
+                    <a:noFill/>
+                    <a:ln>
+                      <a:noFill/>
+                    </a:ln>
+                  </pic:spPr>
+                </pic:pic>
+              </a:graphicData>
+            </a:graphic>
+          </wp:inline>
+        </w:drawing>
+      </w:r>
+    </w:p>
+    <w:p>
+      <w:pPr>
+        <w:rPr>
+          <w:sz w:val="22"/>
+          <w:szCs w:val="22"/>
+        </w:rPr>
+      </w:pPr>
+      <w:r>
+        <w:rPr>
+          <w:sz w:val="22"/>
+          <w:szCs w:val="22"/>
+        </w:rPr>
+        <w:t>Ici, nous envoyons les données de base de création d’un nouveau compte utilisateur.</w:t>
+      </w:r>
+    </w:p>
+    <w:p>
+      <w:pPr>
+        <w:rPr>
+          <w:sz w:val="22"/>
+          <w:szCs w:val="22"/>
+        </w:rPr>
+      </w:pPr>
+      <w:r>
+        <w:rPr>
+          <w:sz w:val="22"/>
+          <w:szCs w:val="22"/>
+        </w:rPr>
+        <w:t>J’ai donc commencé par :</w:t>
+      </w:r>
+    </w:p>
+    <w:p>
+      <w:pPr>
+        <w:pStyle w:val="Paragraphedeliste"/>
+        <w:numPr>
+          <w:ilvl w:val="0"/>
+          <w:numId w:val="2"/>
+        </w:numPr>
+        <w:rPr>
+          <w:sz w:val="22"/>
+          <w:szCs w:val="22"/>
+        </w:rPr>
+      </w:pPr>
+      <w:r>
+        <w:rPr>
+          <w:sz w:val="22"/>
+          <w:szCs w:val="22"/>
+        </w:rPr>
+        <w:t xml:space="preserve">Un « </w:t>
+      </w:r>
+      <w:proofErr w:type="spellStart"/>
+      <w:r>
+        <w:rPr>
+          <w:sz w:val="22"/>
+          <w:szCs w:val="22"/>
+        </w:rPr>
+        <w:t>userId</w:t>
+      </w:r>
+      <w:proofErr w:type="spellEnd"/>
+      <w:r>
+        <w:rPr>
+          <w:sz w:val="22"/>
+          <w:szCs w:val="22"/>
+        </w:rPr>
+        <w:t xml:space="preserve"> » qui sera </w:t>
+      </w:r>
+      <w:r>
+        <w:rPr>
+          <w:sz w:val="22"/>
+          <w:szCs w:val="22"/>
+        </w:rPr>
+        <w:t>unique pour chaque utilisateur</w:t>
+      </w:r>
+    </w:p>
+    <w:p>
+      <w:pPr>
+        <w:pStyle w:val="Paragraphedeliste"/>
+        <w:numPr>
+          <w:ilvl w:val="0"/>
+          <w:numId w:val="2"/>
+        </w:numPr>
+        <w:rPr>
+          <w:sz w:val="22"/>
+          <w:szCs w:val="22"/>
+        </w:rPr>
+      </w:pPr>
+      <w:r>
+        <w:rPr>
+          <w:sz w:val="22"/>
+          <w:szCs w:val="22"/>
+        </w:rPr>
+        <w:t>Un N</w:t>
+      </w:r>
+      <w:r>
+        <w:rPr>
+          <w:sz w:val="22"/>
+          <w:szCs w:val="22"/>
+        </w:rPr>
+        <w:t xml:space="preserve">om </w:t>
+      </w:r>
+      <w:r>
+        <w:rPr>
+          <w:sz w:val="22"/>
+          <w:szCs w:val="22"/>
+        </w:rPr>
+        <w:t xml:space="preserve"> </w:t>
+      </w:r>
+    </w:p>
+    <w:p>
+      <w:pPr>
+        <w:pStyle w:val="Paragraphedeliste"/>
+        <w:numPr>
+          <w:ilvl w:val="0"/>
+          <w:numId w:val="2"/>
+        </w:numPr>
+        <w:rPr>
+          <w:sz w:val="22"/>
+          <w:szCs w:val="22"/>
+        </w:rPr>
+      </w:pPr>
+      <w:r>
+        <w:rPr>
+          <w:sz w:val="22"/>
+          <w:szCs w:val="22"/>
+        </w:rPr>
+        <w:t xml:space="preserve">Un </w:t>
+      </w:r>
+      <w:r>
+        <w:rPr>
+          <w:sz w:val="22"/>
+          <w:szCs w:val="22"/>
+        </w:rPr>
+        <w:t>P</w:t>
+      </w:r>
+      <w:r>
+        <w:rPr>
+          <w:sz w:val="22"/>
+          <w:szCs w:val="22"/>
+        </w:rPr>
+        <w:t>rénom</w:t>
+      </w:r>
+    </w:p>
+    <w:p>
+      <w:pPr>
+        <w:pStyle w:val="Paragraphedeliste"/>
+        <w:numPr>
+          <w:ilvl w:val="0"/>
+          <w:numId w:val="2"/>
+        </w:numPr>
+        <w:rPr>
+          <w:sz w:val="22"/>
+          <w:szCs w:val="22"/>
+        </w:rPr>
+      </w:pPr>
+      <w:r>
+        <w:rPr>
+          <w:sz w:val="22"/>
+          <w:szCs w:val="22"/>
+        </w:rPr>
+        <w:t>Le champ « </w:t>
+      </w:r>
+      <w:proofErr w:type="spellStart"/>
+      <w:r>
+        <w:rPr>
+          <w:sz w:val="22"/>
+          <w:szCs w:val="22"/>
+        </w:rPr>
+        <w:t>friends</w:t>
+      </w:r>
+      <w:proofErr w:type="spellEnd"/>
+      <w:r>
+        <w:rPr>
+          <w:sz w:val="22"/>
+          <w:szCs w:val="22"/>
+        </w:rPr>
+        <w:t> » sera le champ de l’animal (ou des animaux) et un identifiant a l’intérieur qui sera lui aussi unique.</w:t>
+      </w:r>
+    </w:p>
+    <w:p>
+      <w:pPr>
+        <w:rPr>
+          <w:sz w:val="22"/>
+          <w:szCs w:val="22"/>
+        </w:rPr>
+      </w:pPr>
+      <w:r>
+        <w:rPr>
+          <w:sz w:val="22"/>
+          <w:szCs w:val="22"/>
+        </w:rPr>
+        <w:t>Ce sont donc les premières données que je voula</w:t>
+      </w:r>
+      <w:r>
+        <w:rPr>
+          <w:sz w:val="22"/>
+          <w:szCs w:val="22"/>
+        </w:rPr>
+        <w:t xml:space="preserve">is envoyer pour voir ce que ça donnerait </w:t>
+      </w:r>
+      <w:proofErr w:type="gramStart"/>
+      <w:r>
+        <w:rPr>
+          <w:sz w:val="22"/>
+          <w:szCs w:val="22"/>
+        </w:rPr>
+        <w:t>a</w:t>
+      </w:r>
+      <w:proofErr w:type="gramEnd"/>
+      <w:r>
+        <w:rPr>
+          <w:sz w:val="22"/>
+          <w:szCs w:val="22"/>
+        </w:rPr>
+        <w:t xml:space="preserve"> la réception dans </w:t>
+      </w:r>
+      <w:proofErr w:type="spellStart"/>
+      <w:r>
+        <w:rPr>
+          <w:sz w:val="22"/>
+          <w:szCs w:val="22"/>
+        </w:rPr>
+        <w:t>Postman</w:t>
+      </w:r>
+      <w:proofErr w:type="spellEnd"/>
+      <w:r>
+        <w:rPr>
+          <w:sz w:val="22"/>
+          <w:szCs w:val="22"/>
+        </w:rPr>
+        <w:t>.</w:t>
+      </w:r>
+    </w:p>
+    <w:p>
+      <w:pPr>
+        <w:pStyle w:val="Titre2"/>
+        <w:jc w:val="center"/>
+      </w:pPr>
+      <w:bookmarkStart w:id="34" w:name="_Toc147741681"/>
+      <w:proofErr w:type="spellStart"/>
+      <w:r>
+        <w:t>Postman</w:t>
+      </w:r>
+      <w:bookmarkEnd w:id="34"/>
+      <w:proofErr w:type="spellEnd"/>
+    </w:p>
+    <w:p/>
+    <w:p>
+      <w:pPr>
+        <w:rPr>
+          <w:sz w:val="22"/>
+          <w:szCs w:val="22"/>
+        </w:rPr>
+      </w:pPr>
+      <w:proofErr w:type="spellStart"/>
+      <w:r>
+        <w:rPr>
+          <w:b/>
+          <w:sz w:val="22"/>
+          <w:szCs w:val="22"/>
+        </w:rPr>
+        <w:t>Postman</w:t>
+      </w:r>
+      <w:proofErr w:type="spellEnd"/>
+      <w:r>
+        <w:rPr>
+          <w:sz w:val="22"/>
+          <w:szCs w:val="22"/>
+        </w:rPr>
+        <w:t xml:space="preserve"> est</w:t>
+      </w:r>
+      <w:r>
+        <w:rPr>
+          <w:sz w:val="22"/>
+          <w:szCs w:val="22"/>
+        </w:rPr>
+        <w:t xml:space="preserve"> essentiellement la même chose que </w:t>
+      </w:r>
+      <w:proofErr w:type="spellStart"/>
+      <w:r>
+        <w:rPr>
+          <w:sz w:val="22"/>
+          <w:szCs w:val="22"/>
+        </w:rPr>
+        <w:t>Mockoon</w:t>
+      </w:r>
+      <w:proofErr w:type="spellEnd"/>
+      <w:r>
+        <w:rPr>
+          <w:sz w:val="22"/>
+          <w:szCs w:val="22"/>
+        </w:rPr>
+        <w:t>, mais de l’autre côté de la barrière. Comme écrit plus haut, toute</w:t>
+      </w:r>
+      <w:r>
+        <w:rPr>
+          <w:sz w:val="22"/>
+          <w:szCs w:val="22"/>
+        </w:rPr>
+        <w:t xml:space="preserve"> </w:t>
+      </w:r>
+      <w:r>
+        <w:rPr>
+          <w:sz w:val="22"/>
+          <w:szCs w:val="22"/>
+        </w:rPr>
+        <w:t>réponse</w:t>
+      </w:r>
+      <w:r>
+        <w:rPr>
+          <w:sz w:val="22"/>
+          <w:szCs w:val="22"/>
+        </w:rPr>
+        <w:t xml:space="preserve"> demande</w:t>
+      </w:r>
+      <w:r>
+        <w:rPr>
+          <w:sz w:val="22"/>
+          <w:szCs w:val="22"/>
+        </w:rPr>
+        <w:t xml:space="preserve"> </w:t>
+      </w:r>
+      <w:r>
+        <w:rPr>
+          <w:sz w:val="22"/>
+          <w:szCs w:val="22"/>
+        </w:rPr>
+        <w:t>requête</w:t>
+      </w:r>
+      <w:r>
+        <w:rPr>
+          <w:sz w:val="22"/>
+          <w:szCs w:val="22"/>
+        </w:rPr>
+        <w:t xml:space="preserve">. </w:t>
+      </w:r>
+      <w:proofErr w:type="spellStart"/>
+      <w:r>
+        <w:rPr>
+          <w:sz w:val="22"/>
+          <w:szCs w:val="22"/>
+        </w:rPr>
+        <w:t>Mockoon</w:t>
+      </w:r>
+      <w:proofErr w:type="spellEnd"/>
+      <w:r>
+        <w:rPr>
+          <w:sz w:val="22"/>
+          <w:szCs w:val="22"/>
+        </w:rPr>
+        <w:t xml:space="preserve"> simule l’envoie de données API, </w:t>
+      </w:r>
+      <w:proofErr w:type="spellStart"/>
+      <w:r>
+        <w:rPr>
+          <w:sz w:val="22"/>
+          <w:szCs w:val="22"/>
+        </w:rPr>
+        <w:t>Postman</w:t>
+      </w:r>
+      <w:proofErr w:type="spellEnd"/>
+      <w:r>
+        <w:rPr>
+          <w:sz w:val="22"/>
+          <w:szCs w:val="22"/>
+        </w:rPr>
+        <w:t xml:space="preserve"> simule la réception de ces données et le traitement qui devra s’adapter à ces requêtes. </w:t>
+      </w:r>
+    </w:p>
+    <w:p>
+      <w:pPr>
+        <w:rPr>
+          <w:sz w:val="22"/>
+          <w:szCs w:val="22"/>
+        </w:rPr>
+      </w:pPr>
+      <w:r>
+        <w:rPr>
+          <w:sz w:val="22"/>
+          <w:szCs w:val="22"/>
+        </w:rPr>
+        <w:t>C’est également</w:t>
+      </w:r>
+      <w:r>
+        <w:rPr>
+          <w:sz w:val="22"/>
+          <w:szCs w:val="22"/>
+        </w:rPr>
+        <w:t xml:space="preserve"> une application de développement API qui permet aux développeurs de tester, documenter et automatiser les interactions avec des API, facilitant ainsi le développement et le débogage des services web.</w:t>
+      </w:r>
+    </w:p>
+    <w:p>
+      <w:pPr>
+        <w:rPr>
+          <w:sz w:val="22"/>
+          <w:szCs w:val="22"/>
+        </w:rPr>
+      </w:pPr>
+    </w:p>
+    <w:p>
+      <w:r>
+        <w:rPr>
+          <w:noProof/>
+          <w:lang w:eastAsia="fr-FR"/>
+        </w:rPr>
+        <w:drawing>
+          <wp:inline distT="0" distB="0" distL="0" distR="0" wp14:anchorId="2DBE7AD9" wp14:editId="7F7BB1DE">
             <wp:extent cx="6210300" cy="2647950"/>
             <wp:effectExtent l="0" t="0" r="0" b="0"/>
             <wp:docPr id="26" name="Image 26" descr="C:\Users\delarream\AppData\Local\Microsoft\Windows\INetCache\Content.Word\postman.png"/>
@@ -15378,7 +16642,7 @@
                     </pic:cNvPicPr>
                   </pic:nvPicPr>
                   <pic:blipFill>
-                    <a:blip r:embed="rId40" cstate="print">
+                    <a:blip r:embed="rId41" cstate="print">
                       <a:extLst>
                         <a:ext uri="{28A0092B-C50C-407E-A947-70E740481C1C}">
                           <a14:useLocalDpi xmlns:a14="http://schemas.microsoft.com/office/drawing/2010/main" val="0"/>
@@ -15410,49 +16674,110 @@
         </w:drawing>
       </w:r>
     </w:p>
-    <w:p>
-      <w:pPr>
-        <w:rPr>
-          <w:sz w:val="22"/>
-          <w:szCs w:val="22"/>
-        </w:rPr>
-      </w:pPr>
-    </w:p>
-    <w:p>
-      <w:pPr>
-        <w:pStyle w:val="Titre2"/>
-        <w:jc w:val="center"/>
-      </w:pPr>
+    <w:p/>
+    <w:p>
+      <w:pPr>
+        <w:rPr>
+          <w:sz w:val="22"/>
+          <w:szCs w:val="22"/>
+        </w:rPr>
+      </w:pPr>
+      <w:r>
+        <w:rPr>
+          <w:sz w:val="22"/>
+          <w:szCs w:val="22"/>
+        </w:rPr>
+        <w:t>L’adresse écoutée est donc</w:t>
+      </w:r>
+      <w:r>
+        <w:rPr>
+          <w:sz w:val="22"/>
+          <w:szCs w:val="22"/>
+        </w:rPr>
+        <w:t xml:space="preserve"> ici </w:t>
+      </w:r>
+      <w:hyperlink r:id="rId42" w:history="1">
+        <w:r>
+          <w:rPr>
+            <w:rStyle w:val="Lienhypertexte"/>
+            <w:b/>
+            <w:sz w:val="22"/>
+            <w:szCs w:val="22"/>
+          </w:rPr>
+          <w:t>https://127.0.0.1;800/animals</w:t>
+        </w:r>
+      </w:hyperlink>
+      <w:r>
+        <w:rPr>
+          <w:sz w:val="22"/>
+          <w:szCs w:val="22"/>
+        </w:rPr>
+        <w:t xml:space="preserve">. </w:t>
+      </w:r>
       <w:proofErr w:type="spellStart"/>
       <w:r>
+        <w:rPr>
+          <w:sz w:val="22"/>
+          <w:szCs w:val="22"/>
+        </w:rPr>
+        <w:t>Mockoon</w:t>
+      </w:r>
+      <w:proofErr w:type="spellEnd"/>
+      <w:r>
+        <w:rPr>
+          <w:sz w:val="22"/>
+          <w:szCs w:val="22"/>
+        </w:rPr>
+        <w:t xml:space="preserve"> devra donc utiliser cette adresse pour envoyer la donnée, et </w:t>
+      </w:r>
+      <w:proofErr w:type="spellStart"/>
+      <w:r>
+        <w:rPr>
+          <w:sz w:val="22"/>
+          <w:szCs w:val="22"/>
+        </w:rPr>
         <w:t>Postman</w:t>
       </w:r>
       <w:proofErr w:type="spellEnd"/>
+      <w:r>
+        <w:rPr>
+          <w:sz w:val="22"/>
+          <w:szCs w:val="22"/>
+        </w:rPr>
+        <w:t xml:space="preserve"> devra recevoir le JSON de l’API et afficher les données</w:t>
+      </w:r>
+      <w:r>
+        <w:rPr>
+          <w:sz w:val="22"/>
+          <w:szCs w:val="22"/>
+        </w:rPr>
+        <w:t xml:space="preserve"> (GET)</w:t>
+      </w:r>
+      <w:r>
+        <w:rPr>
+          <w:sz w:val="22"/>
+          <w:szCs w:val="22"/>
+        </w:rPr>
+        <w:t>.</w:t>
+      </w:r>
     </w:p>
     <w:p/>
+    <w:p>
+      <w:r>
+        <w:t xml:space="preserve">                                Et arrive donc, l'heure du Stage en entreprise !</w:t>
+      </w:r>
+    </w:p>
     <w:p/>
+    <w:p>
+      <w:r>
+        <w:t>***********************************************************</w:t>
+      </w:r>
+      <w:r>
+        <w:t>**********************</w:t>
+      </w:r>
+    </w:p>
     <w:p/>
     <w:p>
-      <w:bookmarkStart w:id="29" w:name="_GoBack"/>
-      <w:bookmarkEnd w:id="29"/>
-    </w:p>
-    <w:p/>
-    <w:p>
-      <w:r>
-        <w:t xml:space="preserve">                                Et arrive donc, l'heure du Stage en entreprise !</w:t>
-      </w:r>
-    </w:p>
-    <w:p/>
-    <w:p>
-      <w:r>
-        <w:t>***********************************************************</w:t>
-      </w:r>
-      <w:r>
-        <w:t>**********************</w:t>
-      </w:r>
-    </w:p>
-    <w:p/>
-    <w:p>
       <w:r>
         <w:t xml:space="preserve">                                        </w:t>
       </w:r>
@@ -15538,7 +16863,6 @@
     </w:p>
     <w:p>
       <w:r>
-        <w:lastRenderedPageBreak/>
         <w:t>Tests =&gt; Damien + Arc</w:t>
       </w:r>
       <w:r>
@@ -17537,7 +18861,6 @@
         <w:spacing w:line="259" w:lineRule="auto"/>
       </w:pPr>
       <w:r>
-        <w:lastRenderedPageBreak/>
         <w:br w:type="page"/>
       </w:r>
     </w:p>
@@ -17545,12 +18868,11 @@
       <w:pPr>
         <w:pStyle w:val="Titre1"/>
       </w:pPr>
-      <w:bookmarkStart w:id="30" w:name="_Toc147316167"/>
-      <w:r>
-        <w:lastRenderedPageBreak/>
+      <w:bookmarkStart w:id="35" w:name="_Toc147741682"/>
+      <w:r>
         <w:t>L’entreprise</w:t>
       </w:r>
-      <w:bookmarkEnd w:id="30"/>
+      <w:bookmarkEnd w:id="35"/>
     </w:p>
     <w:p>
       <w:pPr>
@@ -17596,7 +18918,7 @@
                     </pic:cNvPicPr>
                   </pic:nvPicPr>
                   <pic:blipFill>
-                    <a:blip r:embed="rId41">
+                    <a:blip r:embed="rId43">
                       <a:extLst>
                         <a:ext uri="{28A0092B-C50C-407E-A947-70E740481C1C}">
                           <a14:useLocalDpi xmlns:a14="http://schemas.microsoft.com/office/drawing/2010/main" val="0"/>
@@ -17713,12 +19035,11 @@
       <w:pPr>
         <w:pStyle w:val="Titre1"/>
       </w:pPr>
-      <w:bookmarkStart w:id="31" w:name="_Toc147316168"/>
-      <w:r>
-        <w:lastRenderedPageBreak/>
+      <w:bookmarkStart w:id="36" w:name="_Toc147741683"/>
+      <w:r>
         <w:t>Conclusion</w:t>
       </w:r>
-      <w:bookmarkEnd w:id="31"/>
+      <w:bookmarkEnd w:id="36"/>
     </w:p>
     <w:p>
       <w:pPr>
@@ -17741,7 +19062,7 @@
       </w:r>
     </w:p>
     <w:sectPr>
-      <w:footerReference w:type="default" r:id="rId42"/>
+      <w:footerReference w:type="default" r:id="rId44"/>
       <w:pgSz w:w="11906" w:h="16838"/>
       <w:pgMar w:top="1417" w:right="1133" w:bottom="1417" w:left="993" w:header="708" w:footer="567" w:gutter="0"/>
       <w:pgNumType w:start="2"/>
@@ -17903,7 +19224,7 @@
                 <w:bCs/>
                 <w:noProof/>
               </w:rPr>
-              <w:t>46</w:t>
+              <w:t>47</w:t>
             </w:r>
             <w:r>
               <w:rPr>
@@ -18493,6 +19814,155 @@
       </w:pPr>
     </w:lvl>
   </w:abstractNum>
+  <w:abstractNum w:abstractNumId="5" w15:restartNumberingAfterBreak="0">
+    <w:nsid w:val="76BC692D"/>
+    <w:multiLevelType w:val="multilevel"/>
+    <w:tmpl w:val="4AF87F5A"/>
+    <w:lvl w:ilvl="0">
+      <w:start w:val="1"/>
+      <w:numFmt w:val="bullet"/>
+      <w:lvlText w:val=""/>
+      <w:lvlJc w:val="left"/>
+      <w:pPr>
+        <w:tabs>
+          <w:tab w:val="num" w:pos="720"/>
+        </w:tabs>
+        <w:ind w:left="720" w:hanging="360"/>
+      </w:pPr>
+      <w:rPr>
+        <w:rFonts w:ascii="Symbol" w:hAnsi="Symbol" w:hint="default"/>
+        <w:sz w:val="20"/>
+      </w:rPr>
+    </w:lvl>
+    <w:lvl w:ilvl="1" w:tentative="1">
+      <w:start w:val="1"/>
+      <w:numFmt w:val="bullet"/>
+      <w:lvlText w:val="o"/>
+      <w:lvlJc w:val="left"/>
+      <w:pPr>
+        <w:tabs>
+          <w:tab w:val="num" w:pos="1440"/>
+        </w:tabs>
+        <w:ind w:left="1440" w:hanging="360"/>
+      </w:pPr>
+      <w:rPr>
+        <w:rFonts w:ascii="Courier New" w:hAnsi="Courier New" w:hint="default"/>
+        <w:sz w:val="20"/>
+      </w:rPr>
+    </w:lvl>
+    <w:lvl w:ilvl="2" w:tentative="1">
+      <w:start w:val="1"/>
+      <w:numFmt w:val="bullet"/>
+      <w:lvlText w:val=""/>
+      <w:lvlJc w:val="left"/>
+      <w:pPr>
+        <w:tabs>
+          <w:tab w:val="num" w:pos="2160"/>
+        </w:tabs>
+        <w:ind w:left="2160" w:hanging="360"/>
+      </w:pPr>
+      <w:rPr>
+        <w:rFonts w:ascii="Wingdings" w:hAnsi="Wingdings" w:hint="default"/>
+        <w:sz w:val="20"/>
+      </w:rPr>
+    </w:lvl>
+    <w:lvl w:ilvl="3" w:tentative="1">
+      <w:start w:val="1"/>
+      <w:numFmt w:val="bullet"/>
+      <w:lvlText w:val=""/>
+      <w:lvlJc w:val="left"/>
+      <w:pPr>
+        <w:tabs>
+          <w:tab w:val="num" w:pos="2880"/>
+        </w:tabs>
+        <w:ind w:left="2880" w:hanging="360"/>
+      </w:pPr>
+      <w:rPr>
+        <w:rFonts w:ascii="Wingdings" w:hAnsi="Wingdings" w:hint="default"/>
+        <w:sz w:val="20"/>
+      </w:rPr>
+    </w:lvl>
+    <w:lvl w:ilvl="4" w:tentative="1">
+      <w:start w:val="1"/>
+      <w:numFmt w:val="bullet"/>
+      <w:lvlText w:val=""/>
+      <w:lvlJc w:val="left"/>
+      <w:pPr>
+        <w:tabs>
+          <w:tab w:val="num" w:pos="3600"/>
+        </w:tabs>
+        <w:ind w:left="3600" w:hanging="360"/>
+      </w:pPr>
+      <w:rPr>
+        <w:rFonts w:ascii="Wingdings" w:hAnsi="Wingdings" w:hint="default"/>
+        <w:sz w:val="20"/>
+      </w:rPr>
+    </w:lvl>
+    <w:lvl w:ilvl="5" w:tentative="1">
+      <w:start w:val="1"/>
+      <w:numFmt w:val="bullet"/>
+      <w:lvlText w:val=""/>
+      <w:lvlJc w:val="left"/>
+      <w:pPr>
+        <w:tabs>
+          <w:tab w:val="num" w:pos="4320"/>
+        </w:tabs>
+        <w:ind w:left="4320" w:hanging="360"/>
+      </w:pPr>
+      <w:rPr>
+        <w:rFonts w:ascii="Wingdings" w:hAnsi="Wingdings" w:hint="default"/>
+        <w:sz w:val="20"/>
+      </w:rPr>
+    </w:lvl>
+    <w:lvl w:ilvl="6" w:tentative="1">
+      <w:start w:val="1"/>
+      <w:numFmt w:val="bullet"/>
+      <w:lvlText w:val=""/>
+      <w:lvlJc w:val="left"/>
+      <w:pPr>
+        <w:tabs>
+          <w:tab w:val="num" w:pos="5040"/>
+        </w:tabs>
+        <w:ind w:left="5040" w:hanging="360"/>
+      </w:pPr>
+      <w:rPr>
+        <w:rFonts w:ascii="Wingdings" w:hAnsi="Wingdings" w:hint="default"/>
+        <w:sz w:val="20"/>
+      </w:rPr>
+    </w:lvl>
+    <w:lvl w:ilvl="7" w:tentative="1">
+      <w:start w:val="1"/>
+      <w:numFmt w:val="bullet"/>
+      <w:lvlText w:val=""/>
+      <w:lvlJc w:val="left"/>
+      <w:pPr>
+        <w:tabs>
+          <w:tab w:val="num" w:pos="5760"/>
+        </w:tabs>
+        <w:ind w:left="5760" w:hanging="360"/>
+      </w:pPr>
+      <w:rPr>
+        <w:rFonts w:ascii="Wingdings" w:hAnsi="Wingdings" w:hint="default"/>
+        <w:sz w:val="20"/>
+      </w:rPr>
+    </w:lvl>
+    <w:lvl w:ilvl="8" w:tentative="1">
+      <w:start w:val="1"/>
+      <w:numFmt w:val="bullet"/>
+      <w:lvlText w:val=""/>
+      <w:lvlJc w:val="left"/>
+      <w:pPr>
+        <w:tabs>
+          <w:tab w:val="num" w:pos="6480"/>
+        </w:tabs>
+        <w:ind w:left="6480" w:hanging="360"/>
+      </w:pPr>
+      <w:rPr>
+        <w:rFonts w:ascii="Wingdings" w:hAnsi="Wingdings" w:hint="default"/>
+        <w:sz w:val="20"/>
+      </w:rPr>
+    </w:lvl>
+  </w:abstractNum>
   <w:num w:numId="1">
     <w:abstractNumId w:val="1"/>
   </w:num>
@@ -18507,6 +19977,9 @@
   </w:num>
   <w:num w:numId="5">
     <w:abstractNumId w:val="4"/>
+  </w:num>
+  <w:num w:numId="6">
+    <w:abstractNumId w:val="5"/>
   </w:num>
 </w:numbering>
 </file>
@@ -19925,7 +21398,7 @@
 </file>
 
 <file path=customXml/itemProps1.xml><?xml version="1.0" encoding="utf-8"?>
-<ds:datastoreItem xmlns:ds="http://schemas.openxmlformats.org/officeDocument/2006/customXml" ds:itemID="{9AFE64EB-6F4F-491E-8E92-C38AB8C4A4DA}">
+<ds:datastoreItem xmlns:ds="http://schemas.openxmlformats.org/officeDocument/2006/customXml" ds:itemID="{B695E94C-F1B1-418E-AFDF-5EEB5F13FE07}">
   <ds:schemaRefs>
     <ds:schemaRef ds:uri="http://schemas.openxmlformats.org/officeDocument/2006/bibliography"/>
   </ds:schemaRefs>

</xml_diff>

<commit_message>
Maj .env .gitignore soutenance
</commit_message>
<xml_diff>
--- a/soutenance v1.docx
+++ b/soutenance v1.docx
@@ -253,7 +253,7 @@
       <w:pPr>
         <w:pStyle w:val="Titre1"/>
       </w:pPr>
-      <w:bookmarkStart w:id="0" w:name="_Toc147820815"/>
+      <w:bookmarkStart w:id="0" w:name="_Toc148011564"/>
       <w:r>
         <w:t>Remerciements</w:t>
       </w:r>
@@ -503,7 +503,7 @@
       <w:pPr>
         <w:pStyle w:val="Titre1"/>
       </w:pPr>
-      <w:bookmarkStart w:id="1" w:name="_Toc147820816"/>
+      <w:bookmarkStart w:id="1" w:name="_Toc148011565"/>
       <w:r>
         <w:lastRenderedPageBreak/>
         <w:t>Avant-Propos</w:t>
@@ -853,7 +853,7 @@
               <w:rStyle w:val="Titre1Car"/>
             </w:rPr>
           </w:pPr>
-          <w:bookmarkStart w:id="2" w:name="_Toc147820817"/>
+          <w:bookmarkStart w:id="2" w:name="_Toc148011566"/>
           <w:r>
             <w:rPr>
               <w:rStyle w:val="Titre1Car"/>
@@ -919,7 +919,7 @@
           <w:r>
             <w:fldChar w:fldCharType="separate"/>
           </w:r>
-          <w:hyperlink w:anchor="_Toc147820815" w:history="1">
+          <w:hyperlink w:anchor="_Toc148011564" w:history="1">
             <w:r>
               <w:rPr>
                 <w:rStyle w:val="Lienhypertexte"/>
@@ -946,7 +946,7 @@
                 <w:noProof/>
                 <w:webHidden/>
               </w:rPr>
-              <w:instrText xml:space="preserve"> PAGEREF _Toc147820815 \h </w:instrText>
+              <w:instrText xml:space="preserve"> PAGEREF _Toc148011564 \h </w:instrText>
             </w:r>
             <w:r>
               <w:rPr>
@@ -991,7 +991,7 @@
               <w:lang w:eastAsia="fr-FR"/>
             </w:rPr>
           </w:pPr>
-          <w:hyperlink w:anchor="_Toc147820816" w:history="1">
+          <w:hyperlink w:anchor="_Toc148011565" w:history="1">
             <w:r>
               <w:rPr>
                 <w:rStyle w:val="Lienhypertexte"/>
@@ -1018,7 +1018,7 @@
                 <w:noProof/>
                 <w:webHidden/>
               </w:rPr>
-              <w:instrText xml:space="preserve"> PAGEREF _Toc147820816 \h </w:instrText>
+              <w:instrText xml:space="preserve"> PAGEREF _Toc148011565 \h </w:instrText>
             </w:r>
             <w:r>
               <w:rPr>
@@ -1063,7 +1063,7 @@
               <w:lang w:eastAsia="fr-FR"/>
             </w:rPr>
           </w:pPr>
-          <w:hyperlink w:anchor="_Toc147820817" w:history="1">
+          <w:hyperlink w:anchor="_Toc148011566" w:history="1">
             <w:r>
               <w:rPr>
                 <w:rStyle w:val="Lienhypertexte"/>
@@ -1090,7 +1090,7 @@
                 <w:noProof/>
                 <w:webHidden/>
               </w:rPr>
-              <w:instrText xml:space="preserve"> PAGEREF _Toc147820817 \h </w:instrText>
+              <w:instrText xml:space="preserve"> PAGEREF _Toc148011566 \h </w:instrText>
             </w:r>
             <w:r>
               <w:rPr>
@@ -1135,7 +1135,7 @@
               <w:lang w:eastAsia="fr-FR"/>
             </w:rPr>
           </w:pPr>
-          <w:hyperlink w:anchor="_Toc147820818" w:history="1">
+          <w:hyperlink w:anchor="_Toc148011567" w:history="1">
             <w:r>
               <w:rPr>
                 <w:rStyle w:val="Lienhypertexte"/>
@@ -1162,7 +1162,7 @@
                 <w:noProof/>
                 <w:webHidden/>
               </w:rPr>
-              <w:instrText xml:space="preserve"> PAGEREF _Toc147820818 \h </w:instrText>
+              <w:instrText xml:space="preserve"> PAGEREF _Toc148011567 \h </w:instrText>
             </w:r>
             <w:r>
               <w:rPr>
@@ -1207,7 +1207,7 @@
               <w:lang w:eastAsia="fr-FR"/>
             </w:rPr>
           </w:pPr>
-          <w:hyperlink w:anchor="_Toc147820819" w:history="1">
+          <w:hyperlink w:anchor="_Toc148011568" w:history="1">
             <w:r>
               <w:rPr>
                 <w:rStyle w:val="Lienhypertexte"/>
@@ -1234,7 +1234,7 @@
                 <w:noProof/>
                 <w:webHidden/>
               </w:rPr>
-              <w:instrText xml:space="preserve"> PAGEREF _Toc147820819 \h </w:instrText>
+              <w:instrText xml:space="preserve"> PAGEREF _Toc148011568 \h </w:instrText>
             </w:r>
             <w:r>
               <w:rPr>
@@ -1279,7 +1279,7 @@
               <w:lang w:eastAsia="fr-FR"/>
             </w:rPr>
           </w:pPr>
-          <w:hyperlink w:anchor="_Toc147820820" w:history="1">
+          <w:hyperlink w:anchor="_Toc148011569" w:history="1">
             <w:r>
               <w:rPr>
                 <w:rStyle w:val="Lienhypertexte"/>
@@ -1314,7 +1314,7 @@
                 <w:noProof/>
                 <w:webHidden/>
               </w:rPr>
-              <w:instrText xml:space="preserve"> PAGEREF _Toc147820820 \h </w:instrText>
+              <w:instrText xml:space="preserve"> PAGEREF _Toc148011569 \h </w:instrText>
             </w:r>
             <w:r>
               <w:rPr>
@@ -1359,7 +1359,7 @@
               <w:lang w:eastAsia="fr-FR"/>
             </w:rPr>
           </w:pPr>
-          <w:hyperlink w:anchor="_Toc147820821" w:history="1">
+          <w:hyperlink w:anchor="_Toc148011570" w:history="1">
             <w:r>
               <w:rPr>
                 <w:rStyle w:val="Lienhypertexte"/>
@@ -1386,7 +1386,7 @@
                 <w:noProof/>
                 <w:webHidden/>
               </w:rPr>
-              <w:instrText xml:space="preserve"> PAGEREF _Toc147820821 \h </w:instrText>
+              <w:instrText xml:space="preserve"> PAGEREF _Toc148011570 \h </w:instrText>
             </w:r>
             <w:r>
               <w:rPr>
@@ -1431,7 +1431,7 @@
               <w:lang w:eastAsia="fr-FR"/>
             </w:rPr>
           </w:pPr>
-          <w:hyperlink w:anchor="_Toc147820822" w:history="1">
+          <w:hyperlink w:anchor="_Toc148011571" w:history="1">
             <w:r>
               <w:rPr>
                 <w:rStyle w:val="Lienhypertexte"/>
@@ -1458,7 +1458,7 @@
                 <w:noProof/>
                 <w:webHidden/>
               </w:rPr>
-              <w:instrText xml:space="preserve"> PAGEREF _Toc147820822 \h </w:instrText>
+              <w:instrText xml:space="preserve"> PAGEREF _Toc148011571 \h </w:instrText>
             </w:r>
             <w:r>
               <w:rPr>
@@ -1503,7 +1503,7 @@
               <w:lang w:eastAsia="fr-FR"/>
             </w:rPr>
           </w:pPr>
-          <w:hyperlink w:anchor="_Toc147820823" w:history="1">
+          <w:hyperlink w:anchor="_Toc148011572" w:history="1">
             <w:r>
               <w:rPr>
                 <w:rStyle w:val="Lienhypertexte"/>
@@ -1530,7 +1530,7 @@
                 <w:noProof/>
                 <w:webHidden/>
               </w:rPr>
-              <w:instrText xml:space="preserve"> PAGEREF _Toc147820823 \h </w:instrText>
+              <w:instrText xml:space="preserve"> PAGEREF _Toc148011572 \h </w:instrText>
             </w:r>
             <w:r>
               <w:rPr>
@@ -1575,7 +1575,7 @@
               <w:lang w:eastAsia="fr-FR"/>
             </w:rPr>
           </w:pPr>
-          <w:hyperlink w:anchor="_Toc147820824" w:history="1">
+          <w:hyperlink w:anchor="_Toc148011573" w:history="1">
             <w:r>
               <w:rPr>
                 <w:rStyle w:val="Lienhypertexte"/>
@@ -1602,7 +1602,7 @@
                 <w:noProof/>
                 <w:webHidden/>
               </w:rPr>
-              <w:instrText xml:space="preserve"> PAGEREF _Toc147820824 \h </w:instrText>
+              <w:instrText xml:space="preserve"> PAGEREF _Toc148011573 \h </w:instrText>
             </w:r>
             <w:r>
               <w:rPr>
@@ -1647,7 +1647,7 @@
               <w:lang w:eastAsia="fr-FR"/>
             </w:rPr>
           </w:pPr>
-          <w:hyperlink w:anchor="_Toc147820825" w:history="1">
+          <w:hyperlink w:anchor="_Toc148011574" w:history="1">
             <w:r>
               <w:rPr>
                 <w:rStyle w:val="Lienhypertexte"/>
@@ -1674,7 +1674,7 @@
                 <w:noProof/>
                 <w:webHidden/>
               </w:rPr>
-              <w:instrText xml:space="preserve"> PAGEREF _Toc147820825 \h </w:instrText>
+              <w:instrText xml:space="preserve"> PAGEREF _Toc148011574 \h </w:instrText>
             </w:r>
             <w:r>
               <w:rPr>
@@ -1719,7 +1719,7 @@
               <w:lang w:eastAsia="fr-FR"/>
             </w:rPr>
           </w:pPr>
-          <w:hyperlink w:anchor="_Toc147820826" w:history="1">
+          <w:hyperlink w:anchor="_Toc148011575" w:history="1">
             <w:r>
               <w:rPr>
                 <w:rStyle w:val="Lienhypertexte"/>
@@ -1746,7 +1746,7 @@
                 <w:noProof/>
                 <w:webHidden/>
               </w:rPr>
-              <w:instrText xml:space="preserve"> PAGEREF _Toc147820826 \h </w:instrText>
+              <w:instrText xml:space="preserve"> PAGEREF _Toc148011575 \h </w:instrText>
             </w:r>
             <w:r>
               <w:rPr>
@@ -1791,7 +1791,7 @@
               <w:lang w:eastAsia="fr-FR"/>
             </w:rPr>
           </w:pPr>
-          <w:hyperlink w:anchor="_Toc147820827" w:history="1">
+          <w:hyperlink w:anchor="_Toc148011576" w:history="1">
             <w:r>
               <w:rPr>
                 <w:rStyle w:val="Lienhypertexte"/>
@@ -1818,7 +1818,7 @@
                 <w:noProof/>
                 <w:webHidden/>
               </w:rPr>
-              <w:instrText xml:space="preserve"> PAGEREF _Toc147820827 \h </w:instrText>
+              <w:instrText xml:space="preserve"> PAGEREF _Toc148011576 \h </w:instrText>
             </w:r>
             <w:r>
               <w:rPr>
@@ -1863,7 +1863,7 @@
               <w:lang w:eastAsia="fr-FR"/>
             </w:rPr>
           </w:pPr>
-          <w:hyperlink w:anchor="_Toc147820828" w:history="1">
+          <w:hyperlink w:anchor="_Toc148011577" w:history="1">
             <w:r>
               <w:rPr>
                 <w:rStyle w:val="Lienhypertexte"/>
@@ -1890,7 +1890,7 @@
                 <w:noProof/>
                 <w:webHidden/>
               </w:rPr>
-              <w:instrText xml:space="preserve"> PAGEREF _Toc147820828 \h </w:instrText>
+              <w:instrText xml:space="preserve"> PAGEREF _Toc148011577 \h </w:instrText>
             </w:r>
             <w:r>
               <w:rPr>
@@ -1935,7 +1935,7 @@
               <w:lang w:eastAsia="fr-FR"/>
             </w:rPr>
           </w:pPr>
-          <w:hyperlink w:anchor="_Toc147820829" w:history="1">
+          <w:hyperlink w:anchor="_Toc148011578" w:history="1">
             <w:r>
               <w:rPr>
                 <w:rStyle w:val="Lienhypertexte"/>
@@ -1962,7 +1962,7 @@
                 <w:noProof/>
                 <w:webHidden/>
               </w:rPr>
-              <w:instrText xml:space="preserve"> PAGEREF _Toc147820829 \h </w:instrText>
+              <w:instrText xml:space="preserve"> PAGEREF _Toc148011578 \h </w:instrText>
             </w:r>
             <w:r>
               <w:rPr>
@@ -2007,7 +2007,7 @@
               <w:lang w:eastAsia="fr-FR"/>
             </w:rPr>
           </w:pPr>
-          <w:hyperlink w:anchor="_Toc147820830" w:history="1">
+          <w:hyperlink w:anchor="_Toc148011579" w:history="1">
             <w:r>
               <w:rPr>
                 <w:rStyle w:val="Lienhypertexte"/>
@@ -2034,7 +2034,7 @@
                 <w:noProof/>
                 <w:webHidden/>
               </w:rPr>
-              <w:instrText xml:space="preserve"> PAGEREF _Toc147820830 \h </w:instrText>
+              <w:instrText xml:space="preserve"> PAGEREF _Toc148011579 \h </w:instrText>
             </w:r>
             <w:r>
               <w:rPr>
@@ -2079,7 +2079,7 @@
               <w:lang w:eastAsia="fr-FR"/>
             </w:rPr>
           </w:pPr>
-          <w:hyperlink w:anchor="_Toc147820831" w:history="1">
+          <w:hyperlink w:anchor="_Toc148011580" w:history="1">
             <w:r>
               <w:rPr>
                 <w:rStyle w:val="Lienhypertexte"/>
@@ -2106,7 +2106,7 @@
                 <w:noProof/>
                 <w:webHidden/>
               </w:rPr>
-              <w:instrText xml:space="preserve"> PAGEREF _Toc147820831 \h </w:instrText>
+              <w:instrText xml:space="preserve"> PAGEREF _Toc148011580 \h </w:instrText>
             </w:r>
             <w:r>
               <w:rPr>
@@ -2151,7 +2151,7 @@
               <w:lang w:eastAsia="fr-FR"/>
             </w:rPr>
           </w:pPr>
-          <w:hyperlink w:anchor="_Toc147820832" w:history="1">
+          <w:hyperlink w:anchor="_Toc148011581" w:history="1">
             <w:r>
               <w:rPr>
                 <w:rStyle w:val="Lienhypertexte"/>
@@ -2178,7 +2178,7 @@
                 <w:noProof/>
                 <w:webHidden/>
               </w:rPr>
-              <w:instrText xml:space="preserve"> PAGEREF _Toc147820832 \h </w:instrText>
+              <w:instrText xml:space="preserve"> PAGEREF _Toc148011581 \h </w:instrText>
             </w:r>
             <w:r>
               <w:rPr>
@@ -2223,7 +2223,7 @@
               <w:lang w:eastAsia="fr-FR"/>
             </w:rPr>
           </w:pPr>
-          <w:hyperlink w:anchor="_Toc147820833" w:history="1">
+          <w:hyperlink w:anchor="_Toc148011582" w:history="1">
             <w:r>
               <w:rPr>
                 <w:rStyle w:val="Lienhypertexte"/>
@@ -2250,7 +2250,7 @@
                 <w:noProof/>
                 <w:webHidden/>
               </w:rPr>
-              <w:instrText xml:space="preserve"> PAGEREF _Toc147820833 \h </w:instrText>
+              <w:instrText xml:space="preserve"> PAGEREF _Toc148011582 \h </w:instrText>
             </w:r>
             <w:r>
               <w:rPr>
@@ -2295,7 +2295,7 @@
               <w:lang w:eastAsia="fr-FR"/>
             </w:rPr>
           </w:pPr>
-          <w:hyperlink w:anchor="_Toc147820834" w:history="1">
+          <w:hyperlink w:anchor="_Toc148011583" w:history="1">
             <w:r>
               <w:rPr>
                 <w:rStyle w:val="Lienhypertexte"/>
@@ -2322,7 +2322,7 @@
                 <w:noProof/>
                 <w:webHidden/>
               </w:rPr>
-              <w:instrText xml:space="preserve"> PAGEREF _Toc147820834 \h </w:instrText>
+              <w:instrText xml:space="preserve"> PAGEREF _Toc148011583 \h </w:instrText>
             </w:r>
             <w:r>
               <w:rPr>
@@ -2367,7 +2367,7 @@
               <w:lang w:eastAsia="fr-FR"/>
             </w:rPr>
           </w:pPr>
-          <w:hyperlink w:anchor="_Toc147820835" w:history="1">
+          <w:hyperlink w:anchor="_Toc148011584" w:history="1">
             <w:r>
               <w:rPr>
                 <w:rStyle w:val="Lienhypertexte"/>
@@ -2394,7 +2394,7 @@
                 <w:noProof/>
                 <w:webHidden/>
               </w:rPr>
-              <w:instrText xml:space="preserve"> PAGEREF _Toc147820835 \h </w:instrText>
+              <w:instrText xml:space="preserve"> PAGEREF _Toc148011584 \h </w:instrText>
             </w:r>
             <w:r>
               <w:rPr>
@@ -2439,7 +2439,7 @@
               <w:lang w:eastAsia="fr-FR"/>
             </w:rPr>
           </w:pPr>
-          <w:hyperlink w:anchor="_Toc147820836" w:history="1">
+          <w:hyperlink w:anchor="_Toc148011585" w:history="1">
             <w:r>
               <w:rPr>
                 <w:rStyle w:val="Lienhypertexte"/>
@@ -2466,7 +2466,7 @@
                 <w:noProof/>
                 <w:webHidden/>
               </w:rPr>
-              <w:instrText xml:space="preserve"> PAGEREF _Toc147820836 \h </w:instrText>
+              <w:instrText xml:space="preserve"> PAGEREF _Toc148011585 \h </w:instrText>
             </w:r>
             <w:r>
               <w:rPr>
@@ -2511,7 +2511,7 @@
               <w:lang w:eastAsia="fr-FR"/>
             </w:rPr>
           </w:pPr>
-          <w:hyperlink w:anchor="_Toc147820837" w:history="1">
+          <w:hyperlink w:anchor="_Toc148011586" w:history="1">
             <w:r>
               <w:rPr>
                 <w:rStyle w:val="Lienhypertexte"/>
@@ -2538,7 +2538,7 @@
                 <w:noProof/>
                 <w:webHidden/>
               </w:rPr>
-              <w:instrText xml:space="preserve"> PAGEREF _Toc147820837 \h </w:instrText>
+              <w:instrText xml:space="preserve"> PAGEREF _Toc148011586 \h </w:instrText>
             </w:r>
             <w:r>
               <w:rPr>
@@ -2583,7 +2583,7 @@
               <w:lang w:eastAsia="fr-FR"/>
             </w:rPr>
           </w:pPr>
-          <w:hyperlink w:anchor="_Toc147820838" w:history="1">
+          <w:hyperlink w:anchor="_Toc148011587" w:history="1">
             <w:r>
               <w:rPr>
                 <w:rStyle w:val="Lienhypertexte"/>
@@ -2610,7 +2610,7 @@
                 <w:noProof/>
                 <w:webHidden/>
               </w:rPr>
-              <w:instrText xml:space="preserve"> PAGEREF _Toc147820838 \h </w:instrText>
+              <w:instrText xml:space="preserve"> PAGEREF _Toc148011587 \h </w:instrText>
             </w:r>
             <w:r>
               <w:rPr>
@@ -2655,7 +2655,7 @@
               <w:lang w:eastAsia="fr-FR"/>
             </w:rPr>
           </w:pPr>
-          <w:hyperlink w:anchor="_Toc147820839" w:history="1">
+          <w:hyperlink w:anchor="_Toc148011588" w:history="1">
             <w:r>
               <w:rPr>
                 <w:rStyle w:val="Lienhypertexte"/>
@@ -2682,7 +2682,7 @@
                 <w:noProof/>
                 <w:webHidden/>
               </w:rPr>
-              <w:instrText xml:space="preserve"> PAGEREF _Toc147820839 \h </w:instrText>
+              <w:instrText xml:space="preserve"> PAGEREF _Toc148011588 \h </w:instrText>
             </w:r>
             <w:r>
               <w:rPr>
@@ -2727,7 +2727,7 @@
               <w:lang w:eastAsia="fr-FR"/>
             </w:rPr>
           </w:pPr>
-          <w:hyperlink w:anchor="_Toc147820840" w:history="1">
+          <w:hyperlink w:anchor="_Toc148011589" w:history="1">
             <w:r>
               <w:rPr>
                 <w:rStyle w:val="Lienhypertexte"/>
@@ -2754,7 +2754,7 @@
                 <w:noProof/>
                 <w:webHidden/>
               </w:rPr>
-              <w:instrText xml:space="preserve"> PAGEREF _Toc147820840 \h </w:instrText>
+              <w:instrText xml:space="preserve"> PAGEREF _Toc148011589 \h </w:instrText>
             </w:r>
             <w:r>
               <w:rPr>
@@ -2799,7 +2799,7 @@
               <w:lang w:eastAsia="fr-FR"/>
             </w:rPr>
           </w:pPr>
-          <w:hyperlink w:anchor="_Toc147820841" w:history="1">
+          <w:hyperlink w:anchor="_Toc148011590" w:history="1">
             <w:r>
               <w:rPr>
                 <w:rStyle w:val="Lienhypertexte"/>
@@ -2826,7 +2826,7 @@
                 <w:noProof/>
                 <w:webHidden/>
               </w:rPr>
-              <w:instrText xml:space="preserve"> PAGEREF _Toc147820841 \h </w:instrText>
+              <w:instrText xml:space="preserve"> PAGEREF _Toc148011590 \h </w:instrText>
             </w:r>
             <w:r>
               <w:rPr>
@@ -2871,7 +2871,7 @@
               <w:lang w:eastAsia="fr-FR"/>
             </w:rPr>
           </w:pPr>
-          <w:hyperlink w:anchor="_Toc147820842" w:history="1">
+          <w:hyperlink w:anchor="_Toc148011591" w:history="1">
             <w:r>
               <w:rPr>
                 <w:rStyle w:val="Lienhypertexte"/>
@@ -2898,7 +2898,7 @@
                 <w:noProof/>
                 <w:webHidden/>
               </w:rPr>
-              <w:instrText xml:space="preserve"> PAGEREF _Toc147820842 \h </w:instrText>
+              <w:instrText xml:space="preserve"> PAGEREF _Toc148011591 \h </w:instrText>
             </w:r>
             <w:r>
               <w:rPr>
@@ -2943,7 +2943,7 @@
               <w:lang w:eastAsia="fr-FR"/>
             </w:rPr>
           </w:pPr>
-          <w:hyperlink w:anchor="_Toc147820843" w:history="1">
+          <w:hyperlink w:anchor="_Toc148011592" w:history="1">
             <w:r>
               <w:rPr>
                 <w:rStyle w:val="Lienhypertexte"/>
@@ -2970,7 +2970,7 @@
                 <w:noProof/>
                 <w:webHidden/>
               </w:rPr>
-              <w:instrText xml:space="preserve"> PAGEREF _Toc147820843 \h </w:instrText>
+              <w:instrText xml:space="preserve"> PAGEREF _Toc148011592 \h </w:instrText>
             </w:r>
             <w:r>
               <w:rPr>
@@ -3015,7 +3015,7 @@
               <w:lang w:eastAsia="fr-FR"/>
             </w:rPr>
           </w:pPr>
-          <w:hyperlink w:anchor="_Toc147820844" w:history="1">
+          <w:hyperlink w:anchor="_Toc148011593" w:history="1">
             <w:r>
               <w:rPr>
                 <w:rStyle w:val="Lienhypertexte"/>
@@ -3042,7 +3042,7 @@
                 <w:noProof/>
                 <w:webHidden/>
               </w:rPr>
-              <w:instrText xml:space="preserve"> PAGEREF _Toc147820844 \h </w:instrText>
+              <w:instrText xml:space="preserve"> PAGEREF _Toc148011593 \h </w:instrText>
             </w:r>
             <w:r>
               <w:rPr>
@@ -3087,7 +3087,7 @@
               <w:lang w:eastAsia="fr-FR"/>
             </w:rPr>
           </w:pPr>
-          <w:hyperlink w:anchor="_Toc147820845" w:history="1">
+          <w:hyperlink w:anchor="_Toc148011594" w:history="1">
             <w:r>
               <w:rPr>
                 <w:rStyle w:val="Lienhypertexte"/>
@@ -3114,7 +3114,7 @@
                 <w:noProof/>
                 <w:webHidden/>
               </w:rPr>
-              <w:instrText xml:space="preserve"> PAGEREF _Toc147820845 \h </w:instrText>
+              <w:instrText xml:space="preserve"> PAGEREF _Toc148011594 \h </w:instrText>
             </w:r>
             <w:r>
               <w:rPr>
@@ -3159,7 +3159,7 @@
               <w:lang w:eastAsia="fr-FR"/>
             </w:rPr>
           </w:pPr>
-          <w:hyperlink w:anchor="_Toc147820846" w:history="1">
+          <w:hyperlink w:anchor="_Toc148011595" w:history="1">
             <w:r>
               <w:rPr>
                 <w:rStyle w:val="Lienhypertexte"/>
@@ -3186,7 +3186,7 @@
                 <w:noProof/>
                 <w:webHidden/>
               </w:rPr>
-              <w:instrText xml:space="preserve"> PAGEREF _Toc147820846 \h </w:instrText>
+              <w:instrText xml:space="preserve"> PAGEREF _Toc148011595 \h </w:instrText>
             </w:r>
             <w:r>
               <w:rPr>
@@ -3231,7 +3231,7 @@
               <w:lang w:eastAsia="fr-FR"/>
             </w:rPr>
           </w:pPr>
-          <w:hyperlink w:anchor="_Toc147820847" w:history="1">
+          <w:hyperlink w:anchor="_Toc148011596" w:history="1">
             <w:r>
               <w:rPr>
                 <w:rStyle w:val="Lienhypertexte"/>
@@ -3259,7 +3259,7 @@
                 <w:noProof/>
                 <w:webHidden/>
               </w:rPr>
-              <w:instrText xml:space="preserve"> PAGEREF _Toc147820847 \h </w:instrText>
+              <w:instrText xml:space="preserve"> PAGEREF _Toc148011596 \h </w:instrText>
             </w:r>
             <w:r>
               <w:rPr>
@@ -3304,7 +3304,7 @@
               <w:lang w:eastAsia="fr-FR"/>
             </w:rPr>
           </w:pPr>
-          <w:hyperlink w:anchor="_Toc147820848" w:history="1">
+          <w:hyperlink w:anchor="_Toc148011597" w:history="1">
             <w:r>
               <w:rPr>
                 <w:rStyle w:val="Lienhypertexte"/>
@@ -3331,7 +3331,7 @@
                 <w:noProof/>
                 <w:webHidden/>
               </w:rPr>
-              <w:instrText xml:space="preserve"> PAGEREF _Toc147820848 \h </w:instrText>
+              <w:instrText xml:space="preserve"> PAGEREF _Toc148011597 \h </w:instrText>
             </w:r>
             <w:r>
               <w:rPr>
@@ -3376,13 +3376,13 @@
               <w:lang w:eastAsia="fr-FR"/>
             </w:rPr>
           </w:pPr>
-          <w:hyperlink w:anchor="_Toc147820849" w:history="1">
+          <w:hyperlink w:anchor="_Toc148011598" w:history="1">
             <w:r>
               <w:rPr>
                 <w:rStyle w:val="Lienhypertexte"/>
                 <w:noProof/>
               </w:rPr>
-              <w:t>.env .gitignore</w:t>
+              <w:t>.env</w:t>
             </w:r>
             <w:r>
               <w:rPr>
@@ -3403,7 +3403,79 @@
                 <w:noProof/>
                 <w:webHidden/>
               </w:rPr>
-              <w:instrText xml:space="preserve"> PAGEREF _Toc147820849 \h </w:instrText>
+              <w:instrText xml:space="preserve"> PAGEREF _Toc148011598 \h </w:instrText>
+            </w:r>
+            <w:r>
+              <w:rPr>
+                <w:noProof/>
+                <w:webHidden/>
+              </w:rPr>
+            </w:r>
+            <w:r>
+              <w:rPr>
+                <w:noProof/>
+                <w:webHidden/>
+              </w:rPr>
+              <w:fldChar w:fldCharType="separate"/>
+            </w:r>
+            <w:r>
+              <w:rPr>
+                <w:noProof/>
+                <w:webHidden/>
+              </w:rPr>
+              <w:t>44</w:t>
+            </w:r>
+            <w:r>
+              <w:rPr>
+                <w:noProof/>
+                <w:webHidden/>
+              </w:rPr>
+              <w:fldChar w:fldCharType="end"/>
+            </w:r>
+          </w:hyperlink>
+        </w:p>
+        <w:p>
+          <w:pPr>
+            <w:pStyle w:val="TM2"/>
+            <w:tabs>
+              <w:tab w:val="right" w:leader="dot" w:pos="9770"/>
+            </w:tabs>
+            <w:rPr>
+              <w:rFonts w:eastAsiaTheme="minorEastAsia"/>
+              <w:noProof/>
+              <w:sz w:val="22"/>
+              <w:szCs w:val="22"/>
+              <w:lang w:eastAsia="fr-FR"/>
+            </w:rPr>
+          </w:pPr>
+          <w:hyperlink w:anchor="_Toc148011599" w:history="1">
+            <w:r>
+              <w:rPr>
+                <w:rStyle w:val="Lienhypertexte"/>
+                <w:noProof/>
+              </w:rPr>
+              <w:t>.gitignore</w:t>
+            </w:r>
+            <w:r>
+              <w:rPr>
+                <w:noProof/>
+                <w:webHidden/>
+              </w:rPr>
+              <w:tab/>
+            </w:r>
+            <w:r>
+              <w:rPr>
+                <w:noProof/>
+                <w:webHidden/>
+              </w:rPr>
+              <w:fldChar w:fldCharType="begin"/>
+            </w:r>
+            <w:r>
+              <w:rPr>
+                <w:noProof/>
+                <w:webHidden/>
+              </w:rPr>
+              <w:instrText xml:space="preserve"> PAGEREF _Toc148011599 \h </w:instrText>
             </w:r>
             <w:r>
               <w:rPr>
@@ -3448,7 +3520,7 @@
               <w:lang w:eastAsia="fr-FR"/>
             </w:rPr>
           </w:pPr>
-          <w:hyperlink w:anchor="_Toc147820850" w:history="1">
+          <w:hyperlink w:anchor="_Toc148011600" w:history="1">
             <w:r>
               <w:rPr>
                 <w:rStyle w:val="Lienhypertexte"/>
@@ -3475,7 +3547,7 @@
                 <w:noProof/>
                 <w:webHidden/>
               </w:rPr>
-              <w:instrText xml:space="preserve"> PAGEREF _Toc147820850 \h </w:instrText>
+              <w:instrText xml:space="preserve"> PAGEREF _Toc148011600 \h </w:instrText>
             </w:r>
             <w:r>
               <w:rPr>
@@ -3495,7 +3567,7 @@
                 <w:noProof/>
                 <w:webHidden/>
               </w:rPr>
-              <w:t>46</w:t>
+              <w:t>48</w:t>
             </w:r>
             <w:r>
               <w:rPr>
@@ -3520,7 +3592,7 @@
               <w:lang w:eastAsia="fr-FR"/>
             </w:rPr>
           </w:pPr>
-          <w:hyperlink w:anchor="_Toc147820851" w:history="1">
+          <w:hyperlink w:anchor="_Toc148011601" w:history="1">
             <w:r>
               <w:rPr>
                 <w:rStyle w:val="Lienhypertexte"/>
@@ -3547,7 +3619,7 @@
                 <w:noProof/>
                 <w:webHidden/>
               </w:rPr>
-              <w:instrText xml:space="preserve"> PAGEREF _Toc147820851 \h </w:instrText>
+              <w:instrText xml:space="preserve"> PAGEREF _Toc148011601 \h </w:instrText>
             </w:r>
             <w:r>
               <w:rPr>
@@ -3567,7 +3639,7 @@
                 <w:noProof/>
                 <w:webHidden/>
               </w:rPr>
-              <w:t>47</w:t>
+              <w:t>49</w:t>
             </w:r>
             <w:r>
               <w:rPr>
@@ -3589,17 +3661,15 @@
       <w:pPr>
         <w:pStyle w:val="Titre1"/>
       </w:pPr>
-      <w:bookmarkStart w:id="3" w:name="_GoBack"/>
-      <w:bookmarkEnd w:id="3"/>
       <w:r>
         <w:br w:type="page"/>
       </w:r>
-      <w:bookmarkStart w:id="4" w:name="_Toc147820818"/>
+      <w:bookmarkStart w:id="3" w:name="_Toc148011567"/>
       <w:r>
         <w:lastRenderedPageBreak/>
         <w:t>Correspondance Référentiel</w:t>
       </w:r>
-      <w:bookmarkEnd w:id="4"/>
+      <w:bookmarkEnd w:id="3"/>
       <w:r>
         <w:t xml:space="preserve"> </w:t>
       </w:r>
@@ -3652,266 +3722,266 @@
       <w:pPr>
         <w:pStyle w:val="Titre1"/>
       </w:pPr>
-      <w:bookmarkStart w:id="5" w:name="_Toc147820819"/>
+      <w:bookmarkStart w:id="4" w:name="_Toc148011568"/>
       <w:r>
         <w:lastRenderedPageBreak/>
         <w:t>Introduction</w:t>
       </w:r>
+      <w:bookmarkEnd w:id="4"/>
+    </w:p>
+    <w:p/>
+    <w:p>
+      <w:pPr>
+        <w:pStyle w:val="Titre2"/>
+      </w:pPr>
+      <w:bookmarkStart w:id="5" w:name="_Toc148011569"/>
+      <w:r>
+        <w:t xml:space="preserve">Le projet IOT </w:t>
+      </w:r>
+      <w:r>
+        <w:t>(</w:t>
+      </w:r>
+      <w:proofErr w:type="spellStart"/>
+      <w:r>
+        <w:t>Purpaws</w:t>
+      </w:r>
+      <w:proofErr w:type="spellEnd"/>
+      <w:r>
+        <w:t>)</w:t>
+      </w:r>
+      <w:r>
+        <w:t xml:space="preserve"> de mon </w:t>
+      </w:r>
+      <w:r>
+        <w:t>école</w:t>
+      </w:r>
+      <w:r>
+        <w:t xml:space="preserve"> </w:t>
+      </w:r>
+      <w:r>
+        <w:rPr>
+          <w:lang w:eastAsia="fr-FR"/>
+        </w:rPr>
+        <w:t>IT-</w:t>
+      </w:r>
+      <w:proofErr w:type="spellStart"/>
+      <w:r>
+        <w:rPr>
+          <w:lang w:eastAsia="fr-FR"/>
+        </w:rPr>
+        <w:t>Akademy</w:t>
+      </w:r>
       <w:bookmarkEnd w:id="5"/>
+      <w:proofErr w:type="spellEnd"/>
+    </w:p>
+    <w:p>
+      <w:pPr>
+        <w:pStyle w:val="Sous-titre"/>
+      </w:pPr>
+    </w:p>
+    <w:p>
+      <w:pPr>
+        <w:rPr>
+          <w:sz w:val="22"/>
+          <w:szCs w:val="22"/>
+        </w:rPr>
+      </w:pPr>
+      <w:r>
+        <w:rPr>
+          <w:sz w:val="22"/>
+          <w:szCs w:val="22"/>
+        </w:rPr>
+        <w:t xml:space="preserve">Au cours de ma formation à </w:t>
+      </w:r>
+      <w:r>
+        <w:rPr>
+          <w:sz w:val="22"/>
+          <w:szCs w:val="22"/>
+        </w:rPr>
+        <w:t>l’</w:t>
+      </w:r>
+      <w:r>
+        <w:rPr>
+          <w:sz w:val="22"/>
+          <w:szCs w:val="22"/>
+          <w:lang w:eastAsia="fr-FR"/>
+        </w:rPr>
+        <w:t>IT-</w:t>
+      </w:r>
+      <w:proofErr w:type="spellStart"/>
+      <w:r>
+        <w:rPr>
+          <w:sz w:val="22"/>
+          <w:szCs w:val="22"/>
+          <w:lang w:eastAsia="fr-FR"/>
+        </w:rPr>
+        <w:t>Akademy</w:t>
+      </w:r>
+      <w:proofErr w:type="spellEnd"/>
+      <w:r>
+        <w:rPr>
+          <w:sz w:val="22"/>
+          <w:szCs w:val="22"/>
+        </w:rPr>
+        <w:t>, j'ai eu l'opportunité de participer à un projet passionnant axé sur l'</w:t>
+      </w:r>
+      <w:proofErr w:type="spellStart"/>
+      <w:r>
+        <w:rPr>
+          <w:sz w:val="22"/>
+          <w:szCs w:val="22"/>
+        </w:rPr>
+        <w:t>IoT</w:t>
+      </w:r>
+      <w:proofErr w:type="spellEnd"/>
+      <w:r>
+        <w:rPr>
+          <w:sz w:val="22"/>
+          <w:szCs w:val="22"/>
+        </w:rPr>
+        <w:t xml:space="preserve"> (Internet des Objets). </w:t>
+      </w:r>
+    </w:p>
+    <w:p>
+      <w:pPr>
+        <w:rPr>
+          <w:sz w:val="22"/>
+          <w:szCs w:val="22"/>
+        </w:rPr>
+      </w:pPr>
+      <w:r>
+        <w:rPr>
+          <w:sz w:val="22"/>
+          <w:szCs w:val="22"/>
+        </w:rPr>
+        <w:t>En tant que chef de projet, j'ai été chargé de superviser l'ava</w:t>
+      </w:r>
+      <w:r>
+        <w:rPr>
+          <w:sz w:val="22"/>
+          <w:szCs w:val="22"/>
+        </w:rPr>
+        <w:t>ncement et de gérer de manière A</w:t>
+      </w:r>
+      <w:r>
+        <w:rPr>
+          <w:sz w:val="22"/>
+          <w:szCs w:val="22"/>
+        </w:rPr>
+        <w:t>gile</w:t>
+      </w:r>
+      <w:r>
+        <w:rPr>
+          <w:sz w:val="22"/>
+          <w:szCs w:val="22"/>
+        </w:rPr>
+        <w:t>/</w:t>
+      </w:r>
+      <w:proofErr w:type="spellStart"/>
+      <w:r>
+        <w:rPr>
+          <w:sz w:val="22"/>
+          <w:szCs w:val="22"/>
+        </w:rPr>
+        <w:t>S</w:t>
+      </w:r>
+      <w:r>
+        <w:rPr>
+          <w:sz w:val="22"/>
+          <w:szCs w:val="22"/>
+        </w:rPr>
+        <w:t>crum</w:t>
+      </w:r>
+      <w:proofErr w:type="spellEnd"/>
+      <w:r>
+        <w:rPr>
+          <w:sz w:val="22"/>
+          <w:szCs w:val="22"/>
+        </w:rPr>
+        <w:t xml:space="preserve"> le travail d'équipe. </w:t>
+      </w:r>
+    </w:p>
+    <w:p>
+      <w:pPr>
+        <w:rPr>
+          <w:sz w:val="22"/>
+          <w:szCs w:val="22"/>
+        </w:rPr>
+      </w:pPr>
+      <w:r>
+        <w:rPr>
+          <w:sz w:val="22"/>
+          <w:szCs w:val="22"/>
+        </w:rPr>
+        <w:t>Dès le premier jour, mes collègues de projet (Mel, Ryan, Yannis) m'ont désigné pour ce rôle en raison de mon expérience professionnelle, estimant que j'étais le mieux qualifié pour assumer cette responsabilité.</w:t>
+      </w:r>
+    </w:p>
+    <w:p>
+      <w:pPr>
+        <w:rPr>
+          <w:sz w:val="22"/>
+          <w:szCs w:val="22"/>
+        </w:rPr>
+      </w:pPr>
+    </w:p>
+    <w:p>
+      <w:pPr>
+        <w:rPr>
+          <w:sz w:val="22"/>
+          <w:szCs w:val="22"/>
+        </w:rPr>
+      </w:pPr>
+      <w:r>
+        <w:rPr>
+          <w:sz w:val="22"/>
+          <w:szCs w:val="22"/>
+        </w:rPr>
+        <w:t>Dans le cadre de ce projet, nous avons dû identifier les technologies adaptées et concevoir une gamelle connectée pour chat. Grâce à cet exercice, nous avons pu mettre en pratique de nombreux concepts et compétences requis pour la validation de notre formation.</w:t>
+      </w:r>
+    </w:p>
+    <w:p>
+      <w:pPr>
+        <w:pStyle w:val="Sous-titre"/>
+      </w:pPr>
+    </w:p>
+    <w:p>
+      <w:pPr>
+        <w:spacing w:line="240" w:lineRule="auto"/>
+      </w:pPr>
+      <w:r>
+        <w:t xml:space="preserve">L’école se situe à </w:t>
+      </w:r>
+      <w:r>
+        <w:rPr>
+          <w:rFonts w:ascii="Times New Roman" w:eastAsia="Times New Roman" w:hAnsi="Times New Roman" w:cs="Times New Roman"/>
+          <w:lang w:eastAsia="fr-FR"/>
+        </w:rPr>
+        <w:t>Charbonnières-les-Bains</w:t>
+      </w:r>
+      <w:r>
+        <w:rPr>
+          <w:rFonts w:ascii="Times New Roman" w:eastAsia="Times New Roman" w:hAnsi="Times New Roman" w:cs="Times New Roman"/>
+          <w:lang w:eastAsia="fr-FR"/>
+        </w:rPr>
+        <w:t>, j’y étais de décembre 2022 au juillet 2023</w:t>
+      </w:r>
     </w:p>
     <w:p/>
     <w:p>
       <w:pPr>
         <w:pStyle w:val="Titre2"/>
       </w:pPr>
-      <w:bookmarkStart w:id="6" w:name="_Toc147820820"/>
-      <w:r>
-        <w:t xml:space="preserve">Le projet IOT </w:t>
-      </w:r>
-      <w:r>
-        <w:t>(</w:t>
-      </w:r>
-      <w:proofErr w:type="spellStart"/>
-      <w:r>
-        <w:t>Purpaws</w:t>
-      </w:r>
-      <w:proofErr w:type="spellEnd"/>
-      <w:r>
-        <w:t>)</w:t>
-      </w:r>
-      <w:r>
-        <w:t xml:space="preserve"> de mon </w:t>
-      </w:r>
-      <w:r>
-        <w:t>école</w:t>
-      </w:r>
-      <w:r>
-        <w:t xml:space="preserve"> </w:t>
-      </w:r>
-      <w:r>
-        <w:rPr>
-          <w:lang w:eastAsia="fr-FR"/>
-        </w:rPr>
-        <w:t>IT-</w:t>
-      </w:r>
-      <w:proofErr w:type="spellStart"/>
-      <w:r>
-        <w:rPr>
-          <w:lang w:eastAsia="fr-FR"/>
-        </w:rPr>
-        <w:t>Akademy</w:t>
+      <w:bookmarkStart w:id="6" w:name="_Toc148011570"/>
+      <w:r>
+        <w:t xml:space="preserve">Le stage en entreprise </w:t>
+      </w:r>
+      <w:r>
+        <w:t>(Arc</w:t>
+      </w:r>
+      <w:r>
+        <w:t xml:space="preserve"> Europe France)</w:t>
       </w:r>
       <w:bookmarkEnd w:id="6"/>
-      <w:proofErr w:type="spellEnd"/>
-    </w:p>
-    <w:p>
-      <w:pPr>
-        <w:pStyle w:val="Sous-titre"/>
-      </w:pPr>
-    </w:p>
-    <w:p>
-      <w:pPr>
-        <w:rPr>
-          <w:sz w:val="22"/>
-          <w:szCs w:val="22"/>
-        </w:rPr>
-      </w:pPr>
-      <w:r>
-        <w:rPr>
-          <w:sz w:val="22"/>
-          <w:szCs w:val="22"/>
-        </w:rPr>
-        <w:t xml:space="preserve">Au cours de ma formation à </w:t>
-      </w:r>
-      <w:r>
-        <w:rPr>
-          <w:sz w:val="22"/>
-          <w:szCs w:val="22"/>
-        </w:rPr>
-        <w:t>l’</w:t>
-      </w:r>
-      <w:r>
-        <w:rPr>
-          <w:sz w:val="22"/>
-          <w:szCs w:val="22"/>
-          <w:lang w:eastAsia="fr-FR"/>
-        </w:rPr>
-        <w:t>IT-</w:t>
-      </w:r>
-      <w:proofErr w:type="spellStart"/>
-      <w:r>
-        <w:rPr>
-          <w:sz w:val="22"/>
-          <w:szCs w:val="22"/>
-          <w:lang w:eastAsia="fr-FR"/>
-        </w:rPr>
-        <w:t>Akademy</w:t>
-      </w:r>
-      <w:proofErr w:type="spellEnd"/>
-      <w:r>
-        <w:rPr>
-          <w:sz w:val="22"/>
-          <w:szCs w:val="22"/>
-        </w:rPr>
-        <w:t>, j'ai eu l'opportunité de participer à un projet passionnant axé sur l'</w:t>
-      </w:r>
-      <w:proofErr w:type="spellStart"/>
-      <w:r>
-        <w:rPr>
-          <w:sz w:val="22"/>
-          <w:szCs w:val="22"/>
-        </w:rPr>
-        <w:t>IoT</w:t>
-      </w:r>
-      <w:proofErr w:type="spellEnd"/>
-      <w:r>
-        <w:rPr>
-          <w:sz w:val="22"/>
-          <w:szCs w:val="22"/>
-        </w:rPr>
-        <w:t xml:space="preserve"> (Internet des Objets). </w:t>
-      </w:r>
-    </w:p>
-    <w:p>
-      <w:pPr>
-        <w:rPr>
-          <w:sz w:val="22"/>
-          <w:szCs w:val="22"/>
-        </w:rPr>
-      </w:pPr>
-      <w:r>
-        <w:rPr>
-          <w:sz w:val="22"/>
-          <w:szCs w:val="22"/>
-        </w:rPr>
-        <w:t>En tant que chef de projet, j'ai été chargé de superviser l'ava</w:t>
-      </w:r>
-      <w:r>
-        <w:rPr>
-          <w:sz w:val="22"/>
-          <w:szCs w:val="22"/>
-        </w:rPr>
-        <w:t>ncement et de gérer de manière A</w:t>
-      </w:r>
-      <w:r>
-        <w:rPr>
-          <w:sz w:val="22"/>
-          <w:szCs w:val="22"/>
-        </w:rPr>
-        <w:t>gile</w:t>
-      </w:r>
-      <w:r>
-        <w:rPr>
-          <w:sz w:val="22"/>
-          <w:szCs w:val="22"/>
-        </w:rPr>
-        <w:t>/</w:t>
-      </w:r>
-      <w:proofErr w:type="spellStart"/>
-      <w:r>
-        <w:rPr>
-          <w:sz w:val="22"/>
-          <w:szCs w:val="22"/>
-        </w:rPr>
-        <w:t>S</w:t>
-      </w:r>
-      <w:r>
-        <w:rPr>
-          <w:sz w:val="22"/>
-          <w:szCs w:val="22"/>
-        </w:rPr>
-        <w:t>crum</w:t>
-      </w:r>
-      <w:proofErr w:type="spellEnd"/>
-      <w:r>
-        <w:rPr>
-          <w:sz w:val="22"/>
-          <w:szCs w:val="22"/>
-        </w:rPr>
-        <w:t xml:space="preserve"> le travail d'équipe. </w:t>
-      </w:r>
-    </w:p>
-    <w:p>
-      <w:pPr>
-        <w:rPr>
-          <w:sz w:val="22"/>
-          <w:szCs w:val="22"/>
-        </w:rPr>
-      </w:pPr>
-      <w:r>
-        <w:rPr>
-          <w:sz w:val="22"/>
-          <w:szCs w:val="22"/>
-        </w:rPr>
-        <w:t>Dès le premier jour, mes collègues de projet (Mel, Ryan, Yannis) m'ont désigné pour ce rôle en raison de mon expérience professionnelle, estimant que j'étais le mieux qualifié pour assumer cette responsabilité.</w:t>
-      </w:r>
-    </w:p>
-    <w:p>
-      <w:pPr>
-        <w:rPr>
-          <w:sz w:val="22"/>
-          <w:szCs w:val="22"/>
-        </w:rPr>
-      </w:pPr>
-    </w:p>
-    <w:p>
-      <w:pPr>
-        <w:rPr>
-          <w:sz w:val="22"/>
-          <w:szCs w:val="22"/>
-        </w:rPr>
-      </w:pPr>
-      <w:r>
-        <w:rPr>
-          <w:sz w:val="22"/>
-          <w:szCs w:val="22"/>
-        </w:rPr>
-        <w:t>Dans le cadre de ce projet, nous avons dû identifier les technologies adaptées et concevoir une gamelle connectée pour chat. Grâce à cet exercice, nous avons pu mettre en pratique de nombreux concepts et compétences requis pour la validation de notre formation.</w:t>
-      </w:r>
-    </w:p>
-    <w:p>
-      <w:pPr>
-        <w:pStyle w:val="Sous-titre"/>
-      </w:pPr>
-    </w:p>
-    <w:p>
-      <w:pPr>
-        <w:spacing w:line="240" w:lineRule="auto"/>
-      </w:pPr>
-      <w:r>
-        <w:t xml:space="preserve">L’école se situe à </w:t>
-      </w:r>
-      <w:r>
-        <w:rPr>
-          <w:rFonts w:ascii="Times New Roman" w:eastAsia="Times New Roman" w:hAnsi="Times New Roman" w:cs="Times New Roman"/>
-          <w:lang w:eastAsia="fr-FR"/>
-        </w:rPr>
-        <w:t>Charbonnières-les-Bains</w:t>
-      </w:r>
-      <w:r>
-        <w:rPr>
-          <w:rFonts w:ascii="Times New Roman" w:eastAsia="Times New Roman" w:hAnsi="Times New Roman" w:cs="Times New Roman"/>
-          <w:lang w:eastAsia="fr-FR"/>
-        </w:rPr>
-        <w:t>, j’y étais de décembre 2022 au juillet 2023</w:t>
-      </w:r>
-    </w:p>
-    <w:p/>
-    <w:p>
-      <w:pPr>
-        <w:pStyle w:val="Titre2"/>
-      </w:pPr>
-      <w:bookmarkStart w:id="7" w:name="_Toc147820821"/>
-      <w:r>
-        <w:t xml:space="preserve">Le stage en entreprise </w:t>
-      </w:r>
-      <w:r>
-        <w:t>(Arc</w:t>
-      </w:r>
-      <w:r>
-        <w:t xml:space="preserve"> Europe France)</w:t>
-      </w:r>
-      <w:bookmarkEnd w:id="7"/>
     </w:p>
     <w:p>
       <w:pPr>
@@ -4023,12 +4093,12 @@
       <w:pPr>
         <w:pStyle w:val="Titre1"/>
       </w:pPr>
-      <w:bookmarkStart w:id="8" w:name="_Toc147820822"/>
+      <w:bookmarkStart w:id="7" w:name="_Toc148011571"/>
       <w:r>
         <w:lastRenderedPageBreak/>
         <w:t>PROJET IOT (Internet des objets)</w:t>
       </w:r>
-      <w:bookmarkEnd w:id="8"/>
+      <w:bookmarkEnd w:id="7"/>
     </w:p>
     <w:p/>
     <w:p>
@@ -6007,13 +6077,13 @@
           <w:szCs w:val="24"/>
         </w:rPr>
       </w:pPr>
-      <w:bookmarkStart w:id="9" w:name="_Toc147820823"/>
+      <w:bookmarkStart w:id="8" w:name="_Toc148011572"/>
       <w:proofErr w:type="spellStart"/>
       <w:r>
         <w:lastRenderedPageBreak/>
         <w:t>Scrum</w:t>
       </w:r>
-      <w:bookmarkEnd w:id="9"/>
+      <w:bookmarkEnd w:id="8"/>
       <w:proofErr w:type="spellEnd"/>
     </w:p>
     <w:p>
@@ -6392,15 +6462,14 @@
     <w:p>
       <w:pPr>
         <w:pStyle w:val="Titre2"/>
-        <w:jc w:val="center"/>
-      </w:pPr>
-      <w:bookmarkStart w:id="10" w:name="_Toc147820824"/>
+      </w:pPr>
+      <w:bookmarkStart w:id="9" w:name="_Toc148011573"/>
       <w:proofErr w:type="spellStart"/>
       <w:r>
         <w:lastRenderedPageBreak/>
         <w:t>Canva</w:t>
       </w:r>
-      <w:bookmarkEnd w:id="10"/>
+      <w:bookmarkEnd w:id="9"/>
       <w:proofErr w:type="spellEnd"/>
     </w:p>
     <w:p/>
@@ -6598,12 +6667,12 @@
       <w:pPr>
         <w:pStyle w:val="Titre1"/>
       </w:pPr>
-      <w:bookmarkStart w:id="11" w:name="_Toc147820825"/>
+      <w:bookmarkStart w:id="10" w:name="_Toc148011574"/>
       <w:r>
         <w:lastRenderedPageBreak/>
         <w:t>LES DÉBUTS DU TRAVAIL D'ÉQUIPE</w:t>
       </w:r>
-      <w:bookmarkEnd w:id="11"/>
+      <w:bookmarkEnd w:id="10"/>
     </w:p>
     <w:p/>
     <w:p/>
@@ -6648,11 +6717,11 @@
       <w:pPr>
         <w:pStyle w:val="Titre2"/>
       </w:pPr>
-      <w:bookmarkStart w:id="12" w:name="_Toc147820826"/>
+      <w:bookmarkStart w:id="11" w:name="_Toc148011575"/>
       <w:r>
         <w:t>1.Notion :</w:t>
       </w:r>
-      <w:bookmarkEnd w:id="12"/>
+      <w:bookmarkEnd w:id="11"/>
     </w:p>
     <w:p>
       <w:pPr>
@@ -6758,12 +6827,12 @@
       <w:pPr>
         <w:pStyle w:val="Titre2"/>
       </w:pPr>
-      <w:bookmarkStart w:id="13" w:name="_Toc147820827"/>
+      <w:bookmarkStart w:id="12" w:name="_Toc148011576"/>
       <w:r>
         <w:lastRenderedPageBreak/>
         <w:t>2.Wireframes :</w:t>
       </w:r>
-      <w:bookmarkEnd w:id="13"/>
+      <w:bookmarkEnd w:id="12"/>
     </w:p>
     <w:p/>
     <w:p>
@@ -6980,12 +7049,12 @@
       <w:pPr>
         <w:pStyle w:val="Titre2"/>
       </w:pPr>
-      <w:bookmarkStart w:id="14" w:name="_Toc147820828"/>
+      <w:bookmarkStart w:id="13" w:name="_Toc148011577"/>
       <w:r>
         <w:lastRenderedPageBreak/>
         <w:t>3. Maquettes :</w:t>
       </w:r>
-      <w:bookmarkEnd w:id="14"/>
+      <w:bookmarkEnd w:id="13"/>
     </w:p>
     <w:p/>
     <w:p>
@@ -7187,12 +7256,12 @@
       <w:pPr>
         <w:pStyle w:val="Titre2"/>
       </w:pPr>
-      <w:bookmarkStart w:id="15" w:name="_Toc147820829"/>
+      <w:bookmarkStart w:id="14" w:name="_Toc148011578"/>
       <w:r>
         <w:lastRenderedPageBreak/>
         <w:t>4. UML du projet :</w:t>
       </w:r>
-      <w:bookmarkEnd w:id="15"/>
+      <w:bookmarkEnd w:id="14"/>
     </w:p>
     <w:p>
       <w:pPr>
@@ -7966,14 +8035,14 @@
       <w:pPr>
         <w:pStyle w:val="Titre2"/>
       </w:pPr>
-      <w:bookmarkStart w:id="16" w:name="_Toc147820830"/>
+      <w:bookmarkStart w:id="15" w:name="_Toc148011579"/>
       <w:r>
         <w:t xml:space="preserve">5. </w:t>
       </w:r>
       <w:r>
         <w:t>Risques et Criticité</w:t>
       </w:r>
-      <w:bookmarkEnd w:id="16"/>
+      <w:bookmarkEnd w:id="15"/>
     </w:p>
     <w:p/>
     <w:p>
@@ -8443,11 +8512,11 @@
       <w:pPr>
         <w:pStyle w:val="Titre1"/>
       </w:pPr>
-      <w:bookmarkStart w:id="17" w:name="_Toc147820831"/>
+      <w:bookmarkStart w:id="16" w:name="_Toc148011580"/>
       <w:r>
         <w:t>Chef de projet</w:t>
       </w:r>
-      <w:bookmarkEnd w:id="17"/>
+      <w:bookmarkEnd w:id="16"/>
     </w:p>
     <w:p/>
     <w:p/>
@@ -8568,12 +8637,12 @@
       <w:pPr>
         <w:pStyle w:val="Titre1"/>
       </w:pPr>
-      <w:bookmarkStart w:id="18" w:name="_Toc147820832"/>
+      <w:bookmarkStart w:id="17" w:name="_Toc148011581"/>
       <w:r>
         <w:lastRenderedPageBreak/>
         <w:t>GitHub</w:t>
       </w:r>
-      <w:bookmarkEnd w:id="18"/>
+      <w:bookmarkEnd w:id="17"/>
     </w:p>
     <w:p>
       <w:pPr>
@@ -9256,7 +9325,7 @@
           <w:szCs w:val="22"/>
         </w:rPr>
       </w:pPr>
-      <w:bookmarkStart w:id="19" w:name="_Toc147820833"/>
+      <w:bookmarkStart w:id="18" w:name="_Toc148011582"/>
       <w:r>
         <w:rPr>
           <w:rStyle w:val="Titre3Car"/>
@@ -9283,7 +9352,7 @@
         </w:rPr>
         <w:t xml:space="preserve"> :</w:t>
       </w:r>
-      <w:bookmarkEnd w:id="19"/>
+      <w:bookmarkEnd w:id="18"/>
       <w:r>
         <w:rPr>
           <w:color w:val="44546A" w:themeColor="text2"/>
@@ -9362,7 +9431,7 @@
           <w:szCs w:val="22"/>
         </w:rPr>
       </w:pPr>
-      <w:bookmarkStart w:id="20" w:name="_Toc147820834"/>
+      <w:bookmarkStart w:id="19" w:name="_Toc148011583"/>
       <w:r>
         <w:rPr>
           <w:sz w:val="22"/>
@@ -9371,106 +9440,106 @@
         <w:lastRenderedPageBreak/>
         <w:t>- CI/CD :</w:t>
       </w:r>
+      <w:bookmarkEnd w:id="19"/>
+      <w:r>
+        <w:rPr>
+          <w:sz w:val="22"/>
+          <w:szCs w:val="22"/>
+        </w:rPr>
+        <w:t xml:space="preserve"> </w:t>
+      </w:r>
+    </w:p>
+    <w:p>
+      <w:pPr>
+        <w:rPr>
+          <w:sz w:val="22"/>
+          <w:szCs w:val="22"/>
+        </w:rPr>
+      </w:pPr>
+      <w:r>
+        <w:rPr>
+          <w:sz w:val="22"/>
+          <w:szCs w:val="22"/>
+        </w:rPr>
+        <w:t>La CI (Intégration Continue) est une pratique de développement où les développeurs intègrent fréquemment leur cod</w:t>
+      </w:r>
+      <w:r>
+        <w:rPr>
+          <w:sz w:val="22"/>
+          <w:szCs w:val="22"/>
+        </w:rPr>
+        <w:t xml:space="preserve">e dans un référentiel partagé. </w:t>
+      </w:r>
+    </w:p>
+    <w:p>
+      <w:pPr>
+        <w:rPr>
+          <w:sz w:val="22"/>
+          <w:szCs w:val="22"/>
+        </w:rPr>
+      </w:pPr>
+      <w:r>
+        <w:rPr>
+          <w:sz w:val="22"/>
+          <w:szCs w:val="22"/>
+        </w:rPr>
+        <w:t>Le CD (Livraison Continue) va plus loin en automatisant la mise en produ</w:t>
+      </w:r>
+      <w:r>
+        <w:rPr>
+          <w:sz w:val="22"/>
+          <w:szCs w:val="22"/>
+        </w:rPr>
+        <w:t>ction du code intégré et testé.</w:t>
+      </w:r>
+    </w:p>
+    <w:p>
+      <w:pPr>
+        <w:rPr>
+          <w:sz w:val="22"/>
+          <w:szCs w:val="22"/>
+        </w:rPr>
+      </w:pPr>
+      <w:r>
+        <w:rPr>
+          <w:sz w:val="22"/>
+          <w:szCs w:val="22"/>
+        </w:rPr>
+        <w:t>Une fois que le code a passé les tests automatisés, il est prêt à être déployé en production sans étapes manuelles supplémentaires.</w:t>
+      </w:r>
+      <w:r>
+        <w:rPr>
+          <w:sz w:val="22"/>
+          <w:szCs w:val="22"/>
+        </w:rPr>
+        <w:t xml:space="preserve"> Pour notre projet, nous n’avons pas eu le temps de l’appliquer comme nous le voulions mais j’ai eu l’occasion d’en faire en entreprise (Voir plus loin dans le dossier de soutenance).</w:t>
+      </w:r>
+    </w:p>
+    <w:p>
+      <w:pPr>
+        <w:rPr>
+          <w:sz w:val="22"/>
+          <w:szCs w:val="22"/>
+        </w:rPr>
+      </w:pPr>
+    </w:p>
+    <w:p>
+      <w:pPr>
+        <w:rPr>
+          <w:sz w:val="22"/>
+          <w:szCs w:val="22"/>
+        </w:rPr>
+      </w:pPr>
+      <w:bookmarkStart w:id="20" w:name="_Toc148011584"/>
+      <w:r>
+        <w:rPr>
+          <w:rStyle w:val="Titre3Car"/>
+          <w:sz w:val="22"/>
+          <w:szCs w:val="22"/>
+        </w:rPr>
+        <w:t>- Création de branches localisées</w:t>
+      </w:r>
       <w:bookmarkEnd w:id="20"/>
-      <w:r>
-        <w:rPr>
-          <w:sz w:val="22"/>
-          <w:szCs w:val="22"/>
-        </w:rPr>
-        <w:t xml:space="preserve"> </w:t>
-      </w:r>
-    </w:p>
-    <w:p>
-      <w:pPr>
-        <w:rPr>
-          <w:sz w:val="22"/>
-          <w:szCs w:val="22"/>
-        </w:rPr>
-      </w:pPr>
-      <w:r>
-        <w:rPr>
-          <w:sz w:val="22"/>
-          <w:szCs w:val="22"/>
-        </w:rPr>
-        <w:t>La CI (Intégration Continue) est une pratique de développement où les développeurs intègrent fréquemment leur cod</w:t>
-      </w:r>
-      <w:r>
-        <w:rPr>
-          <w:sz w:val="22"/>
-          <w:szCs w:val="22"/>
-        </w:rPr>
-        <w:t xml:space="preserve">e dans un référentiel partagé. </w:t>
-      </w:r>
-    </w:p>
-    <w:p>
-      <w:pPr>
-        <w:rPr>
-          <w:sz w:val="22"/>
-          <w:szCs w:val="22"/>
-        </w:rPr>
-      </w:pPr>
-      <w:r>
-        <w:rPr>
-          <w:sz w:val="22"/>
-          <w:szCs w:val="22"/>
-        </w:rPr>
-        <w:t>Le CD (Livraison Continue) va plus loin en automatisant la mise en produ</w:t>
-      </w:r>
-      <w:r>
-        <w:rPr>
-          <w:sz w:val="22"/>
-          <w:szCs w:val="22"/>
-        </w:rPr>
-        <w:t>ction du code intégré et testé.</w:t>
-      </w:r>
-    </w:p>
-    <w:p>
-      <w:pPr>
-        <w:rPr>
-          <w:sz w:val="22"/>
-          <w:szCs w:val="22"/>
-        </w:rPr>
-      </w:pPr>
-      <w:r>
-        <w:rPr>
-          <w:sz w:val="22"/>
-          <w:szCs w:val="22"/>
-        </w:rPr>
-        <w:t>Une fois que le code a passé les tests automatisés, il est prêt à être déployé en production sans étapes manuelles supplémentaires.</w:t>
-      </w:r>
-      <w:r>
-        <w:rPr>
-          <w:sz w:val="22"/>
-          <w:szCs w:val="22"/>
-        </w:rPr>
-        <w:t xml:space="preserve"> Pour notre projet, nous n’avons pas eu le temps de l’appliquer comme nous le voulions mais j’ai eu l’occasion d’en faire en entreprise (Voir plus loin dans le dossier de soutenance).</w:t>
-      </w:r>
-    </w:p>
-    <w:p>
-      <w:pPr>
-        <w:rPr>
-          <w:sz w:val="22"/>
-          <w:szCs w:val="22"/>
-        </w:rPr>
-      </w:pPr>
-    </w:p>
-    <w:p>
-      <w:pPr>
-        <w:rPr>
-          <w:sz w:val="22"/>
-          <w:szCs w:val="22"/>
-        </w:rPr>
-      </w:pPr>
-      <w:bookmarkStart w:id="21" w:name="_Toc147820835"/>
-      <w:r>
-        <w:rPr>
-          <w:rStyle w:val="Titre3Car"/>
-          <w:sz w:val="22"/>
-          <w:szCs w:val="22"/>
-        </w:rPr>
-        <w:t>- Création de branches localisées</w:t>
-      </w:r>
-      <w:bookmarkEnd w:id="21"/>
       <w:r>
         <w:rPr>
           <w:color w:val="44546A" w:themeColor="text2"/>
@@ -9906,7 +9975,7 @@
       <w:pPr>
         <w:pStyle w:val="Titre1"/>
       </w:pPr>
-      <w:bookmarkStart w:id="22" w:name="_Toc147820836"/>
+      <w:bookmarkStart w:id="21" w:name="_Toc148011585"/>
       <w:r>
         <w:lastRenderedPageBreak/>
         <w:t xml:space="preserve">Maintien de </w:t>
@@ -9915,7 +9984,7 @@
       <w:r>
         <w:t>Scrum</w:t>
       </w:r>
-      <w:bookmarkEnd w:id="22"/>
+      <w:bookmarkEnd w:id="21"/>
       <w:proofErr w:type="spellEnd"/>
     </w:p>
     <w:p/>
@@ -10493,7 +10562,7 @@
       <w:pPr>
         <w:pStyle w:val="Titre1"/>
       </w:pPr>
-      <w:bookmarkStart w:id="23" w:name="_Toc147820837"/>
+      <w:bookmarkStart w:id="22" w:name="_Toc148011586"/>
       <w:r>
         <w:lastRenderedPageBreak/>
         <w:t>Modéliser</w:t>
@@ -10501,7 +10570,7 @@
       <w:r>
         <w:t xml:space="preserve"> une maquette</w:t>
       </w:r>
-      <w:bookmarkEnd w:id="23"/>
+      <w:bookmarkEnd w:id="22"/>
     </w:p>
     <w:p>
       <w:pPr>
@@ -10761,13 +10830,12 @@
     <w:p>
       <w:pPr>
         <w:pStyle w:val="Titre2"/>
-        <w:jc w:val="center"/>
-      </w:pPr>
-      <w:bookmarkStart w:id="24" w:name="_Toc147820838"/>
+      </w:pPr>
+      <w:bookmarkStart w:id="23" w:name="_Toc148011587"/>
       <w:r>
         <w:t>Composant Header.js</w:t>
       </w:r>
-      <w:bookmarkEnd w:id="24"/>
+      <w:bookmarkEnd w:id="23"/>
     </w:p>
     <w:p/>
     <w:p>
@@ -10846,15 +10914,14 @@
     <w:p>
       <w:pPr>
         <w:pStyle w:val="Titre2"/>
-        <w:jc w:val="center"/>
-      </w:pPr>
-      <w:bookmarkStart w:id="25" w:name="_Toc147820839"/>
+      </w:pPr>
+      <w:bookmarkStart w:id="24" w:name="_Toc148011588"/>
       <w:proofErr w:type="spellStart"/>
       <w:r>
         <w:lastRenderedPageBreak/>
         <w:t>Header.scss</w:t>
       </w:r>
-      <w:bookmarkEnd w:id="25"/>
+      <w:bookmarkEnd w:id="24"/>
       <w:proofErr w:type="spellEnd"/>
     </w:p>
     <w:p/>
@@ -10921,14 +10988,13 @@
     <w:p>
       <w:pPr>
         <w:pStyle w:val="Titre2"/>
-        <w:jc w:val="center"/>
-      </w:pPr>
-      <w:bookmarkStart w:id="26" w:name="_Toc147820840"/>
+      </w:pPr>
+      <w:bookmarkStart w:id="25" w:name="_Toc148011589"/>
       <w:r>
         <w:lastRenderedPageBreak/>
         <w:t>Visuels de l’application</w:t>
       </w:r>
-      <w:bookmarkEnd w:id="26"/>
+      <w:bookmarkEnd w:id="25"/>
     </w:p>
     <w:p/>
     <w:p>
@@ -11161,14 +11227,13 @@
     <w:p>
       <w:pPr>
         <w:pStyle w:val="Titre2"/>
-        <w:jc w:val="center"/>
-      </w:pPr>
-      <w:bookmarkStart w:id="27" w:name="_Toc147820841"/>
+      </w:pPr>
+      <w:bookmarkStart w:id="26" w:name="_Toc148011590"/>
       <w:r>
         <w:lastRenderedPageBreak/>
         <w:t>API</w:t>
       </w:r>
-      <w:bookmarkEnd w:id="27"/>
+      <w:bookmarkEnd w:id="26"/>
     </w:p>
     <w:p>
       <w:pPr>
@@ -12126,13 +12191,13 @@
       <w:pPr>
         <w:pStyle w:val="Titre2"/>
       </w:pPr>
-      <w:bookmarkStart w:id="28" w:name="_Toc147820842"/>
+      <w:bookmarkStart w:id="27" w:name="_Toc148011591"/>
       <w:proofErr w:type="spellStart"/>
       <w:r>
         <w:lastRenderedPageBreak/>
         <w:t>Api.json</w:t>
       </w:r>
-      <w:bookmarkEnd w:id="28"/>
+      <w:bookmarkEnd w:id="27"/>
       <w:proofErr w:type="spellEnd"/>
     </w:p>
     <w:p>
@@ -13202,14 +13267,14 @@
     <w:p>
       <w:pPr>
         <w:rPr>
-          <w:rFonts w:ascii="Times New Roman" w:hAnsi="Times New Roman" w:cs="Times New Roman"/>
-          <w:sz w:val="22"/>
-          <w:szCs w:val="22"/>
-        </w:rPr>
-      </w:pPr>
-      <w:r>
-        <w:rPr>
-          <w:rFonts w:ascii="Times New Roman" w:hAnsi="Times New Roman" w:cs="Times New Roman"/>
+          <w:rFonts w:cstheme="minorHAnsi"/>
+          <w:sz w:val="22"/>
+          <w:szCs w:val="22"/>
+        </w:rPr>
+      </w:pPr>
+      <w:r>
+        <w:rPr>
+          <w:rFonts w:cstheme="minorHAnsi"/>
           <w:sz w:val="22"/>
           <w:szCs w:val="22"/>
         </w:rPr>
@@ -13335,13 +13400,12 @@
     <w:p>
       <w:pPr>
         <w:pStyle w:val="Titre2"/>
-        <w:jc w:val="center"/>
-      </w:pPr>
-      <w:bookmarkStart w:id="29" w:name="_Toc147820843"/>
+      </w:pPr>
+      <w:bookmarkStart w:id="28" w:name="_Toc148011592"/>
       <w:r>
         <w:t>Imprévu</w:t>
       </w:r>
-      <w:bookmarkEnd w:id="29"/>
+      <w:bookmarkEnd w:id="28"/>
     </w:p>
     <w:p/>
     <w:p>
@@ -13614,14 +13678,13 @@
     <w:p>
       <w:pPr>
         <w:pStyle w:val="Titre2"/>
-        <w:jc w:val="center"/>
-      </w:pPr>
-      <w:bookmarkStart w:id="30" w:name="_Toc147820844"/>
+      </w:pPr>
+      <w:bookmarkStart w:id="29" w:name="_Toc148011593"/>
       <w:r>
         <w:lastRenderedPageBreak/>
         <w:t>Etude de marché</w:t>
       </w:r>
-      <w:bookmarkEnd w:id="30"/>
+      <w:bookmarkEnd w:id="29"/>
     </w:p>
     <w:p/>
     <w:p>
@@ -13885,12 +13948,12 @@
       <w:pPr>
         <w:pStyle w:val="Titre1"/>
       </w:pPr>
-      <w:bookmarkStart w:id="31" w:name="_Toc147820845"/>
+      <w:bookmarkStart w:id="30" w:name="_Toc148011594"/>
       <w:r>
         <w:lastRenderedPageBreak/>
         <w:t>Présentation</w:t>
       </w:r>
-      <w:bookmarkEnd w:id="31"/>
+      <w:bookmarkEnd w:id="30"/>
     </w:p>
     <w:p>
       <w:pPr>
@@ -15580,7 +15643,7 @@
       <w:pPr>
         <w:pStyle w:val="Titre2"/>
       </w:pPr>
-      <w:bookmarkStart w:id="32" w:name="_Toc147820846"/>
+      <w:bookmarkStart w:id="31" w:name="_Toc148011595"/>
       <w:r>
         <w:lastRenderedPageBreak/>
         <w:t>NotificationButton.</w:t>
@@ -15588,7 +15651,7 @@
       <w:r>
         <w:t>js</w:t>
       </w:r>
-      <w:bookmarkEnd w:id="32"/>
+      <w:bookmarkEnd w:id="31"/>
     </w:p>
     <w:p/>
     <w:p>
@@ -15971,13 +16034,12 @@
     <w:p>
       <w:pPr>
         <w:pStyle w:val="Titre2"/>
-        <w:jc w:val="center"/>
         <w:rPr>
           <w:noProof/>
           <w:lang w:eastAsia="fr-FR"/>
         </w:rPr>
       </w:pPr>
-      <w:bookmarkStart w:id="33" w:name="_Toc147820847"/>
+      <w:bookmarkStart w:id="32" w:name="_Toc148011596"/>
       <w:r>
         <w:rPr>
           <w:noProof/>
@@ -15985,7 +16047,7 @@
         </w:rPr>
         <w:t>Mockoon</w:t>
       </w:r>
-      <w:bookmarkEnd w:id="33"/>
+      <w:bookmarkEnd w:id="32"/>
     </w:p>
     <w:p>
       <w:pPr>
@@ -16680,14 +16742,13 @@
     <w:p>
       <w:pPr>
         <w:pStyle w:val="Titre2"/>
-        <w:jc w:val="center"/>
-      </w:pPr>
-      <w:bookmarkStart w:id="34" w:name="_Toc147820848"/>
+      </w:pPr>
+      <w:bookmarkStart w:id="33" w:name="_Toc148011597"/>
       <w:proofErr w:type="spellStart"/>
       <w:r>
         <w:t>Postman</w:t>
       </w:r>
-      <w:bookmarkEnd w:id="34"/>
+      <w:bookmarkEnd w:id="33"/>
       <w:proofErr w:type="spellEnd"/>
     </w:p>
     <w:p/>
@@ -17005,7 +17066,7 @@
       <w:pPr>
         <w:pStyle w:val="Titre2"/>
       </w:pPr>
-      <w:bookmarkStart w:id="35" w:name="_Toc147820849"/>
+      <w:bookmarkStart w:id="34" w:name="_Toc148011598"/>
       <w:proofErr w:type="gramStart"/>
       <w:r>
         <w:lastRenderedPageBreak/>
@@ -17015,10 +17076,539 @@
       <w:r>
         <w:t>env</w:t>
       </w:r>
+      <w:bookmarkEnd w:id="34"/>
       <w:proofErr w:type="spellEnd"/>
       <w:proofErr w:type="gramEnd"/>
-      <w:r>
-        <w:t xml:space="preserve"> .</w:t>
+    </w:p>
+    <w:p/>
+    <w:p>
+      <w:pPr>
+        <w:rPr>
+          <w:sz w:val="22"/>
+          <w:szCs w:val="22"/>
+        </w:rPr>
+      </w:pPr>
+      <w:r>
+        <w:rPr>
+          <w:sz w:val="22"/>
+          <w:szCs w:val="22"/>
+        </w:rPr>
+        <w:t xml:space="preserve">Un fichier </w:t>
+      </w:r>
+      <w:proofErr w:type="gramStart"/>
+      <w:r>
+        <w:rPr>
+          <w:sz w:val="22"/>
+          <w:szCs w:val="22"/>
+        </w:rPr>
+        <w:t>`.</w:t>
+      </w:r>
+      <w:proofErr w:type="spellStart"/>
+      <w:r>
+        <w:rPr>
+          <w:sz w:val="22"/>
+          <w:szCs w:val="22"/>
+        </w:rPr>
+        <w:t>env</w:t>
+      </w:r>
+      <w:proofErr w:type="spellEnd"/>
+      <w:proofErr w:type="gramEnd"/>
+      <w:r>
+        <w:rPr>
+          <w:sz w:val="22"/>
+          <w:szCs w:val="22"/>
+        </w:rPr>
+        <w:t xml:space="preserve">` (environnement) est un fichier de configuration utilisé pour stocker des variables d'environnement dans une application, y compris dans le contexte d'une API . </w:t>
+      </w:r>
+    </w:p>
+    <w:p>
+      <w:pPr>
+        <w:rPr>
+          <w:sz w:val="22"/>
+          <w:szCs w:val="22"/>
+        </w:rPr>
+      </w:pPr>
+      <w:r>
+        <w:rPr>
+          <w:sz w:val="22"/>
+          <w:szCs w:val="22"/>
+        </w:rPr>
+        <w:t>Ces variables d'environnement sont essentiellement des paramètres ou des valeurs de configuration que votre application peut utiliser pour fonctionner correctement.</w:t>
+      </w:r>
+      <w:r>
+        <w:rPr>
+          <w:sz w:val="22"/>
+          <w:szCs w:val="22"/>
+        </w:rPr>
+        <w:t xml:space="preserve"> Ici, nous l’utilisons par exemple pour définir les </w:t>
+      </w:r>
+      <w:proofErr w:type="spellStart"/>
+      <w:r>
+        <w:rPr>
+          <w:sz w:val="22"/>
+          <w:szCs w:val="22"/>
+        </w:rPr>
+        <w:t>endPoints</w:t>
+      </w:r>
+      <w:proofErr w:type="spellEnd"/>
+      <w:r>
+        <w:rPr>
+          <w:sz w:val="22"/>
+          <w:szCs w:val="22"/>
+        </w:rPr>
+        <w:t xml:space="preserve"> (adresses) qui seront utilisées/écoutées par l’API.</w:t>
+      </w:r>
+    </w:p>
+    <w:p>
+      <w:pPr>
+        <w:rPr>
+          <w:sz w:val="22"/>
+          <w:szCs w:val="22"/>
+        </w:rPr>
+      </w:pPr>
+      <w:r>
+        <w:rPr>
+          <w:noProof/>
+          <w:lang w:eastAsia="fr-FR"/>
+        </w:rPr>
+        <w:drawing>
+          <wp:inline distT="0" distB="0" distL="0" distR="0">
+            <wp:extent cx="2789555" cy="537845"/>
+            <wp:effectExtent l="0" t="0" r="0" b="0"/>
+            <wp:docPr id="31" name="Image 31" descr="C:\Users\delarream\AppData\Local\Microsoft\Windows\INetCache\Content.Word\env.png"/>
+            <wp:cNvGraphicFramePr>
+              <a:graphicFrameLocks xmlns:a="http://schemas.openxmlformats.org/drawingml/2006/main" noChangeAspect="1"/>
+            </wp:cNvGraphicFramePr>
+            <a:graphic xmlns:a="http://schemas.openxmlformats.org/drawingml/2006/main">
+              <a:graphicData uri="http://schemas.openxmlformats.org/drawingml/2006/picture">
+                <pic:pic xmlns:pic="http://schemas.openxmlformats.org/drawingml/2006/picture">
+                  <pic:nvPicPr>
+                    <pic:cNvPr id="0" name="Picture 16" descr="C:\Users\delarream\AppData\Local\Microsoft\Windows\INetCache\Content.Word\env.png"/>
+                    <pic:cNvPicPr>
+                      <a:picLocks noChangeAspect="1" noChangeArrowheads="1"/>
+                    </pic:cNvPicPr>
+                  </pic:nvPicPr>
+                  <pic:blipFill>
+                    <a:blip r:embed="rId43">
+                      <a:extLst>
+                        <a:ext uri="{28A0092B-C50C-407E-A947-70E740481C1C}">
+                          <a14:useLocalDpi xmlns:a14="http://schemas.microsoft.com/office/drawing/2010/main" val="0"/>
+                        </a:ext>
+                      </a:extLst>
+                    </a:blip>
+                    <a:srcRect/>
+                    <a:stretch>
+                      <a:fillRect/>
+                    </a:stretch>
+                  </pic:blipFill>
+                  <pic:spPr bwMode="auto">
+                    <a:xfrm>
+                      <a:off x="0" y="0"/>
+                      <a:ext cx="2789555" cy="537845"/>
+                    </a:xfrm>
+                    <a:prstGeom prst="rect">
+                      <a:avLst/>
+                    </a:prstGeom>
+                    <a:noFill/>
+                    <a:ln>
+                      <a:noFill/>
+                    </a:ln>
+                  </pic:spPr>
+                </pic:pic>
+              </a:graphicData>
+            </a:graphic>
+          </wp:inline>
+        </w:drawing>
+      </w:r>
+    </w:p>
+    <w:p>
+      <w:pPr>
+        <w:rPr>
+          <w:sz w:val="22"/>
+          <w:szCs w:val="22"/>
+        </w:rPr>
+      </w:pPr>
+      <w:proofErr w:type="gramStart"/>
+      <w:r>
+        <w:rPr>
+          <w:sz w:val="22"/>
+          <w:szCs w:val="22"/>
+        </w:rPr>
+        <w:t>Le .</w:t>
+      </w:r>
+      <w:proofErr w:type="spellStart"/>
+      <w:r>
+        <w:rPr>
+          <w:sz w:val="22"/>
+          <w:szCs w:val="22"/>
+        </w:rPr>
+        <w:t>env</w:t>
+      </w:r>
+      <w:proofErr w:type="spellEnd"/>
+      <w:proofErr w:type="gramEnd"/>
+      <w:r>
+        <w:rPr>
+          <w:sz w:val="22"/>
+          <w:szCs w:val="22"/>
+        </w:rPr>
+        <w:t xml:space="preserve"> de notre API permet de remplir quelques points importants  : (sécurité référentiel)</w:t>
+      </w:r>
+    </w:p>
+    <w:p>
+      <w:pPr>
+        <w:rPr>
+          <w:sz w:val="22"/>
+          <w:szCs w:val="22"/>
+        </w:rPr>
+      </w:pPr>
+      <w:r>
+        <w:rPr>
+          <w:sz w:val="22"/>
+          <w:szCs w:val="22"/>
+        </w:rPr>
+        <w:t>-</w:t>
+      </w:r>
+      <w:r>
+        <w:rPr>
+          <w:b/>
+          <w:sz w:val="22"/>
+          <w:szCs w:val="22"/>
+        </w:rPr>
+        <w:t xml:space="preserve"> Stockage des configurations sensibles</w:t>
+      </w:r>
+      <w:r>
+        <w:rPr>
+          <w:sz w:val="22"/>
+          <w:szCs w:val="22"/>
+        </w:rPr>
+        <w:t xml:space="preserve"> :</w:t>
+      </w:r>
+      <w:r>
+        <w:rPr>
+          <w:sz w:val="22"/>
+          <w:szCs w:val="22"/>
+        </w:rPr>
+        <w:t xml:space="preserve"> Les fichiers </w:t>
+      </w:r>
+      <w:proofErr w:type="gramStart"/>
+      <w:r>
+        <w:rPr>
+          <w:sz w:val="22"/>
+          <w:szCs w:val="22"/>
+        </w:rPr>
+        <w:t>`.</w:t>
+      </w:r>
+      <w:proofErr w:type="spellStart"/>
+      <w:r>
+        <w:rPr>
+          <w:sz w:val="22"/>
+          <w:szCs w:val="22"/>
+        </w:rPr>
+        <w:t>env</w:t>
+      </w:r>
+      <w:proofErr w:type="spellEnd"/>
+      <w:proofErr w:type="gramEnd"/>
+      <w:r>
+        <w:rPr>
+          <w:sz w:val="22"/>
+          <w:szCs w:val="22"/>
+        </w:rPr>
+        <w:t xml:space="preserve">` sont généralement utilisés pour stocker des informations sensibles ou des configurations spécifiques à l'environnement, telles que des clés d'API, des identifiants de base de données, des jetons d'accès ou des URL de services tiers. Plutôt que d'inclure ces informations directement dans le code source de notre application, elles sont stockées de manière sécurisée dans un fichier </w:t>
+      </w:r>
+      <w:proofErr w:type="gramStart"/>
+      <w:r>
+        <w:rPr>
+          <w:sz w:val="22"/>
+          <w:szCs w:val="22"/>
+        </w:rPr>
+        <w:t>`.</w:t>
+      </w:r>
+      <w:proofErr w:type="spellStart"/>
+      <w:r>
+        <w:rPr>
+          <w:sz w:val="22"/>
+          <w:szCs w:val="22"/>
+        </w:rPr>
+        <w:t>env</w:t>
+      </w:r>
+      <w:proofErr w:type="spellEnd"/>
+      <w:proofErr w:type="gramEnd"/>
+      <w:r>
+        <w:rPr>
+          <w:sz w:val="22"/>
+          <w:szCs w:val="22"/>
+        </w:rPr>
+        <w:t>`.</w:t>
+      </w:r>
+    </w:p>
+    <w:p>
+      <w:pPr>
+        <w:rPr>
+          <w:sz w:val="22"/>
+          <w:szCs w:val="22"/>
+        </w:rPr>
+      </w:pPr>
+      <w:r>
+        <w:rPr>
+          <w:sz w:val="22"/>
+          <w:szCs w:val="22"/>
+        </w:rPr>
+        <w:t xml:space="preserve">- </w:t>
+      </w:r>
+      <w:r>
+        <w:rPr>
+          <w:b/>
+          <w:sz w:val="22"/>
+          <w:szCs w:val="22"/>
+        </w:rPr>
+        <w:t>Séparation des configurations et du code</w:t>
+      </w:r>
+      <w:r>
+        <w:rPr>
+          <w:sz w:val="22"/>
+          <w:szCs w:val="22"/>
+        </w:rPr>
+        <w:t xml:space="preserve"> :</w:t>
+      </w:r>
+      <w:r>
+        <w:rPr>
+          <w:sz w:val="22"/>
+          <w:szCs w:val="22"/>
+        </w:rPr>
+        <w:t xml:space="preserve"> L'utilisation d'un fichier </w:t>
+      </w:r>
+      <w:proofErr w:type="gramStart"/>
+      <w:r>
+        <w:rPr>
+          <w:sz w:val="22"/>
+          <w:szCs w:val="22"/>
+        </w:rPr>
+        <w:t>`.</w:t>
+      </w:r>
+      <w:proofErr w:type="spellStart"/>
+      <w:r>
+        <w:rPr>
+          <w:sz w:val="22"/>
+          <w:szCs w:val="22"/>
+        </w:rPr>
+        <w:t>env</w:t>
+      </w:r>
+      <w:proofErr w:type="spellEnd"/>
+      <w:proofErr w:type="gramEnd"/>
+      <w:r>
+        <w:rPr>
+          <w:sz w:val="22"/>
+          <w:szCs w:val="22"/>
+        </w:rPr>
+        <w:t xml:space="preserve">` permet de séparer les configurations de votre code source. Donc on peut changer les paramètres de configuration sans avoir à modifier directement le code de l'API, ce qui la rend bien plus facile à gérer ou </w:t>
+      </w:r>
+      <w:proofErr w:type="spellStart"/>
+      <w:proofErr w:type="gramStart"/>
+      <w:r>
+        <w:rPr>
+          <w:sz w:val="22"/>
+          <w:szCs w:val="22"/>
+        </w:rPr>
+        <w:t>a</w:t>
+      </w:r>
+      <w:proofErr w:type="spellEnd"/>
+      <w:proofErr w:type="gramEnd"/>
+      <w:r>
+        <w:rPr>
+          <w:sz w:val="22"/>
+          <w:szCs w:val="22"/>
+        </w:rPr>
+        <w:t xml:space="preserve"> moduler au fil du temps et des différentes mises à jour possible.</w:t>
+      </w:r>
+    </w:p>
+    <w:p>
+      <w:pPr>
+        <w:rPr>
+          <w:sz w:val="22"/>
+          <w:szCs w:val="22"/>
+        </w:rPr>
+      </w:pPr>
+      <w:r>
+        <w:rPr>
+          <w:sz w:val="22"/>
+          <w:szCs w:val="22"/>
+        </w:rPr>
+        <w:t xml:space="preserve">- </w:t>
+      </w:r>
+      <w:r>
+        <w:rPr>
+          <w:b/>
+          <w:sz w:val="22"/>
+          <w:szCs w:val="22"/>
+        </w:rPr>
+        <w:t>Protection des données sensibles</w:t>
+      </w:r>
+      <w:r>
+        <w:rPr>
+          <w:sz w:val="22"/>
+          <w:szCs w:val="22"/>
+        </w:rPr>
+        <w:t xml:space="preserve"> :</w:t>
+      </w:r>
+      <w:r>
+        <w:rPr>
+          <w:sz w:val="22"/>
+          <w:szCs w:val="22"/>
+        </w:rPr>
+        <w:t xml:space="preserve"> En utilisant un fichier </w:t>
+      </w:r>
+      <w:proofErr w:type="gramStart"/>
+      <w:r>
+        <w:rPr>
+          <w:sz w:val="22"/>
+          <w:szCs w:val="22"/>
+        </w:rPr>
+        <w:t>`.</w:t>
+      </w:r>
+      <w:proofErr w:type="spellStart"/>
+      <w:r>
+        <w:rPr>
+          <w:sz w:val="22"/>
+          <w:szCs w:val="22"/>
+        </w:rPr>
+        <w:t>env</w:t>
+      </w:r>
+      <w:proofErr w:type="spellEnd"/>
+      <w:proofErr w:type="gramEnd"/>
+      <w:r>
+        <w:rPr>
+          <w:sz w:val="22"/>
+          <w:szCs w:val="22"/>
+        </w:rPr>
+        <w:t>`, on réduit le risque d'exposer des informations sensibles, car ce fichier est généralement ajouté à la liste des fichiers ignorés (</w:t>
+      </w:r>
+      <w:r>
+        <w:rPr>
+          <w:sz w:val="22"/>
+          <w:szCs w:val="22"/>
+        </w:rPr>
+        <w:t>exemple : « .</w:t>
+      </w:r>
+      <w:proofErr w:type="spellStart"/>
+      <w:r>
+        <w:rPr>
+          <w:sz w:val="22"/>
+          <w:szCs w:val="22"/>
+        </w:rPr>
+        <w:t>gitignore</w:t>
+      </w:r>
+      <w:proofErr w:type="spellEnd"/>
+      <w:r>
+        <w:rPr>
+          <w:sz w:val="22"/>
+          <w:szCs w:val="22"/>
+        </w:rPr>
+        <w:t> » en bas de la page</w:t>
+      </w:r>
+      <w:r>
+        <w:rPr>
+          <w:sz w:val="22"/>
+          <w:szCs w:val="22"/>
+        </w:rPr>
+        <w:t xml:space="preserve">). En gros le fichier </w:t>
+      </w:r>
+      <w:proofErr w:type="gramStart"/>
+      <w:r>
+        <w:rPr>
+          <w:sz w:val="22"/>
+          <w:szCs w:val="22"/>
+        </w:rPr>
+        <w:t>`.</w:t>
+      </w:r>
+      <w:proofErr w:type="spellStart"/>
+      <w:r>
+        <w:rPr>
+          <w:sz w:val="22"/>
+          <w:szCs w:val="22"/>
+        </w:rPr>
+        <w:t>env</w:t>
+      </w:r>
+      <w:proofErr w:type="spellEnd"/>
+      <w:proofErr w:type="gramEnd"/>
+      <w:r>
+        <w:rPr>
+          <w:sz w:val="22"/>
+          <w:szCs w:val="22"/>
+        </w:rPr>
+        <w:t>` ne sera pas partagé avec le code source lorsque vous utilisez des systèmes de contrôle de version comme Git.</w:t>
+      </w:r>
+    </w:p>
+    <w:p>
+      <w:pPr>
+        <w:rPr>
+          <w:sz w:val="22"/>
+          <w:szCs w:val="22"/>
+        </w:rPr>
+      </w:pPr>
+      <w:r>
+        <w:rPr>
+          <w:sz w:val="22"/>
+          <w:szCs w:val="22"/>
+        </w:rPr>
+        <w:t xml:space="preserve">- </w:t>
+      </w:r>
+      <w:r>
+        <w:rPr>
+          <w:b/>
+          <w:sz w:val="22"/>
+          <w:szCs w:val="22"/>
+        </w:rPr>
+        <w:t>Lecture des variables d'environnement</w:t>
+      </w:r>
+      <w:r>
+        <w:rPr>
+          <w:sz w:val="22"/>
+          <w:szCs w:val="22"/>
+        </w:rPr>
+        <w:t xml:space="preserve"> :</w:t>
+      </w:r>
+      <w:r>
+        <w:rPr>
+          <w:sz w:val="22"/>
+          <w:szCs w:val="22"/>
+        </w:rPr>
+        <w:t xml:space="preserve"> Dans notre code source, on peut lire les variables d'environnement à partir du fichier </w:t>
+      </w:r>
+      <w:proofErr w:type="gramStart"/>
+      <w:r>
+        <w:rPr>
+          <w:sz w:val="22"/>
+          <w:szCs w:val="22"/>
+        </w:rPr>
+        <w:t>`.</w:t>
+      </w:r>
+      <w:proofErr w:type="spellStart"/>
+      <w:r>
+        <w:rPr>
+          <w:sz w:val="22"/>
+          <w:szCs w:val="22"/>
+        </w:rPr>
+        <w:t>env</w:t>
+      </w:r>
+      <w:proofErr w:type="spellEnd"/>
+      <w:proofErr w:type="gramEnd"/>
+      <w:r>
+        <w:rPr>
+          <w:sz w:val="22"/>
+          <w:szCs w:val="22"/>
+        </w:rPr>
+        <w:t>` en utilisant une bibliothèque ou un package qui permet de charger ces variables. Elles peuvent ensuite être utilisées pour configurer l'API, y compris pour se connecter à des bases de données ou gérer l'authentification.</w:t>
+      </w:r>
+    </w:p>
+    <w:p/>
+    <w:p>
+      <w:pPr>
+        <w:pStyle w:val="Titre2"/>
+      </w:pPr>
+      <w:bookmarkStart w:id="35" w:name="_Toc148011599"/>
+      <w:proofErr w:type="gramStart"/>
+      <w:r>
+        <w:t>.</w:t>
       </w:r>
       <w:proofErr w:type="spellStart"/>
       <w:r>
@@ -17026,11 +17616,469 @@
       </w:r>
       <w:bookmarkEnd w:id="35"/>
       <w:proofErr w:type="spellEnd"/>
+      <w:proofErr w:type="gramEnd"/>
+    </w:p>
+    <w:p>
+      <w:bookmarkStart w:id="36" w:name="_GoBack"/>
+      <w:bookmarkEnd w:id="36"/>
+    </w:p>
+    <w:p>
+      <w:pPr>
+        <w:rPr>
+          <w:sz w:val="22"/>
+          <w:szCs w:val="22"/>
+        </w:rPr>
+      </w:pPr>
+      <w:r>
+        <w:rPr>
+          <w:sz w:val="22"/>
+          <w:szCs w:val="22"/>
+        </w:rPr>
+        <w:t xml:space="preserve">Le </w:t>
+      </w:r>
+      <w:proofErr w:type="gramStart"/>
+      <w:r>
+        <w:rPr>
+          <w:sz w:val="22"/>
+          <w:szCs w:val="22"/>
+        </w:rPr>
+        <w:t>fichier .</w:t>
+      </w:r>
+      <w:proofErr w:type="spellStart"/>
+      <w:r>
+        <w:rPr>
+          <w:sz w:val="22"/>
+          <w:szCs w:val="22"/>
+        </w:rPr>
+        <w:t>gitignore</w:t>
+      </w:r>
+      <w:proofErr w:type="spellEnd"/>
+      <w:proofErr w:type="gramEnd"/>
+      <w:r>
+        <w:rPr>
+          <w:sz w:val="22"/>
+          <w:szCs w:val="22"/>
+        </w:rPr>
+        <w:t xml:space="preserve"> est utilisé dans les systèmes de contrôle de version Git pour spécifier des fichiers et des répertoires qui ne doivent pas être suivis ni inclus dans le dépôt Git. Cela permet d'ignorer les fichiers temporaires, les fichiers de configuration locaux et d'autres fichiers non pertinents pour le développement.</w:t>
+      </w:r>
+    </w:p>
+    <w:p>
+      <w:pPr>
+        <w:rPr>
+          <w:sz w:val="22"/>
+          <w:szCs w:val="22"/>
+        </w:rPr>
+      </w:pPr>
+    </w:p>
+    <w:p>
+      <w:pPr>
+        <w:rPr>
+          <w:sz w:val="22"/>
+          <w:szCs w:val="22"/>
+        </w:rPr>
+      </w:pPr>
+      <w:r>
+        <w:rPr>
+          <w:noProof/>
+          <w:sz w:val="22"/>
+          <w:szCs w:val="22"/>
+          <w:lang w:eastAsia="fr-FR"/>
+        </w:rPr>
+        <w:lastRenderedPageBreak/>
+        <w:drawing>
+          <wp:inline distT="0" distB="0" distL="0" distR="0">
+            <wp:extent cx="4418330" cy="2505075"/>
+            <wp:effectExtent l="0" t="0" r="1270" b="9525"/>
+            <wp:docPr id="32" name="Image 32" descr="C:\Users\delarream\AppData\Local\Microsoft\Windows\INetCache\Content.Word\gitignore.png"/>
+            <wp:cNvGraphicFramePr>
+              <a:graphicFrameLocks xmlns:a="http://schemas.openxmlformats.org/drawingml/2006/main" noChangeAspect="1"/>
+            </wp:cNvGraphicFramePr>
+            <a:graphic xmlns:a="http://schemas.openxmlformats.org/drawingml/2006/main">
+              <a:graphicData uri="http://schemas.openxmlformats.org/drawingml/2006/picture">
+                <pic:pic xmlns:pic="http://schemas.openxmlformats.org/drawingml/2006/picture">
+                  <pic:nvPicPr>
+                    <pic:cNvPr id="0" name="Picture 19" descr="C:\Users\delarream\AppData\Local\Microsoft\Windows\INetCache\Content.Word\gitignore.png"/>
+                    <pic:cNvPicPr>
+                      <a:picLocks noChangeAspect="1" noChangeArrowheads="1"/>
+                    </pic:cNvPicPr>
+                  </pic:nvPicPr>
+                  <pic:blipFill>
+                    <a:blip r:embed="rId44">
+                      <a:extLst>
+                        <a:ext uri="{28A0092B-C50C-407E-A947-70E740481C1C}">
+                          <a14:useLocalDpi xmlns:a14="http://schemas.microsoft.com/office/drawing/2010/main" val="0"/>
+                        </a:ext>
+                      </a:extLst>
+                    </a:blip>
+                    <a:srcRect/>
+                    <a:stretch>
+                      <a:fillRect/>
+                    </a:stretch>
+                  </pic:blipFill>
+                  <pic:spPr bwMode="auto">
+                    <a:xfrm>
+                      <a:off x="0" y="0"/>
+                      <a:ext cx="4418330" cy="2505075"/>
+                    </a:xfrm>
+                    <a:prstGeom prst="rect">
+                      <a:avLst/>
+                    </a:prstGeom>
+                    <a:noFill/>
+                    <a:ln>
+                      <a:noFill/>
+                    </a:ln>
+                  </pic:spPr>
+                </pic:pic>
+              </a:graphicData>
+            </a:graphic>
+          </wp:inline>
+        </w:drawing>
+      </w:r>
+    </w:p>
+    <w:p>
+      <w:pPr>
+        <w:rPr>
+          <w:sz w:val="22"/>
+          <w:szCs w:val="22"/>
+        </w:rPr>
+      </w:pPr>
+      <w:r>
+        <w:rPr>
+          <w:sz w:val="22"/>
+          <w:szCs w:val="22"/>
+        </w:rPr>
+        <w:t>L'avantage ?</w:t>
+      </w:r>
+    </w:p>
+    <w:p>
+      <w:pPr>
+        <w:rPr>
+          <w:sz w:val="22"/>
+          <w:szCs w:val="22"/>
+        </w:rPr>
+      </w:pPr>
+      <w:r>
+        <w:rPr>
+          <w:sz w:val="22"/>
+          <w:szCs w:val="22"/>
+        </w:rPr>
+        <w:t xml:space="preserve">- </w:t>
+      </w:r>
+      <w:r>
+        <w:rPr>
+          <w:b/>
+          <w:sz w:val="22"/>
+          <w:szCs w:val="22"/>
+        </w:rPr>
+        <w:t>Protection des données sensibles</w:t>
+      </w:r>
+      <w:r>
+        <w:rPr>
+          <w:sz w:val="22"/>
+          <w:szCs w:val="22"/>
+        </w:rPr>
+        <w:t xml:space="preserve"> : En spécifiant les fichiers et répertoires sensibles dans le </w:t>
+      </w:r>
+      <w:proofErr w:type="gramStart"/>
+      <w:r>
+        <w:rPr>
+          <w:sz w:val="22"/>
+          <w:szCs w:val="22"/>
+        </w:rPr>
+        <w:t>fichier .</w:t>
+      </w:r>
+      <w:proofErr w:type="spellStart"/>
+      <w:r>
+        <w:rPr>
+          <w:sz w:val="22"/>
+          <w:szCs w:val="22"/>
+        </w:rPr>
+        <w:t>gitignore</w:t>
+      </w:r>
+      <w:proofErr w:type="spellEnd"/>
+      <w:proofErr w:type="gramEnd"/>
+      <w:r>
+        <w:rPr>
+          <w:sz w:val="22"/>
+          <w:szCs w:val="22"/>
+        </w:rPr>
+        <w:t xml:space="preserve">, on les empêchent de se retrouver dans le dépôt Git. </w:t>
+      </w:r>
+    </w:p>
+    <w:p>
+      <w:pPr>
+        <w:rPr>
+          <w:sz w:val="22"/>
+          <w:szCs w:val="22"/>
+        </w:rPr>
+      </w:pPr>
+      <w:r>
+        <w:rPr>
+          <w:sz w:val="22"/>
+          <w:szCs w:val="22"/>
+        </w:rPr>
+        <w:t>Donc les fichiers contenant des clés d'API, des mots de passe ou d'autres données confidentielles ne seront pas visibles en dehors du code voulu</w:t>
+      </w:r>
+      <w:r>
+        <w:rPr>
+          <w:sz w:val="22"/>
+          <w:szCs w:val="22"/>
+        </w:rPr>
+        <w:t xml:space="preserve"> (exemple : </w:t>
+      </w:r>
+      <w:proofErr w:type="gramStart"/>
+      <w:r>
+        <w:rPr>
+          <w:sz w:val="22"/>
+          <w:szCs w:val="22"/>
+        </w:rPr>
+        <w:t>« .</w:t>
+      </w:r>
+      <w:proofErr w:type="spellStart"/>
+      <w:r>
+        <w:rPr>
+          <w:sz w:val="22"/>
+          <w:szCs w:val="22"/>
+        </w:rPr>
+        <w:t>env</w:t>
+      </w:r>
+      <w:proofErr w:type="spellEnd"/>
+      <w:proofErr w:type="gramEnd"/>
+      <w:r>
+        <w:rPr>
+          <w:sz w:val="22"/>
+          <w:szCs w:val="22"/>
+        </w:rPr>
+        <w:t> »)</w:t>
+      </w:r>
+      <w:r>
+        <w:rPr>
+          <w:sz w:val="22"/>
+          <w:szCs w:val="22"/>
+        </w:rPr>
+        <w:t xml:space="preserve">. </w:t>
+      </w:r>
+    </w:p>
+    <w:p>
+      <w:pPr>
+        <w:rPr>
+          <w:sz w:val="22"/>
+          <w:szCs w:val="22"/>
+        </w:rPr>
+      </w:pPr>
+      <w:r>
+        <w:rPr>
+          <w:sz w:val="22"/>
+          <w:szCs w:val="22"/>
+        </w:rPr>
+        <w:t>Et donc on réduit le risque de divulgation accidentelle de ces données.</w:t>
+      </w:r>
+    </w:p>
+    <w:p>
+      <w:pPr>
+        <w:rPr>
+          <w:sz w:val="22"/>
+          <w:szCs w:val="22"/>
+        </w:rPr>
+      </w:pPr>
+      <w:r>
+        <w:rPr>
+          <w:sz w:val="22"/>
+          <w:szCs w:val="22"/>
+        </w:rPr>
+        <w:t xml:space="preserve">- </w:t>
+      </w:r>
+      <w:r>
+        <w:rPr>
+          <w:b/>
+          <w:sz w:val="22"/>
+          <w:szCs w:val="22"/>
+        </w:rPr>
+        <w:t>Exclusion des fichiers générés</w:t>
+      </w:r>
+      <w:r>
+        <w:rPr>
+          <w:sz w:val="22"/>
+          <w:szCs w:val="22"/>
+        </w:rPr>
+        <w:t xml:space="preserve"> : Les fichiers générés automatiquement (par exemple, les fichiers binaires, les fichiers de </w:t>
+      </w:r>
+      <w:proofErr w:type="spellStart"/>
+      <w:r>
+        <w:rPr>
+          <w:sz w:val="22"/>
+          <w:szCs w:val="22"/>
+        </w:rPr>
+        <w:t>build</w:t>
+      </w:r>
+      <w:proofErr w:type="spellEnd"/>
+      <w:r>
+        <w:rPr>
+          <w:sz w:val="22"/>
+          <w:szCs w:val="22"/>
+        </w:rPr>
+        <w:t xml:space="preserve"> ou les journaux d'erreurs) peuvent être exclus du suivi Git en les spécifiant </w:t>
+      </w:r>
+      <w:proofErr w:type="gramStart"/>
+      <w:r>
+        <w:rPr>
+          <w:sz w:val="22"/>
+          <w:szCs w:val="22"/>
+        </w:rPr>
+        <w:t>dans .</w:t>
+      </w:r>
+      <w:proofErr w:type="spellStart"/>
+      <w:r>
+        <w:rPr>
+          <w:sz w:val="22"/>
+          <w:szCs w:val="22"/>
+        </w:rPr>
+        <w:t>gitignore</w:t>
+      </w:r>
+      <w:proofErr w:type="spellEnd"/>
+      <w:proofErr w:type="gramEnd"/>
+      <w:r>
+        <w:rPr>
+          <w:sz w:val="22"/>
+          <w:szCs w:val="22"/>
+        </w:rPr>
+        <w:t xml:space="preserve">. </w:t>
+      </w:r>
+    </w:p>
+    <w:p>
+      <w:pPr>
+        <w:rPr>
+          <w:sz w:val="22"/>
+          <w:szCs w:val="22"/>
+        </w:rPr>
+      </w:pPr>
+      <w:r>
+        <w:rPr>
+          <w:sz w:val="22"/>
+          <w:szCs w:val="22"/>
+        </w:rPr>
+        <w:t>Cela évite que des fichiers volumineux ou inutiles soient ajoutés au dépôt</w:t>
+      </w:r>
+      <w:r>
+        <w:rPr>
+          <w:sz w:val="22"/>
+          <w:szCs w:val="22"/>
+        </w:rPr>
+        <w:t xml:space="preserve"> (exemple : </w:t>
+      </w:r>
+      <w:proofErr w:type="spellStart"/>
+      <w:r>
+        <w:rPr>
+          <w:sz w:val="22"/>
+          <w:szCs w:val="22"/>
+        </w:rPr>
+        <w:t>node</w:t>
+      </w:r>
+      <w:proofErr w:type="spellEnd"/>
+      <w:r>
+        <w:rPr>
+          <w:sz w:val="22"/>
+          <w:szCs w:val="22"/>
+        </w:rPr>
+        <w:t>-</w:t>
+      </w:r>
+      <w:r>
+        <w:rPr>
+          <w:sz w:val="22"/>
+          <w:szCs w:val="22"/>
+        </w:rPr>
+        <w:t>modules, plusieurs milliers de fichiers inutiles à stocker dans Git)</w:t>
+      </w:r>
+      <w:r>
+        <w:rPr>
+          <w:sz w:val="22"/>
+          <w:szCs w:val="22"/>
+        </w:rPr>
+        <w:t>.</w:t>
+      </w:r>
+    </w:p>
+    <w:p>
+      <w:pPr>
+        <w:rPr>
+          <w:sz w:val="22"/>
+          <w:szCs w:val="22"/>
+        </w:rPr>
+      </w:pPr>
+      <w:r>
+        <w:rPr>
+          <w:sz w:val="22"/>
+          <w:szCs w:val="22"/>
+        </w:rPr>
+        <w:t xml:space="preserve">- </w:t>
+      </w:r>
+      <w:r>
+        <w:rPr>
+          <w:b/>
+          <w:sz w:val="22"/>
+          <w:szCs w:val="22"/>
+        </w:rPr>
+        <w:t>Prévention d'inclusions malveillantes</w:t>
+      </w:r>
+      <w:r>
+        <w:rPr>
+          <w:sz w:val="22"/>
+          <w:szCs w:val="22"/>
+        </w:rPr>
+        <w:t xml:space="preserve"> : En ayant un </w:t>
+      </w:r>
+      <w:proofErr w:type="gramStart"/>
+      <w:r>
+        <w:rPr>
+          <w:sz w:val="22"/>
+          <w:szCs w:val="22"/>
+        </w:rPr>
+        <w:t>fichier .</w:t>
+      </w:r>
+      <w:proofErr w:type="spellStart"/>
+      <w:r>
+        <w:rPr>
+          <w:sz w:val="22"/>
+          <w:szCs w:val="22"/>
+        </w:rPr>
+        <w:t>gitignore</w:t>
+      </w:r>
+      <w:proofErr w:type="spellEnd"/>
+      <w:proofErr w:type="gramEnd"/>
+      <w:r>
+        <w:rPr>
+          <w:sz w:val="22"/>
+          <w:szCs w:val="22"/>
+        </w:rPr>
+        <w:t xml:space="preserve"> bien configuré, on réduit le risque d'inclusion accidentelle de fichiers malveillants ou non autorisés dans le dépôt. </w:t>
+      </w:r>
+    </w:p>
+    <w:p>
+      <w:pPr>
+        <w:rPr>
+          <w:sz w:val="22"/>
+          <w:szCs w:val="22"/>
+        </w:rPr>
+      </w:pPr>
+      <w:r>
+        <w:rPr>
+          <w:sz w:val="22"/>
+          <w:szCs w:val="22"/>
+        </w:rPr>
+        <w:t>Cela peut protéger contre des attaques potentielles liées à l'injection de code ou à l'ajout de fichiers malveillants.</w:t>
+      </w:r>
     </w:p>
     <w:p/>
-    <w:p/>
-    <w:p>
-      <w:r>
+    <w:p>
+      <w:pPr>
+        <w:spacing w:line="259" w:lineRule="auto"/>
+      </w:pPr>
+      <w:r>
+        <w:br w:type="page"/>
+      </w:r>
+    </w:p>
+    <w:p>
+      <w:r>
+        <w:lastRenderedPageBreak/>
         <w:t>Et arrive donc, l'heure du Stage en entreprise !</w:t>
       </w:r>
     </w:p>
@@ -17952,7 +19000,6 @@
           <w:szCs w:val="20"/>
           <w:lang w:eastAsia="fr-FR"/>
         </w:rPr>
-        <w:lastRenderedPageBreak/>
         <w:t>1.Structurer et intégrer une interface utilisateur responsive</w:t>
       </w:r>
     </w:p>
@@ -18125,6 +19172,7 @@
           <w:szCs w:val="20"/>
           <w:lang w:eastAsia="fr-FR"/>
         </w:rPr>
+        <w:lastRenderedPageBreak/>
         <w:t>5.Appliquer les bonnes pratiques d'UX, de sécurité informatique et d'</w:t>
       </w:r>
       <w:proofErr w:type="spellStart"/>
@@ -19128,12 +20176,12 @@
       <w:pPr>
         <w:pStyle w:val="Titre1"/>
       </w:pPr>
-      <w:bookmarkStart w:id="36" w:name="_Toc147820850"/>
+      <w:bookmarkStart w:id="37" w:name="_Toc148011600"/>
       <w:r>
         <w:lastRenderedPageBreak/>
         <w:t>L’entreprise</w:t>
       </w:r>
-      <w:bookmarkEnd w:id="36"/>
+      <w:bookmarkEnd w:id="37"/>
     </w:p>
     <w:p>
       <w:pPr>
@@ -19179,7 +20227,7 @@
                     </pic:cNvPicPr>
                   </pic:nvPicPr>
                   <pic:blipFill>
-                    <a:blip r:embed="rId43">
+                    <a:blip r:embed="rId45">
                       <a:extLst>
                         <a:ext uri="{28A0092B-C50C-407E-A947-70E740481C1C}">
                           <a14:useLocalDpi xmlns:a14="http://schemas.microsoft.com/office/drawing/2010/main" val="0"/>
@@ -19296,12 +20344,12 @@
       <w:pPr>
         <w:pStyle w:val="Titre1"/>
       </w:pPr>
-      <w:bookmarkStart w:id="37" w:name="_Toc147820851"/>
+      <w:bookmarkStart w:id="38" w:name="_Toc148011601"/>
       <w:r>
         <w:lastRenderedPageBreak/>
         <w:t>Conclusion</w:t>
       </w:r>
-      <w:bookmarkEnd w:id="37"/>
+      <w:bookmarkEnd w:id="38"/>
     </w:p>
     <w:p>
       <w:pPr>
@@ -19324,7 +20372,7 @@
       </w:r>
     </w:p>
     <w:sectPr>
-      <w:footerReference w:type="default" r:id="rId44"/>
+      <w:footerReference w:type="default" r:id="rId46"/>
       <w:pgSz w:w="11906" w:h="16838"/>
       <w:pgMar w:top="1417" w:right="1133" w:bottom="1417" w:left="993" w:header="708" w:footer="567" w:gutter="0"/>
       <w:pgNumType w:start="2"/>
@@ -19447,7 +20495,7 @@
                 <w:bCs/>
                 <w:noProof/>
               </w:rPr>
-              <w:t>22</w:t>
+              <w:t>45</w:t>
             </w:r>
             <w:r>
               <w:rPr>
@@ -19486,7 +20534,7 @@
                 <w:bCs/>
                 <w:noProof/>
               </w:rPr>
-              <w:t>46</w:t>
+              <w:t>48</w:t>
             </w:r>
             <w:r>
               <w:rPr>
@@ -20680,11 +21728,12 @@
     <w:uiPriority w:val="9"/>
     <w:unhideWhenUsed/>
     <w:qFormat/>
-    <w:rsid w:val="004F00D2"/>
+    <w:rsid w:val="00675871"/>
     <w:pPr>
       <w:keepNext/>
       <w:keepLines/>
       <w:spacing w:before="40" w:after="0"/>
+      <w:jc w:val="center"/>
       <w:outlineLvl w:val="1"/>
     </w:pPr>
     <w:rPr>
@@ -20824,7 +21873,7 @@
     <w:basedOn w:val="Policepardfaut"/>
     <w:link w:val="Titre2"/>
     <w:uiPriority w:val="9"/>
-    <w:rsid w:val="004F00D2"/>
+    <w:rsid w:val="00675871"/>
     <w:rPr>
       <w:rFonts w:asciiTheme="majorHAnsi" w:eastAsiaTheme="majorEastAsia" w:hAnsiTheme="majorHAnsi" w:cstheme="majorBidi"/>
       <w:b/>
@@ -21660,7 +22709,7 @@
 </file>
 
 <file path=customXml/itemProps1.xml><?xml version="1.0" encoding="utf-8"?>
-<ds:datastoreItem xmlns:ds="http://schemas.openxmlformats.org/officeDocument/2006/customXml" ds:itemID="{D8D63331-BD97-40C3-81DE-28AF361A440F}">
+<ds:datastoreItem xmlns:ds="http://schemas.openxmlformats.org/officeDocument/2006/customXml" ds:itemID="{F4A2C78D-2941-46E3-A9FA-8D7C52A024A4}">
   <ds:schemaRefs>
     <ds:schemaRef ds:uri="http://schemas.openxmlformats.org/officeDocument/2006/bibliography"/>
   </ds:schemaRefs>

</xml_diff>